<commit_message>
modifiaction de rapport et le code de l'exercice 02
</commit_message>
<xml_diff>
--- a/Tableau de bord.docx
+++ b/Tableau de bord.docx
@@ -257,27 +257,7 @@
           <w:sz w:val="28"/>
           <w:szCs w:val="28"/>
         </w:rPr>
-        <w:t>Master Imagerie et Technologie pour la Médecine (</w:t>
-      </w:r>
-      <w:proofErr w:type="spellStart"/>
-      <w:r>
-        <w:rPr>
-          <w:rFonts w:cs="Times New Roman"/>
-          <w:spacing w:val="23"/>
-          <w:sz w:val="28"/>
-          <w:szCs w:val="28"/>
-        </w:rPr>
-        <w:t>TechMed</w:t>
-      </w:r>
-      <w:proofErr w:type="spellEnd"/>
-      <w:r>
-        <w:rPr>
-          <w:rFonts w:cs="Times New Roman"/>
-          <w:spacing w:val="23"/>
-          <w:sz w:val="28"/>
-          <w:szCs w:val="28"/>
-        </w:rPr>
-        <w:t>)</w:t>
+        <w:t>Master Imagerie et Technologie pour la Médecine (TechMed)</w:t>
       </w:r>
     </w:p>
     <w:p>
@@ -652,46 +632,81 @@
       <w:pPr>
         <w:pBdr>
           <w:top w:val="single" w:sz="8" w:space="1" w:color="auto"/>
-          <w:bottom w:val="single" w:sz="8" w:space="1" w:color="auto"/>
+          <w:bottom w:val="single" w:sz="8" w:space="0" w:color="auto"/>
         </w:pBdr>
+        <w:spacing w:after="0"/>
         <w:jc w:val="center"/>
         <w:rPr>
           <w:rFonts w:cs="Times New Roman"/>
-          <w:sz w:val="28"/>
-          <w:szCs w:val="28"/>
-        </w:rPr>
-      </w:pPr>
-      <w:r>
-        <w:rPr>
-          <w:rFonts w:cs="Times New Roman"/>
           <w:b/>
           <w:sz w:val="28"/>
           <w:szCs w:val="28"/>
         </w:rPr>
-        <w:t>Thème :</w:t>
-      </w:r>
-      <w:r>
-        <w:rPr>
-          <w:rFonts w:cs="Times New Roman"/>
-          <w:sz w:val="28"/>
-          <w:szCs w:val="28"/>
-        </w:rPr>
-        <w:t xml:space="preserve"> </w:t>
-      </w:r>
-      <w:r>
-        <w:rPr>
-          <w:rFonts w:cs="Times New Roman"/>
-          <w:sz w:val="28"/>
-          <w:szCs w:val="28"/>
-        </w:rPr>
-        <w:t>Implémentation d’un réseau de neurones profonds avec un mécanisme d’attention pour la classification de la polarité d’opinions</w:t>
-      </w:r>
+      </w:pPr>
     </w:p>
     <w:p>
       <w:pPr>
         <w:pBdr>
           <w:top w:val="single" w:sz="8" w:space="1" w:color="auto"/>
-          <w:bottom w:val="single" w:sz="8" w:space="1" w:color="auto"/>
+          <w:bottom w:val="single" w:sz="8" w:space="0" w:color="auto"/>
+        </w:pBdr>
+        <w:spacing w:after="0"/>
+        <w:jc w:val="center"/>
+        <w:rPr>
+          <w:rFonts w:cs="Times New Roman"/>
+          <w:sz w:val="28"/>
+          <w:szCs w:val="28"/>
+        </w:rPr>
+      </w:pPr>
+      <w:r>
+        <w:rPr>
+          <w:rFonts w:cs="Times New Roman"/>
+          <w:b/>
+          <w:sz w:val="28"/>
+          <w:szCs w:val="28"/>
+        </w:rPr>
+        <w:t>Thème :</w:t>
+      </w:r>
+      <w:r>
+        <w:rPr>
+          <w:rFonts w:cs="Times New Roman"/>
+          <w:sz w:val="28"/>
+          <w:szCs w:val="28"/>
+        </w:rPr>
+        <w:t xml:space="preserve"> </w:t>
+      </w:r>
+      <w:bookmarkStart w:id="0" w:name="_Hlk194570557"/>
+      <w:r>
+        <w:rPr>
+          <w:rFonts w:cs="Times New Roman"/>
+          <w:sz w:val="28"/>
+          <w:szCs w:val="28"/>
+        </w:rPr>
+        <w:t>Bibliothèque de traitement d'images en</w:t>
+      </w:r>
+      <w:r>
+        <w:rPr>
+          <w:rFonts w:cs="Times New Roman"/>
+          <w:sz w:val="28"/>
+          <w:szCs w:val="28"/>
+        </w:rPr>
+        <w:t xml:space="preserve"> </w:t>
+      </w:r>
+      <w:r>
+        <w:rPr>
+          <w:rFonts w:cs="Times New Roman"/>
+          <w:sz w:val="28"/>
+          <w:szCs w:val="28"/>
+        </w:rPr>
+        <w:t>C+</w:t>
+      </w:r>
+    </w:p>
+    <w:bookmarkEnd w:id="0"/>
+    <w:p>
+      <w:pPr>
+        <w:pBdr>
+          <w:top w:val="single" w:sz="8" w:space="1" w:color="auto"/>
+          <w:bottom w:val="single" w:sz="8" w:space="0" w:color="auto"/>
         </w:pBdr>
         <w:jc w:val="center"/>
         <w:rPr>
@@ -709,17 +724,18 @@
         <w:jc w:val="center"/>
         <w:rPr>
           <w:rFonts w:cs="Times New Roman"/>
-          <w:sz w:val="28"/>
-          <w:szCs w:val="28"/>
-        </w:rPr>
-      </w:pPr>
-      <w:r>
-        <w:rPr>
-          <w:rFonts w:cs="Times New Roman"/>
           <w:b/>
           <w:sz w:val="28"/>
           <w:szCs w:val="28"/>
         </w:rPr>
+      </w:pPr>
+      <w:r>
+        <w:rPr>
+          <w:rFonts w:cs="Times New Roman"/>
+          <w:b/>
+          <w:sz w:val="28"/>
+          <w:szCs w:val="28"/>
+        </w:rPr>
         <w:tab/>
       </w:r>
       <w:r>
@@ -731,6 +747,19 @@
         </w:rPr>
         <w:tab/>
       </w:r>
+    </w:p>
+    <w:p>
+      <w:pPr>
+        <w:tabs>
+          <w:tab w:val="center" w:pos="4535"/>
+        </w:tabs>
+        <w:jc w:val="center"/>
+        <w:rPr>
+          <w:rFonts w:cs="Times New Roman"/>
+          <w:sz w:val="28"/>
+          <w:szCs w:val="28"/>
+        </w:rPr>
+      </w:pPr>
       <w:r>
         <w:rPr>
           <w:rFonts w:cs="Times New Roman"/>
@@ -738,6 +767,24 @@
           <w:sz w:val="28"/>
           <w:szCs w:val="28"/>
         </w:rPr>
+        <w:tab/>
+      </w:r>
+      <w:r>
+        <w:rPr>
+          <w:rFonts w:cs="Times New Roman"/>
+          <w:b/>
+          <w:sz w:val="28"/>
+          <w:szCs w:val="28"/>
+        </w:rPr>
+        <w:tab/>
+      </w:r>
+      <w:r>
+        <w:rPr>
+          <w:rFonts w:cs="Times New Roman"/>
+          <w:b/>
+          <w:sz w:val="28"/>
+          <w:szCs w:val="28"/>
+        </w:rPr>
         <w:t xml:space="preserve"> </w:t>
       </w:r>
       <w:r>
@@ -764,31 +811,7 @@
           <w:sz w:val="28"/>
           <w:szCs w:val="28"/>
         </w:rPr>
-        <w:t xml:space="preserve"> M</w:t>
-      </w:r>
-      <w:r>
-        <w:rPr>
-          <w:rFonts w:cs="Times New Roman"/>
-          <w:sz w:val="28"/>
-          <w:szCs w:val="28"/>
-        </w:rPr>
-        <w:t>me</w:t>
-      </w:r>
-      <w:r>
-        <w:rPr>
-          <w:rFonts w:cs="Times New Roman"/>
-          <w:sz w:val="28"/>
-          <w:szCs w:val="28"/>
-        </w:rPr>
-        <w:t xml:space="preserve">. </w:t>
-      </w:r>
-      <w:r>
-        <w:rPr>
-          <w:rFonts w:cs="Times New Roman"/>
-          <w:sz w:val="28"/>
-          <w:szCs w:val="28"/>
-        </w:rPr>
-        <w:t>PERY Emile</w:t>
+        <w:t xml:space="preserve"> Mme. PERY Emile</w:t>
       </w:r>
     </w:p>
     <w:p>
@@ -901,133 +924,610 @@
           <w:sz w:val="28"/>
           <w:szCs w:val="28"/>
         </w:rPr>
-        <w:t xml:space="preserve"> 202</w:t>
-      </w:r>
-      <w:r>
-        <w:rPr>
-          <w:rFonts w:cs="Times New Roman"/>
-          <w:sz w:val="28"/>
-          <w:szCs w:val="28"/>
-        </w:rPr>
-        <w:t>4</w:t>
-      </w:r>
-      <w:r>
-        <w:rPr>
-          <w:rFonts w:cs="Times New Roman"/>
-          <w:sz w:val="28"/>
-          <w:szCs w:val="28"/>
-        </w:rPr>
-        <w:t>/202</w:t>
-      </w:r>
-      <w:r>
-        <w:rPr>
-          <w:rFonts w:cs="Times New Roman"/>
-          <w:sz w:val="28"/>
-          <w:szCs w:val="28"/>
-        </w:rPr>
-        <w:t>5</w:t>
-      </w:r>
-      <w:r>
-        <w:rPr>
-          <w:rFonts w:cs="Times New Roman"/>
-          <w:sz w:val="28"/>
-          <w:szCs w:val="28"/>
-        </w:rPr>
-        <w:t>.</w:t>
+        <w:t xml:space="preserve"> 2024/2025.</w:t>
       </w:r>
     </w:p>
     <w:p/>
     <w:p/>
-    <w:p>
-      <w:pPr>
-        <w:pStyle w:val="Paragraphedeliste"/>
-        <w:ind w:left="1440"/>
-      </w:pPr>
-    </w:p>
+    <w:p/>
+    <w:p/>
+    <w:p/>
+    <w:p/>
     <w:tbl>
       <w:tblPr>
-        <w:tblStyle w:val="Grilledutableau"/>
-        <w:tblW w:w="0" w:type="auto"/>
+        <w:tblStyle w:val="TableauGrille6Couleur-Accentuation5"/>
+        <w:tblW w:w="8642" w:type="dxa"/>
         <w:tblLook w:val="04A0" w:firstRow="1" w:lastRow="0" w:firstColumn="1" w:lastColumn="0" w:noHBand="0" w:noVBand="1"/>
       </w:tblPr>
       <w:tblGrid>
-        <w:gridCol w:w="4531"/>
-        <w:gridCol w:w="4531"/>
+        <w:gridCol w:w="2405"/>
+        <w:gridCol w:w="6237"/>
       </w:tblGrid>
       <w:tr>
+        <w:trPr>
+          <w:cnfStyle w:val="100000000000" w:firstRow="1" w:lastRow="0" w:firstColumn="0" w:lastColumn="0" w:oddVBand="0" w:evenVBand="0" w:oddHBand="0" w:evenHBand="0" w:firstRowFirstColumn="0" w:firstRowLastColumn="0" w:lastRowFirstColumn="0" w:lastRowLastColumn="0"/>
+          <w:trHeight w:val="435"/>
+        </w:trPr>
         <w:tc>
           <w:tcPr>
-            <w:tcW w:w="4531" w:type="dxa"/>
+            <w:cnfStyle w:val="001000000000" w:firstRow="0" w:lastRow="0" w:firstColumn="1" w:lastColumn="0" w:oddVBand="0" w:evenVBand="0" w:oddHBand="0" w:evenHBand="0" w:firstRowFirstColumn="0" w:firstRowLastColumn="0" w:lastRowFirstColumn="0" w:lastRowLastColumn="0"/>
+            <w:tcW w:w="2405" w:type="dxa"/>
           </w:tcPr>
           <w:p>
+            <w:pPr>
+              <w:rPr>
+                <w:color w:val="auto"/>
+              </w:rPr>
+            </w:pPr>
             <w:r>
+              <w:rPr>
+                <w:color w:val="auto"/>
+              </w:rPr>
               <w:t>Date</w:t>
             </w:r>
           </w:p>
         </w:tc>
         <w:tc>
           <w:tcPr>
-            <w:tcW w:w="4531" w:type="dxa"/>
+            <w:tcW w:w="6237" w:type="dxa"/>
           </w:tcPr>
           <w:p>
+            <w:pPr>
+              <w:cnfStyle w:val="100000000000" w:firstRow="1" w:lastRow="0" w:firstColumn="0" w:lastColumn="0" w:oddVBand="0" w:evenVBand="0" w:oddHBand="0" w:evenHBand="0" w:firstRowFirstColumn="0" w:firstRowLastColumn="0" w:lastRowFirstColumn="0" w:lastRowLastColumn="0"/>
+              <w:rPr>
+                <w:b w:val="0"/>
+                <w:bCs w:val="0"/>
+                <w:color w:val="auto"/>
+              </w:rPr>
+            </w:pPr>
             <w:r>
-              <w:t xml:space="preserve">31 mars 2025 </w:t>
+              <w:rPr>
+                <w:b w:val="0"/>
+                <w:bCs w:val="0"/>
+                <w:color w:val="auto"/>
+              </w:rPr>
+              <w:t>31 mars 2024</w:t>
             </w:r>
           </w:p>
         </w:tc>
       </w:tr>
       <w:tr>
+        <w:trPr>
+          <w:cnfStyle w:val="000000100000" w:firstRow="0" w:lastRow="0" w:firstColumn="0" w:lastColumn="0" w:oddVBand="0" w:evenVBand="0" w:oddHBand="1" w:evenHBand="0" w:firstRowFirstColumn="0" w:firstRowLastColumn="0" w:lastRowFirstColumn="0" w:lastRowLastColumn="0"/>
+          <w:trHeight w:val="535"/>
+        </w:trPr>
         <w:tc>
           <w:tcPr>
-            <w:tcW w:w="4531" w:type="dxa"/>
+            <w:cnfStyle w:val="001000000000" w:firstRow="0" w:lastRow="0" w:firstColumn="1" w:lastColumn="0" w:oddVBand="0" w:evenVBand="0" w:oddHBand="0" w:evenHBand="0" w:firstRowFirstColumn="0" w:firstRowLastColumn="0" w:lastRowFirstColumn="0" w:lastRowLastColumn="0"/>
+            <w:tcW w:w="2405" w:type="dxa"/>
           </w:tcPr>
           <w:p>
+            <w:pPr>
+              <w:rPr>
+                <w:color w:val="auto"/>
+              </w:rPr>
+            </w:pPr>
             <w:r>
+              <w:rPr>
+                <w:color w:val="auto"/>
+              </w:rPr>
               <w:t xml:space="preserve">Taches réaliser </w:t>
             </w:r>
           </w:p>
         </w:tc>
         <w:tc>
           <w:tcPr>
-            <w:tcW w:w="4531" w:type="dxa"/>
+            <w:tcW w:w="6237" w:type="dxa"/>
           </w:tcPr>
-          <w:p/>
+          <w:p>
+            <w:pPr>
+              <w:pStyle w:val="Paragraphedeliste"/>
+              <w:numPr>
+                <w:ilvl w:val="0"/>
+                <w:numId w:val="3"/>
+              </w:numPr>
+              <w:cnfStyle w:val="000000100000" w:firstRow="0" w:lastRow="0" w:firstColumn="0" w:lastColumn="0" w:oddVBand="0" w:evenVBand="0" w:oddHBand="1" w:evenHBand="0" w:firstRowFirstColumn="0" w:firstRowLastColumn="0" w:lastRowFirstColumn="0" w:lastRowLastColumn="0"/>
+              <w:rPr>
+                <w:color w:val="auto"/>
+              </w:rPr>
+            </w:pPr>
+            <w:r>
+              <w:rPr>
+                <w:color w:val="auto"/>
+              </w:rPr>
+              <w:t>Rédaction</w:t>
+            </w:r>
+            <w:r>
+              <w:rPr>
+                <w:color w:val="auto"/>
+              </w:rPr>
+              <w:t xml:space="preserve"> de cahier de charge</w:t>
+            </w:r>
+            <w:r>
+              <w:rPr>
+                <w:color w:val="auto"/>
+              </w:rPr>
+              <w:t>.</w:t>
+            </w:r>
+          </w:p>
+          <w:p>
+            <w:pPr>
+              <w:pStyle w:val="Paragraphedeliste"/>
+              <w:numPr>
+                <w:ilvl w:val="0"/>
+                <w:numId w:val="3"/>
+              </w:numPr>
+              <w:cnfStyle w:val="000000100000" w:firstRow="0" w:lastRow="0" w:firstColumn="0" w:lastColumn="0" w:oddVBand="0" w:evenVBand="0" w:oddHBand="1" w:evenHBand="0" w:firstRowFirstColumn="0" w:firstRowLastColumn="0" w:lastRowFirstColumn="0" w:lastRowLastColumn="0"/>
+              <w:rPr>
+                <w:color w:val="auto"/>
+              </w:rPr>
+            </w:pPr>
+            <w:r>
+              <w:rPr>
+                <w:color w:val="auto"/>
+              </w:rPr>
+              <w:t xml:space="preserve">Comprendre le travail à réaliser </w:t>
+            </w:r>
+          </w:p>
+          <w:p>
+            <w:pPr>
+              <w:pStyle w:val="Paragraphedeliste"/>
+              <w:numPr>
+                <w:ilvl w:val="0"/>
+                <w:numId w:val="3"/>
+              </w:numPr>
+              <w:cnfStyle w:val="000000100000" w:firstRow="0" w:lastRow="0" w:firstColumn="0" w:lastColumn="0" w:oddVBand="0" w:evenVBand="0" w:oddHBand="1" w:evenHBand="0" w:firstRowFirstColumn="0" w:firstRowLastColumn="0" w:lastRowFirstColumn="0" w:lastRowLastColumn="0"/>
+              <w:rPr>
+                <w:color w:val="auto"/>
+              </w:rPr>
+            </w:pPr>
+            <w:r>
+              <w:rPr>
+                <w:color w:val="auto"/>
+              </w:rPr>
+              <w:t>Planification des taches de la première semaine.</w:t>
+            </w:r>
+          </w:p>
+          <w:p>
+            <w:pPr>
+              <w:cnfStyle w:val="000000100000" w:firstRow="0" w:lastRow="0" w:firstColumn="0" w:lastColumn="0" w:oddVBand="0" w:evenVBand="0" w:oddHBand="1" w:evenHBand="0" w:firstRowFirstColumn="0" w:firstRowLastColumn="0" w:lastRowFirstColumn="0" w:lastRowLastColumn="0"/>
+            </w:pPr>
+          </w:p>
         </w:tc>
       </w:tr>
       <w:tr>
+        <w:trPr>
+          <w:trHeight w:val="833"/>
+        </w:trPr>
         <w:tc>
           <w:tcPr>
-            <w:tcW w:w="4531" w:type="dxa"/>
+            <w:cnfStyle w:val="001000000000" w:firstRow="0" w:lastRow="0" w:firstColumn="1" w:lastColumn="0" w:oddVBand="0" w:evenVBand="0" w:oddHBand="0" w:evenHBand="0" w:firstRowFirstColumn="0" w:firstRowLastColumn="0" w:lastRowFirstColumn="0" w:lastRowLastColumn="0"/>
+            <w:tcW w:w="2405" w:type="dxa"/>
           </w:tcPr>
           <w:p>
+            <w:pPr>
+              <w:rPr>
+                <w:color w:val="auto"/>
+              </w:rPr>
+            </w:pPr>
             <w:r>
+              <w:rPr>
+                <w:color w:val="auto"/>
+              </w:rPr>
               <w:t xml:space="preserve">Difficulté rencontré </w:t>
             </w:r>
           </w:p>
         </w:tc>
         <w:tc>
           <w:tcPr>
-            <w:tcW w:w="4531" w:type="dxa"/>
+            <w:tcW w:w="6237" w:type="dxa"/>
           </w:tcPr>
-          <w:p/>
+          <w:p>
+            <w:pPr>
+              <w:cnfStyle w:val="000000000000" w:firstRow="0" w:lastRow="0" w:firstColumn="0" w:lastColumn="0" w:oddVBand="0" w:evenVBand="0" w:oddHBand="0" w:evenHBand="0" w:firstRowFirstColumn="0" w:firstRowLastColumn="0" w:lastRowFirstColumn="0" w:lastRowLastColumn="0"/>
+            </w:pPr>
+          </w:p>
         </w:tc>
       </w:tr>
       <w:tr>
+        <w:trPr>
+          <w:cnfStyle w:val="000000100000" w:firstRow="0" w:lastRow="0" w:firstColumn="0" w:lastColumn="0" w:oddVBand="0" w:evenVBand="0" w:oddHBand="1" w:evenHBand="0" w:firstRowFirstColumn="0" w:firstRowLastColumn="0" w:lastRowFirstColumn="0" w:lastRowLastColumn="0"/>
+          <w:trHeight w:val="533"/>
+        </w:trPr>
         <w:tc>
           <w:tcPr>
-            <w:tcW w:w="4531" w:type="dxa"/>
+            <w:cnfStyle w:val="001000000000" w:firstRow="0" w:lastRow="0" w:firstColumn="1" w:lastColumn="0" w:oddVBand="0" w:evenVBand="0" w:oddHBand="0" w:evenHBand="0" w:firstRowFirstColumn="0" w:firstRowLastColumn="0" w:lastRowFirstColumn="0" w:lastRowLastColumn="0"/>
+            <w:tcW w:w="2405" w:type="dxa"/>
           </w:tcPr>
           <w:p>
+            <w:pPr>
+              <w:rPr>
+                <w:color w:val="auto"/>
+              </w:rPr>
+            </w:pPr>
             <w:r>
+              <w:rPr>
+                <w:color w:val="auto"/>
+              </w:rPr>
               <w:t xml:space="preserve">Solution apporté </w:t>
             </w:r>
           </w:p>
         </w:tc>
         <w:tc>
           <w:tcPr>
-            <w:tcW w:w="4531" w:type="dxa"/>
+            <w:tcW w:w="6237" w:type="dxa"/>
           </w:tcPr>
-          <w:p/>
+          <w:p>
+            <w:pPr>
+              <w:cnfStyle w:val="000000100000" w:firstRow="0" w:lastRow="0" w:firstColumn="0" w:lastColumn="0" w:oddVBand="0" w:evenVBand="0" w:oddHBand="1" w:evenHBand="0" w:firstRowFirstColumn="0" w:firstRowLastColumn="0" w:lastRowFirstColumn="0" w:lastRowLastColumn="0"/>
+            </w:pPr>
+          </w:p>
+        </w:tc>
+      </w:tr>
+    </w:tbl>
+    <w:p/>
+    <w:p/>
+    <w:p/>
+    <w:tbl>
+      <w:tblPr>
+        <w:tblStyle w:val="TableauGrille6Couleur-Accentuation5"/>
+        <w:tblW w:w="8715" w:type="dxa"/>
+        <w:tblLook w:val="04A0" w:firstRow="1" w:lastRow="0" w:firstColumn="1" w:lastColumn="0" w:noHBand="0" w:noVBand="1"/>
+      </w:tblPr>
+      <w:tblGrid>
+        <w:gridCol w:w="3244"/>
+        <w:gridCol w:w="5471"/>
+      </w:tblGrid>
+      <w:tr>
+        <w:trPr>
+          <w:cnfStyle w:val="100000000000" w:firstRow="1" w:lastRow="0" w:firstColumn="0" w:lastColumn="0" w:oddVBand="0" w:evenVBand="0" w:oddHBand="0" w:evenHBand="0" w:firstRowFirstColumn="0" w:firstRowLastColumn="0" w:lastRowFirstColumn="0" w:lastRowLastColumn="0"/>
+          <w:trHeight w:val="486"/>
+        </w:trPr>
+        <w:tc>
+          <w:tcPr>
+            <w:cnfStyle w:val="001000000000" w:firstRow="0" w:lastRow="0" w:firstColumn="1" w:lastColumn="0" w:oddVBand="0" w:evenVBand="0" w:oddHBand="0" w:evenHBand="0" w:firstRowFirstColumn="0" w:firstRowLastColumn="0" w:lastRowFirstColumn="0" w:lastRowLastColumn="0"/>
+            <w:tcW w:w="3244" w:type="dxa"/>
+          </w:tcPr>
+          <w:p>
+            <w:pPr>
+              <w:rPr>
+                <w:color w:val="auto"/>
+              </w:rPr>
+            </w:pPr>
+            <w:r>
+              <w:rPr>
+                <w:color w:val="auto"/>
+              </w:rPr>
+              <w:t>Date</w:t>
+            </w:r>
+            <w:r>
+              <w:rPr>
+                <w:color w:val="auto"/>
+              </w:rPr>
+              <w:t xml:space="preserve"> de début - date de fin </w:t>
+            </w:r>
+          </w:p>
+        </w:tc>
+        <w:tc>
+          <w:tcPr>
+            <w:tcW w:w="5471" w:type="dxa"/>
+          </w:tcPr>
+          <w:p>
+            <w:pPr>
+              <w:cnfStyle w:val="100000000000" w:firstRow="1" w:lastRow="0" w:firstColumn="0" w:lastColumn="0" w:oddVBand="0" w:evenVBand="0" w:oddHBand="0" w:evenHBand="0" w:firstRowFirstColumn="0" w:firstRowLastColumn="0" w:lastRowFirstColumn="0" w:lastRowLastColumn="0"/>
+              <w:rPr>
+                <w:b w:val="0"/>
+                <w:bCs w:val="0"/>
+                <w:color w:val="auto"/>
+              </w:rPr>
+            </w:pPr>
+            <w:r>
+              <w:rPr>
+                <w:b w:val="0"/>
+                <w:bCs w:val="0"/>
+                <w:color w:val="auto"/>
+              </w:rPr>
+              <w:t>01</w:t>
+            </w:r>
+            <w:r>
+              <w:rPr>
+                <w:b w:val="0"/>
+                <w:bCs w:val="0"/>
+                <w:color w:val="auto"/>
+              </w:rPr>
+              <w:t xml:space="preserve"> </w:t>
+            </w:r>
+            <w:r>
+              <w:rPr>
+                <w:b w:val="0"/>
+                <w:bCs w:val="0"/>
+                <w:color w:val="auto"/>
+              </w:rPr>
+              <w:t>Avril</w:t>
+            </w:r>
+            <w:r>
+              <w:rPr>
+                <w:b w:val="0"/>
+                <w:bCs w:val="0"/>
+                <w:color w:val="auto"/>
+              </w:rPr>
+              <w:t xml:space="preserve"> </w:t>
+            </w:r>
+            <w:r>
+              <w:rPr>
+                <w:b w:val="0"/>
+                <w:bCs w:val="0"/>
+                <w:color w:val="auto"/>
+              </w:rPr>
+              <w:t>– 06 Avril 2025</w:t>
+            </w:r>
+          </w:p>
+        </w:tc>
+      </w:tr>
+      <w:tr>
+        <w:trPr>
+          <w:cnfStyle w:val="000000100000" w:firstRow="0" w:lastRow="0" w:firstColumn="0" w:lastColumn="0" w:oddVBand="0" w:evenVBand="0" w:oddHBand="1" w:evenHBand="0" w:firstRowFirstColumn="0" w:firstRowLastColumn="0" w:lastRowFirstColumn="0" w:lastRowLastColumn="0"/>
+          <w:trHeight w:val="597"/>
+        </w:trPr>
+        <w:tc>
+          <w:tcPr>
+            <w:cnfStyle w:val="001000000000" w:firstRow="0" w:lastRow="0" w:firstColumn="1" w:lastColumn="0" w:oddVBand="0" w:evenVBand="0" w:oddHBand="0" w:evenHBand="0" w:firstRowFirstColumn="0" w:firstRowLastColumn="0" w:lastRowFirstColumn="0" w:lastRowLastColumn="0"/>
+            <w:tcW w:w="3244" w:type="dxa"/>
+          </w:tcPr>
+          <w:p>
+            <w:pPr>
+              <w:rPr>
+                <w:color w:val="auto"/>
+              </w:rPr>
+            </w:pPr>
+            <w:r>
+              <w:rPr>
+                <w:color w:val="auto"/>
+              </w:rPr>
+              <w:t xml:space="preserve">Taches réaliser </w:t>
+            </w:r>
+          </w:p>
+        </w:tc>
+        <w:tc>
+          <w:tcPr>
+            <w:tcW w:w="5471" w:type="dxa"/>
+          </w:tcPr>
+          <w:p>
+            <w:pPr>
+              <w:pStyle w:val="Paragraphedeliste"/>
+              <w:numPr>
+                <w:ilvl w:val="0"/>
+                <w:numId w:val="7"/>
+              </w:numPr>
+              <w:cnfStyle w:val="000000100000" w:firstRow="0" w:lastRow="0" w:firstColumn="0" w:lastColumn="0" w:oddVBand="0" w:evenVBand="0" w:oddHBand="1" w:evenHBand="0" w:firstRowFirstColumn="0" w:firstRowLastColumn="0" w:lastRowFirstColumn="0" w:lastRowLastColumn="0"/>
+              <w:rPr>
+                <w:color w:val="auto"/>
+              </w:rPr>
+            </w:pPr>
+            <w:r>
+              <w:rPr>
+                <w:color w:val="auto"/>
+              </w:rPr>
+              <w:t>Lecture des cours de C++</w:t>
+            </w:r>
+          </w:p>
+          <w:p>
+            <w:pPr>
+              <w:pStyle w:val="Paragraphedeliste"/>
+              <w:numPr>
+                <w:ilvl w:val="0"/>
+                <w:numId w:val="7"/>
+              </w:numPr>
+              <w:cnfStyle w:val="000000100000" w:firstRow="0" w:lastRow="0" w:firstColumn="0" w:lastColumn="0" w:oddVBand="0" w:evenVBand="0" w:oddHBand="1" w:evenHBand="0" w:firstRowFirstColumn="0" w:firstRowLastColumn="0" w:lastRowFirstColumn="0" w:lastRowLastColumn="0"/>
+              <w:rPr>
+                <w:color w:val="auto"/>
+              </w:rPr>
+            </w:pPr>
+            <w:r>
+              <w:rPr>
+                <w:color w:val="auto"/>
+              </w:rPr>
+              <w:t xml:space="preserve">Faire de recherche sur visuel studio code </w:t>
+            </w:r>
+          </w:p>
+          <w:p>
+            <w:pPr>
+              <w:pStyle w:val="Paragraphedeliste"/>
+              <w:numPr>
+                <w:ilvl w:val="0"/>
+                <w:numId w:val="7"/>
+              </w:numPr>
+              <w:cnfStyle w:val="000000100000" w:firstRow="0" w:lastRow="0" w:firstColumn="0" w:lastColumn="0" w:oddVBand="0" w:evenVBand="0" w:oddHBand="1" w:evenHBand="0" w:firstRowFirstColumn="0" w:firstRowLastColumn="0" w:lastRowFirstColumn="0" w:lastRowLastColumn="0"/>
+              <w:rPr>
+                <w:color w:val="auto"/>
+              </w:rPr>
+            </w:pPr>
+            <w:r>
+              <w:rPr>
+                <w:color w:val="auto"/>
+              </w:rPr>
+              <w:t>Configuration de l’éditeur pour exécuter le C++</w:t>
+            </w:r>
+          </w:p>
+          <w:p>
+            <w:pPr>
+              <w:pStyle w:val="Paragraphedeliste"/>
+              <w:numPr>
+                <w:ilvl w:val="0"/>
+                <w:numId w:val="7"/>
+              </w:numPr>
+              <w:cnfStyle w:val="000000100000" w:firstRow="0" w:lastRow="0" w:firstColumn="0" w:lastColumn="0" w:oddVBand="0" w:evenVBand="0" w:oddHBand="1" w:evenHBand="0" w:firstRowFirstColumn="0" w:firstRowLastColumn="0" w:lastRowFirstColumn="0" w:lastRowLastColumn="0"/>
+              <w:rPr>
+                <w:color w:val="auto"/>
+              </w:rPr>
+            </w:pPr>
+            <w:r>
+              <w:rPr>
+                <w:color w:val="auto"/>
+              </w:rPr>
+              <w:t xml:space="preserve">Réaliser les exercices demandés en C++ </w:t>
+            </w:r>
+          </w:p>
+          <w:p>
+            <w:pPr>
+              <w:pStyle w:val="Paragraphedeliste"/>
+              <w:numPr>
+                <w:ilvl w:val="0"/>
+                <w:numId w:val="7"/>
+              </w:numPr>
+              <w:cnfStyle w:val="000000100000" w:firstRow="0" w:lastRow="0" w:firstColumn="0" w:lastColumn="0" w:oddVBand="0" w:evenVBand="0" w:oddHBand="1" w:evenHBand="0" w:firstRowFirstColumn="0" w:firstRowLastColumn="0" w:lastRowFirstColumn="0" w:lastRowLastColumn="0"/>
+              <w:rPr>
+                <w:color w:val="auto"/>
+              </w:rPr>
+            </w:pPr>
+            <w:r>
+              <w:rPr>
+                <w:color w:val="auto"/>
+              </w:rPr>
+              <w:t xml:space="preserve">Rédaction de rapport sur le Visual studio code  </w:t>
+            </w:r>
+          </w:p>
+        </w:tc>
+      </w:tr>
+      <w:tr>
+        <w:trPr>
+          <w:trHeight w:val="931"/>
+        </w:trPr>
+        <w:tc>
+          <w:tcPr>
+            <w:cnfStyle w:val="001000000000" w:firstRow="0" w:lastRow="0" w:firstColumn="1" w:lastColumn="0" w:oddVBand="0" w:evenVBand="0" w:oddHBand="0" w:evenHBand="0" w:firstRowFirstColumn="0" w:firstRowLastColumn="0" w:lastRowFirstColumn="0" w:lastRowLastColumn="0"/>
+            <w:tcW w:w="3244" w:type="dxa"/>
+          </w:tcPr>
+          <w:p>
+            <w:pPr>
+              <w:rPr>
+                <w:color w:val="auto"/>
+              </w:rPr>
+            </w:pPr>
+            <w:r>
+              <w:rPr>
+                <w:color w:val="auto"/>
+              </w:rPr>
+              <w:t xml:space="preserve">Difficulté rencontré </w:t>
+            </w:r>
+          </w:p>
+        </w:tc>
+        <w:tc>
+          <w:tcPr>
+            <w:tcW w:w="5471" w:type="dxa"/>
+          </w:tcPr>
+          <w:p>
+            <w:pPr>
+              <w:pStyle w:val="Paragraphedeliste"/>
+              <w:numPr>
+                <w:ilvl w:val="0"/>
+                <w:numId w:val="8"/>
+              </w:numPr>
+              <w:cnfStyle w:val="000000000000" w:firstRow="0" w:lastRow="0" w:firstColumn="0" w:lastColumn="0" w:oddVBand="0" w:evenVBand="0" w:oddHBand="0" w:evenHBand="0" w:firstRowFirstColumn="0" w:firstRowLastColumn="0" w:lastRowFirstColumn="0" w:lastRowLastColumn="0"/>
+              <w:rPr>
+                <w:color w:val="auto"/>
+              </w:rPr>
+            </w:pPr>
+            <w:r>
+              <w:rPr>
+                <w:color w:val="auto"/>
+              </w:rPr>
+              <w:t xml:space="preserve">Problème d’exécution de C++ sous Windows </w:t>
+            </w:r>
+          </w:p>
+          <w:p>
+            <w:pPr>
+              <w:pStyle w:val="Paragraphedeliste"/>
+              <w:numPr>
+                <w:ilvl w:val="0"/>
+                <w:numId w:val="8"/>
+              </w:numPr>
+              <w:cnfStyle w:val="000000000000" w:firstRow="0" w:lastRow="0" w:firstColumn="0" w:lastColumn="0" w:oddVBand="0" w:evenVBand="0" w:oddHBand="0" w:evenHBand="0" w:firstRowFirstColumn="0" w:firstRowLastColumn="0" w:lastRowFirstColumn="0" w:lastRowLastColumn="0"/>
+              <w:rPr>
+                <w:color w:val="auto"/>
+              </w:rPr>
+            </w:pPr>
+            <w:r>
+              <w:rPr>
+                <w:color w:val="auto"/>
+              </w:rPr>
+              <w:t>Difficulté trouver sur les pointeurs en C++</w:t>
+            </w:r>
+          </w:p>
+        </w:tc>
+      </w:tr>
+      <w:tr>
+        <w:trPr>
+          <w:cnfStyle w:val="000000100000" w:firstRow="0" w:lastRow="0" w:firstColumn="0" w:lastColumn="0" w:oddVBand="0" w:evenVBand="0" w:oddHBand="1" w:evenHBand="0" w:firstRowFirstColumn="0" w:firstRowLastColumn="0" w:lastRowFirstColumn="0" w:lastRowLastColumn="0"/>
+          <w:trHeight w:val="305"/>
+        </w:trPr>
+        <w:tc>
+          <w:tcPr>
+            <w:cnfStyle w:val="001000000000" w:firstRow="0" w:lastRow="0" w:firstColumn="1" w:lastColumn="0" w:oddVBand="0" w:evenVBand="0" w:oddHBand="0" w:evenHBand="0" w:firstRowFirstColumn="0" w:firstRowLastColumn="0" w:lastRowFirstColumn="0" w:lastRowLastColumn="0"/>
+            <w:tcW w:w="3244" w:type="dxa"/>
+          </w:tcPr>
+          <w:p>
+            <w:pPr>
+              <w:rPr>
+                <w:color w:val="auto"/>
+              </w:rPr>
+            </w:pPr>
+            <w:r>
+              <w:rPr>
+                <w:color w:val="auto"/>
+              </w:rPr>
+              <w:t xml:space="preserve">Solution apporté </w:t>
+            </w:r>
+          </w:p>
+        </w:tc>
+        <w:tc>
+          <w:tcPr>
+            <w:tcW w:w="5471" w:type="dxa"/>
+          </w:tcPr>
+          <w:p>
+            <w:pPr>
+              <w:pStyle w:val="Paragraphedeliste"/>
+              <w:numPr>
+                <w:ilvl w:val="0"/>
+                <w:numId w:val="9"/>
+              </w:numPr>
+              <w:cnfStyle w:val="000000100000" w:firstRow="0" w:lastRow="0" w:firstColumn="0" w:lastColumn="0" w:oddVBand="0" w:evenVBand="0" w:oddHBand="1" w:evenHBand="0" w:firstRowFirstColumn="0" w:firstRowLastColumn="0" w:lastRowFirstColumn="0" w:lastRowLastColumn="0"/>
+              <w:rPr>
+                <w:color w:val="auto"/>
+              </w:rPr>
+            </w:pPr>
+            <w:r>
+              <w:rPr>
+                <w:color w:val="auto"/>
+              </w:rPr>
+              <w:t>Installation d’un outil MinGW qui permet de compiler et d’exécuter des ficher C/C++.</w:t>
+            </w:r>
+          </w:p>
+          <w:p>
+            <w:pPr>
+              <w:pStyle w:val="Paragraphedeliste"/>
+              <w:numPr>
+                <w:ilvl w:val="0"/>
+                <w:numId w:val="9"/>
+              </w:numPr>
+              <w:cnfStyle w:val="000000100000" w:firstRow="0" w:lastRow="0" w:firstColumn="0" w:lastColumn="0" w:oddVBand="0" w:evenVBand="0" w:oddHBand="1" w:evenHBand="0" w:firstRowFirstColumn="0" w:firstRowLastColumn="0" w:lastRowFirstColumn="0" w:lastRowLastColumn="0"/>
+              <w:rPr>
+                <w:color w:val="auto"/>
+              </w:rPr>
+            </w:pPr>
+            <w:r>
+              <w:rPr>
+                <w:color w:val="auto"/>
+              </w:rPr>
+              <w:t>Pratiquer les exercices sur les pointeurs</w:t>
+            </w:r>
+            <w:r>
+              <w:rPr>
+                <w:color w:val="auto"/>
+              </w:rPr>
+              <w:t>.</w:t>
+            </w:r>
+          </w:p>
         </w:tc>
       </w:tr>
     </w:tbl>
@@ -1052,8 +1552,6 @@
     <w:p/>
     <w:p/>
     <w:p/>
-    <w:p/>
-    <w:p/>
     <w:p>
       <w:pPr>
         <w:tabs>
@@ -1167,6 +1665,7 @@
         <w:docPartUnique/>
       </w:docPartObj>
     </w:sdtPr>
+    <w:sdtEndPr/>
     <w:sdtContent>
       <w:p>
         <w:pPr>
@@ -1228,34 +1727,75 @@
 <w:hdr xmlns:wpc="http://schemas.microsoft.com/office/word/2010/wordprocessingCanvas" xmlns:cx="http://schemas.microsoft.com/office/drawing/2014/chartex" xmlns:cx1="http://schemas.microsoft.com/office/drawing/2015/9/8/chartex" xmlns:cx2="http://schemas.microsoft.com/office/drawing/2015/10/21/chartex" xmlns:cx3="http://schemas.microsoft.com/office/drawing/2016/5/9/chartex" xmlns:cx4="http://schemas.microsoft.com/office/drawing/2016/5/10/chartex" xmlns:cx5="http://schemas.microsoft.com/office/drawing/2016/5/11/chartex" xmlns:cx6="http://schemas.microsoft.com/office/drawing/2016/5/12/chartex" xmlns:cx7="http://schemas.microsoft.com/office/drawing/2016/5/13/chartex" xmlns:cx8="http://schemas.microsoft.com/office/drawing/2016/5/14/chartex" xmlns:mc="http://schemas.openxmlformats.org/markup-compatibility/2006" xmlns:aink="http://schemas.microsoft.com/office/drawing/2016/ink" xmlns:am3d="http://schemas.microsoft.com/office/drawing/2017/model3d" xmlns:o="urn:schemas-microsoft-com:office:office" xmlns:r="http://schemas.openxmlformats.org/officeDocument/2006/relationships" xmlns:m="http://schemas.openxmlformats.org/officeDocument/2006/math" xmlns:v="urn:schemas-microsoft-com:vml" xmlns:wp14="http://schemas.microsoft.com/office/word/2010/wordprocessingDrawing" xmlns:wp="http://schemas.openxmlformats.org/drawingml/2006/wordprocessingDrawing" xmlns:w10="urn:schemas-microsoft-com:office:word" xmlns:w="http://schemas.openxmlformats.org/wordprocessingml/2006/main" xmlns:w14="http://schemas.microsoft.com/office/word/2010/wordml" xmlns:w15="http://schemas.microsoft.com/office/word/2012/wordml" xmlns:w16cex="http://schemas.microsoft.com/office/word/2018/wordml/cex" xmlns:w16cid="http://schemas.microsoft.com/office/word/2016/wordml/cid" xmlns:w16="http://schemas.microsoft.com/office/word/2018/wordml" xmlns:w16sdtdh="http://schemas.microsoft.com/office/word/2020/wordml/sdtdatahash" xmlns:w16se="http://schemas.microsoft.com/office/word/2015/wordml/symex" xmlns:wpg="http://schemas.microsoft.com/office/word/2010/wordprocessingGroup" xmlns:wpi="http://schemas.microsoft.com/office/word/2010/wordprocessingInk" xmlns:wne="http://schemas.microsoft.com/office/word/2006/wordml" xmlns:wps="http://schemas.microsoft.com/office/word/2010/wordprocessingShape" mc:Ignorable="w14 w15 w16se w16cid w16 w16cex w16sdtdh wp14">
   <w:p>
     <w:pPr>
-      <w:spacing w:line="264" w:lineRule="auto"/>
+      <w:pStyle w:val="En-tte"/>
     </w:pPr>
-    <w:sdt>
-      <w:sdtPr>
-        <w:rPr>
-          <w:color w:val="4472C4" w:themeColor="accent1"/>
-          <w:sz w:val="20"/>
-          <w:szCs w:val="20"/>
-        </w:rPr>
-        <w:alias w:val="Titre"/>
-        <w:id w:val="15524250"/>
-        <w:placeholder>
-          <w:docPart w:val="376DDF7F7A6C488A805FC15CEF759A32"/>
-        </w:placeholder>
-        <w:dataBinding w:prefixMappings="xmlns:ns0='http://schemas.openxmlformats.org/package/2006/metadata/core-properties' xmlns:ns1='http://purl.org/dc/elements/1.1/'" w:xpath="/ns0:coreProperties[1]/ns1:title[1]" w:storeItemID="{6C3C8BC8-F283-45AE-878A-BAB7291924A1}"/>
-        <w:text/>
-      </w:sdtPr>
-      <w:sdtContent>
-        <w:r>
-          <w:rPr>
-            <w:color w:val="4472C4" w:themeColor="accent1"/>
-            <w:sz w:val="20"/>
-            <w:szCs w:val="20"/>
-          </w:rPr>
-          <w:t>[Tableau de bord]</w:t>
-        </w:r>
-      </w:sdtContent>
-    </w:sdt>
+    <w:r>
+      <w:rPr>
+        <w:rFonts w:cs="Times New Roman"/>
+        <w:noProof/>
+        <w:sz w:val="28"/>
+        <w:szCs w:val="28"/>
+      </w:rPr>
+      <w:drawing>
+        <wp:anchor distT="0" distB="0" distL="114300" distR="114300" simplePos="0" relativeHeight="251658240" behindDoc="0" locked="0" layoutInCell="1" allowOverlap="1" wp14:anchorId="623B4869" wp14:editId="0E5B16B1">
+          <wp:simplePos x="0" y="0"/>
+          <wp:positionH relativeFrom="column">
+            <wp:posOffset>3644900</wp:posOffset>
+          </wp:positionH>
+          <wp:positionV relativeFrom="paragraph">
+            <wp:posOffset>-33655</wp:posOffset>
+          </wp:positionV>
+          <wp:extent cx="2625090" cy="483870"/>
+          <wp:effectExtent l="0" t="0" r="3810" b="0"/>
+          <wp:wrapSquare wrapText="bothSides"/>
+          <wp:docPr id="3" name="Image 3"/>
+          <wp:cNvGraphicFramePr>
+            <a:graphicFrameLocks xmlns:a="http://schemas.openxmlformats.org/drawingml/2006/main" noChangeAspect="1"/>
+          </wp:cNvGraphicFramePr>
+          <a:graphic xmlns:a="http://schemas.openxmlformats.org/drawingml/2006/main">
+            <a:graphicData uri="http://schemas.openxmlformats.org/drawingml/2006/picture">
+              <pic:pic xmlns:pic="http://schemas.openxmlformats.org/drawingml/2006/picture">
+                <pic:nvPicPr>
+                  <pic:cNvPr id="0" name="Picture 1"/>
+                  <pic:cNvPicPr>
+                    <a:picLocks noChangeAspect="1" noChangeArrowheads="1"/>
+                  </pic:cNvPicPr>
+                </pic:nvPicPr>
+                <pic:blipFill>
+                  <a:blip r:embed="rId1">
+                    <a:extLst>
+                      <a:ext uri="{28A0092B-C50C-407E-A947-70E740481C1C}">
+                        <a14:useLocalDpi xmlns:a14="http://schemas.microsoft.com/office/drawing/2010/main" val="0"/>
+                      </a:ext>
+                    </a:extLst>
+                  </a:blip>
+                  <a:srcRect/>
+                  <a:stretch>
+                    <a:fillRect/>
+                  </a:stretch>
+                </pic:blipFill>
+                <pic:spPr bwMode="auto">
+                  <a:xfrm>
+                    <a:off x="0" y="0"/>
+                    <a:ext cx="2625090" cy="483870"/>
+                  </a:xfrm>
+                  <a:prstGeom prst="rect">
+                    <a:avLst/>
+                  </a:prstGeom>
+                  <a:noFill/>
+                  <a:ln>
+                    <a:noFill/>
+                  </a:ln>
+                </pic:spPr>
+              </pic:pic>
+            </a:graphicData>
+          </a:graphic>
+          <wp14:sizeRelV relativeFrom="margin">
+            <wp14:pctHeight>0</wp14:pctHeight>
+          </wp14:sizeRelV>
+        </wp:anchor>
+      </w:drawing>
+    </w:r>
   </w:p>
   <w:p>
     <w:pPr>
@@ -1268,6 +1808,92 @@
 <file path=word/numbering.xml><?xml version="1.0" encoding="utf-8"?>
 <w:numbering xmlns:wpc="http://schemas.microsoft.com/office/word/2010/wordprocessingCanvas" xmlns:cx="http://schemas.microsoft.com/office/drawing/2014/chartex" xmlns:cx1="http://schemas.microsoft.com/office/drawing/2015/9/8/chartex" xmlns:cx2="http://schemas.microsoft.com/office/drawing/2015/10/21/chartex" xmlns:cx3="http://schemas.microsoft.com/office/drawing/2016/5/9/chartex" xmlns:cx4="http://schemas.microsoft.com/office/drawing/2016/5/10/chartex" xmlns:cx5="http://schemas.microsoft.com/office/drawing/2016/5/11/chartex" xmlns:cx6="http://schemas.microsoft.com/office/drawing/2016/5/12/chartex" xmlns:cx7="http://schemas.microsoft.com/office/drawing/2016/5/13/chartex" xmlns:cx8="http://schemas.microsoft.com/office/drawing/2016/5/14/chartex" xmlns:mc="http://schemas.openxmlformats.org/markup-compatibility/2006" xmlns:aink="http://schemas.microsoft.com/office/drawing/2016/ink" xmlns:am3d="http://schemas.microsoft.com/office/drawing/2017/model3d" xmlns:o="urn:schemas-microsoft-com:office:office" xmlns:r="http://schemas.openxmlformats.org/officeDocument/2006/relationships" xmlns:m="http://schemas.openxmlformats.org/officeDocument/2006/math" xmlns:v="urn:schemas-microsoft-com:vml" xmlns:wp14="http://schemas.microsoft.com/office/word/2010/wordprocessingDrawing" xmlns:wp="http://schemas.openxmlformats.org/drawingml/2006/wordprocessingDrawing" xmlns:w10="urn:schemas-microsoft-com:office:word" xmlns:w="http://schemas.openxmlformats.org/wordprocessingml/2006/main" xmlns:w14="http://schemas.microsoft.com/office/word/2010/wordml" xmlns:w15="http://schemas.microsoft.com/office/word/2012/wordml" xmlns:w16cex="http://schemas.microsoft.com/office/word/2018/wordml/cex" xmlns:w16cid="http://schemas.microsoft.com/office/word/2016/wordml/cid" xmlns:w16="http://schemas.microsoft.com/office/word/2018/wordml" xmlns:w16sdtdh="http://schemas.microsoft.com/office/word/2020/wordml/sdtdatahash" xmlns:w16se="http://schemas.microsoft.com/office/word/2015/wordml/symex" xmlns:wpg="http://schemas.microsoft.com/office/word/2010/wordprocessingGroup" xmlns:wpi="http://schemas.microsoft.com/office/word/2010/wordprocessingInk" xmlns:wne="http://schemas.microsoft.com/office/word/2006/wordml" xmlns:wps="http://schemas.microsoft.com/office/word/2010/wordprocessingShape" mc:Ignorable="w14 w15 w16se w16cid w16 w16cex w16sdtdh wp14">
   <w:abstractNum w:abstractNumId="0" w15:restartNumberingAfterBreak="0">
+    <w:nsid w:val="01EC79B6"/>
+    <w:multiLevelType w:val="multilevel"/>
+    <w:tmpl w:val="040C001F"/>
+    <w:lvl w:ilvl="0">
+      <w:start w:val="1"/>
+      <w:numFmt w:val="decimal"/>
+      <w:lvlText w:val="%1."/>
+      <w:lvlJc w:val="left"/>
+      <w:pPr>
+        <w:ind w:left="360" w:hanging="360"/>
+      </w:pPr>
+    </w:lvl>
+    <w:lvl w:ilvl="1">
+      <w:start w:val="1"/>
+      <w:numFmt w:val="decimal"/>
+      <w:lvlText w:val="%1.%2."/>
+      <w:lvlJc w:val="left"/>
+      <w:pPr>
+        <w:ind w:left="792" w:hanging="432"/>
+      </w:pPr>
+    </w:lvl>
+    <w:lvl w:ilvl="2">
+      <w:start w:val="1"/>
+      <w:numFmt w:val="decimal"/>
+      <w:lvlText w:val="%1.%2.%3."/>
+      <w:lvlJc w:val="left"/>
+      <w:pPr>
+        <w:ind w:left="1224" w:hanging="504"/>
+      </w:pPr>
+    </w:lvl>
+    <w:lvl w:ilvl="3">
+      <w:start w:val="1"/>
+      <w:numFmt w:val="decimal"/>
+      <w:lvlText w:val="%1.%2.%3.%4."/>
+      <w:lvlJc w:val="left"/>
+      <w:pPr>
+        <w:ind w:left="1728" w:hanging="648"/>
+      </w:pPr>
+    </w:lvl>
+    <w:lvl w:ilvl="4">
+      <w:start w:val="1"/>
+      <w:numFmt w:val="decimal"/>
+      <w:lvlText w:val="%1.%2.%3.%4.%5."/>
+      <w:lvlJc w:val="left"/>
+      <w:pPr>
+        <w:ind w:left="2232" w:hanging="792"/>
+      </w:pPr>
+    </w:lvl>
+    <w:lvl w:ilvl="5">
+      <w:start w:val="1"/>
+      <w:numFmt w:val="decimal"/>
+      <w:lvlText w:val="%1.%2.%3.%4.%5.%6."/>
+      <w:lvlJc w:val="left"/>
+      <w:pPr>
+        <w:ind w:left="2736" w:hanging="936"/>
+      </w:pPr>
+    </w:lvl>
+    <w:lvl w:ilvl="6">
+      <w:start w:val="1"/>
+      <w:numFmt w:val="decimal"/>
+      <w:lvlText w:val="%1.%2.%3.%4.%5.%6.%7."/>
+      <w:lvlJc w:val="left"/>
+      <w:pPr>
+        <w:ind w:left="3240" w:hanging="1080"/>
+      </w:pPr>
+    </w:lvl>
+    <w:lvl w:ilvl="7">
+      <w:start w:val="1"/>
+      <w:numFmt w:val="decimal"/>
+      <w:lvlText w:val="%1.%2.%3.%4.%5.%6.%7.%8."/>
+      <w:lvlJc w:val="left"/>
+      <w:pPr>
+        <w:ind w:left="3744" w:hanging="1224"/>
+      </w:pPr>
+    </w:lvl>
+    <w:lvl w:ilvl="8">
+      <w:start w:val="1"/>
+      <w:numFmt w:val="decimal"/>
+      <w:lvlText w:val="%1.%2.%3.%4.%5.%6.%7.%8.%9."/>
+      <w:lvlJc w:val="left"/>
+      <w:pPr>
+        <w:ind w:left="4320" w:hanging="1440"/>
+      </w:pPr>
+    </w:lvl>
+  </w:abstractNum>
+  <w:abstractNum w:abstractNumId="1" w15:restartNumberingAfterBreak="0">
     <w:nsid w:val="04FA1485"/>
     <w:multiLevelType w:val="hybridMultilevel"/>
     <w:tmpl w:val="D0F83608"/>
@@ -1380,8 +2006,769 @@
       </w:rPr>
     </w:lvl>
   </w:abstractNum>
+  <w:abstractNum w:abstractNumId="2" w15:restartNumberingAfterBreak="0">
+    <w:nsid w:val="1499677A"/>
+    <w:multiLevelType w:val="hybridMultilevel"/>
+    <w:tmpl w:val="E45AD09A"/>
+    <w:lvl w:ilvl="0" w:tplc="040C0001">
+      <w:start w:val="1"/>
+      <w:numFmt w:val="bullet"/>
+      <w:lvlText w:val=""/>
+      <w:lvlJc w:val="left"/>
+      <w:pPr>
+        <w:ind w:left="720" w:hanging="360"/>
+      </w:pPr>
+      <w:rPr>
+        <w:rFonts w:ascii="Symbol" w:hAnsi="Symbol" w:hint="default"/>
+      </w:rPr>
+    </w:lvl>
+    <w:lvl w:ilvl="1" w:tplc="040C0003" w:tentative="1">
+      <w:start w:val="1"/>
+      <w:numFmt w:val="bullet"/>
+      <w:lvlText w:val="o"/>
+      <w:lvlJc w:val="left"/>
+      <w:pPr>
+        <w:ind w:left="1440" w:hanging="360"/>
+      </w:pPr>
+      <w:rPr>
+        <w:rFonts w:ascii="Courier New" w:hAnsi="Courier New" w:cs="Courier New" w:hint="default"/>
+      </w:rPr>
+    </w:lvl>
+    <w:lvl w:ilvl="2" w:tplc="040C0005" w:tentative="1">
+      <w:start w:val="1"/>
+      <w:numFmt w:val="bullet"/>
+      <w:lvlText w:val=""/>
+      <w:lvlJc w:val="left"/>
+      <w:pPr>
+        <w:ind w:left="2160" w:hanging="360"/>
+      </w:pPr>
+      <w:rPr>
+        <w:rFonts w:ascii="Wingdings" w:hAnsi="Wingdings" w:hint="default"/>
+      </w:rPr>
+    </w:lvl>
+    <w:lvl w:ilvl="3" w:tplc="040C0001" w:tentative="1">
+      <w:start w:val="1"/>
+      <w:numFmt w:val="bullet"/>
+      <w:lvlText w:val=""/>
+      <w:lvlJc w:val="left"/>
+      <w:pPr>
+        <w:ind w:left="2880" w:hanging="360"/>
+      </w:pPr>
+      <w:rPr>
+        <w:rFonts w:ascii="Symbol" w:hAnsi="Symbol" w:hint="default"/>
+      </w:rPr>
+    </w:lvl>
+    <w:lvl w:ilvl="4" w:tplc="040C0003" w:tentative="1">
+      <w:start w:val="1"/>
+      <w:numFmt w:val="bullet"/>
+      <w:lvlText w:val="o"/>
+      <w:lvlJc w:val="left"/>
+      <w:pPr>
+        <w:ind w:left="3600" w:hanging="360"/>
+      </w:pPr>
+      <w:rPr>
+        <w:rFonts w:ascii="Courier New" w:hAnsi="Courier New" w:cs="Courier New" w:hint="default"/>
+      </w:rPr>
+    </w:lvl>
+    <w:lvl w:ilvl="5" w:tplc="040C0005" w:tentative="1">
+      <w:start w:val="1"/>
+      <w:numFmt w:val="bullet"/>
+      <w:lvlText w:val=""/>
+      <w:lvlJc w:val="left"/>
+      <w:pPr>
+        <w:ind w:left="4320" w:hanging="360"/>
+      </w:pPr>
+      <w:rPr>
+        <w:rFonts w:ascii="Wingdings" w:hAnsi="Wingdings" w:hint="default"/>
+      </w:rPr>
+    </w:lvl>
+    <w:lvl w:ilvl="6" w:tplc="040C0001" w:tentative="1">
+      <w:start w:val="1"/>
+      <w:numFmt w:val="bullet"/>
+      <w:lvlText w:val=""/>
+      <w:lvlJc w:val="left"/>
+      <w:pPr>
+        <w:ind w:left="5040" w:hanging="360"/>
+      </w:pPr>
+      <w:rPr>
+        <w:rFonts w:ascii="Symbol" w:hAnsi="Symbol" w:hint="default"/>
+      </w:rPr>
+    </w:lvl>
+    <w:lvl w:ilvl="7" w:tplc="040C0003" w:tentative="1">
+      <w:start w:val="1"/>
+      <w:numFmt w:val="bullet"/>
+      <w:lvlText w:val="o"/>
+      <w:lvlJc w:val="left"/>
+      <w:pPr>
+        <w:ind w:left="5760" w:hanging="360"/>
+      </w:pPr>
+      <w:rPr>
+        <w:rFonts w:ascii="Courier New" w:hAnsi="Courier New" w:cs="Courier New" w:hint="default"/>
+      </w:rPr>
+    </w:lvl>
+    <w:lvl w:ilvl="8" w:tplc="040C0005" w:tentative="1">
+      <w:start w:val="1"/>
+      <w:numFmt w:val="bullet"/>
+      <w:lvlText w:val=""/>
+      <w:lvlJc w:val="left"/>
+      <w:pPr>
+        <w:ind w:left="6480" w:hanging="360"/>
+      </w:pPr>
+      <w:rPr>
+        <w:rFonts w:ascii="Wingdings" w:hAnsi="Wingdings" w:hint="default"/>
+      </w:rPr>
+    </w:lvl>
+  </w:abstractNum>
+  <w:abstractNum w:abstractNumId="3" w15:restartNumberingAfterBreak="0">
+    <w:nsid w:val="1DED45EC"/>
+    <w:multiLevelType w:val="multilevel"/>
+    <w:tmpl w:val="040C001F"/>
+    <w:lvl w:ilvl="0">
+      <w:start w:val="1"/>
+      <w:numFmt w:val="decimal"/>
+      <w:lvlText w:val="%1."/>
+      <w:lvlJc w:val="left"/>
+      <w:pPr>
+        <w:ind w:left="360" w:hanging="360"/>
+      </w:pPr>
+    </w:lvl>
+    <w:lvl w:ilvl="1">
+      <w:start w:val="1"/>
+      <w:numFmt w:val="decimal"/>
+      <w:lvlText w:val="%1.%2."/>
+      <w:lvlJc w:val="left"/>
+      <w:pPr>
+        <w:ind w:left="792" w:hanging="432"/>
+      </w:pPr>
+    </w:lvl>
+    <w:lvl w:ilvl="2">
+      <w:start w:val="1"/>
+      <w:numFmt w:val="decimal"/>
+      <w:lvlText w:val="%1.%2.%3."/>
+      <w:lvlJc w:val="left"/>
+      <w:pPr>
+        <w:ind w:left="1224" w:hanging="504"/>
+      </w:pPr>
+    </w:lvl>
+    <w:lvl w:ilvl="3">
+      <w:start w:val="1"/>
+      <w:numFmt w:val="decimal"/>
+      <w:lvlText w:val="%1.%2.%3.%4."/>
+      <w:lvlJc w:val="left"/>
+      <w:pPr>
+        <w:ind w:left="1728" w:hanging="648"/>
+      </w:pPr>
+    </w:lvl>
+    <w:lvl w:ilvl="4">
+      <w:start w:val="1"/>
+      <w:numFmt w:val="decimal"/>
+      <w:lvlText w:val="%1.%2.%3.%4.%5."/>
+      <w:lvlJc w:val="left"/>
+      <w:pPr>
+        <w:ind w:left="2232" w:hanging="792"/>
+      </w:pPr>
+    </w:lvl>
+    <w:lvl w:ilvl="5">
+      <w:start w:val="1"/>
+      <w:numFmt w:val="decimal"/>
+      <w:lvlText w:val="%1.%2.%3.%4.%5.%6."/>
+      <w:lvlJc w:val="left"/>
+      <w:pPr>
+        <w:ind w:left="2736" w:hanging="936"/>
+      </w:pPr>
+    </w:lvl>
+    <w:lvl w:ilvl="6">
+      <w:start w:val="1"/>
+      <w:numFmt w:val="decimal"/>
+      <w:lvlText w:val="%1.%2.%3.%4.%5.%6.%7."/>
+      <w:lvlJc w:val="left"/>
+      <w:pPr>
+        <w:ind w:left="3240" w:hanging="1080"/>
+      </w:pPr>
+    </w:lvl>
+    <w:lvl w:ilvl="7">
+      <w:start w:val="1"/>
+      <w:numFmt w:val="decimal"/>
+      <w:lvlText w:val="%1.%2.%3.%4.%5.%6.%7.%8."/>
+      <w:lvlJc w:val="left"/>
+      <w:pPr>
+        <w:ind w:left="3744" w:hanging="1224"/>
+      </w:pPr>
+    </w:lvl>
+    <w:lvl w:ilvl="8">
+      <w:start w:val="1"/>
+      <w:numFmt w:val="decimal"/>
+      <w:lvlText w:val="%1.%2.%3.%4.%5.%6.%7.%8.%9."/>
+      <w:lvlJc w:val="left"/>
+      <w:pPr>
+        <w:ind w:left="4320" w:hanging="1440"/>
+      </w:pPr>
+    </w:lvl>
+  </w:abstractNum>
+  <w:abstractNum w:abstractNumId="4" w15:restartNumberingAfterBreak="0">
+    <w:nsid w:val="26443698"/>
+    <w:multiLevelType w:val="hybridMultilevel"/>
+    <w:tmpl w:val="4A10C5AC"/>
+    <w:lvl w:ilvl="0" w:tplc="040C0001">
+      <w:start w:val="1"/>
+      <w:numFmt w:val="bullet"/>
+      <w:lvlText w:val=""/>
+      <w:lvlJc w:val="left"/>
+      <w:pPr>
+        <w:ind w:left="720" w:hanging="360"/>
+      </w:pPr>
+      <w:rPr>
+        <w:rFonts w:ascii="Symbol" w:hAnsi="Symbol" w:hint="default"/>
+      </w:rPr>
+    </w:lvl>
+    <w:lvl w:ilvl="1" w:tplc="040C0003" w:tentative="1">
+      <w:start w:val="1"/>
+      <w:numFmt w:val="bullet"/>
+      <w:lvlText w:val="o"/>
+      <w:lvlJc w:val="left"/>
+      <w:pPr>
+        <w:ind w:left="1440" w:hanging="360"/>
+      </w:pPr>
+      <w:rPr>
+        <w:rFonts w:ascii="Courier New" w:hAnsi="Courier New" w:cs="Courier New" w:hint="default"/>
+      </w:rPr>
+    </w:lvl>
+    <w:lvl w:ilvl="2" w:tplc="040C0005" w:tentative="1">
+      <w:start w:val="1"/>
+      <w:numFmt w:val="bullet"/>
+      <w:lvlText w:val=""/>
+      <w:lvlJc w:val="left"/>
+      <w:pPr>
+        <w:ind w:left="2160" w:hanging="360"/>
+      </w:pPr>
+      <w:rPr>
+        <w:rFonts w:ascii="Wingdings" w:hAnsi="Wingdings" w:hint="default"/>
+      </w:rPr>
+    </w:lvl>
+    <w:lvl w:ilvl="3" w:tplc="040C0001" w:tentative="1">
+      <w:start w:val="1"/>
+      <w:numFmt w:val="bullet"/>
+      <w:lvlText w:val=""/>
+      <w:lvlJc w:val="left"/>
+      <w:pPr>
+        <w:ind w:left="2880" w:hanging="360"/>
+      </w:pPr>
+      <w:rPr>
+        <w:rFonts w:ascii="Symbol" w:hAnsi="Symbol" w:hint="default"/>
+      </w:rPr>
+    </w:lvl>
+    <w:lvl w:ilvl="4" w:tplc="040C0003" w:tentative="1">
+      <w:start w:val="1"/>
+      <w:numFmt w:val="bullet"/>
+      <w:lvlText w:val="o"/>
+      <w:lvlJc w:val="left"/>
+      <w:pPr>
+        <w:ind w:left="3600" w:hanging="360"/>
+      </w:pPr>
+      <w:rPr>
+        <w:rFonts w:ascii="Courier New" w:hAnsi="Courier New" w:cs="Courier New" w:hint="default"/>
+      </w:rPr>
+    </w:lvl>
+    <w:lvl w:ilvl="5" w:tplc="040C0005" w:tentative="1">
+      <w:start w:val="1"/>
+      <w:numFmt w:val="bullet"/>
+      <w:lvlText w:val=""/>
+      <w:lvlJc w:val="left"/>
+      <w:pPr>
+        <w:ind w:left="4320" w:hanging="360"/>
+      </w:pPr>
+      <w:rPr>
+        <w:rFonts w:ascii="Wingdings" w:hAnsi="Wingdings" w:hint="default"/>
+      </w:rPr>
+    </w:lvl>
+    <w:lvl w:ilvl="6" w:tplc="040C0001" w:tentative="1">
+      <w:start w:val="1"/>
+      <w:numFmt w:val="bullet"/>
+      <w:lvlText w:val=""/>
+      <w:lvlJc w:val="left"/>
+      <w:pPr>
+        <w:ind w:left="5040" w:hanging="360"/>
+      </w:pPr>
+      <w:rPr>
+        <w:rFonts w:ascii="Symbol" w:hAnsi="Symbol" w:hint="default"/>
+      </w:rPr>
+    </w:lvl>
+    <w:lvl w:ilvl="7" w:tplc="040C0003" w:tentative="1">
+      <w:start w:val="1"/>
+      <w:numFmt w:val="bullet"/>
+      <w:lvlText w:val="o"/>
+      <w:lvlJc w:val="left"/>
+      <w:pPr>
+        <w:ind w:left="5760" w:hanging="360"/>
+      </w:pPr>
+      <w:rPr>
+        <w:rFonts w:ascii="Courier New" w:hAnsi="Courier New" w:cs="Courier New" w:hint="default"/>
+      </w:rPr>
+    </w:lvl>
+    <w:lvl w:ilvl="8" w:tplc="040C0005" w:tentative="1">
+      <w:start w:val="1"/>
+      <w:numFmt w:val="bullet"/>
+      <w:lvlText w:val=""/>
+      <w:lvlJc w:val="left"/>
+      <w:pPr>
+        <w:ind w:left="6480" w:hanging="360"/>
+      </w:pPr>
+      <w:rPr>
+        <w:rFonts w:ascii="Wingdings" w:hAnsi="Wingdings" w:hint="default"/>
+      </w:rPr>
+    </w:lvl>
+  </w:abstractNum>
+  <w:abstractNum w:abstractNumId="5" w15:restartNumberingAfterBreak="0">
+    <w:nsid w:val="435F5769"/>
+    <w:multiLevelType w:val="multilevel"/>
+    <w:tmpl w:val="040C001F"/>
+    <w:lvl w:ilvl="0">
+      <w:start w:val="1"/>
+      <w:numFmt w:val="decimal"/>
+      <w:lvlText w:val="%1."/>
+      <w:lvlJc w:val="left"/>
+      <w:pPr>
+        <w:ind w:left="360" w:hanging="360"/>
+      </w:pPr>
+      <w:rPr>
+        <w:rFonts w:hint="default"/>
+      </w:rPr>
+    </w:lvl>
+    <w:lvl w:ilvl="1">
+      <w:start w:val="1"/>
+      <w:numFmt w:val="decimal"/>
+      <w:lvlText w:val="%1.%2."/>
+      <w:lvlJc w:val="left"/>
+      <w:pPr>
+        <w:ind w:left="792" w:hanging="432"/>
+      </w:pPr>
+      <w:rPr>
+        <w:rFonts w:hint="default"/>
+      </w:rPr>
+    </w:lvl>
+    <w:lvl w:ilvl="2">
+      <w:start w:val="1"/>
+      <w:numFmt w:val="decimal"/>
+      <w:lvlText w:val="%1.%2.%3."/>
+      <w:lvlJc w:val="left"/>
+      <w:pPr>
+        <w:ind w:left="1224" w:hanging="504"/>
+      </w:pPr>
+      <w:rPr>
+        <w:rFonts w:hint="default"/>
+      </w:rPr>
+    </w:lvl>
+    <w:lvl w:ilvl="3">
+      <w:start w:val="1"/>
+      <w:numFmt w:val="decimal"/>
+      <w:lvlText w:val="%1.%2.%3.%4."/>
+      <w:lvlJc w:val="left"/>
+      <w:pPr>
+        <w:ind w:left="1728" w:hanging="648"/>
+      </w:pPr>
+      <w:rPr>
+        <w:rFonts w:hint="default"/>
+      </w:rPr>
+    </w:lvl>
+    <w:lvl w:ilvl="4">
+      <w:start w:val="1"/>
+      <w:numFmt w:val="decimal"/>
+      <w:lvlText w:val="%1.%2.%3.%4.%5."/>
+      <w:lvlJc w:val="left"/>
+      <w:pPr>
+        <w:ind w:left="2232" w:hanging="792"/>
+      </w:pPr>
+      <w:rPr>
+        <w:rFonts w:hint="default"/>
+      </w:rPr>
+    </w:lvl>
+    <w:lvl w:ilvl="5">
+      <w:start w:val="1"/>
+      <w:numFmt w:val="decimal"/>
+      <w:lvlText w:val="%1.%2.%3.%4.%5.%6."/>
+      <w:lvlJc w:val="left"/>
+      <w:pPr>
+        <w:ind w:left="2736" w:hanging="936"/>
+      </w:pPr>
+      <w:rPr>
+        <w:rFonts w:hint="default"/>
+      </w:rPr>
+    </w:lvl>
+    <w:lvl w:ilvl="6">
+      <w:start w:val="1"/>
+      <w:numFmt w:val="decimal"/>
+      <w:lvlText w:val="%1.%2.%3.%4.%5.%6.%7."/>
+      <w:lvlJc w:val="left"/>
+      <w:pPr>
+        <w:ind w:left="3240" w:hanging="1080"/>
+      </w:pPr>
+      <w:rPr>
+        <w:rFonts w:hint="default"/>
+      </w:rPr>
+    </w:lvl>
+    <w:lvl w:ilvl="7">
+      <w:start w:val="1"/>
+      <w:numFmt w:val="decimal"/>
+      <w:lvlText w:val="%1.%2.%3.%4.%5.%6.%7.%8."/>
+      <w:lvlJc w:val="left"/>
+      <w:pPr>
+        <w:ind w:left="3744" w:hanging="1224"/>
+      </w:pPr>
+      <w:rPr>
+        <w:rFonts w:hint="default"/>
+      </w:rPr>
+    </w:lvl>
+    <w:lvl w:ilvl="8">
+      <w:start w:val="1"/>
+      <w:numFmt w:val="decimal"/>
+      <w:lvlText w:val="%1.%2.%3.%4.%5.%6.%7.%8.%9."/>
+      <w:lvlJc w:val="left"/>
+      <w:pPr>
+        <w:ind w:left="4320" w:hanging="1440"/>
+      </w:pPr>
+      <w:rPr>
+        <w:rFonts w:hint="default"/>
+      </w:rPr>
+    </w:lvl>
+  </w:abstractNum>
+  <w:abstractNum w:abstractNumId="6" w15:restartNumberingAfterBreak="0">
+    <w:nsid w:val="5BFA5F4F"/>
+    <w:multiLevelType w:val="multilevel"/>
+    <w:tmpl w:val="040C001F"/>
+    <w:lvl w:ilvl="0">
+      <w:start w:val="1"/>
+      <w:numFmt w:val="decimal"/>
+      <w:lvlText w:val="%1."/>
+      <w:lvlJc w:val="left"/>
+      <w:pPr>
+        <w:ind w:left="360" w:hanging="360"/>
+      </w:pPr>
+    </w:lvl>
+    <w:lvl w:ilvl="1">
+      <w:start w:val="1"/>
+      <w:numFmt w:val="decimal"/>
+      <w:lvlText w:val="%1.%2."/>
+      <w:lvlJc w:val="left"/>
+      <w:pPr>
+        <w:ind w:left="792" w:hanging="432"/>
+      </w:pPr>
+    </w:lvl>
+    <w:lvl w:ilvl="2">
+      <w:start w:val="1"/>
+      <w:numFmt w:val="decimal"/>
+      <w:lvlText w:val="%1.%2.%3."/>
+      <w:lvlJc w:val="left"/>
+      <w:pPr>
+        <w:ind w:left="1224" w:hanging="504"/>
+      </w:pPr>
+    </w:lvl>
+    <w:lvl w:ilvl="3">
+      <w:start w:val="1"/>
+      <w:numFmt w:val="decimal"/>
+      <w:lvlText w:val="%1.%2.%3.%4."/>
+      <w:lvlJc w:val="left"/>
+      <w:pPr>
+        <w:ind w:left="1728" w:hanging="648"/>
+      </w:pPr>
+    </w:lvl>
+    <w:lvl w:ilvl="4">
+      <w:start w:val="1"/>
+      <w:numFmt w:val="decimal"/>
+      <w:lvlText w:val="%1.%2.%3.%4.%5."/>
+      <w:lvlJc w:val="left"/>
+      <w:pPr>
+        <w:ind w:left="2232" w:hanging="792"/>
+      </w:pPr>
+    </w:lvl>
+    <w:lvl w:ilvl="5">
+      <w:start w:val="1"/>
+      <w:numFmt w:val="decimal"/>
+      <w:lvlText w:val="%1.%2.%3.%4.%5.%6."/>
+      <w:lvlJc w:val="left"/>
+      <w:pPr>
+        <w:ind w:left="2736" w:hanging="936"/>
+      </w:pPr>
+    </w:lvl>
+    <w:lvl w:ilvl="6">
+      <w:start w:val="1"/>
+      <w:numFmt w:val="decimal"/>
+      <w:lvlText w:val="%1.%2.%3.%4.%5.%6.%7."/>
+      <w:lvlJc w:val="left"/>
+      <w:pPr>
+        <w:ind w:left="3240" w:hanging="1080"/>
+      </w:pPr>
+    </w:lvl>
+    <w:lvl w:ilvl="7">
+      <w:start w:val="1"/>
+      <w:numFmt w:val="decimal"/>
+      <w:lvlText w:val="%1.%2.%3.%4.%5.%6.%7.%8."/>
+      <w:lvlJc w:val="left"/>
+      <w:pPr>
+        <w:ind w:left="3744" w:hanging="1224"/>
+      </w:pPr>
+    </w:lvl>
+    <w:lvl w:ilvl="8">
+      <w:start w:val="1"/>
+      <w:numFmt w:val="decimal"/>
+      <w:lvlText w:val="%1.%2.%3.%4.%5.%6.%7.%8.%9."/>
+      <w:lvlJc w:val="left"/>
+      <w:pPr>
+        <w:ind w:left="4320" w:hanging="1440"/>
+      </w:pPr>
+    </w:lvl>
+  </w:abstractNum>
+  <w:abstractNum w:abstractNumId="7" w15:restartNumberingAfterBreak="0">
+    <w:nsid w:val="709F5DED"/>
+    <w:multiLevelType w:val="hybridMultilevel"/>
+    <w:tmpl w:val="0B32D08E"/>
+    <w:lvl w:ilvl="0" w:tplc="040C0001">
+      <w:start w:val="1"/>
+      <w:numFmt w:val="bullet"/>
+      <w:lvlText w:val=""/>
+      <w:lvlJc w:val="left"/>
+      <w:pPr>
+        <w:ind w:left="1512" w:hanging="360"/>
+      </w:pPr>
+      <w:rPr>
+        <w:rFonts w:ascii="Symbol" w:hAnsi="Symbol" w:hint="default"/>
+      </w:rPr>
+    </w:lvl>
+    <w:lvl w:ilvl="1" w:tplc="040C0003" w:tentative="1">
+      <w:start w:val="1"/>
+      <w:numFmt w:val="bullet"/>
+      <w:lvlText w:val="o"/>
+      <w:lvlJc w:val="left"/>
+      <w:pPr>
+        <w:ind w:left="2232" w:hanging="360"/>
+      </w:pPr>
+      <w:rPr>
+        <w:rFonts w:ascii="Courier New" w:hAnsi="Courier New" w:cs="Courier New" w:hint="default"/>
+      </w:rPr>
+    </w:lvl>
+    <w:lvl w:ilvl="2" w:tplc="040C0005" w:tentative="1">
+      <w:start w:val="1"/>
+      <w:numFmt w:val="bullet"/>
+      <w:lvlText w:val=""/>
+      <w:lvlJc w:val="left"/>
+      <w:pPr>
+        <w:ind w:left="2952" w:hanging="360"/>
+      </w:pPr>
+      <w:rPr>
+        <w:rFonts w:ascii="Wingdings" w:hAnsi="Wingdings" w:hint="default"/>
+      </w:rPr>
+    </w:lvl>
+    <w:lvl w:ilvl="3" w:tplc="040C0001" w:tentative="1">
+      <w:start w:val="1"/>
+      <w:numFmt w:val="bullet"/>
+      <w:lvlText w:val=""/>
+      <w:lvlJc w:val="left"/>
+      <w:pPr>
+        <w:ind w:left="3672" w:hanging="360"/>
+      </w:pPr>
+      <w:rPr>
+        <w:rFonts w:ascii="Symbol" w:hAnsi="Symbol" w:hint="default"/>
+      </w:rPr>
+    </w:lvl>
+    <w:lvl w:ilvl="4" w:tplc="040C0003" w:tentative="1">
+      <w:start w:val="1"/>
+      <w:numFmt w:val="bullet"/>
+      <w:lvlText w:val="o"/>
+      <w:lvlJc w:val="left"/>
+      <w:pPr>
+        <w:ind w:left="4392" w:hanging="360"/>
+      </w:pPr>
+      <w:rPr>
+        <w:rFonts w:ascii="Courier New" w:hAnsi="Courier New" w:cs="Courier New" w:hint="default"/>
+      </w:rPr>
+    </w:lvl>
+    <w:lvl w:ilvl="5" w:tplc="040C0005" w:tentative="1">
+      <w:start w:val="1"/>
+      <w:numFmt w:val="bullet"/>
+      <w:lvlText w:val=""/>
+      <w:lvlJc w:val="left"/>
+      <w:pPr>
+        <w:ind w:left="5112" w:hanging="360"/>
+      </w:pPr>
+      <w:rPr>
+        <w:rFonts w:ascii="Wingdings" w:hAnsi="Wingdings" w:hint="default"/>
+      </w:rPr>
+    </w:lvl>
+    <w:lvl w:ilvl="6" w:tplc="040C0001" w:tentative="1">
+      <w:start w:val="1"/>
+      <w:numFmt w:val="bullet"/>
+      <w:lvlText w:val=""/>
+      <w:lvlJc w:val="left"/>
+      <w:pPr>
+        <w:ind w:left="5832" w:hanging="360"/>
+      </w:pPr>
+      <w:rPr>
+        <w:rFonts w:ascii="Symbol" w:hAnsi="Symbol" w:hint="default"/>
+      </w:rPr>
+    </w:lvl>
+    <w:lvl w:ilvl="7" w:tplc="040C0003" w:tentative="1">
+      <w:start w:val="1"/>
+      <w:numFmt w:val="bullet"/>
+      <w:lvlText w:val="o"/>
+      <w:lvlJc w:val="left"/>
+      <w:pPr>
+        <w:ind w:left="6552" w:hanging="360"/>
+      </w:pPr>
+      <w:rPr>
+        <w:rFonts w:ascii="Courier New" w:hAnsi="Courier New" w:cs="Courier New" w:hint="default"/>
+      </w:rPr>
+    </w:lvl>
+    <w:lvl w:ilvl="8" w:tplc="040C0005" w:tentative="1">
+      <w:start w:val="1"/>
+      <w:numFmt w:val="bullet"/>
+      <w:lvlText w:val=""/>
+      <w:lvlJc w:val="left"/>
+      <w:pPr>
+        <w:ind w:left="7272" w:hanging="360"/>
+      </w:pPr>
+      <w:rPr>
+        <w:rFonts w:ascii="Wingdings" w:hAnsi="Wingdings" w:hint="default"/>
+      </w:rPr>
+    </w:lvl>
+  </w:abstractNum>
+  <w:abstractNum w:abstractNumId="8" w15:restartNumberingAfterBreak="0">
+    <w:nsid w:val="78791141"/>
+    <w:multiLevelType w:val="hybridMultilevel"/>
+    <w:tmpl w:val="4DC87B90"/>
+    <w:lvl w:ilvl="0" w:tplc="040C000F">
+      <w:start w:val="1"/>
+      <w:numFmt w:val="decimal"/>
+      <w:lvlText w:val="%1."/>
+      <w:lvlJc w:val="left"/>
+      <w:pPr>
+        <w:ind w:left="720" w:hanging="360"/>
+      </w:pPr>
+      <w:rPr>
+        <w:rFonts w:hint="default"/>
+      </w:rPr>
+    </w:lvl>
+    <w:lvl w:ilvl="1" w:tplc="040C0003" w:tentative="1">
+      <w:start w:val="1"/>
+      <w:numFmt w:val="bullet"/>
+      <w:lvlText w:val="o"/>
+      <w:lvlJc w:val="left"/>
+      <w:pPr>
+        <w:ind w:left="1440" w:hanging="360"/>
+      </w:pPr>
+      <w:rPr>
+        <w:rFonts w:ascii="Courier New" w:hAnsi="Courier New" w:cs="Courier New" w:hint="default"/>
+      </w:rPr>
+    </w:lvl>
+    <w:lvl w:ilvl="2" w:tplc="040C0005" w:tentative="1">
+      <w:start w:val="1"/>
+      <w:numFmt w:val="bullet"/>
+      <w:lvlText w:val=""/>
+      <w:lvlJc w:val="left"/>
+      <w:pPr>
+        <w:ind w:left="2160" w:hanging="360"/>
+      </w:pPr>
+      <w:rPr>
+        <w:rFonts w:ascii="Wingdings" w:hAnsi="Wingdings" w:hint="default"/>
+      </w:rPr>
+    </w:lvl>
+    <w:lvl w:ilvl="3" w:tplc="040C0001" w:tentative="1">
+      <w:start w:val="1"/>
+      <w:numFmt w:val="bullet"/>
+      <w:lvlText w:val=""/>
+      <w:lvlJc w:val="left"/>
+      <w:pPr>
+        <w:ind w:left="2880" w:hanging="360"/>
+      </w:pPr>
+      <w:rPr>
+        <w:rFonts w:ascii="Symbol" w:hAnsi="Symbol" w:hint="default"/>
+      </w:rPr>
+    </w:lvl>
+    <w:lvl w:ilvl="4" w:tplc="040C0003" w:tentative="1">
+      <w:start w:val="1"/>
+      <w:numFmt w:val="bullet"/>
+      <w:lvlText w:val="o"/>
+      <w:lvlJc w:val="left"/>
+      <w:pPr>
+        <w:ind w:left="3600" w:hanging="360"/>
+      </w:pPr>
+      <w:rPr>
+        <w:rFonts w:ascii="Courier New" w:hAnsi="Courier New" w:cs="Courier New" w:hint="default"/>
+      </w:rPr>
+    </w:lvl>
+    <w:lvl w:ilvl="5" w:tplc="040C0005" w:tentative="1">
+      <w:start w:val="1"/>
+      <w:numFmt w:val="bullet"/>
+      <w:lvlText w:val=""/>
+      <w:lvlJc w:val="left"/>
+      <w:pPr>
+        <w:ind w:left="4320" w:hanging="360"/>
+      </w:pPr>
+      <w:rPr>
+        <w:rFonts w:ascii="Wingdings" w:hAnsi="Wingdings" w:hint="default"/>
+      </w:rPr>
+    </w:lvl>
+    <w:lvl w:ilvl="6" w:tplc="040C0001" w:tentative="1">
+      <w:start w:val="1"/>
+      <w:numFmt w:val="bullet"/>
+      <w:lvlText w:val=""/>
+      <w:lvlJc w:val="left"/>
+      <w:pPr>
+        <w:ind w:left="5040" w:hanging="360"/>
+      </w:pPr>
+      <w:rPr>
+        <w:rFonts w:ascii="Symbol" w:hAnsi="Symbol" w:hint="default"/>
+      </w:rPr>
+    </w:lvl>
+    <w:lvl w:ilvl="7" w:tplc="040C0003" w:tentative="1">
+      <w:start w:val="1"/>
+      <w:numFmt w:val="bullet"/>
+      <w:lvlText w:val="o"/>
+      <w:lvlJc w:val="left"/>
+      <w:pPr>
+        <w:ind w:left="5760" w:hanging="360"/>
+      </w:pPr>
+      <w:rPr>
+        <w:rFonts w:ascii="Courier New" w:hAnsi="Courier New" w:cs="Courier New" w:hint="default"/>
+      </w:rPr>
+    </w:lvl>
+    <w:lvl w:ilvl="8" w:tplc="040C0005" w:tentative="1">
+      <w:start w:val="1"/>
+      <w:numFmt w:val="bullet"/>
+      <w:lvlText w:val=""/>
+      <w:lvlJc w:val="left"/>
+      <w:pPr>
+        <w:ind w:left="6480" w:hanging="360"/>
+      </w:pPr>
+      <w:rPr>
+        <w:rFonts w:ascii="Wingdings" w:hAnsi="Wingdings" w:hint="default"/>
+      </w:rPr>
+    </w:lvl>
+  </w:abstractNum>
   <w:num w:numId="1">
+    <w:abstractNumId w:val="1"/>
+  </w:num>
+  <w:num w:numId="2">
+    <w:abstractNumId w:val="2"/>
+  </w:num>
+  <w:num w:numId="3">
+    <w:abstractNumId w:val="5"/>
+  </w:num>
+  <w:num w:numId="4">
+    <w:abstractNumId w:val="8"/>
+  </w:num>
+  <w:num w:numId="5">
+    <w:abstractNumId w:val="6"/>
+  </w:num>
+  <w:num w:numId="6">
+    <w:abstractNumId w:val="7"/>
+  </w:num>
+  <w:num w:numId="7">
     <w:abstractNumId w:val="0"/>
+  </w:num>
+  <w:num w:numId="8">
+    <w:abstractNumId w:val="3"/>
+  </w:num>
+  <w:num w:numId="9">
+    <w:abstractNumId w:val="4"/>
   </w:num>
 </w:numbering>
 </file>
@@ -1793,7 +3180,6 @@
   <w:style w:type="character" w:default="1" w:styleId="Policepardfaut">
     <w:name w:val="Default Paragraph Font"/>
     <w:uiPriority w:val="1"/>
-    <w:semiHidden/>
     <w:unhideWhenUsed/>
   </w:style>
   <w:style w:type="table" w:default="1" w:styleId="TableauNormal">
@@ -1899,577 +3285,79 @@
       <w:contextualSpacing/>
     </w:pPr>
   </w:style>
-</w:styles>
-</file>
-
-<file path=word/glossary/document.xml><?xml version="1.0" encoding="utf-8"?>
-<w:glossaryDocument xmlns:wpc="http://schemas.microsoft.com/office/word/2010/wordprocessingCanvas" xmlns:cx="http://schemas.microsoft.com/office/drawing/2014/chartex" xmlns:cx1="http://schemas.microsoft.com/office/drawing/2015/9/8/chartex" xmlns:cx2="http://schemas.microsoft.com/office/drawing/2015/10/21/chartex" xmlns:cx3="http://schemas.microsoft.com/office/drawing/2016/5/9/chartex" xmlns:cx4="http://schemas.microsoft.com/office/drawing/2016/5/10/chartex" xmlns:cx5="http://schemas.microsoft.com/office/drawing/2016/5/11/chartex" xmlns:cx6="http://schemas.microsoft.com/office/drawing/2016/5/12/chartex" xmlns:cx7="http://schemas.microsoft.com/office/drawing/2016/5/13/chartex" xmlns:cx8="http://schemas.microsoft.com/office/drawing/2016/5/14/chartex" xmlns:mc="http://schemas.openxmlformats.org/markup-compatibility/2006" xmlns:aink="http://schemas.microsoft.com/office/drawing/2016/ink" xmlns:am3d="http://schemas.microsoft.com/office/drawing/2017/model3d" xmlns:o="urn:schemas-microsoft-com:office:office" xmlns:r="http://schemas.openxmlformats.org/officeDocument/2006/relationships" xmlns:m="http://schemas.openxmlformats.org/officeDocument/2006/math" xmlns:v="urn:schemas-microsoft-com:vml" xmlns:wp14="http://schemas.microsoft.com/office/word/2010/wordprocessingDrawing" xmlns:wp="http://schemas.openxmlformats.org/drawingml/2006/wordprocessingDrawing" xmlns:w10="urn:schemas-microsoft-com:office:word" xmlns:w="http://schemas.openxmlformats.org/wordprocessingml/2006/main" xmlns:w14="http://schemas.microsoft.com/office/word/2010/wordml" xmlns:w15="http://schemas.microsoft.com/office/word/2012/wordml" xmlns:w16cex="http://schemas.microsoft.com/office/word/2018/wordml/cex" xmlns:w16cid="http://schemas.microsoft.com/office/word/2016/wordml/cid" xmlns:w16="http://schemas.microsoft.com/office/word/2018/wordml" xmlns:w16sdtdh="http://schemas.microsoft.com/office/word/2020/wordml/sdtdatahash" xmlns:w16se="http://schemas.microsoft.com/office/word/2015/wordml/symex" xmlns:wpg="http://schemas.microsoft.com/office/word/2010/wordprocessingGroup" xmlns:wpi="http://schemas.microsoft.com/office/word/2010/wordprocessingInk" xmlns:wne="http://schemas.microsoft.com/office/word/2006/wordml" xmlns:wps="http://schemas.microsoft.com/office/word/2010/wordprocessingShape" mc:Ignorable="w14 w15 w16se w16cid w16 w16cex w16sdtdh wp14">
-  <w:docParts>
-    <w:docPart>
-      <w:docPartPr>
-        <w:name w:val="376DDF7F7A6C488A805FC15CEF759A32"/>
-        <w:category>
-          <w:name w:val="Général"/>
-          <w:gallery w:val="placeholder"/>
-        </w:category>
-        <w:types>
-          <w:type w:val="bbPlcHdr"/>
-        </w:types>
-        <w:behaviors>
-          <w:behavior w:val="content"/>
-        </w:behaviors>
-        <w:guid w:val="{9499ADF7-355F-4C0E-8D1A-84805FEBBD00}"/>
-      </w:docPartPr>
-      <w:docPartBody>
-        <w:p>
-          <w:pPr>
-            <w:pStyle w:val="376DDF7F7A6C488A805FC15CEF759A32"/>
-          </w:pPr>
-          <w:r>
-            <w:rPr>
-              <w:color w:val="4472C4" w:themeColor="accent1"/>
-              <w:sz w:val="20"/>
-              <w:szCs w:val="20"/>
-            </w:rPr>
-            <w:t>[Titre du document]</w:t>
-          </w:r>
-        </w:p>
-      </w:docPartBody>
-    </w:docPart>
-  </w:docParts>
-</w:glossaryDocument>
-</file>
-
-<file path=word/glossary/fontTable.xml><?xml version="1.0" encoding="utf-8"?>
-<w:fonts xmlns:mc="http://schemas.openxmlformats.org/markup-compatibility/2006" xmlns:r="http://schemas.openxmlformats.org/officeDocument/2006/relationships" xmlns:w="http://schemas.openxmlformats.org/wordprocessingml/2006/main" xmlns:w14="http://schemas.microsoft.com/office/word/2010/wordml" xmlns:w15="http://schemas.microsoft.com/office/word/2012/wordml" xmlns:w16cex="http://schemas.microsoft.com/office/word/2018/wordml/cex" xmlns:w16cid="http://schemas.microsoft.com/office/word/2016/wordml/cid" xmlns:w16="http://schemas.microsoft.com/office/word/2018/wordml" xmlns:w16sdtdh="http://schemas.microsoft.com/office/word/2020/wordml/sdtdatahash" xmlns:w16se="http://schemas.microsoft.com/office/word/2015/wordml/symex" mc:Ignorable="w14 w15 w16se w16cid w16 w16cex w16sdtdh">
-  <w:font w:name="Wingdings">
-    <w:panose1 w:val="05000000000000000000"/>
-    <w:charset w:val="02"/>
-    <w:family w:val="auto"/>
-    <w:pitch w:val="variable"/>
-    <w:sig w:usb0="00000000" w:usb1="10000000" w:usb2="00000000" w:usb3="00000000" w:csb0="80000000" w:csb1="00000000"/>
-  </w:font>
-  <w:font w:name="Times New Roman">
-    <w:panose1 w:val="02020603050405020304"/>
-    <w:charset w:val="00"/>
-    <w:family w:val="roman"/>
-    <w:pitch w:val="variable"/>
-    <w:sig w:usb0="E0002AFF" w:usb1="C0007843" w:usb2="00000009" w:usb3="00000000" w:csb0="000001FF" w:csb1="00000000"/>
-  </w:font>
-  <w:font w:name="Courier New">
-    <w:panose1 w:val="02070309020205020404"/>
-    <w:charset w:val="00"/>
-    <w:family w:val="modern"/>
-    <w:pitch w:val="fixed"/>
-    <w:sig w:usb0="E0002EFF" w:usb1="C0007843" w:usb2="00000009" w:usb3="00000000" w:csb0="000001FF" w:csb1="00000000"/>
-  </w:font>
-  <w:font w:name="Symbol">
-    <w:panose1 w:val="05050102010706020507"/>
-    <w:charset w:val="02"/>
-    <w:family w:val="roman"/>
-    <w:pitch w:val="variable"/>
-    <w:sig w:usb0="00000000" w:usb1="10000000" w:usb2="00000000" w:usb3="00000000" w:csb0="80000000" w:csb1="00000000"/>
-  </w:font>
-  <w:font w:name="Calibri">
-    <w:panose1 w:val="020F0502020204030204"/>
-    <w:charset w:val="00"/>
-    <w:family w:val="swiss"/>
-    <w:pitch w:val="variable"/>
-    <w:sig w:usb0="E1002AFF" w:usb1="4000ACFF" w:usb2="00000009" w:usb3="00000000" w:csb0="000001FF" w:csb1="00000000"/>
-  </w:font>
-  <w:font w:name="Calibri Light">
-    <w:panose1 w:val="020F0302020204030204"/>
-    <w:charset w:val="00"/>
-    <w:family w:val="swiss"/>
-    <w:pitch w:val="variable"/>
-    <w:sig w:usb0="A0002AEF" w:usb1="4000207B" w:usb2="00000000" w:usb3="00000000" w:csb0="000001FF" w:csb1="00000000"/>
-  </w:font>
-</w:fonts>
-</file>
-
-<file path=word/glossary/settings.xml><?xml version="1.0" encoding="utf-8"?>
-<w:settings xmlns:mc="http://schemas.openxmlformats.org/markup-compatibility/2006" xmlns:o="urn:schemas-microsoft-com:office:office" xmlns:r="http://schemas.openxmlformats.org/officeDocument/2006/relationships" xmlns:m="http://schemas.openxmlformats.org/officeDocument/2006/math" xmlns:v="urn:schemas-microsoft-com:vml" xmlns:w10="urn:schemas-microsoft-com:office:word" xmlns:w="http://schemas.openxmlformats.org/wordprocessingml/2006/main" xmlns:w14="http://schemas.microsoft.com/office/word/2010/wordml" xmlns:w15="http://schemas.microsoft.com/office/word/2012/wordml" xmlns:w16cex="http://schemas.microsoft.com/office/word/2018/wordml/cex" xmlns:w16cid="http://schemas.microsoft.com/office/word/2016/wordml/cid" xmlns:w16="http://schemas.microsoft.com/office/word/2018/wordml" xmlns:w16sdtdh="http://schemas.microsoft.com/office/word/2020/wordml/sdtdatahash" xmlns:w16se="http://schemas.microsoft.com/office/word/2015/wordml/symex" xmlns:sl="http://schemas.openxmlformats.org/schemaLibrary/2006/main" mc:Ignorable="w14 w15 w16se w16cid w16 w16cex w16sdtdh">
-  <w:view w:val="normal"/>
-  <w:defaultTabStop w:val="708"/>
-  <w:hyphenationZone w:val="425"/>
-  <w:characterSpacingControl w:val="doNotCompress"/>
-  <w:compat>
-    <w:useFELayout/>
-    <w:compatSetting w:name="compatibilityMode" w:uri="http://schemas.microsoft.com/office/word" w:val="15"/>
-    <w:compatSetting w:name="overrideTableStyleFontSizeAndJustification" w:uri="http://schemas.microsoft.com/office/word" w:val="1"/>
-    <w:compatSetting w:name="enableOpenTypeFeatures" w:uri="http://schemas.microsoft.com/office/word" w:val="1"/>
-    <w:compatSetting w:name="doNotFlipMirrorIndents" w:uri="http://schemas.microsoft.com/office/word" w:val="1"/>
-    <w:compatSetting w:name="differentiateMultirowTableHeaders" w:uri="http://schemas.microsoft.com/office/word" w:val="1"/>
-    <w:compatSetting w:name="useWord2013TrackBottomHyphenation" w:uri="http://schemas.microsoft.com/office/word" w:val="0"/>
-  </w:compat>
-  <w:rsids>
-    <w:rsidRoot w:val="00846AE0"/>
-    <w:rsid w:val="00846AE0"/>
-    <w:rsid w:val="00BD08D6"/>
-  </w:rsids>
-  <m:mathPr>
-    <m:mathFont m:val="Cambria Math"/>
-    <m:brkBin m:val="before"/>
-    <m:brkBinSub m:val="--"/>
-    <m:smallFrac m:val="0"/>
-    <m:dispDef/>
-    <m:lMargin m:val="0"/>
-    <m:rMargin m:val="0"/>
-    <m:defJc m:val="centerGroup"/>
-    <m:wrapIndent m:val="1440"/>
-    <m:intLim m:val="subSup"/>
-    <m:naryLim m:val="undOvr"/>
-  </m:mathPr>
-  <w:themeFontLang w:val="fr-FR"/>
-  <w:clrSchemeMapping w:bg1="light1" w:t1="dark1" w:bg2="light2" w:t2="dark2" w:accent1="accent1" w:accent2="accent2" w:accent3="accent3" w:accent4="accent4" w:accent5="accent5" w:accent6="accent6" w:hyperlink="hyperlink" w:followedHyperlink="followedHyperlink"/>
-  <w:decimalSymbol w:val=","/>
-  <w:listSeparator w:val=";"/>
-  <w15:chartTrackingRefBased/>
-</w:settings>
-</file>
-
-<file path=word/glossary/styles.xml><?xml version="1.0" encoding="utf-8"?>
-<w:styles xmlns:mc="http://schemas.openxmlformats.org/markup-compatibility/2006" xmlns:r="http://schemas.openxmlformats.org/officeDocument/2006/relationships" xmlns:w="http://schemas.openxmlformats.org/wordprocessingml/2006/main" xmlns:w14="http://schemas.microsoft.com/office/word/2010/wordml" xmlns:w15="http://schemas.microsoft.com/office/word/2012/wordml" xmlns:w16cex="http://schemas.microsoft.com/office/word/2018/wordml/cex" xmlns:w16cid="http://schemas.microsoft.com/office/word/2016/wordml/cid" xmlns:w16="http://schemas.microsoft.com/office/word/2018/wordml" xmlns:w16sdtdh="http://schemas.microsoft.com/office/word/2020/wordml/sdtdatahash" xmlns:w16se="http://schemas.microsoft.com/office/word/2015/wordml/symex" mc:Ignorable="w14 w15 w16se w16cid w16 w16cex w16sdtdh">
-  <w:docDefaults>
-    <w:rPrDefault>
-      <w:rPr>
-        <w:rFonts w:asciiTheme="minorHAnsi" w:eastAsiaTheme="minorEastAsia" w:hAnsiTheme="minorHAnsi" w:cstheme="minorBidi"/>
-        <w:sz w:val="22"/>
-        <w:szCs w:val="22"/>
-        <w:lang w:val="fr-FR" w:eastAsia="fr-FR" w:bidi="ar-SA"/>
-      </w:rPr>
-    </w:rPrDefault>
-    <w:pPrDefault>
-      <w:pPr>
-        <w:spacing w:after="160" w:line="259" w:lineRule="auto"/>
-      </w:pPr>
-    </w:pPrDefault>
-  </w:docDefaults>
-  <w:latentStyles w:defLockedState="0" w:defUIPriority="99" w:defSemiHidden="0" w:defUnhideWhenUsed="0" w:defQFormat="0" w:count="376">
-    <w:lsdException w:name="Normal" w:uiPriority="0" w:qFormat="1"/>
-    <w:lsdException w:name="heading 1" w:uiPriority="9" w:qFormat="1"/>
-    <w:lsdException w:name="heading 2" w:semiHidden="1" w:uiPriority="9" w:unhideWhenUsed="1" w:qFormat="1"/>
-    <w:lsdException w:name="heading 3" w:semiHidden="1" w:uiPriority="9" w:unhideWhenUsed="1" w:qFormat="1"/>
-    <w:lsdException w:name="heading 4" w:semiHidden="1" w:uiPriority="9" w:unhideWhenUsed="1" w:qFormat="1"/>
-    <w:lsdException w:name="heading 5" w:semiHidden="1" w:uiPriority="9" w:unhideWhenUsed="1" w:qFormat="1"/>
-    <w:lsdException w:name="heading 6" w:semiHidden="1" w:uiPriority="9" w:unhideWhenUsed="1" w:qFormat="1"/>
-    <w:lsdException w:name="heading 7" w:semiHidden="1" w:uiPriority="9" w:unhideWhenUsed="1" w:qFormat="1"/>
-    <w:lsdException w:name="heading 8" w:semiHidden="1" w:uiPriority="9" w:unhideWhenUsed="1" w:qFormat="1"/>
-    <w:lsdException w:name="heading 9" w:semiHidden="1" w:uiPriority="9" w:unhideWhenUsed="1" w:qFormat="1"/>
-    <w:lsdException w:name="index 1" w:semiHidden="1" w:unhideWhenUsed="1"/>
-    <w:lsdException w:name="index 2" w:semiHidden="1" w:unhideWhenUsed="1"/>
-    <w:lsdException w:name="index 3" w:semiHidden="1" w:unhideWhenUsed="1"/>
-    <w:lsdException w:name="index 4" w:semiHidden="1" w:unhideWhenUsed="1"/>
-    <w:lsdException w:name="index 5" w:semiHidden="1" w:unhideWhenUsed="1"/>
-    <w:lsdException w:name="index 6" w:semiHidden="1" w:unhideWhenUsed="1"/>
-    <w:lsdException w:name="index 7" w:semiHidden="1" w:unhideWhenUsed="1"/>
-    <w:lsdException w:name="index 8" w:semiHidden="1" w:unhideWhenUsed="1"/>
-    <w:lsdException w:name="index 9" w:semiHidden="1" w:unhideWhenUsed="1"/>
-    <w:lsdException w:name="toc 1" w:semiHidden="1" w:uiPriority="39" w:unhideWhenUsed="1"/>
-    <w:lsdException w:name="toc 2" w:semiHidden="1" w:uiPriority="39" w:unhideWhenUsed="1"/>
-    <w:lsdException w:name="toc 3" w:semiHidden="1" w:uiPriority="39" w:unhideWhenUsed="1"/>
-    <w:lsdException w:name="toc 4" w:semiHidden="1" w:uiPriority="39" w:unhideWhenUsed="1"/>
-    <w:lsdException w:name="toc 5" w:semiHidden="1" w:uiPriority="39" w:unhideWhenUsed="1"/>
-    <w:lsdException w:name="toc 6" w:semiHidden="1" w:uiPriority="39" w:unhideWhenUsed="1"/>
-    <w:lsdException w:name="toc 7" w:semiHidden="1" w:uiPriority="39" w:unhideWhenUsed="1"/>
-    <w:lsdException w:name="toc 8" w:semiHidden="1" w:uiPriority="39" w:unhideWhenUsed="1"/>
-    <w:lsdException w:name="toc 9" w:semiHidden="1" w:uiPriority="39" w:unhideWhenUsed="1"/>
-    <w:lsdException w:name="Normal Indent" w:semiHidden="1" w:unhideWhenUsed="1"/>
-    <w:lsdException w:name="footnote text" w:semiHidden="1" w:unhideWhenUsed="1"/>
-    <w:lsdException w:name="annotation text" w:semiHidden="1" w:unhideWhenUsed="1"/>
-    <w:lsdException w:name="header" w:semiHidden="1" w:unhideWhenUsed="1"/>
-    <w:lsdException w:name="footer" w:semiHidden="1" w:unhideWhenUsed="1"/>
-    <w:lsdException w:name="index heading" w:semiHidden="1" w:unhideWhenUsed="1"/>
-    <w:lsdException w:name="caption" w:semiHidden="1" w:uiPriority="35" w:unhideWhenUsed="1" w:qFormat="1"/>
-    <w:lsdException w:name="table of figures" w:semiHidden="1" w:unhideWhenUsed="1"/>
-    <w:lsdException w:name="envelope address" w:semiHidden="1" w:unhideWhenUsed="1"/>
-    <w:lsdException w:name="envelope return" w:semiHidden="1" w:unhideWhenUsed="1"/>
-    <w:lsdException w:name="footnote reference" w:semiHidden="1" w:unhideWhenUsed="1"/>
-    <w:lsdException w:name="annotation reference" w:semiHidden="1" w:unhideWhenUsed="1"/>
-    <w:lsdException w:name="line number" w:semiHidden="1" w:unhideWhenUsed="1"/>
-    <w:lsdException w:name="page number" w:semiHidden="1" w:unhideWhenUsed="1"/>
-    <w:lsdException w:name="endnote reference" w:semiHidden="1" w:unhideWhenUsed="1"/>
-    <w:lsdException w:name="endnote text" w:semiHidden="1" w:unhideWhenUsed="1"/>
-    <w:lsdException w:name="table of authorities" w:semiHidden="1" w:unhideWhenUsed="1"/>
-    <w:lsdException w:name="macro" w:semiHidden="1" w:unhideWhenUsed="1"/>
-    <w:lsdException w:name="toa heading" w:semiHidden="1" w:unhideWhenUsed="1"/>
-    <w:lsdException w:name="List" w:semiHidden="1" w:unhideWhenUsed="1"/>
-    <w:lsdException w:name="List Bullet" w:semiHidden="1" w:unhideWhenUsed="1"/>
-    <w:lsdException w:name="List Number" w:semiHidden="1" w:unhideWhenUsed="1"/>
-    <w:lsdException w:name="List 2" w:semiHidden="1" w:unhideWhenUsed="1"/>
-    <w:lsdException w:name="List 3" w:semiHidden="1" w:unhideWhenUsed="1"/>
-    <w:lsdException w:name="List 4" w:semiHidden="1" w:unhideWhenUsed="1"/>
-    <w:lsdException w:name="List 5" w:semiHidden="1" w:unhideWhenUsed="1"/>
-    <w:lsdException w:name="List Bullet 2" w:semiHidden="1" w:unhideWhenUsed="1"/>
-    <w:lsdException w:name="List Bullet 3" w:semiHidden="1" w:unhideWhenUsed="1"/>
-    <w:lsdException w:name="List Bullet 4" w:semiHidden="1" w:unhideWhenUsed="1"/>
-    <w:lsdException w:name="List Bullet 5" w:semiHidden="1" w:unhideWhenUsed="1"/>
-    <w:lsdException w:name="List Number 2" w:semiHidden="1" w:unhideWhenUsed="1"/>
-    <w:lsdException w:name="List Number 3" w:semiHidden="1" w:unhideWhenUsed="1"/>
-    <w:lsdException w:name="List Number 4" w:semiHidden="1" w:unhideWhenUsed="1"/>
-    <w:lsdException w:name="List Number 5" w:semiHidden="1" w:unhideWhenUsed="1"/>
-    <w:lsdException w:name="Title" w:uiPriority="10" w:qFormat="1"/>
-    <w:lsdException w:name="Closing" w:semiHidden="1" w:unhideWhenUsed="1"/>
-    <w:lsdException w:name="Signature" w:semiHidden="1" w:unhideWhenUsed="1"/>
-    <w:lsdException w:name="Default Paragraph Font" w:semiHidden="1" w:uiPriority="1" w:unhideWhenUsed="1"/>
-    <w:lsdException w:name="Body Text" w:semiHidden="1" w:unhideWhenUsed="1"/>
-    <w:lsdException w:name="Body Text Indent" w:semiHidden="1" w:unhideWhenUsed="1"/>
-    <w:lsdException w:name="List Continue" w:semiHidden="1" w:unhideWhenUsed="1"/>
-    <w:lsdException w:name="List Continue 2" w:semiHidden="1" w:unhideWhenUsed="1"/>
-    <w:lsdException w:name="List Continue 3" w:semiHidden="1" w:unhideWhenUsed="1"/>
-    <w:lsdException w:name="List Continue 4" w:semiHidden="1" w:unhideWhenUsed="1"/>
-    <w:lsdException w:name="List Continue 5" w:semiHidden="1" w:unhideWhenUsed="1"/>
-    <w:lsdException w:name="Message Header" w:semiHidden="1" w:unhideWhenUsed="1"/>
-    <w:lsdException w:name="Subtitle" w:uiPriority="11" w:qFormat="1"/>
-    <w:lsdException w:name="Salutation" w:semiHidden="1" w:unhideWhenUsed="1"/>
-    <w:lsdException w:name="Date" w:semiHidden="1" w:unhideWhenUsed="1"/>
-    <w:lsdException w:name="Body Text First Indent" w:semiHidden="1" w:unhideWhenUsed="1"/>
-    <w:lsdException w:name="Body Text First Indent 2" w:semiHidden="1" w:unhideWhenUsed="1"/>
-    <w:lsdException w:name="Note Heading" w:semiHidden="1" w:unhideWhenUsed="1"/>
-    <w:lsdException w:name="Body Text 2" w:semiHidden="1" w:unhideWhenUsed="1"/>
-    <w:lsdException w:name="Body Text 3" w:semiHidden="1" w:unhideWhenUsed="1"/>
-    <w:lsdException w:name="Body Text Indent 2" w:semiHidden="1" w:unhideWhenUsed="1"/>
-    <w:lsdException w:name="Body Text Indent 3" w:semiHidden="1" w:unhideWhenUsed="1"/>
-    <w:lsdException w:name="Block Text" w:semiHidden="1" w:unhideWhenUsed="1"/>
-    <w:lsdException w:name="Hyperlink" w:semiHidden="1" w:unhideWhenUsed="1"/>
-    <w:lsdException w:name="FollowedHyperlink" w:semiHidden="1" w:unhideWhenUsed="1"/>
-    <w:lsdException w:name="Strong" w:uiPriority="22" w:qFormat="1"/>
-    <w:lsdException w:name="Emphasis" w:uiPriority="20" w:qFormat="1"/>
-    <w:lsdException w:name="Document Map" w:semiHidden="1" w:unhideWhenUsed="1"/>
-    <w:lsdException w:name="Plain Text" w:semiHidden="1" w:unhideWhenUsed="1"/>
-    <w:lsdException w:name="E-mail Signature" w:semiHidden="1" w:unhideWhenUsed="1"/>
-    <w:lsdException w:name="HTML Top of Form" w:semiHidden="1" w:unhideWhenUsed="1"/>
-    <w:lsdException w:name="HTML Bottom of Form" w:semiHidden="1" w:unhideWhenUsed="1"/>
-    <w:lsdException w:name="Normal (Web)" w:semiHidden="1" w:unhideWhenUsed="1"/>
-    <w:lsdException w:name="HTML Acronym" w:semiHidden="1" w:unhideWhenUsed="1"/>
-    <w:lsdException w:name="HTML Address" w:semiHidden="1" w:unhideWhenUsed="1"/>
-    <w:lsdException w:name="HTML Cite" w:semiHidden="1" w:unhideWhenUsed="1"/>
-    <w:lsdException w:name="HTML Code" w:semiHidden="1" w:unhideWhenUsed="1"/>
-    <w:lsdException w:name="HTML Definition" w:semiHidden="1" w:unhideWhenUsed="1"/>
-    <w:lsdException w:name="HTML Keyboard" w:semiHidden="1" w:unhideWhenUsed="1"/>
-    <w:lsdException w:name="HTML Preformatted" w:semiHidden="1" w:unhideWhenUsed="1"/>
-    <w:lsdException w:name="HTML Sample" w:semiHidden="1" w:unhideWhenUsed="1"/>
-    <w:lsdException w:name="HTML Typewriter" w:semiHidden="1" w:unhideWhenUsed="1"/>
-    <w:lsdException w:name="HTML Variable" w:semiHidden="1" w:unhideWhenUsed="1"/>
-    <w:lsdException w:name="Normal Table" w:semiHidden="1" w:unhideWhenUsed="1"/>
-    <w:lsdException w:name="annotation subject" w:semiHidden="1" w:unhideWhenUsed="1"/>
-    <w:lsdException w:name="No List" w:semiHidden="1" w:unhideWhenUsed="1"/>
-    <w:lsdException w:name="Outline List 1" w:semiHidden="1" w:unhideWhenUsed="1"/>
-    <w:lsdException w:name="Outline List 2" w:semiHidden="1" w:unhideWhenUsed="1"/>
-    <w:lsdException w:name="Outline List 3" w:semiHidden="1" w:unhideWhenUsed="1"/>
-    <w:lsdException w:name="Table Simple 1" w:semiHidden="1" w:unhideWhenUsed="1"/>
-    <w:lsdException w:name="Table Simple 2" w:semiHidden="1" w:unhideWhenUsed="1"/>
-    <w:lsdException w:name="Table Simple 3" w:semiHidden="1" w:unhideWhenUsed="1"/>
-    <w:lsdException w:name="Table Classic 1" w:semiHidden="1" w:unhideWhenUsed="1"/>
-    <w:lsdException w:name="Table Classic 2" w:semiHidden="1" w:unhideWhenUsed="1"/>
-    <w:lsdException w:name="Table Classic 3" w:semiHidden="1" w:unhideWhenUsed="1"/>
-    <w:lsdException w:name="Table Classic 4" w:semiHidden="1" w:unhideWhenUsed="1"/>
-    <w:lsdException w:name="Table Colorful 1" w:semiHidden="1" w:unhideWhenUsed="1"/>
-    <w:lsdException w:name="Table Colorful 2" w:semiHidden="1" w:unhideWhenUsed="1"/>
-    <w:lsdException w:name="Table Colorful 3" w:semiHidden="1" w:unhideWhenUsed="1"/>
-    <w:lsdException w:name="Table Columns 1" w:semiHidden="1" w:unhideWhenUsed="1"/>
-    <w:lsdException w:name="Table Columns 2" w:semiHidden="1" w:unhideWhenUsed="1"/>
-    <w:lsdException w:name="Table Columns 3" w:semiHidden="1" w:unhideWhenUsed="1"/>
-    <w:lsdException w:name="Table Columns 4" w:semiHidden="1" w:unhideWhenUsed="1"/>
-    <w:lsdException w:name="Table Columns 5" w:semiHidden="1" w:unhideWhenUsed="1"/>
-    <w:lsdException w:name="Table Grid 1" w:semiHidden="1" w:unhideWhenUsed="1"/>
-    <w:lsdException w:name="Table Grid 2" w:semiHidden="1" w:unhideWhenUsed="1"/>
-    <w:lsdException w:name="Table Grid 3" w:semiHidden="1" w:unhideWhenUsed="1"/>
-    <w:lsdException w:name="Table Grid 4" w:semiHidden="1" w:unhideWhenUsed="1"/>
-    <w:lsdException w:name="Table Grid 5" w:semiHidden="1" w:unhideWhenUsed="1"/>
-    <w:lsdException w:name="Table Grid 6" w:semiHidden="1" w:unhideWhenUsed="1"/>
-    <w:lsdException w:name="Table Grid 7" w:semiHidden="1" w:unhideWhenUsed="1"/>
-    <w:lsdException w:name="Table Grid 8" w:semiHidden="1" w:unhideWhenUsed="1"/>
-    <w:lsdException w:name="Table List 1" w:semiHidden="1" w:unhideWhenUsed="1"/>
-    <w:lsdException w:name="Table List 2" w:semiHidden="1" w:unhideWhenUsed="1"/>
-    <w:lsdException w:name="Table List 3" w:semiHidden="1" w:unhideWhenUsed="1"/>
-    <w:lsdException w:name="Table List 4" w:semiHidden="1" w:unhideWhenUsed="1"/>
-    <w:lsdException w:name="Table List 5" w:semiHidden="1" w:unhideWhenUsed="1"/>
-    <w:lsdException w:name="Table List 6" w:semiHidden="1" w:unhideWhenUsed="1"/>
-    <w:lsdException w:name="Table List 7" w:semiHidden="1" w:unhideWhenUsed="1"/>
-    <w:lsdException w:name="Table List 8" w:semiHidden="1" w:unhideWhenUsed="1"/>
-    <w:lsdException w:name="Table 3D effects 1" w:semiHidden="1" w:unhideWhenUsed="1"/>
-    <w:lsdException w:name="Table 3D effects 2" w:semiHidden="1" w:unhideWhenUsed="1"/>
-    <w:lsdException w:name="Table 3D effects 3" w:semiHidden="1" w:unhideWhenUsed="1"/>
-    <w:lsdException w:name="Table Contemporary" w:semiHidden="1" w:unhideWhenUsed="1"/>
-    <w:lsdException w:name="Table Elegant" w:semiHidden="1" w:unhideWhenUsed="1"/>
-    <w:lsdException w:name="Table Professional" w:semiHidden="1" w:unhideWhenUsed="1"/>
-    <w:lsdException w:name="Table Subtle 1" w:semiHidden="1" w:unhideWhenUsed="1"/>
-    <w:lsdException w:name="Table Subtle 2" w:semiHidden="1" w:unhideWhenUsed="1"/>
-    <w:lsdException w:name="Table Web 1" w:semiHidden="1" w:unhideWhenUsed="1"/>
-    <w:lsdException w:name="Table Web 2" w:semiHidden="1" w:unhideWhenUsed="1"/>
-    <w:lsdException w:name="Table Web 3" w:semiHidden="1" w:unhideWhenUsed="1"/>
-    <w:lsdException w:name="Balloon Text" w:semiHidden="1" w:unhideWhenUsed="1"/>
-    <w:lsdException w:name="Table Grid" w:uiPriority="39"/>
-    <w:lsdException w:name="Table Theme" w:semiHidden="1" w:unhideWhenUsed="1"/>
-    <w:lsdException w:name="Placeholder Text" w:semiHidden="1"/>
-    <w:lsdException w:name="No Spacing" w:uiPriority="1" w:qFormat="1"/>
-    <w:lsdException w:name="Light Shading" w:uiPriority="60"/>
-    <w:lsdException w:name="Light List" w:uiPriority="61"/>
-    <w:lsdException w:name="Light Grid" w:uiPriority="62"/>
-    <w:lsdException w:name="Medium Shading 1" w:uiPriority="63"/>
-    <w:lsdException w:name="Medium Shading 2" w:uiPriority="64"/>
-    <w:lsdException w:name="Medium List 1" w:uiPriority="65"/>
-    <w:lsdException w:name="Medium List 2" w:uiPriority="66"/>
-    <w:lsdException w:name="Medium Grid 1" w:uiPriority="67"/>
-    <w:lsdException w:name="Medium Grid 2" w:uiPriority="68"/>
-    <w:lsdException w:name="Medium Grid 3" w:uiPriority="69"/>
-    <w:lsdException w:name="Dark List" w:uiPriority="70"/>
-    <w:lsdException w:name="Colorful Shading" w:uiPriority="71"/>
-    <w:lsdException w:name="Colorful List" w:uiPriority="72"/>
-    <w:lsdException w:name="Colorful Grid" w:uiPriority="73"/>
-    <w:lsdException w:name="Light Shading Accent 1" w:uiPriority="60"/>
-    <w:lsdException w:name="Light List Accent 1" w:uiPriority="61"/>
-    <w:lsdException w:name="Light Grid Accent 1" w:uiPriority="62"/>
-    <w:lsdException w:name="Medium Shading 1 Accent 1" w:uiPriority="63"/>
-    <w:lsdException w:name="Medium Shading 2 Accent 1" w:uiPriority="64"/>
-    <w:lsdException w:name="Medium List 1 Accent 1" w:uiPriority="65"/>
-    <w:lsdException w:name="Revision" w:semiHidden="1"/>
-    <w:lsdException w:name="List Paragraph" w:uiPriority="34" w:qFormat="1"/>
-    <w:lsdException w:name="Quote" w:uiPriority="29" w:qFormat="1"/>
-    <w:lsdException w:name="Intense Quote" w:uiPriority="30" w:qFormat="1"/>
-    <w:lsdException w:name="Medium List 2 Accent 1" w:uiPriority="66"/>
-    <w:lsdException w:name="Medium Grid 1 Accent 1" w:uiPriority="67"/>
-    <w:lsdException w:name="Medium Grid 2 Accent 1" w:uiPriority="68"/>
-    <w:lsdException w:name="Medium Grid 3 Accent 1" w:uiPriority="69"/>
-    <w:lsdException w:name="Dark List Accent 1" w:uiPriority="70"/>
-    <w:lsdException w:name="Colorful Shading Accent 1" w:uiPriority="71"/>
-    <w:lsdException w:name="Colorful List Accent 1" w:uiPriority="72"/>
-    <w:lsdException w:name="Colorful Grid Accent 1" w:uiPriority="73"/>
-    <w:lsdException w:name="Light Shading Accent 2" w:uiPriority="60"/>
-    <w:lsdException w:name="Light List Accent 2" w:uiPriority="61"/>
-    <w:lsdException w:name="Light Grid Accent 2" w:uiPriority="62"/>
-    <w:lsdException w:name="Medium Shading 1 Accent 2" w:uiPriority="63"/>
-    <w:lsdException w:name="Medium Shading 2 Accent 2" w:uiPriority="64"/>
-    <w:lsdException w:name="Medium List 1 Accent 2" w:uiPriority="65"/>
-    <w:lsdException w:name="Medium List 2 Accent 2" w:uiPriority="66"/>
-    <w:lsdException w:name="Medium Grid 1 Accent 2" w:uiPriority="67"/>
-    <w:lsdException w:name="Medium Grid 2 Accent 2" w:uiPriority="68"/>
-    <w:lsdException w:name="Medium Grid 3 Accent 2" w:uiPriority="69"/>
-    <w:lsdException w:name="Dark List Accent 2" w:uiPriority="70"/>
-    <w:lsdException w:name="Colorful Shading Accent 2" w:uiPriority="71"/>
-    <w:lsdException w:name="Colorful List Accent 2" w:uiPriority="72"/>
-    <w:lsdException w:name="Colorful Grid Accent 2" w:uiPriority="73"/>
-    <w:lsdException w:name="Light Shading Accent 3" w:uiPriority="60"/>
-    <w:lsdException w:name="Light List Accent 3" w:uiPriority="61"/>
-    <w:lsdException w:name="Light Grid Accent 3" w:uiPriority="62"/>
-    <w:lsdException w:name="Medium Shading 1 Accent 3" w:uiPriority="63"/>
-    <w:lsdException w:name="Medium Shading 2 Accent 3" w:uiPriority="64"/>
-    <w:lsdException w:name="Medium List 1 Accent 3" w:uiPriority="65"/>
-    <w:lsdException w:name="Medium List 2 Accent 3" w:uiPriority="66"/>
-    <w:lsdException w:name="Medium Grid 1 Accent 3" w:uiPriority="67"/>
-    <w:lsdException w:name="Medium Grid 2 Accent 3" w:uiPriority="68"/>
-    <w:lsdException w:name="Medium Grid 3 Accent 3" w:uiPriority="69"/>
-    <w:lsdException w:name="Dark List Accent 3" w:uiPriority="70"/>
-    <w:lsdException w:name="Colorful Shading Accent 3" w:uiPriority="71"/>
-    <w:lsdException w:name="Colorful List Accent 3" w:uiPriority="72"/>
-    <w:lsdException w:name="Colorful Grid Accent 3" w:uiPriority="73"/>
-    <w:lsdException w:name="Light Shading Accent 4" w:uiPriority="60"/>
-    <w:lsdException w:name="Light List Accent 4" w:uiPriority="61"/>
-    <w:lsdException w:name="Light Grid Accent 4" w:uiPriority="62"/>
-    <w:lsdException w:name="Medium Shading 1 Accent 4" w:uiPriority="63"/>
-    <w:lsdException w:name="Medium Shading 2 Accent 4" w:uiPriority="64"/>
-    <w:lsdException w:name="Medium List 1 Accent 4" w:uiPriority="65"/>
-    <w:lsdException w:name="Medium List 2 Accent 4" w:uiPriority="66"/>
-    <w:lsdException w:name="Medium Grid 1 Accent 4" w:uiPriority="67"/>
-    <w:lsdException w:name="Medium Grid 2 Accent 4" w:uiPriority="68"/>
-    <w:lsdException w:name="Medium Grid 3 Accent 4" w:uiPriority="69"/>
-    <w:lsdException w:name="Dark List Accent 4" w:uiPriority="70"/>
-    <w:lsdException w:name="Colorful Shading Accent 4" w:uiPriority="71"/>
-    <w:lsdException w:name="Colorful List Accent 4" w:uiPriority="72"/>
-    <w:lsdException w:name="Colorful Grid Accent 4" w:uiPriority="73"/>
-    <w:lsdException w:name="Light Shading Accent 5" w:uiPriority="60"/>
-    <w:lsdException w:name="Light List Accent 5" w:uiPriority="61"/>
-    <w:lsdException w:name="Light Grid Accent 5" w:uiPriority="62"/>
-    <w:lsdException w:name="Medium Shading 1 Accent 5" w:uiPriority="63"/>
-    <w:lsdException w:name="Medium Shading 2 Accent 5" w:uiPriority="64"/>
-    <w:lsdException w:name="Medium List 1 Accent 5" w:uiPriority="65"/>
-    <w:lsdException w:name="Medium List 2 Accent 5" w:uiPriority="66"/>
-    <w:lsdException w:name="Medium Grid 1 Accent 5" w:uiPriority="67"/>
-    <w:lsdException w:name="Medium Grid 2 Accent 5" w:uiPriority="68"/>
-    <w:lsdException w:name="Medium Grid 3 Accent 5" w:uiPriority="69"/>
-    <w:lsdException w:name="Dark List Accent 5" w:uiPriority="70"/>
-    <w:lsdException w:name="Colorful Shading Accent 5" w:uiPriority="71"/>
-    <w:lsdException w:name="Colorful List Accent 5" w:uiPriority="72"/>
-    <w:lsdException w:name="Colorful Grid Accent 5" w:uiPriority="73"/>
-    <w:lsdException w:name="Light Shading Accent 6" w:uiPriority="60"/>
-    <w:lsdException w:name="Light List Accent 6" w:uiPriority="61"/>
-    <w:lsdException w:name="Light Grid Accent 6" w:uiPriority="62"/>
-    <w:lsdException w:name="Medium Shading 1 Accent 6" w:uiPriority="63"/>
-    <w:lsdException w:name="Medium Shading 2 Accent 6" w:uiPriority="64"/>
-    <w:lsdException w:name="Medium List 1 Accent 6" w:uiPriority="65"/>
-    <w:lsdException w:name="Medium List 2 Accent 6" w:uiPriority="66"/>
-    <w:lsdException w:name="Medium Grid 1 Accent 6" w:uiPriority="67"/>
-    <w:lsdException w:name="Medium Grid 2 Accent 6" w:uiPriority="68"/>
-    <w:lsdException w:name="Medium Grid 3 Accent 6" w:uiPriority="69"/>
-    <w:lsdException w:name="Dark List Accent 6" w:uiPriority="70"/>
-    <w:lsdException w:name="Colorful Shading Accent 6" w:uiPriority="71"/>
-    <w:lsdException w:name="Colorful List Accent 6" w:uiPriority="72"/>
-    <w:lsdException w:name="Colorful Grid Accent 6" w:uiPriority="73"/>
-    <w:lsdException w:name="Subtle Emphasis" w:uiPriority="19" w:qFormat="1"/>
-    <w:lsdException w:name="Intense Emphasis" w:uiPriority="21" w:qFormat="1"/>
-    <w:lsdException w:name="Subtle Reference" w:uiPriority="31" w:qFormat="1"/>
-    <w:lsdException w:name="Intense Reference" w:uiPriority="32" w:qFormat="1"/>
-    <w:lsdException w:name="Book Title" w:uiPriority="33" w:qFormat="1"/>
-    <w:lsdException w:name="Bibliography" w:semiHidden="1" w:uiPriority="37" w:unhideWhenUsed="1"/>
-    <w:lsdException w:name="TOC Heading" w:semiHidden="1" w:uiPriority="39" w:unhideWhenUsed="1" w:qFormat="1"/>
-    <w:lsdException w:name="Plain Table 1" w:uiPriority="41"/>
-    <w:lsdException w:name="Plain Table 2" w:uiPriority="42"/>
-    <w:lsdException w:name="Plain Table 3" w:uiPriority="43"/>
-    <w:lsdException w:name="Plain Table 4" w:uiPriority="44"/>
-    <w:lsdException w:name="Plain Table 5" w:uiPriority="45"/>
-    <w:lsdException w:name="Grid Table Light" w:uiPriority="40"/>
-    <w:lsdException w:name="Grid Table 1 Light" w:uiPriority="46"/>
-    <w:lsdException w:name="Grid Table 2" w:uiPriority="47"/>
-    <w:lsdException w:name="Grid Table 3" w:uiPriority="48"/>
-    <w:lsdException w:name="Grid Table 4" w:uiPriority="49"/>
-    <w:lsdException w:name="Grid Table 5 Dark" w:uiPriority="50"/>
-    <w:lsdException w:name="Grid Table 6 Colorful" w:uiPriority="51"/>
-    <w:lsdException w:name="Grid Table 7 Colorful" w:uiPriority="52"/>
-    <w:lsdException w:name="Grid Table 1 Light Accent 1" w:uiPriority="46"/>
-    <w:lsdException w:name="Grid Table 2 Accent 1" w:uiPriority="47"/>
-    <w:lsdException w:name="Grid Table 3 Accent 1" w:uiPriority="48"/>
-    <w:lsdException w:name="Grid Table 4 Accent 1" w:uiPriority="49"/>
-    <w:lsdException w:name="Grid Table 5 Dark Accent 1" w:uiPriority="50"/>
-    <w:lsdException w:name="Grid Table 6 Colorful Accent 1" w:uiPriority="51"/>
-    <w:lsdException w:name="Grid Table 7 Colorful Accent 1" w:uiPriority="52"/>
-    <w:lsdException w:name="Grid Table 1 Light Accent 2" w:uiPriority="46"/>
-    <w:lsdException w:name="Grid Table 2 Accent 2" w:uiPriority="47"/>
-    <w:lsdException w:name="Grid Table 3 Accent 2" w:uiPriority="48"/>
-    <w:lsdException w:name="Grid Table 4 Accent 2" w:uiPriority="49"/>
-    <w:lsdException w:name="Grid Table 5 Dark Accent 2" w:uiPriority="50"/>
-    <w:lsdException w:name="Grid Table 6 Colorful Accent 2" w:uiPriority="51"/>
-    <w:lsdException w:name="Grid Table 7 Colorful Accent 2" w:uiPriority="52"/>
-    <w:lsdException w:name="Grid Table 1 Light Accent 3" w:uiPriority="46"/>
-    <w:lsdException w:name="Grid Table 2 Accent 3" w:uiPriority="47"/>
-    <w:lsdException w:name="Grid Table 3 Accent 3" w:uiPriority="48"/>
-    <w:lsdException w:name="Grid Table 4 Accent 3" w:uiPriority="49"/>
-    <w:lsdException w:name="Grid Table 5 Dark Accent 3" w:uiPriority="50"/>
-    <w:lsdException w:name="Grid Table 6 Colorful Accent 3" w:uiPriority="51"/>
-    <w:lsdException w:name="Grid Table 7 Colorful Accent 3" w:uiPriority="52"/>
-    <w:lsdException w:name="Grid Table 1 Light Accent 4" w:uiPriority="46"/>
-    <w:lsdException w:name="Grid Table 2 Accent 4" w:uiPriority="47"/>
-    <w:lsdException w:name="Grid Table 3 Accent 4" w:uiPriority="48"/>
-    <w:lsdException w:name="Grid Table 4 Accent 4" w:uiPriority="49"/>
-    <w:lsdException w:name="Grid Table 5 Dark Accent 4" w:uiPriority="50"/>
-    <w:lsdException w:name="Grid Table 6 Colorful Accent 4" w:uiPriority="51"/>
-    <w:lsdException w:name="Grid Table 7 Colorful Accent 4" w:uiPriority="52"/>
-    <w:lsdException w:name="Grid Table 1 Light Accent 5" w:uiPriority="46"/>
-    <w:lsdException w:name="Grid Table 2 Accent 5" w:uiPriority="47"/>
-    <w:lsdException w:name="Grid Table 3 Accent 5" w:uiPriority="48"/>
-    <w:lsdException w:name="Grid Table 4 Accent 5" w:uiPriority="49"/>
-    <w:lsdException w:name="Grid Table 5 Dark Accent 5" w:uiPriority="50"/>
-    <w:lsdException w:name="Grid Table 6 Colorful Accent 5" w:uiPriority="51"/>
-    <w:lsdException w:name="Grid Table 7 Colorful Accent 5" w:uiPriority="52"/>
-    <w:lsdException w:name="Grid Table 1 Light Accent 6" w:uiPriority="46"/>
-    <w:lsdException w:name="Grid Table 2 Accent 6" w:uiPriority="47"/>
-    <w:lsdException w:name="Grid Table 3 Accent 6" w:uiPriority="48"/>
-    <w:lsdException w:name="Grid Table 4 Accent 6" w:uiPriority="49"/>
-    <w:lsdException w:name="Grid Table 5 Dark Accent 6" w:uiPriority="50"/>
-    <w:lsdException w:name="Grid Table 6 Colorful Accent 6" w:uiPriority="51"/>
-    <w:lsdException w:name="Grid Table 7 Colorful Accent 6" w:uiPriority="52"/>
-    <w:lsdException w:name="List Table 1 Light" w:uiPriority="46"/>
-    <w:lsdException w:name="List Table 2" w:uiPriority="47"/>
-    <w:lsdException w:name="List Table 3" w:uiPriority="48"/>
-    <w:lsdException w:name="List Table 4" w:uiPriority="49"/>
-    <w:lsdException w:name="List Table 5 Dark" w:uiPriority="50"/>
-    <w:lsdException w:name="List Table 6 Colorful" w:uiPriority="51"/>
-    <w:lsdException w:name="List Table 7 Colorful" w:uiPriority="52"/>
-    <w:lsdException w:name="List Table 1 Light Accent 1" w:uiPriority="46"/>
-    <w:lsdException w:name="List Table 2 Accent 1" w:uiPriority="47"/>
-    <w:lsdException w:name="List Table 3 Accent 1" w:uiPriority="48"/>
-    <w:lsdException w:name="List Table 4 Accent 1" w:uiPriority="49"/>
-    <w:lsdException w:name="List Table 5 Dark Accent 1" w:uiPriority="50"/>
-    <w:lsdException w:name="List Table 6 Colorful Accent 1" w:uiPriority="51"/>
-    <w:lsdException w:name="List Table 7 Colorful Accent 1" w:uiPriority="52"/>
-    <w:lsdException w:name="List Table 1 Light Accent 2" w:uiPriority="46"/>
-    <w:lsdException w:name="List Table 2 Accent 2" w:uiPriority="47"/>
-    <w:lsdException w:name="List Table 3 Accent 2" w:uiPriority="48"/>
-    <w:lsdException w:name="List Table 4 Accent 2" w:uiPriority="49"/>
-    <w:lsdException w:name="List Table 5 Dark Accent 2" w:uiPriority="50"/>
-    <w:lsdException w:name="List Table 6 Colorful Accent 2" w:uiPriority="51"/>
-    <w:lsdException w:name="List Table 7 Colorful Accent 2" w:uiPriority="52"/>
-    <w:lsdException w:name="List Table 1 Light Accent 3" w:uiPriority="46"/>
-    <w:lsdException w:name="List Table 2 Accent 3" w:uiPriority="47"/>
-    <w:lsdException w:name="List Table 3 Accent 3" w:uiPriority="48"/>
-    <w:lsdException w:name="List Table 4 Accent 3" w:uiPriority="49"/>
-    <w:lsdException w:name="List Table 5 Dark Accent 3" w:uiPriority="50"/>
-    <w:lsdException w:name="List Table 6 Colorful Accent 3" w:uiPriority="51"/>
-    <w:lsdException w:name="List Table 7 Colorful Accent 3" w:uiPriority="52"/>
-    <w:lsdException w:name="List Table 1 Light Accent 4" w:uiPriority="46"/>
-    <w:lsdException w:name="List Table 2 Accent 4" w:uiPriority="47"/>
-    <w:lsdException w:name="List Table 3 Accent 4" w:uiPriority="48"/>
-    <w:lsdException w:name="List Table 4 Accent 4" w:uiPriority="49"/>
-    <w:lsdException w:name="List Table 5 Dark Accent 4" w:uiPriority="50"/>
-    <w:lsdException w:name="List Table 6 Colorful Accent 4" w:uiPriority="51"/>
-    <w:lsdException w:name="List Table 7 Colorful Accent 4" w:uiPriority="52"/>
-    <w:lsdException w:name="List Table 1 Light Accent 5" w:uiPriority="46"/>
-    <w:lsdException w:name="List Table 2 Accent 5" w:uiPriority="47"/>
-    <w:lsdException w:name="List Table 3 Accent 5" w:uiPriority="48"/>
-    <w:lsdException w:name="List Table 4 Accent 5" w:uiPriority="49"/>
-    <w:lsdException w:name="List Table 5 Dark Accent 5" w:uiPriority="50"/>
-    <w:lsdException w:name="List Table 6 Colorful Accent 5" w:uiPriority="51"/>
-    <w:lsdException w:name="List Table 7 Colorful Accent 5" w:uiPriority="52"/>
-    <w:lsdException w:name="List Table 1 Light Accent 6" w:uiPriority="46"/>
-    <w:lsdException w:name="List Table 2 Accent 6" w:uiPriority="47"/>
-    <w:lsdException w:name="List Table 3 Accent 6" w:uiPriority="48"/>
-    <w:lsdException w:name="List Table 4 Accent 6" w:uiPriority="49"/>
-    <w:lsdException w:name="List Table 5 Dark Accent 6" w:uiPriority="50"/>
-    <w:lsdException w:name="List Table 6 Colorful Accent 6" w:uiPriority="51"/>
-    <w:lsdException w:name="List Table 7 Colorful Accent 6" w:uiPriority="52"/>
-    <w:lsdException w:name="Mention" w:semiHidden="1" w:unhideWhenUsed="1"/>
-    <w:lsdException w:name="Smart Hyperlink" w:semiHidden="1" w:unhideWhenUsed="1"/>
-    <w:lsdException w:name="Hashtag" w:semiHidden="1" w:unhideWhenUsed="1"/>
-    <w:lsdException w:name="Unresolved Mention" w:semiHidden="1" w:unhideWhenUsed="1"/>
-    <w:lsdException w:name="Smart Link" w:semiHidden="1" w:unhideWhenUsed="1"/>
-  </w:latentStyles>
-  <w:style w:type="paragraph" w:default="1" w:styleId="Normal">
-    <w:name w:val="Normal"/>
-    <w:qFormat/>
-  </w:style>
-  <w:style w:type="character" w:default="1" w:styleId="Policepardfaut">
-    <w:name w:val="Default Paragraph Font"/>
-    <w:uiPriority w:val="1"/>
-    <w:semiHidden/>
-    <w:unhideWhenUsed/>
-  </w:style>
-  <w:style w:type="table" w:default="1" w:styleId="TableauNormal">
-    <w:name w:val="Normal Table"/>
-    <w:uiPriority w:val="99"/>
-    <w:semiHidden/>
-    <w:unhideWhenUsed/>
+  <w:style w:type="table" w:styleId="TableauGrille6Couleur-Accentuation5">
+    <w:name w:val="Grid Table 6 Colorful Accent 5"/>
+    <w:basedOn w:val="TableauNormal"/>
+    <w:uiPriority w:val="51"/>
+    <w:rsid w:val="00BB6358"/>
+    <w:pPr>
+      <w:spacing w:after="0" w:line="240" w:lineRule="auto"/>
+    </w:pPr>
+    <w:rPr>
+      <w:color w:val="2E74B5" w:themeColor="accent5" w:themeShade="BF"/>
+    </w:rPr>
     <w:tblPr>
-      <w:tblInd w:w="0" w:type="dxa"/>
-      <w:tblCellMar>
-        <w:top w:w="0" w:type="dxa"/>
-        <w:left w:w="108" w:type="dxa"/>
-        <w:bottom w:w="0" w:type="dxa"/>
-        <w:right w:w="108" w:type="dxa"/>
-      </w:tblCellMar>
+      <w:tblStyleRowBandSize w:val="1"/>
+      <w:tblStyleColBandSize w:val="1"/>
+      <w:tblBorders>
+        <w:top w:val="single" w:sz="4" w:space="0" w:color="9CC2E5" w:themeColor="accent5" w:themeTint="99"/>
+        <w:left w:val="single" w:sz="4" w:space="0" w:color="9CC2E5" w:themeColor="accent5" w:themeTint="99"/>
+        <w:bottom w:val="single" w:sz="4" w:space="0" w:color="9CC2E5" w:themeColor="accent5" w:themeTint="99"/>
+        <w:right w:val="single" w:sz="4" w:space="0" w:color="9CC2E5" w:themeColor="accent5" w:themeTint="99"/>
+        <w:insideH w:val="single" w:sz="4" w:space="0" w:color="9CC2E5" w:themeColor="accent5" w:themeTint="99"/>
+        <w:insideV w:val="single" w:sz="4" w:space="0" w:color="9CC2E5" w:themeColor="accent5" w:themeTint="99"/>
+      </w:tblBorders>
     </w:tblPr>
-  </w:style>
-  <w:style w:type="numbering" w:default="1" w:styleId="Aucuneliste">
-    <w:name w:val="No List"/>
-    <w:uiPriority w:val="99"/>
-    <w:semiHidden/>
-    <w:unhideWhenUsed/>
-  </w:style>
-  <w:style w:type="paragraph" w:customStyle="1" w:styleId="7426721B968F42B5B68A2FF869BA8358">
-    <w:name w:val="7426721B968F42B5B68A2FF869BA8358"/>
-    <w:rsid w:val="00846AE0"/>
-  </w:style>
-  <w:style w:type="paragraph" w:customStyle="1" w:styleId="376DDF7F7A6C488A805FC15CEF759A32">
-    <w:name w:val="376DDF7F7A6C488A805FC15CEF759A32"/>
-    <w:rsid w:val="00846AE0"/>
+    <w:tblStylePr w:type="firstRow">
+      <w:rPr>
+        <w:b/>
+        <w:bCs/>
+      </w:rPr>
+      <w:tblPr/>
+      <w:tcPr>
+        <w:tcBorders>
+          <w:bottom w:val="single" w:sz="12" w:space="0" w:color="9CC2E5" w:themeColor="accent5" w:themeTint="99"/>
+        </w:tcBorders>
+      </w:tcPr>
+    </w:tblStylePr>
+    <w:tblStylePr w:type="lastRow">
+      <w:rPr>
+        <w:b/>
+        <w:bCs/>
+      </w:rPr>
+      <w:tblPr/>
+      <w:tcPr>
+        <w:tcBorders>
+          <w:top w:val="double" w:sz="4" w:space="0" w:color="9CC2E5" w:themeColor="accent5" w:themeTint="99"/>
+        </w:tcBorders>
+      </w:tcPr>
+    </w:tblStylePr>
+    <w:tblStylePr w:type="firstCol">
+      <w:rPr>
+        <w:b/>
+        <w:bCs/>
+      </w:rPr>
+    </w:tblStylePr>
+    <w:tblStylePr w:type="lastCol">
+      <w:rPr>
+        <w:b/>
+        <w:bCs/>
+      </w:rPr>
+    </w:tblStylePr>
+    <w:tblStylePr w:type="band1Vert">
+      <w:tblPr/>
+      <w:tcPr>
+        <w:shd w:val="clear" w:color="auto" w:fill="DEEAF6" w:themeFill="accent5" w:themeFillTint="33"/>
+      </w:tcPr>
+    </w:tblStylePr>
+    <w:tblStylePr w:type="band1Horz">
+      <w:tblPr/>
+      <w:tcPr>
+        <w:shd w:val="clear" w:color="auto" w:fill="DEEAF6" w:themeFill="accent5" w:themeFillTint="33"/>
+      </w:tcPr>
+    </w:tblStylePr>
   </w:style>
 </w:styles>
-</file>
-
-<file path=word/glossary/webSettings.xml><?xml version="1.0" encoding="utf-8"?>
-<w:webSettings xmlns:mc="http://schemas.openxmlformats.org/markup-compatibility/2006" xmlns:r="http://schemas.openxmlformats.org/officeDocument/2006/relationships" xmlns:w="http://schemas.openxmlformats.org/wordprocessingml/2006/main" xmlns:w14="http://schemas.microsoft.com/office/word/2010/wordml" xmlns:w15="http://schemas.microsoft.com/office/word/2012/wordml" xmlns:w16cex="http://schemas.microsoft.com/office/word/2018/wordml/cex" xmlns:w16cid="http://schemas.microsoft.com/office/word/2016/wordml/cid" xmlns:w16="http://schemas.microsoft.com/office/word/2018/wordml" xmlns:w16sdtdh="http://schemas.microsoft.com/office/word/2020/wordml/sdtdatahash" xmlns:w16se="http://schemas.microsoft.com/office/word/2015/wordml/symex" mc:Ignorable="w14 w15 w16se w16cid w16 w16cex w16sdtdh">
-  <w:optimizeForBrowser/>
-  <w:allowPNG/>
-</w:webSettings>
 </file>
 
 <file path=word/theme/theme1.xml><?xml version="1.0" encoding="utf-8"?>

</xml_diff>

<commit_message>
ajouter dossier d 'exercice
</commit_message>
<xml_diff>
--- a/Tableau de bord.docx
+++ b/Tableau de bord.docx
@@ -860,17 +860,18 @@
         </w:tabs>
         <w:rPr>
           <w:rFonts w:cs="Times New Roman"/>
-          <w:sz w:val="28"/>
-          <w:szCs w:val="28"/>
-        </w:rPr>
-      </w:pPr>
-      <w:r>
-        <w:rPr>
-          <w:rFonts w:cs="Times New Roman"/>
           <w:b/>
           <w:sz w:val="28"/>
           <w:szCs w:val="28"/>
         </w:rPr>
+      </w:pPr>
+      <w:r>
+        <w:rPr>
+          <w:rFonts w:cs="Times New Roman"/>
+          <w:b/>
+          <w:sz w:val="28"/>
+          <w:szCs w:val="28"/>
+        </w:rPr>
         <w:tab/>
       </w:r>
       <w:r>
@@ -891,6 +892,18 @@
         </w:rPr>
         <w:tab/>
       </w:r>
+    </w:p>
+    <w:p>
+      <w:pPr>
+        <w:tabs>
+          <w:tab w:val="left" w:pos="2124"/>
+        </w:tabs>
+        <w:rPr>
+          <w:rFonts w:cs="Times New Roman"/>
+          <w:sz w:val="28"/>
+          <w:szCs w:val="28"/>
+        </w:rPr>
+      </w:pPr>
       <w:r>
         <w:rPr>
           <w:rFonts w:cs="Times New Roman"/>
@@ -1384,7 +1397,32 @@
               <w:rPr>
                 <w:color w:val="auto"/>
               </w:rPr>
-              <w:t xml:space="preserve">Rédaction de rapport sur le Visual studio code  </w:t>
+              <w:t xml:space="preserve">Rédaction de rapport sur le Visual studio code </w:t>
+            </w:r>
+          </w:p>
+          <w:p>
+            <w:pPr>
+              <w:pStyle w:val="Paragraphedeliste"/>
+              <w:numPr>
+                <w:ilvl w:val="0"/>
+                <w:numId w:val="7"/>
+              </w:numPr>
+              <w:cnfStyle w:val="000000100000" w:firstRow="0" w:lastRow="0" w:firstColumn="0" w:lastColumn="0" w:oddVBand="0" w:evenVBand="0" w:oddHBand="1" w:evenHBand="0" w:firstRowFirstColumn="0" w:firstRowLastColumn="0" w:lastRowFirstColumn="0" w:lastRowLastColumn="0"/>
+              <w:rPr>
+                <w:color w:val="auto"/>
+              </w:rPr>
+            </w:pPr>
+            <w:r>
+              <w:rPr>
+                <w:color w:val="auto"/>
+              </w:rPr>
+              <w:t xml:space="preserve">Planification des taches de la deuxième semaine </w:t>
+            </w:r>
+            <w:r>
+              <w:rPr>
+                <w:color w:val="auto"/>
+              </w:rPr>
+              <w:t xml:space="preserve"> </w:t>
             </w:r>
           </w:p>
         </w:tc>

</xml_diff>

<commit_message>
modification de tableau de bord
</commit_message>
<xml_diff>
--- a/Tableau de bord.docx
+++ b/Tableau de bord.docx
@@ -1,6 +1,6 @@
 
 <file path=word/document.xml><?xml version="1.0" encoding="utf-8"?>
-<w:document xmlns:wpc="http://schemas.microsoft.com/office/word/2010/wordprocessingCanvas" xmlns:cx="http://schemas.microsoft.com/office/drawing/2014/chartex" xmlns:cx1="http://schemas.microsoft.com/office/drawing/2015/9/8/chartex" xmlns:cx2="http://schemas.microsoft.com/office/drawing/2015/10/21/chartex" xmlns:cx3="http://schemas.microsoft.com/office/drawing/2016/5/9/chartex" xmlns:cx4="http://schemas.microsoft.com/office/drawing/2016/5/10/chartex" xmlns:cx5="http://schemas.microsoft.com/office/drawing/2016/5/11/chartex" xmlns:cx6="http://schemas.microsoft.com/office/drawing/2016/5/12/chartex" xmlns:cx7="http://schemas.microsoft.com/office/drawing/2016/5/13/chartex" xmlns:cx8="http://schemas.microsoft.com/office/drawing/2016/5/14/chartex" xmlns:mc="http://schemas.openxmlformats.org/markup-compatibility/2006" xmlns:aink="http://schemas.microsoft.com/office/drawing/2016/ink" xmlns:am3d="http://schemas.microsoft.com/office/drawing/2017/model3d" xmlns:o="urn:schemas-microsoft-com:office:office" xmlns:r="http://schemas.openxmlformats.org/officeDocument/2006/relationships" xmlns:m="http://schemas.openxmlformats.org/officeDocument/2006/math" xmlns:v="urn:schemas-microsoft-com:vml" xmlns:wp14="http://schemas.microsoft.com/office/word/2010/wordprocessingDrawing" xmlns:wp="http://schemas.openxmlformats.org/drawingml/2006/wordprocessingDrawing" xmlns:w10="urn:schemas-microsoft-com:office:word" xmlns:w="http://schemas.openxmlformats.org/wordprocessingml/2006/main" xmlns:w14="http://schemas.microsoft.com/office/word/2010/wordml" xmlns:w15="http://schemas.microsoft.com/office/word/2012/wordml" xmlns:w16cex="http://schemas.microsoft.com/office/word/2018/wordml/cex" xmlns:w16cid="http://schemas.microsoft.com/office/word/2016/wordml/cid" xmlns:w16="http://schemas.microsoft.com/office/word/2018/wordml" xmlns:w16sdtdh="http://schemas.microsoft.com/office/word/2020/wordml/sdtdatahash" xmlns:w16se="http://schemas.microsoft.com/office/word/2015/wordml/symex" xmlns:wpg="http://schemas.microsoft.com/office/word/2010/wordprocessingGroup" xmlns:wpi="http://schemas.microsoft.com/office/word/2010/wordprocessingInk" xmlns:wne="http://schemas.microsoft.com/office/word/2006/wordml" xmlns:wps="http://schemas.microsoft.com/office/word/2010/wordprocessingShape" mc:Ignorable="w14 w15 w16se w16cid w16 w16cex w16sdtdh wp14">
+<w:document xmlns:wpc="http://schemas.microsoft.com/office/word/2010/wordprocessingCanvas" xmlns:cx="http://schemas.microsoft.com/office/drawing/2014/chartex" xmlns:mc="http://schemas.openxmlformats.org/markup-compatibility/2006" xmlns:o="urn:schemas-microsoft-com:office:office" xmlns:r="http://schemas.openxmlformats.org/officeDocument/2006/relationships" xmlns:m="http://schemas.openxmlformats.org/officeDocument/2006/math" xmlns:v="urn:schemas-microsoft-com:vml" xmlns:wp14="http://schemas.microsoft.com/office/word/2010/wordprocessingDrawing" xmlns:wp="http://schemas.openxmlformats.org/drawingml/2006/wordprocessingDrawing" xmlns:w10="urn:schemas-microsoft-com:office:word" xmlns:w="http://schemas.openxmlformats.org/wordprocessingml/2006/main" xmlns:w14="http://schemas.microsoft.com/office/word/2010/wordml" xmlns:w15="http://schemas.microsoft.com/office/word/2012/wordml" xmlns:w16se="http://schemas.microsoft.com/office/word/2015/wordml/symex" xmlns:wpg="http://schemas.microsoft.com/office/word/2010/wordprocessingGroup" xmlns:wpi="http://schemas.microsoft.com/office/word/2010/wordprocessingInk" xmlns:wne="http://schemas.microsoft.com/office/word/2006/wordml" xmlns:wps="http://schemas.microsoft.com/office/word/2010/wordprocessingShape" mc:Ignorable="w14 w15 w16se wp14">
   <w:body>
     <w:p>
       <w:pPr>
@@ -257,7 +257,27 @@
           <w:sz w:val="28"/>
           <w:szCs w:val="28"/>
         </w:rPr>
-        <w:t>Master Imagerie et Technologie pour la Médecine (TechMed)</w:t>
+        <w:t>Master Imagerie et Technologie pour la Médecine (</w:t>
+      </w:r>
+      <w:proofErr w:type="spellStart"/>
+      <w:r>
+        <w:rPr>
+          <w:rFonts w:cs="Times New Roman"/>
+          <w:spacing w:val="23"/>
+          <w:sz w:val="28"/>
+          <w:szCs w:val="28"/>
+        </w:rPr>
+        <w:t>TechMed</w:t>
+      </w:r>
+      <w:proofErr w:type="spellEnd"/>
+      <w:r>
+        <w:rPr>
+          <w:rFonts w:cs="Times New Roman"/>
+          <w:spacing w:val="23"/>
+          <w:sz w:val="28"/>
+          <w:szCs w:val="28"/>
+        </w:rPr>
+        <w:t>)</w:t>
       </w:r>
     </w:p>
     <w:p>
@@ -308,6 +328,7 @@
           <w:noProof/>
           <w:sz w:val="28"/>
           <w:szCs w:val="28"/>
+          <w:lang w:eastAsia="fr-FR"/>
         </w:rPr>
         <w:drawing>
           <wp:inline distT="0" distB="0" distL="0" distR="0" wp14:anchorId="38702FDE" wp14:editId="3A5F0BC2">
@@ -941,7 +962,10 @@
       </w:r>
     </w:p>
     <w:p/>
-    <w:p/>
+    <w:p>
+      <w:bookmarkStart w:id="1" w:name="_GoBack"/>
+    </w:p>
+    <w:bookmarkEnd w:id="1"/>
     <w:p/>
     <w:p/>
     <w:p/>
@@ -1103,6 +1127,301 @@
           </w:p>
           <w:p>
             <w:pPr>
+              <w:pStyle w:val="Paragraphedeliste"/>
+              <w:numPr>
+                <w:ilvl w:val="0"/>
+                <w:numId w:val="3"/>
+              </w:numPr>
+              <w:cnfStyle w:val="000000100000" w:firstRow="0" w:lastRow="0" w:firstColumn="0" w:lastColumn="0" w:oddVBand="0" w:evenVBand="0" w:oddHBand="1" w:evenHBand="0" w:firstRowFirstColumn="0" w:firstRowLastColumn="0" w:lastRowFirstColumn="0" w:lastRowLastColumn="0"/>
+              <w:rPr>
+                <w:color w:val="auto"/>
+              </w:rPr>
+            </w:pPr>
+            <w:r>
+              <w:rPr>
+                <w:color w:val="auto"/>
+              </w:rPr>
+              <w:t xml:space="preserve">Suivre les étapes de gestion du projet </w:t>
+            </w:r>
+          </w:p>
+          <w:p>
+            <w:pPr>
+              <w:pStyle w:val="Paragraphedeliste"/>
+              <w:numPr>
+                <w:ilvl w:val="0"/>
+                <w:numId w:val="10"/>
+              </w:numPr>
+              <w:cnfStyle w:val="000000100000" w:firstRow="0" w:lastRow="0" w:firstColumn="0" w:lastColumn="0" w:oddVBand="0" w:evenVBand="0" w:oddHBand="1" w:evenHBand="0" w:firstRowFirstColumn="0" w:firstRowLastColumn="0" w:lastRowFirstColumn="0" w:lastRowLastColumn="0"/>
+              <w:rPr>
+                <w:b/>
+                <w:bCs/>
+                <w:color w:val="auto"/>
+              </w:rPr>
+            </w:pPr>
+            <w:r>
+              <w:rPr>
+                <w:b/>
+                <w:bCs/>
+                <w:color w:val="auto"/>
+              </w:rPr>
+              <w:t xml:space="preserve">Conception </w:t>
+            </w:r>
+          </w:p>
+          <w:p>
+            <w:pPr>
+              <w:pStyle w:val="Paragraphedeliste"/>
+              <w:numPr>
+                <w:ilvl w:val="0"/>
+                <w:numId w:val="12"/>
+              </w:numPr>
+              <w:cnfStyle w:val="000000100000" w:firstRow="0" w:lastRow="0" w:firstColumn="0" w:lastColumn="0" w:oddVBand="0" w:evenVBand="0" w:oddHBand="1" w:evenHBand="0" w:firstRowFirstColumn="0" w:firstRowLastColumn="0" w:lastRowFirstColumn="0" w:lastRowLastColumn="0"/>
+              <w:rPr>
+                <w:color w:val="auto"/>
+              </w:rPr>
+            </w:pPr>
+            <w:r>
+              <w:rPr>
+                <w:color w:val="auto"/>
+              </w:rPr>
+              <w:t xml:space="preserve">Compréhension de cahier de charge </w:t>
+            </w:r>
+          </w:p>
+          <w:p>
+            <w:pPr>
+              <w:pStyle w:val="Paragraphedeliste"/>
+              <w:numPr>
+                <w:ilvl w:val="0"/>
+                <w:numId w:val="12"/>
+              </w:numPr>
+              <w:cnfStyle w:val="000000100000" w:firstRow="0" w:lastRow="0" w:firstColumn="0" w:lastColumn="0" w:oddVBand="0" w:evenVBand="0" w:oddHBand="1" w:evenHBand="0" w:firstRowFirstColumn="0" w:firstRowLastColumn="0" w:lastRowFirstColumn="0" w:lastRowLastColumn="0"/>
+              <w:rPr>
+                <w:color w:val="auto"/>
+              </w:rPr>
+            </w:pPr>
+            <w:r>
+              <w:rPr>
+                <w:color w:val="auto"/>
+              </w:rPr>
+              <w:t>Compréhension de la problématique</w:t>
+            </w:r>
+          </w:p>
+          <w:p>
+            <w:pPr>
+              <w:pStyle w:val="Paragraphedeliste"/>
+              <w:numPr>
+                <w:ilvl w:val="0"/>
+                <w:numId w:val="12"/>
+              </w:numPr>
+              <w:cnfStyle w:val="000000100000" w:firstRow="0" w:lastRow="0" w:firstColumn="0" w:lastColumn="0" w:oddVBand="0" w:evenVBand="0" w:oddHBand="1" w:evenHBand="0" w:firstRowFirstColumn="0" w:firstRowLastColumn="0" w:lastRowFirstColumn="0" w:lastRowLastColumn="0"/>
+              <w:rPr>
+                <w:color w:val="auto"/>
+              </w:rPr>
+            </w:pPr>
+            <w:r>
+              <w:rPr>
+                <w:color w:val="auto"/>
+              </w:rPr>
+              <w:t xml:space="preserve">Conception de projet </w:t>
+            </w:r>
+          </w:p>
+          <w:p>
+            <w:pPr>
+              <w:pStyle w:val="Paragraphedeliste"/>
+              <w:numPr>
+                <w:ilvl w:val="0"/>
+                <w:numId w:val="12"/>
+              </w:numPr>
+              <w:cnfStyle w:val="000000100000" w:firstRow="0" w:lastRow="0" w:firstColumn="0" w:lastColumn="0" w:oddVBand="0" w:evenVBand="0" w:oddHBand="1" w:evenHBand="0" w:firstRowFirstColumn="0" w:firstRowLastColumn="0" w:lastRowFirstColumn="0" w:lastRowLastColumn="0"/>
+              <w:rPr>
+                <w:color w:val="auto"/>
+              </w:rPr>
+            </w:pPr>
+            <w:r>
+              <w:rPr>
+                <w:color w:val="auto"/>
+              </w:rPr>
+              <w:t>Entrainement sur les outils à utiliser (Programmation en C++)</w:t>
+            </w:r>
+            <w:r>
+              <w:rPr>
+                <w:color w:val="auto"/>
+              </w:rPr>
+              <w:t>.</w:t>
+            </w:r>
+          </w:p>
+          <w:p>
+            <w:pPr>
+              <w:pStyle w:val="Paragraphedeliste"/>
+              <w:numPr>
+                <w:ilvl w:val="0"/>
+                <w:numId w:val="10"/>
+              </w:numPr>
+              <w:cnfStyle w:val="000000100000" w:firstRow="0" w:lastRow="0" w:firstColumn="0" w:lastColumn="0" w:oddVBand="0" w:evenVBand="0" w:oddHBand="1" w:evenHBand="0" w:firstRowFirstColumn="0" w:firstRowLastColumn="0" w:lastRowFirstColumn="0" w:lastRowLastColumn="0"/>
+              <w:rPr>
+                <w:b/>
+                <w:bCs/>
+                <w:color w:val="auto"/>
+              </w:rPr>
+            </w:pPr>
+            <w:r>
+              <w:rPr>
+                <w:b/>
+                <w:bCs/>
+                <w:color w:val="auto"/>
+              </w:rPr>
+              <w:t>Développement</w:t>
+            </w:r>
+          </w:p>
+          <w:p>
+            <w:pPr>
+              <w:pStyle w:val="Paragraphedeliste"/>
+              <w:numPr>
+                <w:ilvl w:val="0"/>
+                <w:numId w:val="13"/>
+              </w:numPr>
+              <w:cnfStyle w:val="000000100000" w:firstRow="0" w:lastRow="0" w:firstColumn="0" w:lastColumn="0" w:oddVBand="0" w:evenVBand="0" w:oddHBand="1" w:evenHBand="0" w:firstRowFirstColumn="0" w:firstRowLastColumn="0" w:lastRowFirstColumn="0" w:lastRowLastColumn="0"/>
+              <w:rPr>
+                <w:color w:val="auto"/>
+              </w:rPr>
+            </w:pPr>
+            <w:r>
+              <w:rPr>
+                <w:color w:val="auto"/>
+              </w:rPr>
+              <w:t xml:space="preserve">Implémentation des bibliothèque </w:t>
+            </w:r>
+            <w:proofErr w:type="spellStart"/>
+            <w:r>
+              <w:rPr>
+                <w:color w:val="auto"/>
+              </w:rPr>
+              <w:t>namespace</w:t>
+            </w:r>
+            <w:proofErr w:type="spellEnd"/>
+            <w:r>
+              <w:rPr>
+                <w:color w:val="auto"/>
+              </w:rPr>
+              <w:t xml:space="preserve"> V1.1, V1.1 et V2.0</w:t>
+            </w:r>
+          </w:p>
+          <w:p>
+            <w:pPr>
+              <w:pStyle w:val="Paragraphedeliste"/>
+              <w:numPr>
+                <w:ilvl w:val="0"/>
+                <w:numId w:val="10"/>
+              </w:numPr>
+              <w:cnfStyle w:val="000000100000" w:firstRow="0" w:lastRow="0" w:firstColumn="0" w:lastColumn="0" w:oddVBand="0" w:evenVBand="0" w:oddHBand="1" w:evenHBand="0" w:firstRowFirstColumn="0" w:firstRowLastColumn="0" w:lastRowFirstColumn="0" w:lastRowLastColumn="0"/>
+              <w:rPr>
+                <w:b/>
+                <w:bCs/>
+                <w:color w:val="auto"/>
+              </w:rPr>
+            </w:pPr>
+            <w:r>
+              <w:rPr>
+                <w:b/>
+                <w:bCs/>
+                <w:color w:val="auto"/>
+              </w:rPr>
+              <w:t xml:space="preserve">Test et validation </w:t>
+            </w:r>
+          </w:p>
+          <w:p>
+            <w:pPr>
+              <w:pStyle w:val="Paragraphedeliste"/>
+              <w:numPr>
+                <w:ilvl w:val="0"/>
+                <w:numId w:val="13"/>
+              </w:numPr>
+              <w:cnfStyle w:val="000000100000" w:firstRow="0" w:lastRow="0" w:firstColumn="0" w:lastColumn="0" w:oddVBand="0" w:evenVBand="0" w:oddHBand="1" w:evenHBand="0" w:firstRowFirstColumn="0" w:firstRowLastColumn="0" w:lastRowFirstColumn="0" w:lastRowLastColumn="0"/>
+              <w:rPr>
+                <w:b/>
+                <w:bCs/>
+                <w:color w:val="auto"/>
+              </w:rPr>
+            </w:pPr>
+            <w:r>
+              <w:rPr>
+                <w:color w:val="auto"/>
+              </w:rPr>
+              <w:t>Réalisation des tests</w:t>
+            </w:r>
+            <w:r>
+              <w:rPr>
+                <w:b/>
+                <w:bCs/>
+                <w:color w:val="auto"/>
+              </w:rPr>
+              <w:t xml:space="preserve"> unitaires </w:t>
+            </w:r>
+          </w:p>
+          <w:p>
+            <w:pPr>
+              <w:pStyle w:val="Paragraphedeliste"/>
+              <w:numPr>
+                <w:ilvl w:val="0"/>
+                <w:numId w:val="10"/>
+              </w:numPr>
+              <w:cnfStyle w:val="000000100000" w:firstRow="0" w:lastRow="0" w:firstColumn="0" w:lastColumn="0" w:oddVBand="0" w:evenVBand="0" w:oddHBand="1" w:evenHBand="0" w:firstRowFirstColumn="0" w:firstRowLastColumn="0" w:lastRowFirstColumn="0" w:lastRowLastColumn="0"/>
+              <w:rPr>
+                <w:b/>
+                <w:bCs/>
+                <w:color w:val="auto"/>
+              </w:rPr>
+            </w:pPr>
+            <w:r>
+              <w:rPr>
+                <w:b/>
+                <w:bCs/>
+                <w:color w:val="auto"/>
+              </w:rPr>
+              <w:t xml:space="preserve">Documentation et déploiement  </w:t>
+            </w:r>
+          </w:p>
+          <w:p>
+            <w:pPr>
+              <w:pStyle w:val="Paragraphedeliste"/>
+              <w:numPr>
+                <w:ilvl w:val="0"/>
+                <w:numId w:val="13"/>
+              </w:numPr>
+              <w:cnfStyle w:val="000000100000" w:firstRow="0" w:lastRow="0" w:firstColumn="0" w:lastColumn="0" w:oddVBand="0" w:evenVBand="0" w:oddHBand="1" w:evenHBand="0" w:firstRowFirstColumn="0" w:firstRowLastColumn="0" w:lastRowFirstColumn="0" w:lastRowLastColumn="0"/>
+              <w:rPr>
+                <w:color w:val="auto"/>
+              </w:rPr>
+            </w:pPr>
+            <w:r>
+              <w:rPr>
+                <w:color w:val="auto"/>
+              </w:rPr>
+              <w:t xml:space="preserve">Rédaction de la documentation finale et le rapport </w:t>
+            </w:r>
+          </w:p>
+          <w:p>
+            <w:pPr>
+              <w:pStyle w:val="Paragraphedeliste"/>
+              <w:ind w:left="1800"/>
+              <w:cnfStyle w:val="000000100000" w:firstRow="0" w:lastRow="0" w:firstColumn="0" w:lastColumn="0" w:oddVBand="0" w:evenVBand="0" w:oddHBand="1" w:evenHBand="0" w:firstRowFirstColumn="0" w:firstRowLastColumn="0" w:lastRowFirstColumn="0" w:lastRowLastColumn="0"/>
+              <w:rPr>
+                <w:b/>
+                <w:bCs/>
+                <w:color w:val="auto"/>
+              </w:rPr>
+            </w:pPr>
+          </w:p>
+          <w:p>
+            <w:pPr>
+              <w:cnfStyle w:val="000000100000" w:firstRow="0" w:lastRow="0" w:firstColumn="0" w:lastColumn="0" w:oddVBand="0" w:evenVBand="0" w:oddHBand="1" w:evenHBand="0" w:firstRowFirstColumn="0" w:firstRowLastColumn="0" w:lastRowFirstColumn="0" w:lastRowLastColumn="0"/>
+              <w:rPr>
+                <w:b/>
+                <w:bCs/>
+              </w:rPr>
+            </w:pPr>
+          </w:p>
+          <w:p>
+            <w:pPr>
               <w:cnfStyle w:val="000000100000" w:firstRow="0" w:lastRow="0" w:firstColumn="0" w:lastColumn="0" w:oddVBand="0" w:evenVBand="0" w:oddHBand="1" w:evenHBand="0" w:firstRowFirstColumn="0" w:firstRowLastColumn="0" w:lastRowFirstColumn="0" w:lastRowLastColumn="0"/>
             </w:pPr>
           </w:p>
@@ -1178,6 +1497,10 @@
         </w:tc>
       </w:tr>
     </w:tbl>
+    <w:p/>
+    <w:p/>
+    <w:p/>
+    <w:p/>
     <w:p/>
     <w:p/>
     <w:p/>
@@ -1397,7 +1720,7 @@
               <w:rPr>
                 <w:color w:val="auto"/>
               </w:rPr>
-              <w:t xml:space="preserve">Rédaction de rapport sur le Visual studio code </w:t>
+              <w:t xml:space="preserve">Préparation du rapport </w:t>
             </w:r>
           </w:p>
           <w:p>
@@ -1491,6 +1814,11 @@
               </w:rPr>
               <w:t>Difficulté trouver sur les pointeurs en C++</w:t>
             </w:r>
+          </w:p>
+          <w:p>
+            <w:pPr>
+              <w:cnfStyle w:val="000000000000" w:firstRow="0" w:lastRow="0" w:firstColumn="0" w:lastColumn="0" w:oddVBand="0" w:evenVBand="0" w:oddHBand="0" w:evenHBand="0" w:firstRowFirstColumn="0" w:firstRowLastColumn="0" w:lastRowFirstColumn="0" w:lastRowLastColumn="0"/>
+            </w:pPr>
           </w:p>
         </w:tc>
       </w:tr>
@@ -1538,7 +1866,21 @@
               <w:rPr>
                 <w:color w:val="auto"/>
               </w:rPr>
-              <w:t>Installation d’un outil MinGW qui permet de compiler et d’exécuter des ficher C/C++.</w:t>
+              <w:t xml:space="preserve">Installation d’un outil </w:t>
+            </w:r>
+            <w:proofErr w:type="spellStart"/>
+            <w:r>
+              <w:rPr>
+                <w:color w:val="auto"/>
+              </w:rPr>
+              <w:t>MinGW</w:t>
+            </w:r>
+            <w:proofErr w:type="spellEnd"/>
+            <w:r>
+              <w:rPr>
+                <w:color w:val="auto"/>
+              </w:rPr>
+              <w:t xml:space="preserve"> qui permet de compiler et d’exécuter des ficher C/C++.</w:t>
             </w:r>
           </w:p>
           <w:p>
@@ -1565,6 +1907,266 @@
               </w:rPr>
               <w:t>.</w:t>
             </w:r>
+          </w:p>
+          <w:p>
+            <w:pPr>
+              <w:pStyle w:val="Paragraphedeliste"/>
+              <w:numPr>
+                <w:ilvl w:val="0"/>
+                <w:numId w:val="9"/>
+              </w:numPr>
+              <w:cnfStyle w:val="000000100000" w:firstRow="0" w:lastRow="0" w:firstColumn="0" w:lastColumn="0" w:oddVBand="0" w:evenVBand="0" w:oddHBand="1" w:evenHBand="0" w:firstRowFirstColumn="0" w:firstRowLastColumn="0" w:lastRowFirstColumn="0" w:lastRowLastColumn="0"/>
+              <w:rPr>
+                <w:color w:val="auto"/>
+              </w:rPr>
+            </w:pPr>
+            <w:r>
+              <w:rPr>
+                <w:color w:val="auto"/>
+              </w:rPr>
+              <w:t xml:space="preserve">Comprendre les tableaux </w:t>
+            </w:r>
+          </w:p>
+          <w:p>
+            <w:pPr>
+              <w:pStyle w:val="Paragraphedeliste"/>
+              <w:numPr>
+                <w:ilvl w:val="0"/>
+                <w:numId w:val="9"/>
+              </w:numPr>
+              <w:cnfStyle w:val="000000100000" w:firstRow="0" w:lastRow="0" w:firstColumn="0" w:lastColumn="0" w:oddVBand="0" w:evenVBand="0" w:oddHBand="1" w:evenHBand="0" w:firstRowFirstColumn="0" w:firstRowLastColumn="0" w:lastRowFirstColumn="0" w:lastRowLastColumn="0"/>
+              <w:rPr>
+                <w:color w:val="auto"/>
+              </w:rPr>
+            </w:pPr>
+            <w:r>
+              <w:rPr>
+                <w:color w:val="auto"/>
+              </w:rPr>
+              <w:t>Une bonne pratique sur les fonctions Template et des types génériques</w:t>
+            </w:r>
+          </w:p>
+        </w:tc>
+      </w:tr>
+    </w:tbl>
+    <w:p/>
+    <w:p/>
+    <w:tbl>
+      <w:tblPr>
+        <w:tblStyle w:val="TableauGrille6Couleur-Accentuation5"/>
+        <w:tblW w:w="8715" w:type="dxa"/>
+        <w:tblLook w:val="04A0" w:firstRow="1" w:lastRow="0" w:firstColumn="1" w:lastColumn="0" w:noHBand="0" w:noVBand="1"/>
+      </w:tblPr>
+      <w:tblGrid>
+        <w:gridCol w:w="3244"/>
+        <w:gridCol w:w="5471"/>
+      </w:tblGrid>
+      <w:tr>
+        <w:trPr>
+          <w:cnfStyle w:val="100000000000" w:firstRow="1" w:lastRow="0" w:firstColumn="0" w:lastColumn="0" w:oddVBand="0" w:evenVBand="0" w:oddHBand="0" w:evenHBand="0" w:firstRowFirstColumn="0" w:firstRowLastColumn="0" w:lastRowFirstColumn="0" w:lastRowLastColumn="0"/>
+          <w:trHeight w:val="486"/>
+        </w:trPr>
+        <w:tc>
+          <w:tcPr>
+            <w:cnfStyle w:val="001000000000" w:firstRow="0" w:lastRow="0" w:firstColumn="1" w:lastColumn="0" w:oddVBand="0" w:evenVBand="0" w:oddHBand="0" w:evenHBand="0" w:firstRowFirstColumn="0" w:firstRowLastColumn="0" w:lastRowFirstColumn="0" w:lastRowLastColumn="0"/>
+            <w:tcW w:w="3244" w:type="dxa"/>
+          </w:tcPr>
+          <w:p>
+            <w:pPr>
+              <w:rPr>
+                <w:color w:val="auto"/>
+              </w:rPr>
+            </w:pPr>
+            <w:r>
+              <w:rPr>
+                <w:color w:val="auto"/>
+              </w:rPr>
+              <w:t>Date</w:t>
+            </w:r>
+            <w:r>
+              <w:rPr>
+                <w:color w:val="auto"/>
+              </w:rPr>
+              <w:t xml:space="preserve"> de début - date de fin </w:t>
+            </w:r>
+          </w:p>
+        </w:tc>
+        <w:tc>
+          <w:tcPr>
+            <w:tcW w:w="5471" w:type="dxa"/>
+          </w:tcPr>
+          <w:p>
+            <w:pPr>
+              <w:cnfStyle w:val="100000000000" w:firstRow="1" w:lastRow="0" w:firstColumn="0" w:lastColumn="0" w:oddVBand="0" w:evenVBand="0" w:oddHBand="0" w:evenHBand="0" w:firstRowFirstColumn="0" w:firstRowLastColumn="0" w:lastRowFirstColumn="0" w:lastRowLastColumn="0"/>
+              <w:rPr>
+                <w:b w:val="0"/>
+                <w:bCs w:val="0"/>
+                <w:color w:val="auto"/>
+              </w:rPr>
+            </w:pPr>
+            <w:r>
+              <w:rPr>
+                <w:b w:val="0"/>
+                <w:bCs w:val="0"/>
+                <w:color w:val="auto"/>
+              </w:rPr>
+              <w:t>07</w:t>
+            </w:r>
+            <w:r>
+              <w:rPr>
+                <w:b w:val="0"/>
+                <w:bCs w:val="0"/>
+                <w:color w:val="auto"/>
+              </w:rPr>
+              <w:t xml:space="preserve"> </w:t>
+            </w:r>
+            <w:r>
+              <w:rPr>
+                <w:b w:val="0"/>
+                <w:bCs w:val="0"/>
+                <w:color w:val="auto"/>
+              </w:rPr>
+              <w:t>Avril</w:t>
+            </w:r>
+            <w:r>
+              <w:rPr>
+                <w:b w:val="0"/>
+                <w:bCs w:val="0"/>
+                <w:color w:val="auto"/>
+              </w:rPr>
+              <w:t xml:space="preserve"> </w:t>
+            </w:r>
+            <w:r>
+              <w:rPr>
+                <w:b w:val="0"/>
+                <w:bCs w:val="0"/>
+                <w:color w:val="auto"/>
+              </w:rPr>
+              <w:t>– 13</w:t>
+            </w:r>
+            <w:r>
+              <w:rPr>
+                <w:b w:val="0"/>
+                <w:bCs w:val="0"/>
+                <w:color w:val="auto"/>
+              </w:rPr>
+              <w:t xml:space="preserve"> Avril 2025</w:t>
+            </w:r>
+          </w:p>
+        </w:tc>
+      </w:tr>
+      <w:tr>
+        <w:trPr>
+          <w:cnfStyle w:val="000000100000" w:firstRow="0" w:lastRow="0" w:firstColumn="0" w:lastColumn="0" w:oddVBand="0" w:evenVBand="0" w:oddHBand="1" w:evenHBand="0" w:firstRowFirstColumn="0" w:firstRowLastColumn="0" w:lastRowFirstColumn="0" w:lastRowLastColumn="0"/>
+          <w:trHeight w:val="597"/>
+        </w:trPr>
+        <w:tc>
+          <w:tcPr>
+            <w:cnfStyle w:val="001000000000" w:firstRow="0" w:lastRow="0" w:firstColumn="1" w:lastColumn="0" w:oddVBand="0" w:evenVBand="0" w:oddHBand="0" w:evenHBand="0" w:firstRowFirstColumn="0" w:firstRowLastColumn="0" w:lastRowFirstColumn="0" w:lastRowLastColumn="0"/>
+            <w:tcW w:w="3244" w:type="dxa"/>
+          </w:tcPr>
+          <w:p>
+            <w:pPr>
+              <w:rPr>
+                <w:color w:val="auto"/>
+              </w:rPr>
+            </w:pPr>
+            <w:r>
+              <w:rPr>
+                <w:color w:val="auto"/>
+              </w:rPr>
+              <w:t xml:space="preserve">Taches réaliser </w:t>
+            </w:r>
+          </w:p>
+        </w:tc>
+        <w:tc>
+          <w:tcPr>
+            <w:tcW w:w="5471" w:type="dxa"/>
+          </w:tcPr>
+          <w:p>
+            <w:pPr>
+              <w:pStyle w:val="Paragraphedeliste"/>
+              <w:ind w:left="360"/>
+              <w:cnfStyle w:val="000000100000" w:firstRow="0" w:lastRow="0" w:firstColumn="0" w:lastColumn="0" w:oddVBand="0" w:evenVBand="0" w:oddHBand="1" w:evenHBand="0" w:firstRowFirstColumn="0" w:firstRowLastColumn="0" w:lastRowFirstColumn="0" w:lastRowLastColumn="0"/>
+              <w:rPr>
+                <w:color w:val="auto"/>
+              </w:rPr>
+            </w:pPr>
+          </w:p>
+        </w:tc>
+      </w:tr>
+      <w:tr>
+        <w:trPr>
+          <w:trHeight w:val="931"/>
+        </w:trPr>
+        <w:tc>
+          <w:tcPr>
+            <w:cnfStyle w:val="001000000000" w:firstRow="0" w:lastRow="0" w:firstColumn="1" w:lastColumn="0" w:oddVBand="0" w:evenVBand="0" w:oddHBand="0" w:evenHBand="0" w:firstRowFirstColumn="0" w:firstRowLastColumn="0" w:lastRowFirstColumn="0" w:lastRowLastColumn="0"/>
+            <w:tcW w:w="3244" w:type="dxa"/>
+          </w:tcPr>
+          <w:p>
+            <w:pPr>
+              <w:rPr>
+                <w:color w:val="auto"/>
+              </w:rPr>
+            </w:pPr>
+            <w:r>
+              <w:rPr>
+                <w:color w:val="auto"/>
+              </w:rPr>
+              <w:t xml:space="preserve">Difficulté rencontré </w:t>
+            </w:r>
+          </w:p>
+        </w:tc>
+        <w:tc>
+          <w:tcPr>
+            <w:tcW w:w="5471" w:type="dxa"/>
+          </w:tcPr>
+          <w:p>
+            <w:pPr>
+              <w:pStyle w:val="Paragraphedeliste"/>
+              <w:ind w:left="360"/>
+              <w:cnfStyle w:val="000000000000" w:firstRow="0" w:lastRow="0" w:firstColumn="0" w:lastColumn="0" w:oddVBand="0" w:evenVBand="0" w:oddHBand="0" w:evenHBand="0" w:firstRowFirstColumn="0" w:firstRowLastColumn="0" w:lastRowFirstColumn="0" w:lastRowLastColumn="0"/>
+            </w:pPr>
+          </w:p>
+        </w:tc>
+      </w:tr>
+      <w:tr>
+        <w:trPr>
+          <w:cnfStyle w:val="000000100000" w:firstRow="0" w:lastRow="0" w:firstColumn="0" w:lastColumn="0" w:oddVBand="0" w:evenVBand="0" w:oddHBand="1" w:evenHBand="0" w:firstRowFirstColumn="0" w:firstRowLastColumn="0" w:lastRowFirstColumn="0" w:lastRowLastColumn="0"/>
+          <w:trHeight w:val="305"/>
+        </w:trPr>
+        <w:tc>
+          <w:tcPr>
+            <w:cnfStyle w:val="001000000000" w:firstRow="0" w:lastRow="0" w:firstColumn="1" w:lastColumn="0" w:oddVBand="0" w:evenVBand="0" w:oddHBand="0" w:evenHBand="0" w:firstRowFirstColumn="0" w:firstRowLastColumn="0" w:lastRowFirstColumn="0" w:lastRowLastColumn="0"/>
+            <w:tcW w:w="3244" w:type="dxa"/>
+          </w:tcPr>
+          <w:p>
+            <w:pPr>
+              <w:rPr>
+                <w:color w:val="auto"/>
+              </w:rPr>
+            </w:pPr>
+            <w:r>
+              <w:rPr>
+                <w:color w:val="auto"/>
+              </w:rPr>
+              <w:t xml:space="preserve">Solution apporté </w:t>
+            </w:r>
+          </w:p>
+        </w:tc>
+        <w:tc>
+          <w:tcPr>
+            <w:tcW w:w="5471" w:type="dxa"/>
+          </w:tcPr>
+          <w:p>
+            <w:pPr>
+              <w:pStyle w:val="Paragraphedeliste"/>
+              <w:cnfStyle w:val="000000100000" w:firstRow="0" w:lastRow="0" w:firstColumn="0" w:lastColumn="0" w:oddVBand="0" w:evenVBand="0" w:oddHBand="1" w:evenHBand="0" w:firstRowFirstColumn="0" w:firstRowLastColumn="0" w:lastRowFirstColumn="0" w:lastRowLastColumn="0"/>
+              <w:rPr>
+                <w:color w:val="auto"/>
+              </w:rPr>
+            </w:pPr>
           </w:p>
         </w:tc>
       </w:tr>
@@ -1589,7 +2191,6 @@
     <w:p/>
     <w:p/>
     <w:p/>
-    <w:p/>
     <w:p>
       <w:pPr>
         <w:tabs>
@@ -1669,7 +2270,7 @@
 </file>
 
 <file path=word/endnotes.xml><?xml version="1.0" encoding="utf-8"?>
-<w:endnotes xmlns:wpc="http://schemas.microsoft.com/office/word/2010/wordprocessingCanvas" xmlns:cx="http://schemas.microsoft.com/office/drawing/2014/chartex" xmlns:cx1="http://schemas.microsoft.com/office/drawing/2015/9/8/chartex" xmlns:cx2="http://schemas.microsoft.com/office/drawing/2015/10/21/chartex" xmlns:cx3="http://schemas.microsoft.com/office/drawing/2016/5/9/chartex" xmlns:cx4="http://schemas.microsoft.com/office/drawing/2016/5/10/chartex" xmlns:cx5="http://schemas.microsoft.com/office/drawing/2016/5/11/chartex" xmlns:cx6="http://schemas.microsoft.com/office/drawing/2016/5/12/chartex" xmlns:cx7="http://schemas.microsoft.com/office/drawing/2016/5/13/chartex" xmlns:cx8="http://schemas.microsoft.com/office/drawing/2016/5/14/chartex" xmlns:mc="http://schemas.openxmlformats.org/markup-compatibility/2006" xmlns:aink="http://schemas.microsoft.com/office/drawing/2016/ink" xmlns:am3d="http://schemas.microsoft.com/office/drawing/2017/model3d" xmlns:o="urn:schemas-microsoft-com:office:office" xmlns:r="http://schemas.openxmlformats.org/officeDocument/2006/relationships" xmlns:m="http://schemas.openxmlformats.org/officeDocument/2006/math" xmlns:v="urn:schemas-microsoft-com:vml" xmlns:wp14="http://schemas.microsoft.com/office/word/2010/wordprocessingDrawing" xmlns:wp="http://schemas.openxmlformats.org/drawingml/2006/wordprocessingDrawing" xmlns:w10="urn:schemas-microsoft-com:office:word" xmlns:w="http://schemas.openxmlformats.org/wordprocessingml/2006/main" xmlns:w14="http://schemas.microsoft.com/office/word/2010/wordml" xmlns:w15="http://schemas.microsoft.com/office/word/2012/wordml" xmlns:w16cex="http://schemas.microsoft.com/office/word/2018/wordml/cex" xmlns:w16cid="http://schemas.microsoft.com/office/word/2016/wordml/cid" xmlns:w16="http://schemas.microsoft.com/office/word/2018/wordml" xmlns:w16sdtdh="http://schemas.microsoft.com/office/word/2020/wordml/sdtdatahash" xmlns:w16se="http://schemas.microsoft.com/office/word/2015/wordml/symex" xmlns:wpg="http://schemas.microsoft.com/office/word/2010/wordprocessingGroup" xmlns:wpi="http://schemas.microsoft.com/office/word/2010/wordprocessingInk" xmlns:wne="http://schemas.microsoft.com/office/word/2006/wordml" xmlns:wps="http://schemas.microsoft.com/office/word/2010/wordprocessingShape" mc:Ignorable="w14 w15 w16se w16cid w16 w16cex w16sdtdh wp14">
+<w:endnotes xmlns:wpc="http://schemas.microsoft.com/office/word/2010/wordprocessingCanvas" xmlns:cx="http://schemas.microsoft.com/office/drawing/2014/chartex" xmlns:mc="http://schemas.openxmlformats.org/markup-compatibility/2006" xmlns:o="urn:schemas-microsoft-com:office:office" xmlns:r="http://schemas.openxmlformats.org/officeDocument/2006/relationships" xmlns:m="http://schemas.openxmlformats.org/officeDocument/2006/math" xmlns:v="urn:schemas-microsoft-com:vml" xmlns:wp14="http://schemas.microsoft.com/office/word/2010/wordprocessingDrawing" xmlns:wp="http://schemas.openxmlformats.org/drawingml/2006/wordprocessingDrawing" xmlns:w10="urn:schemas-microsoft-com:office:word" xmlns:w="http://schemas.openxmlformats.org/wordprocessingml/2006/main" xmlns:w14="http://schemas.microsoft.com/office/word/2010/wordml" xmlns:w15="http://schemas.microsoft.com/office/word/2012/wordml" xmlns:w16se="http://schemas.microsoft.com/office/word/2015/wordml/symex" xmlns:wpg="http://schemas.microsoft.com/office/word/2010/wordprocessingGroup" xmlns:wpi="http://schemas.microsoft.com/office/word/2010/wordprocessingInk" xmlns:wne="http://schemas.microsoft.com/office/word/2006/wordml" xmlns:wps="http://schemas.microsoft.com/office/word/2010/wordprocessingShape" mc:Ignorable="w14 w15 w16se wp14">
   <w:endnote w:type="separator" w:id="-1">
     <w:p>
       <w:pPr>
@@ -1694,7 +2295,7 @@
 </file>
 
 <file path=word/footer1.xml><?xml version="1.0" encoding="utf-8"?>
-<w:ftr xmlns:wpc="http://schemas.microsoft.com/office/word/2010/wordprocessingCanvas" xmlns:cx="http://schemas.microsoft.com/office/drawing/2014/chartex" xmlns:cx1="http://schemas.microsoft.com/office/drawing/2015/9/8/chartex" xmlns:cx2="http://schemas.microsoft.com/office/drawing/2015/10/21/chartex" xmlns:cx3="http://schemas.microsoft.com/office/drawing/2016/5/9/chartex" xmlns:cx4="http://schemas.microsoft.com/office/drawing/2016/5/10/chartex" xmlns:cx5="http://schemas.microsoft.com/office/drawing/2016/5/11/chartex" xmlns:cx6="http://schemas.microsoft.com/office/drawing/2016/5/12/chartex" xmlns:cx7="http://schemas.microsoft.com/office/drawing/2016/5/13/chartex" xmlns:cx8="http://schemas.microsoft.com/office/drawing/2016/5/14/chartex" xmlns:mc="http://schemas.openxmlformats.org/markup-compatibility/2006" xmlns:aink="http://schemas.microsoft.com/office/drawing/2016/ink" xmlns:am3d="http://schemas.microsoft.com/office/drawing/2017/model3d" xmlns:o="urn:schemas-microsoft-com:office:office" xmlns:r="http://schemas.openxmlformats.org/officeDocument/2006/relationships" xmlns:m="http://schemas.openxmlformats.org/officeDocument/2006/math" xmlns:v="urn:schemas-microsoft-com:vml" xmlns:wp14="http://schemas.microsoft.com/office/word/2010/wordprocessingDrawing" xmlns:wp="http://schemas.openxmlformats.org/drawingml/2006/wordprocessingDrawing" xmlns:w10="urn:schemas-microsoft-com:office:word" xmlns:w="http://schemas.openxmlformats.org/wordprocessingml/2006/main" xmlns:w14="http://schemas.microsoft.com/office/word/2010/wordml" xmlns:w15="http://schemas.microsoft.com/office/word/2012/wordml" xmlns:w16cex="http://schemas.microsoft.com/office/word/2018/wordml/cex" xmlns:w16cid="http://schemas.microsoft.com/office/word/2016/wordml/cid" xmlns:w16="http://schemas.microsoft.com/office/word/2018/wordml" xmlns:w16sdtdh="http://schemas.microsoft.com/office/word/2020/wordml/sdtdatahash" xmlns:w16se="http://schemas.microsoft.com/office/word/2015/wordml/symex" xmlns:wpg="http://schemas.microsoft.com/office/word/2010/wordprocessingGroup" xmlns:wpi="http://schemas.microsoft.com/office/word/2010/wordprocessingInk" xmlns:wne="http://schemas.microsoft.com/office/word/2006/wordml" xmlns:wps="http://schemas.microsoft.com/office/word/2010/wordprocessingShape" mc:Ignorable="w14 w15 w16se w16cid w16 w16cex w16sdtdh wp14">
+<w:ftr xmlns:wpc="http://schemas.microsoft.com/office/word/2010/wordprocessingCanvas" xmlns:cx="http://schemas.microsoft.com/office/drawing/2014/chartex" xmlns:mc="http://schemas.openxmlformats.org/markup-compatibility/2006" xmlns:o="urn:schemas-microsoft-com:office:office" xmlns:r="http://schemas.openxmlformats.org/officeDocument/2006/relationships" xmlns:m="http://schemas.openxmlformats.org/officeDocument/2006/math" xmlns:v="urn:schemas-microsoft-com:vml" xmlns:wp14="http://schemas.microsoft.com/office/word/2010/wordprocessingDrawing" xmlns:wp="http://schemas.openxmlformats.org/drawingml/2006/wordprocessingDrawing" xmlns:w10="urn:schemas-microsoft-com:office:word" xmlns:w="http://schemas.openxmlformats.org/wordprocessingml/2006/main" xmlns:w14="http://schemas.microsoft.com/office/word/2010/wordml" xmlns:w15="http://schemas.microsoft.com/office/word/2012/wordml" xmlns:w16se="http://schemas.microsoft.com/office/word/2015/wordml/symex" xmlns:wpg="http://schemas.microsoft.com/office/word/2010/wordprocessingGroup" xmlns:wpi="http://schemas.microsoft.com/office/word/2010/wordprocessingInk" xmlns:wne="http://schemas.microsoft.com/office/word/2006/wordml" xmlns:wps="http://schemas.microsoft.com/office/word/2010/wordprocessingShape" mc:Ignorable="w14 w15 w16se wp14">
   <w:sdt>
     <w:sdtPr>
       <w:id w:val="-1154523314"/>
@@ -1720,7 +2321,10 @@
           <w:fldChar w:fldCharType="separate"/>
         </w:r>
         <w:r>
-          <w:t>2</w:t>
+          <w:rPr>
+            <w:noProof/>
+          </w:rPr>
+          <w:t>4</w:t>
         </w:r>
         <w:r>
           <w:fldChar w:fldCharType="end"/>
@@ -1737,7 +2341,7 @@
 </file>
 
 <file path=word/footnotes.xml><?xml version="1.0" encoding="utf-8"?>
-<w:footnotes xmlns:wpc="http://schemas.microsoft.com/office/word/2010/wordprocessingCanvas" xmlns:cx="http://schemas.microsoft.com/office/drawing/2014/chartex" xmlns:cx1="http://schemas.microsoft.com/office/drawing/2015/9/8/chartex" xmlns:cx2="http://schemas.microsoft.com/office/drawing/2015/10/21/chartex" xmlns:cx3="http://schemas.microsoft.com/office/drawing/2016/5/9/chartex" xmlns:cx4="http://schemas.microsoft.com/office/drawing/2016/5/10/chartex" xmlns:cx5="http://schemas.microsoft.com/office/drawing/2016/5/11/chartex" xmlns:cx6="http://schemas.microsoft.com/office/drawing/2016/5/12/chartex" xmlns:cx7="http://schemas.microsoft.com/office/drawing/2016/5/13/chartex" xmlns:cx8="http://schemas.microsoft.com/office/drawing/2016/5/14/chartex" xmlns:mc="http://schemas.openxmlformats.org/markup-compatibility/2006" xmlns:aink="http://schemas.microsoft.com/office/drawing/2016/ink" xmlns:am3d="http://schemas.microsoft.com/office/drawing/2017/model3d" xmlns:o="urn:schemas-microsoft-com:office:office" xmlns:r="http://schemas.openxmlformats.org/officeDocument/2006/relationships" xmlns:m="http://schemas.openxmlformats.org/officeDocument/2006/math" xmlns:v="urn:schemas-microsoft-com:vml" xmlns:wp14="http://schemas.microsoft.com/office/word/2010/wordprocessingDrawing" xmlns:wp="http://schemas.openxmlformats.org/drawingml/2006/wordprocessingDrawing" xmlns:w10="urn:schemas-microsoft-com:office:word" xmlns:w="http://schemas.openxmlformats.org/wordprocessingml/2006/main" xmlns:w14="http://schemas.microsoft.com/office/word/2010/wordml" xmlns:w15="http://schemas.microsoft.com/office/word/2012/wordml" xmlns:w16cex="http://schemas.microsoft.com/office/word/2018/wordml/cex" xmlns:w16cid="http://schemas.microsoft.com/office/word/2016/wordml/cid" xmlns:w16="http://schemas.microsoft.com/office/word/2018/wordml" xmlns:w16sdtdh="http://schemas.microsoft.com/office/word/2020/wordml/sdtdatahash" xmlns:w16se="http://schemas.microsoft.com/office/word/2015/wordml/symex" xmlns:wpg="http://schemas.microsoft.com/office/word/2010/wordprocessingGroup" xmlns:wpi="http://schemas.microsoft.com/office/word/2010/wordprocessingInk" xmlns:wne="http://schemas.microsoft.com/office/word/2006/wordml" xmlns:wps="http://schemas.microsoft.com/office/word/2010/wordprocessingShape" mc:Ignorable="w14 w15 w16se w16cid w16 w16cex w16sdtdh wp14">
+<w:footnotes xmlns:wpc="http://schemas.microsoft.com/office/word/2010/wordprocessingCanvas" xmlns:cx="http://schemas.microsoft.com/office/drawing/2014/chartex" xmlns:mc="http://schemas.openxmlformats.org/markup-compatibility/2006" xmlns:o="urn:schemas-microsoft-com:office:office" xmlns:r="http://schemas.openxmlformats.org/officeDocument/2006/relationships" xmlns:m="http://schemas.openxmlformats.org/officeDocument/2006/math" xmlns:v="urn:schemas-microsoft-com:vml" xmlns:wp14="http://schemas.microsoft.com/office/word/2010/wordprocessingDrawing" xmlns:wp="http://schemas.openxmlformats.org/drawingml/2006/wordprocessingDrawing" xmlns:w10="urn:schemas-microsoft-com:office:word" xmlns:w="http://schemas.openxmlformats.org/wordprocessingml/2006/main" xmlns:w14="http://schemas.microsoft.com/office/word/2010/wordml" xmlns:w15="http://schemas.microsoft.com/office/word/2012/wordml" xmlns:w16se="http://schemas.microsoft.com/office/word/2015/wordml/symex" xmlns:wpg="http://schemas.microsoft.com/office/word/2010/wordprocessingGroup" xmlns:wpi="http://schemas.microsoft.com/office/word/2010/wordprocessingInk" xmlns:wne="http://schemas.microsoft.com/office/word/2006/wordml" xmlns:wps="http://schemas.microsoft.com/office/word/2010/wordprocessingShape" mc:Ignorable="w14 w15 w16se wp14">
   <w:footnote w:type="separator" w:id="-1">
     <w:p>
       <w:pPr>
@@ -1762,7 +2366,7 @@
 </file>
 
 <file path=word/header1.xml><?xml version="1.0" encoding="utf-8"?>
-<w:hdr xmlns:wpc="http://schemas.microsoft.com/office/word/2010/wordprocessingCanvas" xmlns:cx="http://schemas.microsoft.com/office/drawing/2014/chartex" xmlns:cx1="http://schemas.microsoft.com/office/drawing/2015/9/8/chartex" xmlns:cx2="http://schemas.microsoft.com/office/drawing/2015/10/21/chartex" xmlns:cx3="http://schemas.microsoft.com/office/drawing/2016/5/9/chartex" xmlns:cx4="http://schemas.microsoft.com/office/drawing/2016/5/10/chartex" xmlns:cx5="http://schemas.microsoft.com/office/drawing/2016/5/11/chartex" xmlns:cx6="http://schemas.microsoft.com/office/drawing/2016/5/12/chartex" xmlns:cx7="http://schemas.microsoft.com/office/drawing/2016/5/13/chartex" xmlns:cx8="http://schemas.microsoft.com/office/drawing/2016/5/14/chartex" xmlns:mc="http://schemas.openxmlformats.org/markup-compatibility/2006" xmlns:aink="http://schemas.microsoft.com/office/drawing/2016/ink" xmlns:am3d="http://schemas.microsoft.com/office/drawing/2017/model3d" xmlns:o="urn:schemas-microsoft-com:office:office" xmlns:r="http://schemas.openxmlformats.org/officeDocument/2006/relationships" xmlns:m="http://schemas.openxmlformats.org/officeDocument/2006/math" xmlns:v="urn:schemas-microsoft-com:vml" xmlns:wp14="http://schemas.microsoft.com/office/word/2010/wordprocessingDrawing" xmlns:wp="http://schemas.openxmlformats.org/drawingml/2006/wordprocessingDrawing" xmlns:w10="urn:schemas-microsoft-com:office:word" xmlns:w="http://schemas.openxmlformats.org/wordprocessingml/2006/main" xmlns:w14="http://schemas.microsoft.com/office/word/2010/wordml" xmlns:w15="http://schemas.microsoft.com/office/word/2012/wordml" xmlns:w16cex="http://schemas.microsoft.com/office/word/2018/wordml/cex" xmlns:w16cid="http://schemas.microsoft.com/office/word/2016/wordml/cid" xmlns:w16="http://schemas.microsoft.com/office/word/2018/wordml" xmlns:w16sdtdh="http://schemas.microsoft.com/office/word/2020/wordml/sdtdatahash" xmlns:w16se="http://schemas.microsoft.com/office/word/2015/wordml/symex" xmlns:wpg="http://schemas.microsoft.com/office/word/2010/wordprocessingGroup" xmlns:wpi="http://schemas.microsoft.com/office/word/2010/wordprocessingInk" xmlns:wne="http://schemas.microsoft.com/office/word/2006/wordml" xmlns:wps="http://schemas.microsoft.com/office/word/2010/wordprocessingShape" mc:Ignorable="w14 w15 w16se w16cid w16 w16cex w16sdtdh wp14">
+<w:hdr xmlns:wpc="http://schemas.microsoft.com/office/word/2010/wordprocessingCanvas" xmlns:cx="http://schemas.microsoft.com/office/drawing/2014/chartex" xmlns:mc="http://schemas.openxmlformats.org/markup-compatibility/2006" xmlns:o="urn:schemas-microsoft-com:office:office" xmlns:r="http://schemas.openxmlformats.org/officeDocument/2006/relationships" xmlns:m="http://schemas.openxmlformats.org/officeDocument/2006/math" xmlns:v="urn:schemas-microsoft-com:vml" xmlns:wp14="http://schemas.microsoft.com/office/word/2010/wordprocessingDrawing" xmlns:wp="http://schemas.openxmlformats.org/drawingml/2006/wordprocessingDrawing" xmlns:w10="urn:schemas-microsoft-com:office:word" xmlns:w="http://schemas.openxmlformats.org/wordprocessingml/2006/main" xmlns:w14="http://schemas.microsoft.com/office/word/2010/wordml" xmlns:w15="http://schemas.microsoft.com/office/word/2012/wordml" xmlns:w16se="http://schemas.microsoft.com/office/word/2015/wordml/symex" xmlns:wpg="http://schemas.microsoft.com/office/word/2010/wordprocessingGroup" xmlns:wpi="http://schemas.microsoft.com/office/word/2010/wordprocessingInk" xmlns:wne="http://schemas.microsoft.com/office/word/2006/wordml" xmlns:wps="http://schemas.microsoft.com/office/word/2010/wordprocessingShape" mc:Ignorable="w14 w15 w16se wp14">
   <w:p>
     <w:pPr>
       <w:pStyle w:val="En-tte"/>
@@ -1773,6 +2377,7 @@
         <w:noProof/>
         <w:sz w:val="28"/>
         <w:szCs w:val="28"/>
+        <w:lang w:eastAsia="fr-FR"/>
       </w:rPr>
       <w:drawing>
         <wp:anchor distT="0" distB="0" distL="114300" distR="114300" simplePos="0" relativeHeight="251658240" behindDoc="0" locked="0" layoutInCell="1" allowOverlap="1" wp14:anchorId="623B4869" wp14:editId="0E5B16B1">
@@ -1844,7 +2449,7 @@
 </file>
 
 <file path=word/numbering.xml><?xml version="1.0" encoding="utf-8"?>
-<w:numbering xmlns:wpc="http://schemas.microsoft.com/office/word/2010/wordprocessingCanvas" xmlns:cx="http://schemas.microsoft.com/office/drawing/2014/chartex" xmlns:cx1="http://schemas.microsoft.com/office/drawing/2015/9/8/chartex" xmlns:cx2="http://schemas.microsoft.com/office/drawing/2015/10/21/chartex" xmlns:cx3="http://schemas.microsoft.com/office/drawing/2016/5/9/chartex" xmlns:cx4="http://schemas.microsoft.com/office/drawing/2016/5/10/chartex" xmlns:cx5="http://schemas.microsoft.com/office/drawing/2016/5/11/chartex" xmlns:cx6="http://schemas.microsoft.com/office/drawing/2016/5/12/chartex" xmlns:cx7="http://schemas.microsoft.com/office/drawing/2016/5/13/chartex" xmlns:cx8="http://schemas.microsoft.com/office/drawing/2016/5/14/chartex" xmlns:mc="http://schemas.openxmlformats.org/markup-compatibility/2006" xmlns:aink="http://schemas.microsoft.com/office/drawing/2016/ink" xmlns:am3d="http://schemas.microsoft.com/office/drawing/2017/model3d" xmlns:o="urn:schemas-microsoft-com:office:office" xmlns:r="http://schemas.openxmlformats.org/officeDocument/2006/relationships" xmlns:m="http://schemas.openxmlformats.org/officeDocument/2006/math" xmlns:v="urn:schemas-microsoft-com:vml" xmlns:wp14="http://schemas.microsoft.com/office/word/2010/wordprocessingDrawing" xmlns:wp="http://schemas.openxmlformats.org/drawingml/2006/wordprocessingDrawing" xmlns:w10="urn:schemas-microsoft-com:office:word" xmlns:w="http://schemas.openxmlformats.org/wordprocessingml/2006/main" xmlns:w14="http://schemas.microsoft.com/office/word/2010/wordml" xmlns:w15="http://schemas.microsoft.com/office/word/2012/wordml" xmlns:w16cex="http://schemas.microsoft.com/office/word/2018/wordml/cex" xmlns:w16cid="http://schemas.microsoft.com/office/word/2016/wordml/cid" xmlns:w16="http://schemas.microsoft.com/office/word/2018/wordml" xmlns:w16sdtdh="http://schemas.microsoft.com/office/word/2020/wordml/sdtdatahash" xmlns:w16se="http://schemas.microsoft.com/office/word/2015/wordml/symex" xmlns:wpg="http://schemas.microsoft.com/office/word/2010/wordprocessingGroup" xmlns:wpi="http://schemas.microsoft.com/office/word/2010/wordprocessingInk" xmlns:wne="http://schemas.microsoft.com/office/word/2006/wordml" xmlns:wps="http://schemas.microsoft.com/office/word/2010/wordprocessingShape" mc:Ignorable="w14 w15 w16se w16cid w16 w16cex w16sdtdh wp14">
+<w:numbering xmlns:wpc="http://schemas.microsoft.com/office/word/2010/wordprocessingCanvas" xmlns:cx="http://schemas.microsoft.com/office/drawing/2014/chartex" xmlns:mc="http://schemas.openxmlformats.org/markup-compatibility/2006" xmlns:o="urn:schemas-microsoft-com:office:office" xmlns:r="http://schemas.openxmlformats.org/officeDocument/2006/relationships" xmlns:m="http://schemas.openxmlformats.org/officeDocument/2006/math" xmlns:v="urn:schemas-microsoft-com:vml" xmlns:wp14="http://schemas.microsoft.com/office/word/2010/wordprocessingDrawing" xmlns:wp="http://schemas.openxmlformats.org/drawingml/2006/wordprocessingDrawing" xmlns:w10="urn:schemas-microsoft-com:office:word" xmlns:w="http://schemas.openxmlformats.org/wordprocessingml/2006/main" xmlns:w14="http://schemas.microsoft.com/office/word/2010/wordml" xmlns:w15="http://schemas.microsoft.com/office/word/2012/wordml" xmlns:w16se="http://schemas.microsoft.com/office/word/2015/wordml/symex" xmlns:wpg="http://schemas.microsoft.com/office/word/2010/wordprocessingGroup" xmlns:wpi="http://schemas.microsoft.com/office/word/2010/wordprocessingInk" xmlns:wne="http://schemas.microsoft.com/office/word/2006/wordml" xmlns:wps="http://schemas.microsoft.com/office/word/2010/wordprocessingShape" mc:Ignorable="w14 w15 w16se wp14">
   <w:abstractNum w:abstractNumId="0" w15:restartNumberingAfterBreak="0">
     <w:nsid w:val="01EC79B6"/>
     <w:multiLevelType w:val="multilevel"/>
@@ -2045,6 +2650,119 @@
     </w:lvl>
   </w:abstractNum>
   <w:abstractNum w:abstractNumId="2" w15:restartNumberingAfterBreak="0">
+    <w:nsid w:val="060F3036"/>
+    <w:multiLevelType w:val="hybridMultilevel"/>
+    <w:tmpl w:val="63B466A6"/>
+    <w:lvl w:ilvl="0" w:tplc="040C0005">
+      <w:start w:val="1"/>
+      <w:numFmt w:val="bullet"/>
+      <w:lvlText w:val=""/>
+      <w:lvlJc w:val="left"/>
+      <w:pPr>
+        <w:ind w:left="1800" w:hanging="360"/>
+      </w:pPr>
+      <w:rPr>
+        <w:rFonts w:ascii="Wingdings" w:hAnsi="Wingdings" w:hint="default"/>
+      </w:rPr>
+    </w:lvl>
+    <w:lvl w:ilvl="1" w:tplc="040C0003" w:tentative="1">
+      <w:start w:val="1"/>
+      <w:numFmt w:val="bullet"/>
+      <w:lvlText w:val="o"/>
+      <w:lvlJc w:val="left"/>
+      <w:pPr>
+        <w:ind w:left="2520" w:hanging="360"/>
+      </w:pPr>
+      <w:rPr>
+        <w:rFonts w:ascii="Courier New" w:hAnsi="Courier New" w:cs="Courier New" w:hint="default"/>
+      </w:rPr>
+    </w:lvl>
+    <w:lvl w:ilvl="2" w:tplc="040C0005" w:tentative="1">
+      <w:start w:val="1"/>
+      <w:numFmt w:val="bullet"/>
+      <w:lvlText w:val=""/>
+      <w:lvlJc w:val="left"/>
+      <w:pPr>
+        <w:ind w:left="3240" w:hanging="360"/>
+      </w:pPr>
+      <w:rPr>
+        <w:rFonts w:ascii="Wingdings" w:hAnsi="Wingdings" w:hint="default"/>
+      </w:rPr>
+    </w:lvl>
+    <w:lvl w:ilvl="3" w:tplc="040C0001" w:tentative="1">
+      <w:start w:val="1"/>
+      <w:numFmt w:val="bullet"/>
+      <w:lvlText w:val=""/>
+      <w:lvlJc w:val="left"/>
+      <w:pPr>
+        <w:ind w:left="3960" w:hanging="360"/>
+      </w:pPr>
+      <w:rPr>
+        <w:rFonts w:ascii="Symbol" w:hAnsi="Symbol" w:hint="default"/>
+      </w:rPr>
+    </w:lvl>
+    <w:lvl w:ilvl="4" w:tplc="040C0003" w:tentative="1">
+      <w:start w:val="1"/>
+      <w:numFmt w:val="bullet"/>
+      <w:lvlText w:val="o"/>
+      <w:lvlJc w:val="left"/>
+      <w:pPr>
+        <w:ind w:left="4680" w:hanging="360"/>
+      </w:pPr>
+      <w:rPr>
+        <w:rFonts w:ascii="Courier New" w:hAnsi="Courier New" w:cs="Courier New" w:hint="default"/>
+      </w:rPr>
+    </w:lvl>
+    <w:lvl w:ilvl="5" w:tplc="040C0005" w:tentative="1">
+      <w:start w:val="1"/>
+      <w:numFmt w:val="bullet"/>
+      <w:lvlText w:val=""/>
+      <w:lvlJc w:val="left"/>
+      <w:pPr>
+        <w:ind w:left="5400" w:hanging="360"/>
+      </w:pPr>
+      <w:rPr>
+        <w:rFonts w:ascii="Wingdings" w:hAnsi="Wingdings" w:hint="default"/>
+      </w:rPr>
+    </w:lvl>
+    <w:lvl w:ilvl="6" w:tplc="040C0001" w:tentative="1">
+      <w:start w:val="1"/>
+      <w:numFmt w:val="bullet"/>
+      <w:lvlText w:val=""/>
+      <w:lvlJc w:val="left"/>
+      <w:pPr>
+        <w:ind w:left="6120" w:hanging="360"/>
+      </w:pPr>
+      <w:rPr>
+        <w:rFonts w:ascii="Symbol" w:hAnsi="Symbol" w:hint="default"/>
+      </w:rPr>
+    </w:lvl>
+    <w:lvl w:ilvl="7" w:tplc="040C0003" w:tentative="1">
+      <w:start w:val="1"/>
+      <w:numFmt w:val="bullet"/>
+      <w:lvlText w:val="o"/>
+      <w:lvlJc w:val="left"/>
+      <w:pPr>
+        <w:ind w:left="6840" w:hanging="360"/>
+      </w:pPr>
+      <w:rPr>
+        <w:rFonts w:ascii="Courier New" w:hAnsi="Courier New" w:cs="Courier New" w:hint="default"/>
+      </w:rPr>
+    </w:lvl>
+    <w:lvl w:ilvl="8" w:tplc="040C0005" w:tentative="1">
+      <w:start w:val="1"/>
+      <w:numFmt w:val="bullet"/>
+      <w:lvlText w:val=""/>
+      <w:lvlJc w:val="left"/>
+      <w:pPr>
+        <w:ind w:left="7560" w:hanging="360"/>
+      </w:pPr>
+      <w:rPr>
+        <w:rFonts w:ascii="Wingdings" w:hAnsi="Wingdings" w:hint="default"/>
+      </w:rPr>
+    </w:lvl>
+  </w:abstractNum>
+  <w:abstractNum w:abstractNumId="3" w15:restartNumberingAfterBreak="0">
     <w:nsid w:val="1499677A"/>
     <w:multiLevelType w:val="hybridMultilevel"/>
     <w:tmpl w:val="E45AD09A"/>
@@ -2157,7 +2875,233 @@
       </w:rPr>
     </w:lvl>
   </w:abstractNum>
-  <w:abstractNum w:abstractNumId="3" w15:restartNumberingAfterBreak="0">
+  <w:abstractNum w:abstractNumId="4" w15:restartNumberingAfterBreak="0">
+    <w:nsid w:val="19591821"/>
+    <w:multiLevelType w:val="hybridMultilevel"/>
+    <w:tmpl w:val="A1B4E6C2"/>
+    <w:lvl w:ilvl="0" w:tplc="040C0003">
+      <w:start w:val="1"/>
+      <w:numFmt w:val="bullet"/>
+      <w:lvlText w:val="o"/>
+      <w:lvlJc w:val="left"/>
+      <w:pPr>
+        <w:ind w:left="1800" w:hanging="360"/>
+      </w:pPr>
+      <w:rPr>
+        <w:rFonts w:ascii="Courier New" w:hAnsi="Courier New" w:cs="Courier New" w:hint="default"/>
+      </w:rPr>
+    </w:lvl>
+    <w:lvl w:ilvl="1" w:tplc="040C0003" w:tentative="1">
+      <w:start w:val="1"/>
+      <w:numFmt w:val="bullet"/>
+      <w:lvlText w:val="o"/>
+      <w:lvlJc w:val="left"/>
+      <w:pPr>
+        <w:ind w:left="2520" w:hanging="360"/>
+      </w:pPr>
+      <w:rPr>
+        <w:rFonts w:ascii="Courier New" w:hAnsi="Courier New" w:cs="Courier New" w:hint="default"/>
+      </w:rPr>
+    </w:lvl>
+    <w:lvl w:ilvl="2" w:tplc="040C0005" w:tentative="1">
+      <w:start w:val="1"/>
+      <w:numFmt w:val="bullet"/>
+      <w:lvlText w:val=""/>
+      <w:lvlJc w:val="left"/>
+      <w:pPr>
+        <w:ind w:left="3240" w:hanging="360"/>
+      </w:pPr>
+      <w:rPr>
+        <w:rFonts w:ascii="Wingdings" w:hAnsi="Wingdings" w:hint="default"/>
+      </w:rPr>
+    </w:lvl>
+    <w:lvl w:ilvl="3" w:tplc="040C0001" w:tentative="1">
+      <w:start w:val="1"/>
+      <w:numFmt w:val="bullet"/>
+      <w:lvlText w:val=""/>
+      <w:lvlJc w:val="left"/>
+      <w:pPr>
+        <w:ind w:left="3960" w:hanging="360"/>
+      </w:pPr>
+      <w:rPr>
+        <w:rFonts w:ascii="Symbol" w:hAnsi="Symbol" w:hint="default"/>
+      </w:rPr>
+    </w:lvl>
+    <w:lvl w:ilvl="4" w:tplc="040C0003" w:tentative="1">
+      <w:start w:val="1"/>
+      <w:numFmt w:val="bullet"/>
+      <w:lvlText w:val="o"/>
+      <w:lvlJc w:val="left"/>
+      <w:pPr>
+        <w:ind w:left="4680" w:hanging="360"/>
+      </w:pPr>
+      <w:rPr>
+        <w:rFonts w:ascii="Courier New" w:hAnsi="Courier New" w:cs="Courier New" w:hint="default"/>
+      </w:rPr>
+    </w:lvl>
+    <w:lvl w:ilvl="5" w:tplc="040C0005" w:tentative="1">
+      <w:start w:val="1"/>
+      <w:numFmt w:val="bullet"/>
+      <w:lvlText w:val=""/>
+      <w:lvlJc w:val="left"/>
+      <w:pPr>
+        <w:ind w:left="5400" w:hanging="360"/>
+      </w:pPr>
+      <w:rPr>
+        <w:rFonts w:ascii="Wingdings" w:hAnsi="Wingdings" w:hint="default"/>
+      </w:rPr>
+    </w:lvl>
+    <w:lvl w:ilvl="6" w:tplc="040C0001" w:tentative="1">
+      <w:start w:val="1"/>
+      <w:numFmt w:val="bullet"/>
+      <w:lvlText w:val=""/>
+      <w:lvlJc w:val="left"/>
+      <w:pPr>
+        <w:ind w:left="6120" w:hanging="360"/>
+      </w:pPr>
+      <w:rPr>
+        <w:rFonts w:ascii="Symbol" w:hAnsi="Symbol" w:hint="default"/>
+      </w:rPr>
+    </w:lvl>
+    <w:lvl w:ilvl="7" w:tplc="040C0003" w:tentative="1">
+      <w:start w:val="1"/>
+      <w:numFmt w:val="bullet"/>
+      <w:lvlText w:val="o"/>
+      <w:lvlJc w:val="left"/>
+      <w:pPr>
+        <w:ind w:left="6840" w:hanging="360"/>
+      </w:pPr>
+      <w:rPr>
+        <w:rFonts w:ascii="Courier New" w:hAnsi="Courier New" w:cs="Courier New" w:hint="default"/>
+      </w:rPr>
+    </w:lvl>
+    <w:lvl w:ilvl="8" w:tplc="040C0005" w:tentative="1">
+      <w:start w:val="1"/>
+      <w:numFmt w:val="bullet"/>
+      <w:lvlText w:val=""/>
+      <w:lvlJc w:val="left"/>
+      <w:pPr>
+        <w:ind w:left="7560" w:hanging="360"/>
+      </w:pPr>
+      <w:rPr>
+        <w:rFonts w:ascii="Wingdings" w:hAnsi="Wingdings" w:hint="default"/>
+      </w:rPr>
+    </w:lvl>
+  </w:abstractNum>
+  <w:abstractNum w:abstractNumId="5" w15:restartNumberingAfterBreak="0">
+    <w:nsid w:val="1CAF0CD9"/>
+    <w:multiLevelType w:val="hybridMultilevel"/>
+    <w:tmpl w:val="586ED712"/>
+    <w:lvl w:ilvl="0" w:tplc="040C0001">
+      <w:start w:val="1"/>
+      <w:numFmt w:val="bullet"/>
+      <w:lvlText w:val=""/>
+      <w:lvlJc w:val="left"/>
+      <w:pPr>
+        <w:ind w:left="1080" w:hanging="360"/>
+      </w:pPr>
+      <w:rPr>
+        <w:rFonts w:ascii="Symbol" w:hAnsi="Symbol" w:hint="default"/>
+      </w:rPr>
+    </w:lvl>
+    <w:lvl w:ilvl="1" w:tplc="040C0003" w:tentative="1">
+      <w:start w:val="1"/>
+      <w:numFmt w:val="bullet"/>
+      <w:lvlText w:val="o"/>
+      <w:lvlJc w:val="left"/>
+      <w:pPr>
+        <w:ind w:left="1800" w:hanging="360"/>
+      </w:pPr>
+      <w:rPr>
+        <w:rFonts w:ascii="Courier New" w:hAnsi="Courier New" w:cs="Courier New" w:hint="default"/>
+      </w:rPr>
+    </w:lvl>
+    <w:lvl w:ilvl="2" w:tplc="040C0005" w:tentative="1">
+      <w:start w:val="1"/>
+      <w:numFmt w:val="bullet"/>
+      <w:lvlText w:val=""/>
+      <w:lvlJc w:val="left"/>
+      <w:pPr>
+        <w:ind w:left="2520" w:hanging="360"/>
+      </w:pPr>
+      <w:rPr>
+        <w:rFonts w:ascii="Wingdings" w:hAnsi="Wingdings" w:hint="default"/>
+      </w:rPr>
+    </w:lvl>
+    <w:lvl w:ilvl="3" w:tplc="040C0001" w:tentative="1">
+      <w:start w:val="1"/>
+      <w:numFmt w:val="bullet"/>
+      <w:lvlText w:val=""/>
+      <w:lvlJc w:val="left"/>
+      <w:pPr>
+        <w:ind w:left="3240" w:hanging="360"/>
+      </w:pPr>
+      <w:rPr>
+        <w:rFonts w:ascii="Symbol" w:hAnsi="Symbol" w:hint="default"/>
+      </w:rPr>
+    </w:lvl>
+    <w:lvl w:ilvl="4" w:tplc="040C0003" w:tentative="1">
+      <w:start w:val="1"/>
+      <w:numFmt w:val="bullet"/>
+      <w:lvlText w:val="o"/>
+      <w:lvlJc w:val="left"/>
+      <w:pPr>
+        <w:ind w:left="3960" w:hanging="360"/>
+      </w:pPr>
+      <w:rPr>
+        <w:rFonts w:ascii="Courier New" w:hAnsi="Courier New" w:cs="Courier New" w:hint="default"/>
+      </w:rPr>
+    </w:lvl>
+    <w:lvl w:ilvl="5" w:tplc="040C0005" w:tentative="1">
+      <w:start w:val="1"/>
+      <w:numFmt w:val="bullet"/>
+      <w:lvlText w:val=""/>
+      <w:lvlJc w:val="left"/>
+      <w:pPr>
+        <w:ind w:left="4680" w:hanging="360"/>
+      </w:pPr>
+      <w:rPr>
+        <w:rFonts w:ascii="Wingdings" w:hAnsi="Wingdings" w:hint="default"/>
+      </w:rPr>
+    </w:lvl>
+    <w:lvl w:ilvl="6" w:tplc="040C0001" w:tentative="1">
+      <w:start w:val="1"/>
+      <w:numFmt w:val="bullet"/>
+      <w:lvlText w:val=""/>
+      <w:lvlJc w:val="left"/>
+      <w:pPr>
+        <w:ind w:left="5400" w:hanging="360"/>
+      </w:pPr>
+      <w:rPr>
+        <w:rFonts w:ascii="Symbol" w:hAnsi="Symbol" w:hint="default"/>
+      </w:rPr>
+    </w:lvl>
+    <w:lvl w:ilvl="7" w:tplc="040C0003" w:tentative="1">
+      <w:start w:val="1"/>
+      <w:numFmt w:val="bullet"/>
+      <w:lvlText w:val="o"/>
+      <w:lvlJc w:val="left"/>
+      <w:pPr>
+        <w:ind w:left="6120" w:hanging="360"/>
+      </w:pPr>
+      <w:rPr>
+        <w:rFonts w:ascii="Courier New" w:hAnsi="Courier New" w:cs="Courier New" w:hint="default"/>
+      </w:rPr>
+    </w:lvl>
+    <w:lvl w:ilvl="8" w:tplc="040C0005" w:tentative="1">
+      <w:start w:val="1"/>
+      <w:numFmt w:val="bullet"/>
+      <w:lvlText w:val=""/>
+      <w:lvlJc w:val="left"/>
+      <w:pPr>
+        <w:ind w:left="6840" w:hanging="360"/>
+      </w:pPr>
+      <w:rPr>
+        <w:rFonts w:ascii="Wingdings" w:hAnsi="Wingdings" w:hint="default"/>
+      </w:rPr>
+    </w:lvl>
+  </w:abstractNum>
+  <w:abstractNum w:abstractNumId="6" w15:restartNumberingAfterBreak="0">
     <w:nsid w:val="1DED45EC"/>
     <w:multiLevelType w:val="multilevel"/>
     <w:tmpl w:val="040C001F"/>
@@ -2243,7 +3187,7 @@
       </w:pPr>
     </w:lvl>
   </w:abstractNum>
-  <w:abstractNum w:abstractNumId="4" w15:restartNumberingAfterBreak="0">
+  <w:abstractNum w:abstractNumId="7" w15:restartNumberingAfterBreak="0">
     <w:nsid w:val="26443698"/>
     <w:multiLevelType w:val="hybridMultilevel"/>
     <w:tmpl w:val="4A10C5AC"/>
@@ -2356,7 +3300,120 @@
       </w:rPr>
     </w:lvl>
   </w:abstractNum>
-  <w:abstractNum w:abstractNumId="5" w15:restartNumberingAfterBreak="0">
+  <w:abstractNum w:abstractNumId="8" w15:restartNumberingAfterBreak="0">
+    <w:nsid w:val="31A11844"/>
+    <w:multiLevelType w:val="hybridMultilevel"/>
+    <w:tmpl w:val="01986C56"/>
+    <w:lvl w:ilvl="0" w:tplc="040C0005">
+      <w:start w:val="1"/>
+      <w:numFmt w:val="bullet"/>
+      <w:lvlText w:val=""/>
+      <w:lvlJc w:val="left"/>
+      <w:pPr>
+        <w:ind w:left="1800" w:hanging="360"/>
+      </w:pPr>
+      <w:rPr>
+        <w:rFonts w:ascii="Wingdings" w:hAnsi="Wingdings" w:hint="default"/>
+      </w:rPr>
+    </w:lvl>
+    <w:lvl w:ilvl="1" w:tplc="040C0003" w:tentative="1">
+      <w:start w:val="1"/>
+      <w:numFmt w:val="bullet"/>
+      <w:lvlText w:val="o"/>
+      <w:lvlJc w:val="left"/>
+      <w:pPr>
+        <w:ind w:left="2520" w:hanging="360"/>
+      </w:pPr>
+      <w:rPr>
+        <w:rFonts w:ascii="Courier New" w:hAnsi="Courier New" w:cs="Courier New" w:hint="default"/>
+      </w:rPr>
+    </w:lvl>
+    <w:lvl w:ilvl="2" w:tplc="040C0005" w:tentative="1">
+      <w:start w:val="1"/>
+      <w:numFmt w:val="bullet"/>
+      <w:lvlText w:val=""/>
+      <w:lvlJc w:val="left"/>
+      <w:pPr>
+        <w:ind w:left="3240" w:hanging="360"/>
+      </w:pPr>
+      <w:rPr>
+        <w:rFonts w:ascii="Wingdings" w:hAnsi="Wingdings" w:hint="default"/>
+      </w:rPr>
+    </w:lvl>
+    <w:lvl w:ilvl="3" w:tplc="040C0001" w:tentative="1">
+      <w:start w:val="1"/>
+      <w:numFmt w:val="bullet"/>
+      <w:lvlText w:val=""/>
+      <w:lvlJc w:val="left"/>
+      <w:pPr>
+        <w:ind w:left="3960" w:hanging="360"/>
+      </w:pPr>
+      <w:rPr>
+        <w:rFonts w:ascii="Symbol" w:hAnsi="Symbol" w:hint="default"/>
+      </w:rPr>
+    </w:lvl>
+    <w:lvl w:ilvl="4" w:tplc="040C0003" w:tentative="1">
+      <w:start w:val="1"/>
+      <w:numFmt w:val="bullet"/>
+      <w:lvlText w:val="o"/>
+      <w:lvlJc w:val="left"/>
+      <w:pPr>
+        <w:ind w:left="4680" w:hanging="360"/>
+      </w:pPr>
+      <w:rPr>
+        <w:rFonts w:ascii="Courier New" w:hAnsi="Courier New" w:cs="Courier New" w:hint="default"/>
+      </w:rPr>
+    </w:lvl>
+    <w:lvl w:ilvl="5" w:tplc="040C0005" w:tentative="1">
+      <w:start w:val="1"/>
+      <w:numFmt w:val="bullet"/>
+      <w:lvlText w:val=""/>
+      <w:lvlJc w:val="left"/>
+      <w:pPr>
+        <w:ind w:left="5400" w:hanging="360"/>
+      </w:pPr>
+      <w:rPr>
+        <w:rFonts w:ascii="Wingdings" w:hAnsi="Wingdings" w:hint="default"/>
+      </w:rPr>
+    </w:lvl>
+    <w:lvl w:ilvl="6" w:tplc="040C0001" w:tentative="1">
+      <w:start w:val="1"/>
+      <w:numFmt w:val="bullet"/>
+      <w:lvlText w:val=""/>
+      <w:lvlJc w:val="left"/>
+      <w:pPr>
+        <w:ind w:left="6120" w:hanging="360"/>
+      </w:pPr>
+      <w:rPr>
+        <w:rFonts w:ascii="Symbol" w:hAnsi="Symbol" w:hint="default"/>
+      </w:rPr>
+    </w:lvl>
+    <w:lvl w:ilvl="7" w:tplc="040C0003" w:tentative="1">
+      <w:start w:val="1"/>
+      <w:numFmt w:val="bullet"/>
+      <w:lvlText w:val="o"/>
+      <w:lvlJc w:val="left"/>
+      <w:pPr>
+        <w:ind w:left="6840" w:hanging="360"/>
+      </w:pPr>
+      <w:rPr>
+        <w:rFonts w:ascii="Courier New" w:hAnsi="Courier New" w:cs="Courier New" w:hint="default"/>
+      </w:rPr>
+    </w:lvl>
+    <w:lvl w:ilvl="8" w:tplc="040C0005" w:tentative="1">
+      <w:start w:val="1"/>
+      <w:numFmt w:val="bullet"/>
+      <w:lvlText w:val=""/>
+      <w:lvlJc w:val="left"/>
+      <w:pPr>
+        <w:ind w:left="7560" w:hanging="360"/>
+      </w:pPr>
+      <w:rPr>
+        <w:rFonts w:ascii="Wingdings" w:hAnsi="Wingdings" w:hint="default"/>
+      </w:rPr>
+    </w:lvl>
+  </w:abstractNum>
+  <w:abstractNum w:abstractNumId="9" w15:restartNumberingAfterBreak="0">
     <w:nsid w:val="435F5769"/>
     <w:multiLevelType w:val="multilevel"/>
     <w:tmpl w:val="040C001F"/>
@@ -2469,7 +3526,7 @@
       </w:rPr>
     </w:lvl>
   </w:abstractNum>
-  <w:abstractNum w:abstractNumId="6" w15:restartNumberingAfterBreak="0">
+  <w:abstractNum w:abstractNumId="10" w15:restartNumberingAfterBreak="0">
     <w:nsid w:val="5BFA5F4F"/>
     <w:multiLevelType w:val="multilevel"/>
     <w:tmpl w:val="040C001F"/>
@@ -2555,7 +3612,7 @@
       </w:pPr>
     </w:lvl>
   </w:abstractNum>
-  <w:abstractNum w:abstractNumId="7" w15:restartNumberingAfterBreak="0">
+  <w:abstractNum w:abstractNumId="11" w15:restartNumberingAfterBreak="0">
     <w:nsid w:val="709F5DED"/>
     <w:multiLevelType w:val="hybridMultilevel"/>
     <w:tmpl w:val="0B32D08E"/>
@@ -2668,7 +3725,7 @@
       </w:rPr>
     </w:lvl>
   </w:abstractNum>
-  <w:abstractNum w:abstractNumId="8" w15:restartNumberingAfterBreak="0">
+  <w:abstractNum w:abstractNumId="12" w15:restartNumberingAfterBreak="0">
     <w:nsid w:val="78791141"/>
     <w:multiLevelType w:val="hybridMultilevel"/>
     <w:tmpl w:val="4DC87B90"/>
@@ -2785,34 +3842,46 @@
     <w:abstractNumId w:val="1"/>
   </w:num>
   <w:num w:numId="2">
-    <w:abstractNumId w:val="2"/>
+    <w:abstractNumId w:val="3"/>
   </w:num>
   <w:num w:numId="3">
-    <w:abstractNumId w:val="5"/>
+    <w:abstractNumId w:val="9"/>
   </w:num>
   <w:num w:numId="4">
-    <w:abstractNumId w:val="8"/>
+    <w:abstractNumId w:val="12"/>
   </w:num>
   <w:num w:numId="5">
-    <w:abstractNumId w:val="6"/>
+    <w:abstractNumId w:val="10"/>
   </w:num>
   <w:num w:numId="6">
-    <w:abstractNumId w:val="7"/>
+    <w:abstractNumId w:val="11"/>
   </w:num>
   <w:num w:numId="7">
     <w:abstractNumId w:val="0"/>
   </w:num>
   <w:num w:numId="8">
-    <w:abstractNumId w:val="3"/>
+    <w:abstractNumId w:val="6"/>
   </w:num>
   <w:num w:numId="9">
+    <w:abstractNumId w:val="7"/>
+  </w:num>
+  <w:num w:numId="10">
+    <w:abstractNumId w:val="5"/>
+  </w:num>
+  <w:num w:numId="11">
     <w:abstractNumId w:val="4"/>
+  </w:num>
+  <w:num w:numId="12">
+    <w:abstractNumId w:val="2"/>
+  </w:num>
+  <w:num w:numId="13">
+    <w:abstractNumId w:val="8"/>
   </w:num>
 </w:numbering>
 </file>
 
 <file path=word/styles.xml><?xml version="1.0" encoding="utf-8"?>
-<w:styles xmlns:mc="http://schemas.openxmlformats.org/markup-compatibility/2006" xmlns:r="http://schemas.openxmlformats.org/officeDocument/2006/relationships" xmlns:w="http://schemas.openxmlformats.org/wordprocessingml/2006/main" xmlns:w14="http://schemas.microsoft.com/office/word/2010/wordml" xmlns:w15="http://schemas.microsoft.com/office/word/2012/wordml" xmlns:w16cex="http://schemas.microsoft.com/office/word/2018/wordml/cex" xmlns:w16cid="http://schemas.microsoft.com/office/word/2016/wordml/cid" xmlns:w16="http://schemas.microsoft.com/office/word/2018/wordml" xmlns:w16sdtdh="http://schemas.microsoft.com/office/word/2020/wordml/sdtdatahash" xmlns:w16se="http://schemas.microsoft.com/office/word/2015/wordml/symex" mc:Ignorable="w14 w15 w16se w16cid w16 w16cex w16sdtdh">
+<w:styles xmlns:mc="http://schemas.openxmlformats.org/markup-compatibility/2006" xmlns:r="http://schemas.openxmlformats.org/officeDocument/2006/relationships" xmlns:w="http://schemas.openxmlformats.org/wordprocessingml/2006/main" xmlns:w14="http://schemas.microsoft.com/office/word/2010/wordml" xmlns:w15="http://schemas.microsoft.com/office/word/2012/wordml" xmlns:w16se="http://schemas.microsoft.com/office/word/2015/wordml/symex" mc:Ignorable="w14 w15 w16se">
   <w:docDefaults>
     <w:rPrDefault>
       <w:rPr>
@@ -2828,7 +3897,7 @@
       </w:pPr>
     </w:pPrDefault>
   </w:docDefaults>
-  <w:latentStyles w:defLockedState="0" w:defUIPriority="99" w:defSemiHidden="0" w:defUnhideWhenUsed="0" w:defQFormat="0" w:count="376">
+  <w:latentStyles w:defLockedState="0" w:defUIPriority="99" w:defSemiHidden="0" w:defUnhideWhenUsed="0" w:defQFormat="0" w:count="371">
     <w:lsdException w:name="Normal" w:uiPriority="0" w:qFormat="1"/>
     <w:lsdException w:name="heading 1" w:uiPriority="9" w:qFormat="1"/>
     <w:lsdException w:name="heading 2" w:semiHidden="1" w:uiPriority="9" w:unhideWhenUsed="1" w:qFormat="1"/>
@@ -3200,11 +4269,6 @@
     <w:lsdException w:name="List Table 5 Dark Accent 6" w:uiPriority="50"/>
     <w:lsdException w:name="List Table 6 Colorful Accent 6" w:uiPriority="51"/>
     <w:lsdException w:name="List Table 7 Colorful Accent 6" w:uiPriority="52"/>
-    <w:lsdException w:name="Mention" w:semiHidden="1" w:unhideWhenUsed="1"/>
-    <w:lsdException w:name="Smart Hyperlink" w:semiHidden="1" w:unhideWhenUsed="1"/>
-    <w:lsdException w:name="Hashtag" w:semiHidden="1" w:unhideWhenUsed="1"/>
-    <w:lsdException w:name="Unresolved Mention" w:semiHidden="1" w:unhideWhenUsed="1"/>
-    <w:lsdException w:name="Smart Link" w:semiHidden="1" w:unhideWhenUsed="1"/>
   </w:latentStyles>
   <w:style w:type="paragraph" w:default="1" w:styleId="Normal">
     <w:name w:val="Normal"/>
@@ -3698,7 +4762,7 @@
 </file>
 
 <file path=customXml/itemProps1.xml><?xml version="1.0" encoding="utf-8"?>
-<ds:datastoreItem xmlns:ds="http://schemas.openxmlformats.org/officeDocument/2006/customXml" ds:itemID="{CC9E382F-B2C5-49CC-94CE-27FB296D1D96}">
+<ds:datastoreItem xmlns:ds="http://schemas.openxmlformats.org/officeDocument/2006/customXml" ds:itemID="{3E97E807-A398-42BE-B1F8-78A8D4FAC2A9}">
   <ds:schemaRefs>
     <ds:schemaRef ds:uri="http://schemas.openxmlformats.org/officeDocument/2006/bibliography"/>
   </ds:schemaRefs>

</xml_diff>

<commit_message>
midification tableau de bord
</commit_message>
<xml_diff>
--- a/Tableau de bord.docx
+++ b/Tableau de bord.docx
@@ -257,27 +257,7 @@
           <w:sz w:val="28"/>
           <w:szCs w:val="28"/>
         </w:rPr>
-        <w:t>Master Imagerie et Technologie pour la Médecine (</w:t>
-      </w:r>
-      <w:proofErr w:type="spellStart"/>
-      <w:r>
-        <w:rPr>
-          <w:rFonts w:cs="Times New Roman"/>
-          <w:spacing w:val="23"/>
-          <w:sz w:val="28"/>
-          <w:szCs w:val="28"/>
-        </w:rPr>
-        <w:t>TechMed</w:t>
-      </w:r>
-      <w:proofErr w:type="spellEnd"/>
-      <w:r>
-        <w:rPr>
-          <w:rFonts w:cs="Times New Roman"/>
-          <w:spacing w:val="23"/>
-          <w:sz w:val="28"/>
-          <w:szCs w:val="28"/>
-        </w:rPr>
-        <w:t>)</w:t>
+        <w:t>Master Imagerie et Technologie pour la Médecine (TechMed)</w:t>
       </w:r>
     </w:p>
     <w:p>
@@ -1285,21 +1265,7 @@
               <w:rPr>
                 <w:color w:val="auto"/>
               </w:rPr>
-              <w:t xml:space="preserve">Implémentation des bibliothèque </w:t>
-            </w:r>
-            <w:proofErr w:type="spellStart"/>
-            <w:r>
-              <w:rPr>
-                <w:color w:val="auto"/>
-              </w:rPr>
-              <w:t>namespace</w:t>
-            </w:r>
-            <w:proofErr w:type="spellEnd"/>
-            <w:r>
-              <w:rPr>
-                <w:color w:val="auto"/>
-              </w:rPr>
-              <w:t xml:space="preserve"> V1.1, V1.1 et V2.0</w:t>
+              <w:t>Implémentation des bibliothèque namespace V1.1, V1.1 et V2.0</w:t>
             </w:r>
           </w:p>
           <w:p>
@@ -1864,21 +1830,7 @@
               <w:rPr>
                 <w:color w:val="auto"/>
               </w:rPr>
-              <w:t xml:space="preserve">Installation d’un outil </w:t>
-            </w:r>
-            <w:proofErr w:type="spellStart"/>
-            <w:r>
-              <w:rPr>
-                <w:color w:val="auto"/>
-              </w:rPr>
-              <w:t>MinGW</w:t>
-            </w:r>
-            <w:proofErr w:type="spellEnd"/>
-            <w:r>
-              <w:rPr>
-                <w:color w:val="auto"/>
-              </w:rPr>
-              <w:t xml:space="preserve"> qui permet de compiler et d’exécuter des ficher C/C++.</w:t>
+              <w:t>Installation d’un outil MinGW qui permet de compiler et d’exécuter des ficher C/C++.</w:t>
             </w:r>
           </w:p>
           <w:p>
@@ -2093,6 +2045,12 @@
                 <w:color w:val="auto"/>
               </w:rPr>
             </w:pPr>
+            <w:r>
+              <w:rPr>
+                <w:color w:val="auto"/>
+              </w:rPr>
+              <w:t>finir namespace v1.0</w:t>
+            </w:r>
           </w:p>
         </w:tc>
       </w:tr>
@@ -4093,6 +4051,7 @@
     <w:lsdException w:name="HTML Sample" w:semiHidden="1" w:unhideWhenUsed="1"/>
     <w:lsdException w:name="HTML Typewriter" w:semiHidden="1" w:unhideWhenUsed="1"/>
     <w:lsdException w:name="HTML Variable" w:semiHidden="1" w:unhideWhenUsed="1"/>
+    <w:lsdException w:name="Normal Table" w:semiHidden="1" w:unhideWhenUsed="1"/>
     <w:lsdException w:name="annotation subject" w:semiHidden="1" w:unhideWhenUsed="1"/>
     <w:lsdException w:name="No List" w:semiHidden="1" w:unhideWhenUsed="1"/>
     <w:lsdException w:name="Outline List 1" w:semiHidden="1" w:unhideWhenUsed="1"/>
@@ -4135,8 +4094,11 @@
     <w:lsdException w:name="Table Contemporary" w:semiHidden="1" w:unhideWhenUsed="1"/>
     <w:lsdException w:name="Table Elegant" w:semiHidden="1" w:unhideWhenUsed="1"/>
     <w:lsdException w:name="Table Professional" w:semiHidden="1" w:unhideWhenUsed="1"/>
+    <w:lsdException w:name="Table Subtle 1" w:semiHidden="1" w:unhideWhenUsed="1"/>
     <w:lsdException w:name="Table Subtle 2" w:semiHidden="1" w:unhideWhenUsed="1"/>
     <w:lsdException w:name="Table Web 1" w:semiHidden="1" w:unhideWhenUsed="1"/>
+    <w:lsdException w:name="Table Web 2" w:semiHidden="1" w:unhideWhenUsed="1"/>
+    <w:lsdException w:name="Table Web 3" w:semiHidden="1" w:unhideWhenUsed="1"/>
     <w:lsdException w:name="Balloon Text" w:semiHidden="1" w:unhideWhenUsed="1"/>
     <w:lsdException w:name="Table Grid" w:uiPriority="39"/>
     <w:lsdException w:name="Table Theme" w:semiHidden="1" w:unhideWhenUsed="1"/>

</xml_diff>

<commit_message>
redaction de tableau de bord
</commit_message>
<xml_diff>
--- a/Tableau de bord.docx
+++ b/Tableau de bord.docx
@@ -1999,8 +1999,6 @@
               <w:cnfStyle w:val="100000000000" w:firstRow="1" w:lastRow="0" w:firstColumn="0" w:lastColumn="0" w:oddVBand="0" w:evenVBand="0" w:oddHBand="0" w:evenHBand="0" w:firstRowFirstColumn="0" w:firstRowLastColumn="0" w:lastRowFirstColumn="0" w:lastRowLastColumn="0"/>
               <w:rPr>
                 <w:rFonts w:asciiTheme="majorBidi" w:hAnsiTheme="majorBidi" w:cstheme="majorBidi"/>
-                <w:b w:val="0"/>
-                <w:bCs w:val="0"/>
                 <w:color w:val="auto"/>
               </w:rPr>
             </w:pPr>
@@ -2012,6 +2010,62 @@
                 <w:color w:val="auto"/>
               </w:rPr>
               <w:t>07 Avril – 13 Avril 2025</w:t>
+            </w:r>
+            <w:r>
+              <w:rPr>
+                <w:rFonts w:asciiTheme="majorBidi" w:hAnsiTheme="majorBidi" w:cstheme="majorBidi"/>
+                <w:b w:val="0"/>
+                <w:bCs w:val="0"/>
+                <w:color w:val="auto"/>
+              </w:rPr>
+              <w:t xml:space="preserve"> </w:t>
+            </w:r>
+          </w:p>
+          <w:p>
+            <w:pPr>
+              <w:cnfStyle w:val="100000000000" w:firstRow="1" w:lastRow="0" w:firstColumn="0" w:lastColumn="0" w:oddVBand="0" w:evenVBand="0" w:oddHBand="0" w:evenHBand="0" w:firstRowFirstColumn="0" w:firstRowLastColumn="0" w:lastRowFirstColumn="0" w:lastRowLastColumn="0"/>
+              <w:rPr>
+                <w:rFonts w:asciiTheme="majorBidi" w:hAnsiTheme="majorBidi" w:cstheme="majorBidi"/>
+                <w:b w:val="0"/>
+                <w:bCs w:val="0"/>
+                <w:color w:val="auto"/>
+              </w:rPr>
+            </w:pPr>
+            <w:r>
+              <w:rPr>
+                <w:rFonts w:asciiTheme="majorBidi" w:hAnsiTheme="majorBidi" w:cstheme="majorBidi"/>
+                <w:b w:val="0"/>
+                <w:bCs w:val="0"/>
+                <w:color w:val="auto"/>
+              </w:rPr>
+              <w:t xml:space="preserve">13 </w:t>
+            </w:r>
+            <w:r>
+              <w:rPr>
+                <w:rFonts w:asciiTheme="majorBidi" w:hAnsiTheme="majorBidi" w:cstheme="majorBidi"/>
+                <w:b w:val="0"/>
+                <w:bCs w:val="0"/>
+                <w:color w:val="auto"/>
+              </w:rPr>
+              <w:t xml:space="preserve">Avril – </w:t>
+            </w:r>
+            <w:r>
+              <w:rPr>
+                <w:rFonts w:asciiTheme="majorBidi" w:hAnsiTheme="majorBidi" w:cstheme="majorBidi"/>
+                <w:b w:val="0"/>
+                <w:bCs w:val="0"/>
+                <w:color w:val="auto"/>
+              </w:rPr>
+              <w:t>18</w:t>
+            </w:r>
+            <w:r>
+              <w:rPr>
+                <w:rFonts w:asciiTheme="majorBidi" w:hAnsiTheme="majorBidi" w:cstheme="majorBidi"/>
+                <w:b w:val="0"/>
+                <w:bCs w:val="0"/>
+                <w:color w:val="auto"/>
+              </w:rPr>
+              <w:t xml:space="preserve"> avril 2025</w:t>
             </w:r>
           </w:p>
         </w:tc>
@@ -2033,7 +2087,13 @@
                 <w:color w:val="auto"/>
               </w:rPr>
             </w:pPr>
-            <w:proofErr w:type="gramStart"/>
+            <w:r>
+              <w:rPr>
+                <w:rFonts w:asciiTheme="majorBidi" w:hAnsiTheme="majorBidi" w:cstheme="majorBidi"/>
+                <w:color w:val="auto"/>
+              </w:rPr>
+              <w:t>T</w:t>
+            </w:r>
             <w:r>
               <w:rPr>
                 <w:rFonts w:asciiTheme="majorBidi" w:hAnsiTheme="majorBidi" w:cstheme="majorBidi"/>
@@ -2041,7 +2101,13 @@
               </w:rPr>
               <w:t>aches</w:t>
             </w:r>
-            <w:proofErr w:type="gramEnd"/>
+            <w:r>
+              <w:rPr>
+                <w:rFonts w:asciiTheme="majorBidi" w:hAnsiTheme="majorBidi" w:cstheme="majorBidi"/>
+                <w:color w:val="auto"/>
+              </w:rPr>
+              <w:t xml:space="preserve"> à</w:t>
+            </w:r>
             <w:r>
               <w:rPr>
                 <w:rFonts w:asciiTheme="majorBidi" w:hAnsiTheme="majorBidi" w:cstheme="majorBidi"/>
@@ -2110,15 +2176,13 @@
                 <w:color w:val="auto"/>
               </w:rPr>
             </w:pPr>
-            <w:proofErr w:type="spellStart"/>
             <w:r>
               <w:rPr>
                 <w:rFonts w:asciiTheme="majorBidi" w:hAnsiTheme="majorBidi" w:cstheme="majorBidi"/>
                 <w:color w:val="auto"/>
               </w:rPr>
-              <w:t>Creation</w:t>
+              <w:t>Création</w:t>
             </w:r>
-            <w:proofErr w:type="spellEnd"/>
             <w:r>
               <w:rPr>
                 <w:rFonts w:asciiTheme="majorBidi" w:hAnsiTheme="majorBidi" w:cstheme="majorBidi"/>
@@ -2126,24 +2190,13 @@
               </w:rPr>
               <w:t xml:space="preserve"> des images en C++ (image banche, image damier et </w:t>
             </w:r>
-            <w:proofErr w:type="spellStart"/>
-            <w:proofErr w:type="gramStart"/>
             <w:r>
               <w:rPr>
                 <w:rFonts w:asciiTheme="majorBidi" w:hAnsiTheme="majorBidi" w:cstheme="majorBidi"/>
                 <w:color w:val="auto"/>
               </w:rPr>
-              <w:t>sinusoidale</w:t>
+              <w:t>sinusoïdale)</w:t>
             </w:r>
-            <w:proofErr w:type="spellEnd"/>
-            <w:r>
-              <w:rPr>
-                <w:rFonts w:asciiTheme="majorBidi" w:hAnsiTheme="majorBidi" w:cstheme="majorBidi"/>
-                <w:color w:val="auto"/>
-              </w:rPr>
-              <w:t xml:space="preserve"> )</w:t>
-            </w:r>
-            <w:proofErr w:type="gramEnd"/>
           </w:p>
           <w:p>
             <w:pPr>
@@ -2165,15 +2218,15 @@
               </w:rPr>
               <w:t xml:space="preserve">Sauvegarder des </w:t>
             </w:r>
-            <w:proofErr w:type="gramStart"/>
             <w:r>
               <w:rPr>
                 <w:rFonts w:asciiTheme="majorBidi" w:hAnsiTheme="majorBidi" w:cstheme="majorBidi"/>
                 <w:color w:val="auto"/>
               </w:rPr>
-              <w:t>fichiers .</w:t>
+              <w:t xml:space="preserve">fichiers. </w:t>
             </w:r>
             <w:proofErr w:type="spellStart"/>
+            <w:proofErr w:type="gramStart"/>
             <w:r>
               <w:rPr>
                 <w:rFonts w:asciiTheme="majorBidi" w:hAnsiTheme="majorBidi" w:cstheme="majorBidi"/>
@@ -2279,15 +2332,15 @@
               </w:rPr>
               <w:t xml:space="preserve">Lecteur des </w:t>
             </w:r>
-            <w:proofErr w:type="gramStart"/>
             <w:r>
               <w:rPr>
                 <w:rFonts w:asciiTheme="majorBidi" w:hAnsiTheme="majorBidi" w:cstheme="majorBidi"/>
                 <w:color w:val="auto"/>
               </w:rPr>
-              <w:t>fichiers .</w:t>
+              <w:t xml:space="preserve">fichiers. </w:t>
             </w:r>
             <w:proofErr w:type="spellStart"/>
+            <w:proofErr w:type="gramStart"/>
             <w:r>
               <w:rPr>
                 <w:rFonts w:asciiTheme="majorBidi" w:hAnsiTheme="majorBidi" w:cstheme="majorBidi"/>
@@ -2364,15 +2417,13 @@
               </w:rPr>
               <w:t xml:space="preserve">Utilisation d’un logiciel </w:t>
             </w:r>
-            <w:proofErr w:type="spellStart"/>
             <w:r>
               <w:rPr>
                 <w:rFonts w:asciiTheme="majorBidi" w:hAnsiTheme="majorBidi" w:cstheme="majorBidi"/>
                 <w:color w:val="auto"/>
               </w:rPr>
-              <w:t>photoshop</w:t>
+              <w:t>Photoshop</w:t>
             </w:r>
-            <w:proofErr w:type="spellEnd"/>
             <w:r>
               <w:rPr>
                 <w:rFonts w:asciiTheme="majorBidi" w:hAnsiTheme="majorBidi" w:cstheme="majorBidi"/>
@@ -2396,21 +2447,41 @@
               </w:rPr>
               <w:t xml:space="preserve"> pour </w:t>
             </w:r>
+            <w:r>
+              <w:rPr>
+                <w:rFonts w:asciiTheme="majorBidi" w:hAnsiTheme="majorBidi" w:cstheme="majorBidi"/>
+                <w:color w:val="auto"/>
+              </w:rPr>
+              <w:t>le lecteur</w:t>
+            </w:r>
+            <w:r>
+              <w:rPr>
+                <w:rFonts w:asciiTheme="majorBidi" w:hAnsiTheme="majorBidi" w:cstheme="majorBidi"/>
+                <w:color w:val="auto"/>
+              </w:rPr>
+              <w:t xml:space="preserve"> </w:t>
+            </w:r>
+            <w:r>
+              <w:rPr>
+                <w:rFonts w:asciiTheme="majorBidi" w:hAnsiTheme="majorBidi" w:cstheme="majorBidi"/>
+                <w:color w:val="auto"/>
+              </w:rPr>
+              <w:t xml:space="preserve">des </w:t>
+            </w:r>
             <w:proofErr w:type="gramStart"/>
             <w:r>
               <w:rPr>
                 <w:rFonts w:asciiTheme="majorBidi" w:hAnsiTheme="majorBidi" w:cstheme="majorBidi"/>
                 <w:color w:val="auto"/>
               </w:rPr>
-              <w:t>la lecteur</w:t>
+              <w:t xml:space="preserve">fichiers </w:t>
             </w:r>
-            <w:proofErr w:type="gramEnd"/>
             <w:r>
               <w:rPr>
                 <w:rFonts w:asciiTheme="majorBidi" w:hAnsiTheme="majorBidi" w:cstheme="majorBidi"/>
                 <w:color w:val="auto"/>
               </w:rPr>
-              <w:t xml:space="preserve"> des fichier </w:t>
+              <w:t>.</w:t>
             </w:r>
             <w:proofErr w:type="spellStart"/>
             <w:r>
@@ -2421,6 +2492,7 @@
               <w:t>raw</w:t>
             </w:r>
             <w:proofErr w:type="spellEnd"/>
+            <w:proofErr w:type="gramEnd"/>
             <w:r>
               <w:rPr>
                 <w:rFonts w:asciiTheme="majorBidi" w:hAnsiTheme="majorBidi" w:cstheme="majorBidi"/>
@@ -2673,7 +2745,7 @@
         <w:pStyle w:val="Paragraphedeliste"/>
         <w:numPr>
           <w:ilvl w:val="0"/>
-          <w:numId w:val="17"/>
+          <w:numId w:val="22"/>
         </w:numPr>
         <w:shd w:val="clear" w:color="auto" w:fill="FFFFFF"/>
         <w:spacing w:before="100" w:beforeAutospacing="1" w:after="100" w:afterAutospacing="1" w:line="240" w:lineRule="auto"/>
@@ -2823,6 +2895,7 @@
           <w:lang w:eastAsia="fr-FR"/>
         </w:rPr>
       </w:pPr>
+      <w:bookmarkStart w:id="1" w:name="_Hlk195867780"/>
       <w:r>
         <w:rPr>
           <w:rFonts w:asciiTheme="majorBidi" w:eastAsia="Times New Roman" w:hAnsiTheme="majorBidi" w:cstheme="majorBidi"/>
@@ -2830,7 +2903,7 @@
           <w:szCs w:val="24"/>
           <w:lang w:eastAsia="fr-FR"/>
         </w:rPr>
-        <w:t xml:space="preserve">Cette fonction sert à allouer dynamiquement une "image" sous forme de vecteur </w:t>
+        <w:t xml:space="preserve">Cette fonction sert à allouer dynamiquement une image sous forme de vecteur </w:t>
       </w:r>
       <w:r>
         <w:rPr>
@@ -2920,6 +2993,7 @@
         <w:t>.</w:t>
       </w:r>
     </w:p>
+    <w:bookmarkEnd w:id="1"/>
     <w:p>
       <w:pPr>
         <w:pStyle w:val="Paragraphedeliste"/>
@@ -2949,19 +3023,7 @@
           <w:szCs w:val="23"/>
           <w:lang w:eastAsia="fr-FR"/>
         </w:rPr>
-        <w:t>T</w:t>
-      </w:r>
-      <w:r>
-        <w:rPr>
-          <w:rFonts w:asciiTheme="majorBidi" w:eastAsia="Times New Roman" w:hAnsiTheme="majorBidi" w:cstheme="majorBidi"/>
-          <w:b/>
-          <w:bCs/>
-          <w:color w:val="1D2125"/>
-          <w:sz w:val="23"/>
-          <w:szCs w:val="23"/>
-          <w:lang w:eastAsia="fr-FR"/>
-        </w:rPr>
-        <w:t>emplate &lt;</w:t>
+        <w:t>Template &lt;</w:t>
       </w:r>
       <w:proofErr w:type="spellStart"/>
       <w:r>
@@ -2994,6 +3056,7 @@
       <w:pPr>
         <w:shd w:val="clear" w:color="auto" w:fill="FFFFFF"/>
         <w:spacing w:after="0" w:line="240" w:lineRule="auto"/>
+        <w:ind w:left="708" w:firstLine="12"/>
         <w:rPr>
           <w:rFonts w:asciiTheme="majorBidi" w:eastAsia="Times New Roman" w:hAnsiTheme="majorBidi" w:cstheme="majorBidi"/>
           <w:color w:val="1D2125"/>
@@ -3232,330 +3295,46 @@
           <w:szCs w:val="23"/>
           <w:lang w:eastAsia="fr-FR"/>
         </w:rPr>
-        <w:t>], on la stocke souvent en 1D pour simplifier la gestion mémoire</w:t>
+        <w:t>], on la stocke souvent en 1D pour simplifier la gestion</w:t>
+      </w:r>
+      <w:r>
+        <w:rPr>
+          <w:rFonts w:asciiTheme="majorBidi" w:eastAsia="Times New Roman" w:hAnsiTheme="majorBidi" w:cstheme="majorBidi"/>
+          <w:color w:val="1D2125"/>
+          <w:sz w:val="23"/>
+          <w:szCs w:val="23"/>
+          <w:lang w:eastAsia="fr-FR"/>
+        </w:rPr>
+        <w:t xml:space="preserve"> de</w:t>
+      </w:r>
+      <w:r>
+        <w:rPr>
+          <w:rFonts w:asciiTheme="majorBidi" w:eastAsia="Times New Roman" w:hAnsiTheme="majorBidi" w:cstheme="majorBidi"/>
+          <w:color w:val="1D2125"/>
+          <w:sz w:val="23"/>
+          <w:szCs w:val="23"/>
+          <w:lang w:eastAsia="fr-FR"/>
+        </w:rPr>
+        <w:t xml:space="preserve"> mémoir</w:t>
+      </w:r>
+      <w:r>
+        <w:rPr>
+          <w:rFonts w:asciiTheme="majorBidi" w:eastAsia="Times New Roman" w:hAnsiTheme="majorBidi" w:cstheme="majorBidi"/>
+          <w:color w:val="1D2125"/>
+          <w:sz w:val="23"/>
+          <w:szCs w:val="23"/>
+          <w:lang w:eastAsia="fr-FR"/>
+        </w:rPr>
+        <w:t>e</w:t>
       </w:r>
     </w:p>
     <w:p>
       <w:pPr>
+        <w:pStyle w:val="Paragraphedeliste"/>
         <w:shd w:val="clear" w:color="auto" w:fill="FFFFFF"/>
         <w:spacing w:after="0" w:line="240" w:lineRule="auto"/>
         <w:rPr>
           <w:rFonts w:asciiTheme="majorBidi" w:eastAsia="Times New Roman" w:hAnsiTheme="majorBidi" w:cstheme="majorBidi"/>
-          <w:color w:val="1D2125"/>
-          <w:sz w:val="23"/>
-          <w:szCs w:val="23"/>
-          <w:lang w:eastAsia="fr-FR"/>
-        </w:rPr>
-      </w:pPr>
-    </w:p>
-    <w:p>
-      <w:pPr>
-        <w:shd w:val="clear" w:color="auto" w:fill="FFFFFF"/>
-        <w:spacing w:after="0" w:line="240" w:lineRule="auto"/>
-        <w:rPr>
-          <w:rFonts w:asciiTheme="majorBidi" w:eastAsia="Times New Roman" w:hAnsiTheme="majorBidi" w:cstheme="majorBidi"/>
-          <w:color w:val="1D2125"/>
-          <w:sz w:val="23"/>
-          <w:szCs w:val="23"/>
-          <w:lang w:eastAsia="fr-FR"/>
-        </w:rPr>
-      </w:pPr>
-    </w:p>
-    <w:p>
-      <w:pPr>
-        <w:shd w:val="clear" w:color="auto" w:fill="FFFFFF"/>
-        <w:spacing w:after="0" w:line="240" w:lineRule="auto"/>
-        <w:rPr>
-          <w:rFonts w:asciiTheme="majorBidi" w:eastAsia="Times New Roman" w:hAnsiTheme="majorBidi" w:cstheme="majorBidi"/>
-          <w:color w:val="1D2125"/>
-          <w:sz w:val="23"/>
-          <w:szCs w:val="23"/>
-          <w:lang w:eastAsia="fr-FR"/>
-        </w:rPr>
-      </w:pPr>
-    </w:p>
-    <w:p>
-      <w:pPr>
-        <w:shd w:val="clear" w:color="auto" w:fill="FFFFFF"/>
-        <w:spacing w:after="0" w:line="240" w:lineRule="auto"/>
-        <w:rPr>
-          <w:rFonts w:asciiTheme="majorBidi" w:eastAsia="Times New Roman" w:hAnsiTheme="majorBidi" w:cstheme="majorBidi"/>
-          <w:color w:val="1D2125"/>
-          <w:sz w:val="23"/>
-          <w:szCs w:val="23"/>
-          <w:lang w:eastAsia="fr-FR"/>
-        </w:rPr>
-      </w:pPr>
-    </w:p>
-    <w:p>
-      <w:pPr>
-        <w:shd w:val="clear" w:color="auto" w:fill="FFFFFF"/>
-        <w:spacing w:after="0" w:line="240" w:lineRule="auto"/>
-        <w:rPr>
-          <w:rFonts w:asciiTheme="majorBidi" w:eastAsia="Times New Roman" w:hAnsiTheme="majorBidi" w:cstheme="majorBidi"/>
-          <w:color w:val="1D2125"/>
-          <w:sz w:val="23"/>
-          <w:szCs w:val="23"/>
-          <w:lang w:eastAsia="fr-FR"/>
-        </w:rPr>
-      </w:pPr>
-    </w:p>
-    <w:p>
-      <w:pPr>
-        <w:shd w:val="clear" w:color="auto" w:fill="FFFFFF"/>
-        <w:spacing w:after="0" w:line="240" w:lineRule="auto"/>
-        <w:rPr>
-          <w:rFonts w:asciiTheme="majorBidi" w:eastAsia="Times New Roman" w:hAnsiTheme="majorBidi" w:cstheme="majorBidi"/>
-          <w:color w:val="1D2125"/>
-          <w:sz w:val="23"/>
-          <w:szCs w:val="23"/>
-          <w:lang w:eastAsia="fr-FR"/>
-        </w:rPr>
-      </w:pPr>
-    </w:p>
-    <w:p>
-      <w:pPr>
-        <w:shd w:val="clear" w:color="auto" w:fill="FFFFFF"/>
-        <w:spacing w:after="0" w:line="240" w:lineRule="auto"/>
-        <w:rPr>
-          <w:rFonts w:asciiTheme="majorBidi" w:eastAsia="Times New Roman" w:hAnsiTheme="majorBidi" w:cstheme="majorBidi"/>
-          <w:color w:val="1D2125"/>
-          <w:sz w:val="23"/>
-          <w:szCs w:val="23"/>
-          <w:lang w:eastAsia="fr-FR"/>
-        </w:rPr>
-      </w:pPr>
-    </w:p>
-    <w:p>
-      <w:pPr>
-        <w:shd w:val="clear" w:color="auto" w:fill="FFFFFF"/>
-        <w:spacing w:after="0" w:line="240" w:lineRule="auto"/>
-        <w:rPr>
-          <w:rFonts w:asciiTheme="majorBidi" w:eastAsia="Times New Roman" w:hAnsiTheme="majorBidi" w:cstheme="majorBidi"/>
-          <w:color w:val="1D2125"/>
-          <w:sz w:val="23"/>
-          <w:szCs w:val="23"/>
-          <w:lang w:eastAsia="fr-FR"/>
-        </w:rPr>
-      </w:pPr>
-    </w:p>
-    <w:p>
-      <w:pPr>
-        <w:shd w:val="clear" w:color="auto" w:fill="FFFFFF"/>
-        <w:spacing w:after="0" w:line="240" w:lineRule="auto"/>
-        <w:rPr>
-          <w:rFonts w:asciiTheme="majorBidi" w:eastAsia="Times New Roman" w:hAnsiTheme="majorBidi" w:cstheme="majorBidi"/>
-          <w:color w:val="1D2125"/>
-          <w:sz w:val="23"/>
-          <w:szCs w:val="23"/>
-          <w:lang w:eastAsia="fr-FR"/>
-        </w:rPr>
-      </w:pPr>
-    </w:p>
-    <w:p>
-      <w:pPr>
-        <w:shd w:val="clear" w:color="auto" w:fill="FFFFFF"/>
-        <w:spacing w:after="0" w:line="240" w:lineRule="auto"/>
-        <w:rPr>
-          <w:rFonts w:asciiTheme="majorBidi" w:eastAsia="Times New Roman" w:hAnsiTheme="majorBidi" w:cstheme="majorBidi"/>
-          <w:color w:val="1D2125"/>
-          <w:sz w:val="23"/>
-          <w:szCs w:val="23"/>
-          <w:lang w:eastAsia="fr-FR"/>
-        </w:rPr>
-      </w:pPr>
-    </w:p>
-    <w:p>
-      <w:pPr>
-        <w:shd w:val="clear" w:color="auto" w:fill="FFFFFF"/>
-        <w:spacing w:after="0" w:line="240" w:lineRule="auto"/>
-        <w:rPr>
-          <w:rFonts w:asciiTheme="majorBidi" w:eastAsia="Times New Roman" w:hAnsiTheme="majorBidi" w:cstheme="majorBidi"/>
-          <w:color w:val="1D2125"/>
-          <w:sz w:val="23"/>
-          <w:szCs w:val="23"/>
-          <w:lang w:eastAsia="fr-FR"/>
-        </w:rPr>
-      </w:pPr>
-    </w:p>
-    <w:p>
-      <w:pPr>
-        <w:shd w:val="clear" w:color="auto" w:fill="FFFFFF"/>
-        <w:spacing w:after="0" w:line="240" w:lineRule="auto"/>
-        <w:rPr>
-          <w:rFonts w:asciiTheme="majorBidi" w:eastAsia="Times New Roman" w:hAnsiTheme="majorBidi" w:cstheme="majorBidi"/>
-          <w:color w:val="1D2125"/>
-          <w:sz w:val="23"/>
-          <w:szCs w:val="23"/>
-          <w:lang w:eastAsia="fr-FR"/>
-        </w:rPr>
-      </w:pPr>
-    </w:p>
-    <w:p>
-      <w:pPr>
-        <w:shd w:val="clear" w:color="auto" w:fill="FFFFFF"/>
-        <w:spacing w:after="0" w:line="240" w:lineRule="auto"/>
-        <w:rPr>
-          <w:rFonts w:asciiTheme="majorBidi" w:eastAsia="Times New Roman" w:hAnsiTheme="majorBidi" w:cstheme="majorBidi"/>
-          <w:color w:val="1D2125"/>
-          <w:sz w:val="23"/>
-          <w:szCs w:val="23"/>
-          <w:lang w:eastAsia="fr-FR"/>
-        </w:rPr>
-      </w:pPr>
-    </w:p>
-    <w:p>
-      <w:pPr>
-        <w:shd w:val="clear" w:color="auto" w:fill="FFFFFF"/>
-        <w:spacing w:after="0" w:line="240" w:lineRule="auto"/>
-        <w:rPr>
-          <w:rFonts w:asciiTheme="majorBidi" w:eastAsia="Times New Roman" w:hAnsiTheme="majorBidi" w:cstheme="majorBidi"/>
-          <w:color w:val="1D2125"/>
-          <w:sz w:val="23"/>
-          <w:szCs w:val="23"/>
-          <w:lang w:eastAsia="fr-FR"/>
-        </w:rPr>
-      </w:pPr>
-    </w:p>
-    <w:p>
-      <w:pPr>
-        <w:shd w:val="clear" w:color="auto" w:fill="FFFFFF"/>
-        <w:spacing w:after="0" w:line="240" w:lineRule="auto"/>
-        <w:rPr>
-          <w:rFonts w:asciiTheme="majorBidi" w:eastAsia="Times New Roman" w:hAnsiTheme="majorBidi" w:cstheme="majorBidi"/>
-          <w:color w:val="1D2125"/>
-          <w:sz w:val="23"/>
-          <w:szCs w:val="23"/>
-          <w:lang w:eastAsia="fr-FR"/>
-        </w:rPr>
-      </w:pPr>
-    </w:p>
-    <w:p>
-      <w:pPr>
-        <w:shd w:val="clear" w:color="auto" w:fill="FFFFFF"/>
-        <w:spacing w:after="0" w:line="240" w:lineRule="auto"/>
-        <w:rPr>
-          <w:rFonts w:asciiTheme="majorBidi" w:eastAsia="Times New Roman" w:hAnsiTheme="majorBidi" w:cstheme="majorBidi"/>
-          <w:color w:val="1D2125"/>
-          <w:sz w:val="23"/>
-          <w:szCs w:val="23"/>
-          <w:lang w:eastAsia="fr-FR"/>
-        </w:rPr>
-      </w:pPr>
-    </w:p>
-    <w:p>
-      <w:pPr>
-        <w:shd w:val="clear" w:color="auto" w:fill="FFFFFF"/>
-        <w:spacing w:after="0" w:line="240" w:lineRule="auto"/>
-        <w:rPr>
-          <w:rFonts w:asciiTheme="majorBidi" w:eastAsia="Times New Roman" w:hAnsiTheme="majorBidi" w:cstheme="majorBidi"/>
-          <w:color w:val="1D2125"/>
-          <w:sz w:val="23"/>
-          <w:szCs w:val="23"/>
-          <w:lang w:eastAsia="fr-FR"/>
-        </w:rPr>
-      </w:pPr>
-    </w:p>
-    <w:p>
-      <w:pPr>
-        <w:shd w:val="clear" w:color="auto" w:fill="FFFFFF"/>
-        <w:spacing w:after="0" w:line="240" w:lineRule="auto"/>
-        <w:rPr>
-          <w:rFonts w:asciiTheme="majorBidi" w:eastAsia="Times New Roman" w:hAnsiTheme="majorBidi" w:cstheme="majorBidi"/>
-          <w:color w:val="1D2125"/>
-          <w:sz w:val="23"/>
-          <w:szCs w:val="23"/>
-          <w:lang w:eastAsia="fr-FR"/>
-        </w:rPr>
-      </w:pPr>
-    </w:p>
-    <w:p>
-      <w:pPr>
-        <w:shd w:val="clear" w:color="auto" w:fill="FFFFFF"/>
-        <w:spacing w:after="0" w:line="240" w:lineRule="auto"/>
-        <w:rPr>
-          <w:rFonts w:asciiTheme="majorBidi" w:eastAsia="Times New Roman" w:hAnsiTheme="majorBidi" w:cstheme="majorBidi"/>
-          <w:color w:val="1D2125"/>
-          <w:sz w:val="23"/>
-          <w:szCs w:val="23"/>
-          <w:lang w:eastAsia="fr-FR"/>
-        </w:rPr>
-      </w:pPr>
-    </w:p>
-    <w:p>
-      <w:pPr>
-        <w:shd w:val="clear" w:color="auto" w:fill="FFFFFF"/>
-        <w:spacing w:after="0" w:line="240" w:lineRule="auto"/>
-        <w:rPr>
-          <w:rFonts w:asciiTheme="majorBidi" w:eastAsia="Times New Roman" w:hAnsiTheme="majorBidi" w:cstheme="majorBidi"/>
-          <w:color w:val="1D2125"/>
-          <w:sz w:val="23"/>
-          <w:szCs w:val="23"/>
-          <w:lang w:eastAsia="fr-FR"/>
-        </w:rPr>
-      </w:pPr>
-    </w:p>
-    <w:p>
-      <w:pPr>
-        <w:shd w:val="clear" w:color="auto" w:fill="FFFFFF"/>
-        <w:spacing w:after="0" w:line="240" w:lineRule="auto"/>
-        <w:rPr>
-          <w:rFonts w:asciiTheme="majorBidi" w:eastAsia="Times New Roman" w:hAnsiTheme="majorBidi" w:cstheme="majorBidi"/>
-          <w:color w:val="1D2125"/>
-          <w:sz w:val="23"/>
-          <w:szCs w:val="23"/>
-          <w:lang w:eastAsia="fr-FR"/>
-        </w:rPr>
-      </w:pPr>
-    </w:p>
-    <w:p>
-      <w:pPr>
-        <w:shd w:val="clear" w:color="auto" w:fill="FFFFFF"/>
-        <w:spacing w:after="0" w:line="240" w:lineRule="auto"/>
-        <w:rPr>
-          <w:rFonts w:asciiTheme="majorBidi" w:eastAsia="Times New Roman" w:hAnsiTheme="majorBidi" w:cstheme="majorBidi"/>
-          <w:color w:val="1D2125"/>
-          <w:sz w:val="23"/>
-          <w:szCs w:val="23"/>
-          <w:lang w:eastAsia="fr-FR"/>
-        </w:rPr>
-      </w:pPr>
-    </w:p>
-    <w:p>
-      <w:pPr>
-        <w:shd w:val="clear" w:color="auto" w:fill="FFFFFF"/>
-        <w:spacing w:after="0" w:line="240" w:lineRule="auto"/>
-        <w:rPr>
-          <w:rFonts w:asciiTheme="majorBidi" w:eastAsia="Times New Roman" w:hAnsiTheme="majorBidi" w:cstheme="majorBidi"/>
-          <w:color w:val="1D2125"/>
-          <w:sz w:val="23"/>
-          <w:szCs w:val="23"/>
-          <w:lang w:eastAsia="fr-FR"/>
-        </w:rPr>
-      </w:pPr>
-    </w:p>
-    <w:p>
-      <w:pPr>
-        <w:shd w:val="clear" w:color="auto" w:fill="FFFFFF"/>
-        <w:spacing w:after="0" w:line="240" w:lineRule="auto"/>
-        <w:rPr>
-          <w:rFonts w:asciiTheme="majorBidi" w:eastAsia="Times New Roman" w:hAnsiTheme="majorBidi" w:cstheme="majorBidi"/>
-          <w:color w:val="1D2125"/>
-          <w:sz w:val="23"/>
-          <w:szCs w:val="23"/>
-          <w:lang w:eastAsia="fr-FR"/>
-        </w:rPr>
-      </w:pPr>
-    </w:p>
-    <w:p>
-      <w:pPr>
-        <w:pStyle w:val="Paragraphedeliste"/>
-        <w:shd w:val="clear" w:color="auto" w:fill="FFFFFF"/>
-        <w:spacing w:before="100" w:beforeAutospacing="1" w:after="100" w:afterAutospacing="1" w:line="240" w:lineRule="auto"/>
-        <w:rPr>
-          <w:rFonts w:asciiTheme="majorBidi" w:eastAsia="Times New Roman" w:hAnsiTheme="majorBidi" w:cstheme="majorBidi"/>
-          <w:b/>
-          <w:bCs/>
           <w:color w:val="1D2125"/>
           <w:sz w:val="23"/>
           <w:szCs w:val="23"/>
@@ -3568,7 +3347,7 @@
         <w:pStyle w:val="Paragraphedeliste"/>
         <w:numPr>
           <w:ilvl w:val="0"/>
-          <w:numId w:val="17"/>
+          <w:numId w:val="22"/>
         </w:numPr>
         <w:shd w:val="clear" w:color="auto" w:fill="FFFFFF"/>
         <w:spacing w:before="100" w:beforeAutospacing="1" w:after="100" w:afterAutospacing="1" w:line="240" w:lineRule="auto"/>
@@ -3645,6 +3424,34 @@
           <w:rFonts w:asciiTheme="majorBidi" w:eastAsia="Times New Roman" w:hAnsiTheme="majorBidi" w:cstheme="majorBidi"/>
           <w:b/>
           <w:bCs/>
+          <w:color w:val="1D2125"/>
+          <w:sz w:val="23"/>
+          <w:szCs w:val="23"/>
+          <w:lang w:eastAsia="fr-FR"/>
+        </w:rPr>
+        <w:t>Images Blanche</w:t>
+      </w:r>
+    </w:p>
+    <w:p>
+      <w:pPr>
+        <w:pStyle w:val="Paragraphedeliste"/>
+        <w:shd w:val="clear" w:color="auto" w:fill="FFFFFF"/>
+        <w:spacing w:before="100" w:beforeAutospacing="1" w:after="100" w:afterAutospacing="1" w:line="240" w:lineRule="auto"/>
+        <w:rPr>
+          <w:rFonts w:asciiTheme="majorBidi" w:eastAsia="Times New Roman" w:hAnsiTheme="majorBidi" w:cstheme="majorBidi"/>
+          <w:b/>
+          <w:bCs/>
+          <w:color w:val="1D2125"/>
+          <w:sz w:val="23"/>
+          <w:szCs w:val="23"/>
+          <w:lang w:eastAsia="fr-FR"/>
+        </w:rPr>
+      </w:pPr>
+      <w:r>
+        <w:rPr>
+          <w:rFonts w:asciiTheme="majorBidi" w:eastAsia="Times New Roman" w:hAnsiTheme="majorBidi" w:cstheme="majorBidi"/>
+          <w:b/>
+          <w:bCs/>
           <w:noProof/>
           <w:color w:val="1D2125"/>
           <w:sz w:val="23"/>
@@ -3652,13 +3459,13 @@
           <w:lang w:eastAsia="fr-FR"/>
         </w:rPr>
         <w:drawing>
-          <wp:anchor distT="0" distB="0" distL="114300" distR="114300" simplePos="0" relativeHeight="251663360" behindDoc="1" locked="0" layoutInCell="1" allowOverlap="1" wp14:anchorId="07DE1776" wp14:editId="1C5ABE90">
+          <wp:anchor distT="0" distB="0" distL="114300" distR="114300" simplePos="0" relativeHeight="251663360" behindDoc="1" locked="0" layoutInCell="1" allowOverlap="1" wp14:anchorId="07DE1776" wp14:editId="0B0193E0">
             <wp:simplePos x="0" y="0"/>
             <wp:positionH relativeFrom="margin">
-              <wp:align>right</wp:align>
+              <wp:posOffset>39370</wp:posOffset>
             </wp:positionH>
             <wp:positionV relativeFrom="paragraph">
-              <wp:posOffset>291493</wp:posOffset>
+              <wp:posOffset>242570</wp:posOffset>
             </wp:positionV>
             <wp:extent cx="5760720" cy="813435"/>
             <wp:effectExtent l="0" t="0" r="0" b="5715"/>
@@ -3709,17 +3516,316 @@
           </wp:anchor>
         </w:drawing>
       </w:r>
-      <w:r>
-        <w:rPr>
-          <w:rFonts w:asciiTheme="majorBidi" w:eastAsia="Times New Roman" w:hAnsiTheme="majorBidi" w:cstheme="majorBidi"/>
-          <w:b/>
-          <w:bCs/>
-          <w:color w:val="1D2125"/>
-          <w:sz w:val="23"/>
-          <w:szCs w:val="23"/>
-          <w:lang w:eastAsia="fr-FR"/>
-        </w:rPr>
-        <w:t>Images Blanche</w:t>
+    </w:p>
+    <w:p>
+      <w:pPr>
+        <w:shd w:val="clear" w:color="auto" w:fill="FFFFFF"/>
+        <w:spacing w:before="100" w:beforeAutospacing="1" w:after="100" w:afterAutospacing="1" w:line="240" w:lineRule="auto"/>
+        <w:rPr>
+          <w:rFonts w:asciiTheme="majorBidi" w:eastAsia="Times New Roman" w:hAnsiTheme="majorBidi" w:cstheme="majorBidi"/>
+          <w:color w:val="1D2125"/>
+          <w:sz w:val="23"/>
+          <w:szCs w:val="23"/>
+          <w:lang w:eastAsia="fr-FR"/>
+        </w:rPr>
+      </w:pPr>
+    </w:p>
+    <w:p>
+      <w:pPr>
+        <w:pStyle w:val="Paragraphedeliste"/>
+        <w:numPr>
+          <w:ilvl w:val="0"/>
+          <w:numId w:val="19"/>
+        </w:numPr>
+        <w:shd w:val="clear" w:color="auto" w:fill="FFFFFF"/>
+        <w:spacing w:before="100" w:beforeAutospacing="1" w:after="100" w:afterAutospacing="1" w:line="240" w:lineRule="auto"/>
+        <w:rPr>
+          <w:rFonts w:asciiTheme="majorBidi" w:eastAsia="Times New Roman" w:hAnsiTheme="majorBidi" w:cstheme="majorBidi"/>
+          <w:color w:val="1D2125"/>
+          <w:sz w:val="23"/>
+          <w:szCs w:val="23"/>
+          <w:lang w:eastAsia="fr-FR"/>
+        </w:rPr>
+      </w:pPr>
+      <w:r>
+        <w:rPr>
+          <w:rFonts w:asciiTheme="majorBidi" w:eastAsia="Times New Roman" w:hAnsiTheme="majorBidi" w:cstheme="majorBidi"/>
+          <w:color w:val="1D2125"/>
+          <w:sz w:val="23"/>
+          <w:szCs w:val="23"/>
+          <w:lang w:eastAsia="fr-FR"/>
+        </w:rPr>
+        <w:t>Cette fonction permet de créer une image blanche de taille hauteur (</w:t>
+      </w:r>
+      <w:proofErr w:type="spellStart"/>
+      <w:r>
+        <w:rPr>
+          <w:rFonts w:asciiTheme="majorBidi" w:eastAsia="Times New Roman" w:hAnsiTheme="majorBidi" w:cstheme="majorBidi"/>
+          <w:color w:val="1D2125"/>
+          <w:sz w:val="23"/>
+          <w:szCs w:val="23"/>
+          <w:lang w:eastAsia="fr-FR"/>
+        </w:rPr>
+        <w:t>height</w:t>
+      </w:r>
+      <w:proofErr w:type="spellEnd"/>
+      <w:r>
+        <w:rPr>
+          <w:rFonts w:asciiTheme="majorBidi" w:eastAsia="Times New Roman" w:hAnsiTheme="majorBidi" w:cstheme="majorBidi"/>
+          <w:color w:val="1D2125"/>
+          <w:sz w:val="23"/>
+          <w:szCs w:val="23"/>
+          <w:lang w:eastAsia="fr-FR"/>
+        </w:rPr>
+        <w:t xml:space="preserve">) multiplié par la </w:t>
+      </w:r>
+      <w:r>
+        <w:rPr>
+          <w:rFonts w:asciiTheme="majorBidi" w:eastAsia="Times New Roman" w:hAnsiTheme="majorBidi" w:cstheme="majorBidi"/>
+          <w:color w:val="1D2125"/>
+          <w:sz w:val="23"/>
+          <w:szCs w:val="23"/>
+          <w:lang w:eastAsia="fr-FR"/>
+        </w:rPr>
+        <w:t>longueur</w:t>
+      </w:r>
+      <w:r>
+        <w:rPr>
+          <w:rFonts w:asciiTheme="majorBidi" w:eastAsia="Times New Roman" w:hAnsiTheme="majorBidi" w:cstheme="majorBidi"/>
+          <w:color w:val="1D2125"/>
+          <w:sz w:val="23"/>
+          <w:szCs w:val="23"/>
+          <w:lang w:eastAsia="fr-FR"/>
+        </w:rPr>
+        <w:t xml:space="preserve"> (</w:t>
+      </w:r>
+      <w:proofErr w:type="spellStart"/>
+      <w:r>
+        <w:rPr>
+          <w:rFonts w:asciiTheme="majorBidi" w:eastAsia="Times New Roman" w:hAnsiTheme="majorBidi" w:cstheme="majorBidi"/>
+          <w:color w:val="1D2125"/>
+          <w:sz w:val="23"/>
+          <w:szCs w:val="23"/>
+          <w:lang w:eastAsia="fr-FR"/>
+        </w:rPr>
+        <w:t>width</w:t>
+      </w:r>
+      <w:proofErr w:type="spellEnd"/>
+      <w:r>
+        <w:rPr>
+          <w:rFonts w:asciiTheme="majorBidi" w:eastAsia="Times New Roman" w:hAnsiTheme="majorBidi" w:cstheme="majorBidi"/>
+          <w:color w:val="1D2125"/>
+          <w:sz w:val="23"/>
+          <w:szCs w:val="23"/>
+          <w:lang w:eastAsia="fr-FR"/>
+        </w:rPr>
+        <w:t xml:space="preserve">) </w:t>
+      </w:r>
+      <w:r>
+        <w:rPr>
+          <w:rFonts w:asciiTheme="majorBidi" w:eastAsia="Times New Roman" w:hAnsiTheme="majorBidi" w:cstheme="majorBidi"/>
+          <w:color w:val="1D2125"/>
+          <w:sz w:val="23"/>
+          <w:szCs w:val="23"/>
+          <w:lang w:eastAsia="fr-FR"/>
+        </w:rPr>
+        <w:t>d’une</w:t>
+      </w:r>
+      <w:r>
+        <w:rPr>
+          <w:rFonts w:asciiTheme="majorBidi" w:eastAsia="Times New Roman" w:hAnsiTheme="majorBidi" w:cstheme="majorBidi"/>
+          <w:color w:val="1D2125"/>
+          <w:sz w:val="23"/>
+          <w:szCs w:val="23"/>
+          <w:lang w:eastAsia="fr-FR"/>
+        </w:rPr>
+        <w:t xml:space="preserve"> dimension, est stockée dans un vecteur dynamique de type générique T </w:t>
+      </w:r>
+      <w:r>
+        <w:rPr>
+          <w:rFonts w:asciiTheme="majorBidi" w:eastAsia="Times New Roman" w:hAnsiTheme="majorBidi" w:cstheme="majorBidi"/>
+          <w:color w:val="1D2125"/>
+          <w:sz w:val="23"/>
+          <w:szCs w:val="23"/>
+          <w:lang w:eastAsia="fr-FR"/>
+        </w:rPr>
+        <w:t>grâce</w:t>
+      </w:r>
+      <w:r>
+        <w:rPr>
+          <w:rFonts w:asciiTheme="majorBidi" w:eastAsia="Times New Roman" w:hAnsiTheme="majorBidi" w:cstheme="majorBidi"/>
+          <w:color w:val="1D2125"/>
+          <w:sz w:val="23"/>
+          <w:szCs w:val="23"/>
+          <w:lang w:eastAsia="fr-FR"/>
+        </w:rPr>
+        <w:t xml:space="preserve"> </w:t>
+      </w:r>
+      <w:r>
+        <w:rPr>
+          <w:rFonts w:asciiTheme="majorBidi" w:eastAsia="Times New Roman" w:hAnsiTheme="majorBidi" w:cstheme="majorBidi"/>
+          <w:color w:val="1D2125"/>
+          <w:sz w:val="23"/>
+          <w:szCs w:val="23"/>
+          <w:lang w:eastAsia="fr-FR"/>
+        </w:rPr>
+        <w:t>à</w:t>
+      </w:r>
+      <w:r>
+        <w:rPr>
+          <w:rFonts w:asciiTheme="majorBidi" w:eastAsia="Times New Roman" w:hAnsiTheme="majorBidi" w:cstheme="majorBidi"/>
+          <w:color w:val="1D2125"/>
+          <w:sz w:val="23"/>
+          <w:szCs w:val="23"/>
+          <w:lang w:eastAsia="fr-FR"/>
+        </w:rPr>
+        <w:t xml:space="preserve"> la fonction </w:t>
+      </w:r>
+      <w:proofErr w:type="spellStart"/>
+      <w:r>
+        <w:rPr>
+          <w:rFonts w:asciiTheme="majorBidi" w:eastAsia="Times New Roman" w:hAnsiTheme="majorBidi" w:cstheme="majorBidi"/>
+          <w:color w:val="1D2125"/>
+          <w:sz w:val="23"/>
+          <w:szCs w:val="23"/>
+          <w:lang w:eastAsia="fr-FR"/>
+        </w:rPr>
+        <w:t>template</w:t>
+      </w:r>
+      <w:proofErr w:type="spellEnd"/>
+      <w:r>
+        <w:rPr>
+          <w:rFonts w:asciiTheme="majorBidi" w:eastAsia="Times New Roman" w:hAnsiTheme="majorBidi" w:cstheme="majorBidi"/>
+          <w:color w:val="1D2125"/>
+          <w:sz w:val="23"/>
+          <w:szCs w:val="23"/>
+          <w:lang w:eastAsia="fr-FR"/>
+        </w:rPr>
+        <w:t>.</w:t>
+      </w:r>
+    </w:p>
+    <w:p>
+      <w:pPr>
+        <w:pStyle w:val="Paragraphedeliste"/>
+        <w:numPr>
+          <w:ilvl w:val="0"/>
+          <w:numId w:val="19"/>
+        </w:numPr>
+        <w:shd w:val="clear" w:color="auto" w:fill="FFFFFF"/>
+        <w:spacing w:before="100" w:beforeAutospacing="1" w:after="100" w:afterAutospacing="1" w:line="240" w:lineRule="auto"/>
+        <w:rPr>
+          <w:rFonts w:asciiTheme="majorBidi" w:eastAsia="Times New Roman" w:hAnsiTheme="majorBidi" w:cstheme="majorBidi"/>
+          <w:color w:val="1D2125"/>
+          <w:sz w:val="23"/>
+          <w:szCs w:val="23"/>
+          <w:lang w:eastAsia="fr-FR"/>
+        </w:rPr>
+      </w:pPr>
+      <w:proofErr w:type="gramStart"/>
+      <w:r>
+        <w:rPr>
+          <w:b/>
+          <w:bCs/>
+          <w:i/>
+          <w:iCs/>
+        </w:rPr>
+        <w:t>std::</w:t>
+      </w:r>
+      <w:proofErr w:type="spellStart"/>
+      <w:proofErr w:type="gramEnd"/>
+      <w:r>
+        <w:rPr>
+          <w:b/>
+          <w:bCs/>
+          <w:i/>
+          <w:iCs/>
+        </w:rPr>
+        <w:t>vector</w:t>
+      </w:r>
+      <w:proofErr w:type="spellEnd"/>
+      <w:r>
+        <w:rPr>
+          <w:b/>
+          <w:bCs/>
+          <w:i/>
+          <w:iCs/>
+        </w:rPr>
+        <w:t>&lt;T&gt;(</w:t>
+      </w:r>
+      <w:proofErr w:type="spellStart"/>
+      <w:r>
+        <w:rPr>
+          <w:b/>
+          <w:bCs/>
+          <w:i/>
+          <w:iCs/>
+        </w:rPr>
+        <w:t>width</w:t>
+      </w:r>
+      <w:proofErr w:type="spellEnd"/>
+      <w:r>
+        <w:rPr>
+          <w:b/>
+          <w:bCs/>
+          <w:i/>
+          <w:iCs/>
+        </w:rPr>
+        <w:t xml:space="preserve"> * </w:t>
+      </w:r>
+      <w:proofErr w:type="spellStart"/>
+      <w:r>
+        <w:rPr>
+          <w:b/>
+          <w:bCs/>
+          <w:i/>
+          <w:iCs/>
+        </w:rPr>
+        <w:t>height</w:t>
+      </w:r>
+      <w:proofErr w:type="spellEnd"/>
+      <w:r>
+        <w:rPr>
+          <w:b/>
+          <w:bCs/>
+          <w:i/>
+          <w:iCs/>
+        </w:rPr>
+        <w:t>, std::</w:t>
+      </w:r>
+      <w:proofErr w:type="spellStart"/>
+      <w:r>
+        <w:rPr>
+          <w:b/>
+          <w:bCs/>
+          <w:i/>
+          <w:iCs/>
+        </w:rPr>
+        <w:t>numeric_limits</w:t>
+      </w:r>
+      <w:proofErr w:type="spellEnd"/>
+      <w:r>
+        <w:rPr>
+          <w:b/>
+          <w:bCs/>
+          <w:i/>
+          <w:iCs/>
+        </w:rPr>
+        <w:t>&lt;T&gt;::max())</w:t>
+      </w:r>
+      <w:r>
+        <w:rPr>
+          <w:b/>
+          <w:bCs/>
+          <w:i/>
+          <w:iCs/>
+        </w:rPr>
+        <w:t xml:space="preserve"> : </w:t>
+      </w:r>
+      <w:r>
+        <w:t xml:space="preserve">cette ligne permet d’initialisé chaque pixels avec la valeur maximale </w:t>
+      </w:r>
+      <w:r>
+        <w:t>possible pour le type T et cette valeur correspond à la couleur blanche en niveaux de gris.</w:t>
       </w:r>
     </w:p>
     <w:p>
@@ -3728,41 +3834,182 @@
         <w:shd w:val="clear" w:color="auto" w:fill="FFFFFF"/>
         <w:spacing w:before="100" w:beforeAutospacing="1" w:after="100" w:afterAutospacing="1" w:line="240" w:lineRule="auto"/>
         <w:rPr>
-          <w:rFonts w:asciiTheme="majorBidi" w:eastAsia="Times New Roman" w:hAnsiTheme="majorBidi" w:cstheme="majorBidi"/>
-          <w:b/>
-          <w:bCs/>
-          <w:color w:val="1D2125"/>
-          <w:sz w:val="23"/>
-          <w:szCs w:val="23"/>
-          <w:lang w:eastAsia="fr-FR"/>
-        </w:rPr>
-      </w:pPr>
+          <w:b/>
+          <w:bCs/>
+        </w:rPr>
+      </w:pPr>
+      <w:proofErr w:type="gramStart"/>
+      <w:r>
+        <w:rPr>
+          <w:b/>
+          <w:bCs/>
+        </w:rPr>
+        <w:t>exemple</w:t>
+      </w:r>
+      <w:proofErr w:type="gramEnd"/>
+      <w:r>
+        <w:rPr>
+          <w:b/>
+          <w:bCs/>
+        </w:rPr>
+        <w:t xml:space="preserve"> : </w:t>
+      </w:r>
     </w:p>
     <w:p>
       <w:pPr>
         <w:pStyle w:val="Paragraphedeliste"/>
+        <w:numPr>
+          <w:ilvl w:val="1"/>
+          <w:numId w:val="19"/>
+        </w:numPr>
         <w:shd w:val="clear" w:color="auto" w:fill="FFFFFF"/>
-        <w:spacing w:before="100" w:beforeAutospacing="1" w:after="100" w:afterAutospacing="1" w:line="240" w:lineRule="auto"/>
-        <w:rPr>
-          <w:rFonts w:asciiTheme="majorBidi" w:eastAsia="Times New Roman" w:hAnsiTheme="majorBidi" w:cstheme="majorBidi"/>
-          <w:b/>
-          <w:bCs/>
-          <w:color w:val="1D2125"/>
-          <w:sz w:val="23"/>
-          <w:szCs w:val="23"/>
-          <w:lang w:eastAsia="fr-FR"/>
-        </w:rPr>
-      </w:pPr>
+        <w:rPr>
+          <w:rFonts w:asciiTheme="majorBidi" w:eastAsia="Times New Roman" w:hAnsiTheme="majorBidi" w:cstheme="majorBidi"/>
+          <w:color w:val="1D2125"/>
+          <w:sz w:val="23"/>
+          <w:szCs w:val="23"/>
+          <w:lang w:eastAsia="fr-FR"/>
+        </w:rPr>
+      </w:pPr>
+      <w:r>
+        <w:rPr>
+          <w:rFonts w:asciiTheme="majorBidi" w:eastAsia="Times New Roman" w:hAnsiTheme="majorBidi" w:cstheme="majorBidi"/>
+          <w:color w:val="1D2125"/>
+          <w:sz w:val="23"/>
+          <w:szCs w:val="23"/>
+          <w:lang w:eastAsia="fr-FR"/>
+        </w:rPr>
+        <w:t xml:space="preserve">Si T = </w:t>
+      </w:r>
+      <w:proofErr w:type="spellStart"/>
+      <w:r>
+        <w:rPr>
+          <w:rFonts w:asciiTheme="majorBidi" w:eastAsia="Times New Roman" w:hAnsiTheme="majorBidi" w:cstheme="majorBidi"/>
+          <w:b/>
+          <w:bCs/>
+          <w:color w:val="1D2125"/>
+          <w:sz w:val="23"/>
+          <w:szCs w:val="23"/>
+          <w:lang w:eastAsia="fr-FR"/>
+        </w:rPr>
+        <w:t>unsigned</w:t>
+      </w:r>
+      <w:proofErr w:type="spellEnd"/>
+      <w:r>
+        <w:rPr>
+          <w:rFonts w:asciiTheme="majorBidi" w:eastAsia="Times New Roman" w:hAnsiTheme="majorBidi" w:cstheme="majorBidi"/>
+          <w:b/>
+          <w:bCs/>
+          <w:color w:val="1D2125"/>
+          <w:sz w:val="23"/>
+          <w:szCs w:val="23"/>
+          <w:lang w:eastAsia="fr-FR"/>
+        </w:rPr>
+        <w:t xml:space="preserve"> char</w:t>
+      </w:r>
+      <w:r>
+        <w:rPr>
+          <w:rFonts w:asciiTheme="majorBidi" w:eastAsia="Times New Roman" w:hAnsiTheme="majorBidi" w:cstheme="majorBidi"/>
+          <w:color w:val="1D2125"/>
+          <w:sz w:val="23"/>
+          <w:szCs w:val="23"/>
+          <w:lang w:eastAsia="fr-FR"/>
+        </w:rPr>
+        <w:t>, alors max = 255</w:t>
+      </w:r>
     </w:p>
     <w:p>
       <w:pPr>
         <w:pStyle w:val="Paragraphedeliste"/>
+        <w:numPr>
+          <w:ilvl w:val="1"/>
+          <w:numId w:val="19"/>
+        </w:numPr>
         <w:shd w:val="clear" w:color="auto" w:fill="FFFFFF"/>
-        <w:spacing w:before="100" w:beforeAutospacing="1" w:after="100" w:afterAutospacing="1" w:line="240" w:lineRule="auto"/>
-        <w:rPr>
-          <w:rFonts w:asciiTheme="majorBidi" w:eastAsia="Times New Roman" w:hAnsiTheme="majorBidi" w:cstheme="majorBidi"/>
-          <w:b/>
-          <w:bCs/>
+        <w:rPr>
+          <w:rFonts w:asciiTheme="majorBidi" w:eastAsia="Times New Roman" w:hAnsiTheme="majorBidi" w:cstheme="majorBidi"/>
+          <w:b/>
+          <w:bCs/>
+          <w:i/>
+          <w:iCs/>
+          <w:color w:val="1D2125"/>
+          <w:sz w:val="23"/>
+          <w:szCs w:val="23"/>
+          <w:lang w:eastAsia="fr-FR"/>
+        </w:rPr>
+      </w:pPr>
+      <w:r>
+        <w:rPr>
+          <w:rFonts w:asciiTheme="majorBidi" w:eastAsia="Times New Roman" w:hAnsiTheme="majorBidi" w:cstheme="majorBidi"/>
+          <w:color w:val="1D2125"/>
+          <w:sz w:val="23"/>
+          <w:szCs w:val="23"/>
+          <w:lang w:eastAsia="fr-FR"/>
+        </w:rPr>
+        <w:t xml:space="preserve">Si T = </w:t>
+      </w:r>
+      <w:proofErr w:type="spellStart"/>
+      <w:r>
+        <w:rPr>
+          <w:rFonts w:asciiTheme="majorBidi" w:eastAsia="Times New Roman" w:hAnsiTheme="majorBidi" w:cstheme="majorBidi"/>
+          <w:b/>
+          <w:bCs/>
+          <w:color w:val="1D2125"/>
+          <w:sz w:val="23"/>
+          <w:szCs w:val="23"/>
+          <w:lang w:eastAsia="fr-FR"/>
+        </w:rPr>
+        <w:t>unsigned</w:t>
+      </w:r>
+      <w:proofErr w:type="spellEnd"/>
+      <w:r>
+        <w:rPr>
+          <w:rFonts w:asciiTheme="majorBidi" w:eastAsia="Times New Roman" w:hAnsiTheme="majorBidi" w:cstheme="majorBidi"/>
+          <w:b/>
+          <w:bCs/>
+          <w:color w:val="1D2125"/>
+          <w:sz w:val="23"/>
+          <w:szCs w:val="23"/>
+          <w:lang w:eastAsia="fr-FR"/>
+        </w:rPr>
+        <w:t xml:space="preserve"> short</w:t>
+      </w:r>
+      <w:r>
+        <w:rPr>
+          <w:rFonts w:asciiTheme="majorBidi" w:eastAsia="Times New Roman" w:hAnsiTheme="majorBidi" w:cstheme="majorBidi"/>
+          <w:color w:val="1D2125"/>
+          <w:sz w:val="23"/>
+          <w:szCs w:val="23"/>
+          <w:lang w:eastAsia="fr-FR"/>
+        </w:rPr>
+        <w:t>, alors max = 65535</w:t>
+      </w:r>
+    </w:p>
+    <w:p>
+      <w:pPr>
+        <w:shd w:val="clear" w:color="auto" w:fill="FFFFFF"/>
+        <w:rPr>
+          <w:rFonts w:asciiTheme="majorBidi" w:eastAsia="Times New Roman" w:hAnsiTheme="majorBidi" w:cstheme="majorBidi"/>
+          <w:b/>
+          <w:bCs/>
+          <w:i/>
+          <w:iCs/>
+          <w:color w:val="1D2125"/>
+          <w:sz w:val="23"/>
+          <w:szCs w:val="23"/>
+          <w:lang w:eastAsia="fr-FR"/>
+        </w:rPr>
+      </w:pPr>
+    </w:p>
+    <w:p>
+      <w:pPr>
+        <w:shd w:val="clear" w:color="auto" w:fill="FFFFFF"/>
+        <w:rPr>
+          <w:rFonts w:asciiTheme="majorBidi" w:eastAsia="Times New Roman" w:hAnsiTheme="majorBidi" w:cstheme="majorBidi"/>
+          <w:b/>
+          <w:bCs/>
+          <w:i/>
+          <w:iCs/>
           <w:color w:val="1D2125"/>
           <w:sz w:val="23"/>
           <w:szCs w:val="23"/>
@@ -3794,6 +4041,46 @@
           <w:rFonts w:asciiTheme="majorBidi" w:eastAsia="Times New Roman" w:hAnsiTheme="majorBidi" w:cstheme="majorBidi"/>
           <w:b/>
           <w:bCs/>
+          <w:color w:val="1D2125"/>
+          <w:sz w:val="23"/>
+          <w:szCs w:val="23"/>
+          <w:lang w:eastAsia="fr-FR"/>
+        </w:rPr>
+        <w:lastRenderedPageBreak/>
+        <w:t>D</w:t>
+      </w:r>
+      <w:r>
+        <w:rPr>
+          <w:rFonts w:asciiTheme="majorBidi" w:eastAsia="Times New Roman" w:hAnsiTheme="majorBidi" w:cstheme="majorBidi"/>
+          <w:b/>
+          <w:bCs/>
+          <w:color w:val="1D2125"/>
+          <w:sz w:val="23"/>
+          <w:szCs w:val="23"/>
+          <w:lang w:eastAsia="fr-FR"/>
+        </w:rPr>
+        <w:t>amier</w:t>
+      </w:r>
+    </w:p>
+    <w:p>
+      <w:pPr>
+        <w:shd w:val="clear" w:color="auto" w:fill="FFFFFF"/>
+        <w:spacing w:before="100" w:beforeAutospacing="1" w:after="100" w:afterAutospacing="1" w:line="240" w:lineRule="auto"/>
+        <w:rPr>
+          <w:rFonts w:asciiTheme="majorBidi" w:eastAsia="Times New Roman" w:hAnsiTheme="majorBidi" w:cstheme="majorBidi"/>
+          <w:b/>
+          <w:bCs/>
+          <w:color w:val="1D2125"/>
+          <w:sz w:val="23"/>
+          <w:szCs w:val="23"/>
+          <w:lang w:eastAsia="fr-FR"/>
+        </w:rPr>
+      </w:pPr>
+      <w:r>
+        <w:rPr>
+          <w:rFonts w:asciiTheme="majorBidi" w:eastAsia="Times New Roman" w:hAnsiTheme="majorBidi" w:cstheme="majorBidi"/>
+          <w:b/>
+          <w:bCs/>
           <w:noProof/>
           <w:color w:val="1D2125"/>
           <w:sz w:val="23"/>
@@ -3801,26 +4088,10 @@
           <w:lang w:eastAsia="fr-FR"/>
         </w:rPr>
         <w:drawing>
-          <wp:anchor distT="0" distB="0" distL="114300" distR="114300" simplePos="0" relativeHeight="251664384" behindDoc="1" locked="0" layoutInCell="1" allowOverlap="1" wp14:anchorId="0E875F43" wp14:editId="1E227B7B">
-            <wp:simplePos x="0" y="0"/>
-            <wp:positionH relativeFrom="margin">
-              <wp:posOffset>-55245</wp:posOffset>
-            </wp:positionH>
-            <wp:positionV relativeFrom="paragraph">
-              <wp:posOffset>330835</wp:posOffset>
-            </wp:positionV>
-            <wp:extent cx="5760720" cy="1644650"/>
+          <wp:inline distT="0" distB="0" distL="0" distR="0" wp14:anchorId="2F503BF0" wp14:editId="2466D135">
+            <wp:extent cx="5760720" cy="2059940"/>
             <wp:effectExtent l="0" t="0" r="0" b="0"/>
-            <wp:wrapTight wrapText="bothSides">
-              <wp:wrapPolygon edited="0">
-                <wp:start x="0" y="0"/>
-                <wp:lineTo x="0" y="21266"/>
-                <wp:lineTo x="21500" y="21266"/>
-                <wp:lineTo x="21500" y="0"/>
-                <wp:lineTo x="0" y="0"/>
-              </wp:wrapPolygon>
-            </wp:wrapTight>
-            <wp:docPr id="9" name="Image 9"/>
+            <wp:docPr id="4" name="Image 4"/>
             <wp:cNvGraphicFramePr>
               <a:graphicFrameLocks xmlns:a="http://schemas.openxmlformats.org/drawingml/2006/main" noChangeAspect="1"/>
             </wp:cNvGraphicFramePr>
@@ -3828,7 +4099,7 @@
               <a:graphicData uri="http://schemas.openxmlformats.org/drawingml/2006/picture">
                 <pic:pic xmlns:pic="http://schemas.openxmlformats.org/drawingml/2006/picture">
                   <pic:nvPicPr>
-                    <pic:cNvPr id="9" name="Image 9"/>
+                    <pic:cNvPr id="4" name="Image 4"/>
                     <pic:cNvPicPr/>
                   </pic:nvPicPr>
                   <pic:blipFill>
@@ -3846,7 +4117,7 @@
                   <pic:spPr>
                     <a:xfrm>
                       <a:off x="0" y="0"/>
-                      <a:ext cx="5760720" cy="1644650"/>
+                      <a:ext cx="5760720" cy="2059940"/>
                     </a:xfrm>
                     <a:prstGeom prst="rect">
                       <a:avLst/>
@@ -3855,32 +4126,705 @@
                 </pic:pic>
               </a:graphicData>
             </a:graphic>
-          </wp:anchor>
+          </wp:inline>
         </w:drawing>
       </w:r>
-      <w:r>
-        <w:rPr>
-          <w:rFonts w:asciiTheme="majorBidi" w:eastAsia="Times New Roman" w:hAnsiTheme="majorBidi" w:cstheme="majorBidi"/>
-          <w:b/>
-          <w:bCs/>
-          <w:color w:val="1D2125"/>
-          <w:sz w:val="23"/>
-          <w:szCs w:val="23"/>
-          <w:lang w:eastAsia="fr-FR"/>
-        </w:rPr>
-        <w:t>D</w:t>
-      </w:r>
-      <w:r>
-        <w:rPr>
-          <w:rFonts w:asciiTheme="majorBidi" w:eastAsia="Times New Roman" w:hAnsiTheme="majorBidi" w:cstheme="majorBidi"/>
-          <w:b/>
-          <w:bCs/>
-          <w:color w:val="1D2125"/>
-          <w:sz w:val="23"/>
-          <w:szCs w:val="23"/>
-          <w:lang w:eastAsia="fr-FR"/>
-        </w:rPr>
-        <w:t>amier</w:t>
+    </w:p>
+    <w:p>
+      <w:pPr>
+        <w:pStyle w:val="Paragraphedeliste"/>
+        <w:numPr>
+          <w:ilvl w:val="0"/>
+          <w:numId w:val="20"/>
+        </w:numPr>
+        <w:shd w:val="clear" w:color="auto" w:fill="FFFFFF"/>
+        <w:spacing w:before="100" w:beforeAutospacing="1" w:after="100" w:afterAutospacing="1" w:line="240" w:lineRule="auto"/>
+        <w:rPr>
+          <w:rFonts w:asciiTheme="majorBidi" w:eastAsia="Times New Roman" w:hAnsiTheme="majorBidi" w:cstheme="majorBidi"/>
+          <w:color w:val="1D2125"/>
+          <w:sz w:val="23"/>
+          <w:szCs w:val="23"/>
+          <w:lang w:eastAsia="fr-FR"/>
+        </w:rPr>
+      </w:pPr>
+      <w:proofErr w:type="spellStart"/>
+      <w:r>
+        <w:rPr>
+          <w:rFonts w:asciiTheme="majorBidi" w:eastAsia="Times New Roman" w:hAnsiTheme="majorBidi" w:cstheme="majorBidi"/>
+          <w:b/>
+          <w:bCs/>
+          <w:color w:val="1D2125"/>
+          <w:sz w:val="23"/>
+          <w:szCs w:val="23"/>
+          <w:lang w:eastAsia="fr-FR"/>
+        </w:rPr>
+        <w:t>ImageDamier</w:t>
+      </w:r>
+      <w:proofErr w:type="spellEnd"/>
+      <w:r>
+        <w:rPr>
+          <w:rFonts w:asciiTheme="majorBidi" w:eastAsia="Times New Roman" w:hAnsiTheme="majorBidi" w:cstheme="majorBidi"/>
+          <w:color w:val="1D2125"/>
+          <w:sz w:val="23"/>
+          <w:szCs w:val="23"/>
+          <w:lang w:eastAsia="fr-FR"/>
+        </w:rPr>
+        <w:t xml:space="preserve"> est une fonction générique (</w:t>
+      </w:r>
+      <w:proofErr w:type="spellStart"/>
+      <w:r>
+        <w:rPr>
+          <w:rFonts w:asciiTheme="majorBidi" w:eastAsia="Times New Roman" w:hAnsiTheme="majorBidi" w:cstheme="majorBidi"/>
+          <w:color w:val="1D2125"/>
+          <w:sz w:val="23"/>
+          <w:szCs w:val="23"/>
+          <w:lang w:eastAsia="fr-FR"/>
+        </w:rPr>
+        <w:t>template</w:t>
+      </w:r>
+      <w:proofErr w:type="spellEnd"/>
+      <w:r>
+        <w:rPr>
+          <w:rFonts w:asciiTheme="majorBidi" w:eastAsia="Times New Roman" w:hAnsiTheme="majorBidi" w:cstheme="majorBidi"/>
+          <w:color w:val="1D2125"/>
+          <w:sz w:val="23"/>
+          <w:szCs w:val="23"/>
+          <w:lang w:eastAsia="fr-FR"/>
+        </w:rPr>
+        <w:t xml:space="preserve"> de type T) permet de créer une image de taille hauteur multipliée par langueur de l’image. Elle prend en paramètre la hauteur et la langueur de l’image ainsi que </w:t>
+      </w:r>
+      <w:proofErr w:type="spellStart"/>
+      <w:r>
+        <w:rPr>
+          <w:rFonts w:asciiTheme="majorBidi" w:eastAsia="Times New Roman" w:hAnsiTheme="majorBidi" w:cstheme="majorBidi"/>
+          <w:b/>
+          <w:bCs/>
+          <w:color w:val="1D2125"/>
+          <w:sz w:val="23"/>
+          <w:szCs w:val="23"/>
+          <w:lang w:eastAsia="fr-FR"/>
+        </w:rPr>
+        <w:t>tailleCase</w:t>
+      </w:r>
+      <w:proofErr w:type="spellEnd"/>
+      <w:r>
+        <w:rPr>
+          <w:rFonts w:asciiTheme="majorBidi" w:eastAsia="Times New Roman" w:hAnsiTheme="majorBidi" w:cstheme="majorBidi"/>
+          <w:color w:val="1D2125"/>
+          <w:sz w:val="23"/>
+          <w:szCs w:val="23"/>
+          <w:lang w:eastAsia="fr-FR"/>
+        </w:rPr>
+        <w:t xml:space="preserve"> la taille d’un carré de damier (en pixel).</w:t>
+      </w:r>
+    </w:p>
+    <w:p>
+      <w:pPr>
+        <w:pStyle w:val="Paragraphedeliste"/>
+        <w:numPr>
+          <w:ilvl w:val="0"/>
+          <w:numId w:val="20"/>
+        </w:numPr>
+        <w:shd w:val="clear" w:color="auto" w:fill="FFFFFF"/>
+        <w:spacing w:before="100" w:beforeAutospacing="1" w:after="100" w:afterAutospacing="1" w:line="240" w:lineRule="auto"/>
+        <w:rPr>
+          <w:rFonts w:asciiTheme="majorBidi" w:eastAsia="Times New Roman" w:hAnsiTheme="majorBidi" w:cstheme="majorBidi"/>
+          <w:color w:val="1D2125"/>
+          <w:sz w:val="23"/>
+          <w:szCs w:val="23"/>
+          <w:lang w:eastAsia="fr-FR"/>
+        </w:rPr>
+      </w:pPr>
+      <w:r>
+        <w:rPr>
+          <w:rFonts w:asciiTheme="majorBidi" w:eastAsia="Times New Roman" w:hAnsiTheme="majorBidi" w:cstheme="majorBidi"/>
+          <w:color w:val="1D2125"/>
+          <w:sz w:val="23"/>
+          <w:szCs w:val="23"/>
+          <w:lang w:eastAsia="fr-FR"/>
+        </w:rPr>
+        <w:t xml:space="preserve">Deux boucles pour parcourir tous les pixels de l’image ; la variable y pour parcourir </w:t>
+      </w:r>
+      <w:r>
+        <w:rPr>
+          <w:rFonts w:asciiTheme="majorBidi" w:eastAsia="Times New Roman" w:hAnsiTheme="majorBidi" w:cstheme="majorBidi"/>
+          <w:color w:val="1D2125"/>
+          <w:sz w:val="23"/>
+          <w:szCs w:val="23"/>
+          <w:lang w:eastAsia="fr-FR"/>
+        </w:rPr>
+        <w:t xml:space="preserve">les pixels </w:t>
+      </w:r>
+      <w:r>
+        <w:rPr>
+          <w:rFonts w:asciiTheme="majorBidi" w:eastAsia="Times New Roman" w:hAnsiTheme="majorBidi" w:cstheme="majorBidi"/>
+          <w:color w:val="1D2125"/>
+          <w:sz w:val="23"/>
+          <w:szCs w:val="23"/>
+          <w:lang w:eastAsia="fr-FR"/>
+        </w:rPr>
+        <w:t xml:space="preserve">de </w:t>
+      </w:r>
+      <w:r>
+        <w:rPr>
+          <w:rFonts w:asciiTheme="majorBidi" w:eastAsia="Times New Roman" w:hAnsiTheme="majorBidi" w:cstheme="majorBidi"/>
+          <w:color w:val="1D2125"/>
+          <w:sz w:val="23"/>
+          <w:szCs w:val="23"/>
+          <w:lang w:eastAsia="fr-FR"/>
+        </w:rPr>
+        <w:t>l</w:t>
+      </w:r>
+      <w:r>
+        <w:rPr>
+          <w:rFonts w:asciiTheme="majorBidi" w:eastAsia="Times New Roman" w:hAnsiTheme="majorBidi" w:cstheme="majorBidi"/>
+          <w:color w:val="1D2125"/>
+          <w:sz w:val="23"/>
+          <w:szCs w:val="23"/>
+          <w:lang w:eastAsia="fr-FR"/>
+        </w:rPr>
+        <w:t>a</w:t>
+      </w:r>
+      <w:r>
+        <w:rPr>
+          <w:rFonts w:asciiTheme="majorBidi" w:eastAsia="Times New Roman" w:hAnsiTheme="majorBidi" w:cstheme="majorBidi"/>
+          <w:color w:val="1D2125"/>
+          <w:sz w:val="23"/>
+          <w:szCs w:val="23"/>
+          <w:lang w:eastAsia="fr-FR"/>
+        </w:rPr>
+        <w:t xml:space="preserve"> hauteur</w:t>
+      </w:r>
+      <w:r>
+        <w:rPr>
+          <w:rFonts w:asciiTheme="majorBidi" w:eastAsia="Times New Roman" w:hAnsiTheme="majorBidi" w:cstheme="majorBidi"/>
+          <w:color w:val="1D2125"/>
+          <w:sz w:val="23"/>
+          <w:szCs w:val="23"/>
+          <w:lang w:eastAsia="fr-FR"/>
+        </w:rPr>
+        <w:t xml:space="preserve"> et la variable x pour parcourir </w:t>
+      </w:r>
+      <w:r>
+        <w:rPr>
+          <w:rFonts w:asciiTheme="majorBidi" w:eastAsia="Times New Roman" w:hAnsiTheme="majorBidi" w:cstheme="majorBidi"/>
+          <w:color w:val="1D2125"/>
+          <w:sz w:val="23"/>
+          <w:szCs w:val="23"/>
+          <w:lang w:eastAsia="fr-FR"/>
+        </w:rPr>
+        <w:t xml:space="preserve">les pixels de </w:t>
+      </w:r>
+      <w:r>
+        <w:rPr>
+          <w:rFonts w:asciiTheme="majorBidi" w:eastAsia="Times New Roman" w:hAnsiTheme="majorBidi" w:cstheme="majorBidi"/>
+          <w:color w:val="1D2125"/>
+          <w:sz w:val="23"/>
+          <w:szCs w:val="23"/>
+          <w:lang w:eastAsia="fr-FR"/>
+        </w:rPr>
+        <w:t xml:space="preserve">la langueur. </w:t>
+      </w:r>
+    </w:p>
+    <w:p>
+      <w:pPr>
+        <w:pStyle w:val="Paragraphedeliste"/>
+        <w:numPr>
+          <w:ilvl w:val="0"/>
+          <w:numId w:val="20"/>
+        </w:numPr>
+        <w:shd w:val="clear" w:color="auto" w:fill="FFFFFF"/>
+        <w:spacing w:before="100" w:beforeAutospacing="1" w:after="100" w:afterAutospacing="1" w:line="240" w:lineRule="auto"/>
+        <w:rPr>
+          <w:rFonts w:asciiTheme="majorBidi" w:eastAsia="Times New Roman" w:hAnsiTheme="majorBidi" w:cstheme="majorBidi"/>
+          <w:color w:val="1D2125"/>
+          <w:sz w:val="23"/>
+          <w:szCs w:val="23"/>
+          <w:lang w:eastAsia="fr-FR"/>
+        </w:rPr>
+      </w:pPr>
+      <w:proofErr w:type="spellStart"/>
+      <w:proofErr w:type="gramStart"/>
+      <w:r>
+        <w:rPr>
+          <w:rFonts w:asciiTheme="majorBidi" w:eastAsia="Times New Roman" w:hAnsiTheme="majorBidi" w:cstheme="majorBidi"/>
+          <w:b/>
+          <w:bCs/>
+          <w:color w:val="1D2125"/>
+          <w:sz w:val="23"/>
+          <w:szCs w:val="23"/>
+          <w:lang w:eastAsia="fr-FR"/>
+        </w:rPr>
+        <w:t>bool</w:t>
+      </w:r>
+      <w:proofErr w:type="spellEnd"/>
+      <w:proofErr w:type="gramEnd"/>
+      <w:r>
+        <w:rPr>
+          <w:rFonts w:asciiTheme="majorBidi" w:eastAsia="Times New Roman" w:hAnsiTheme="majorBidi" w:cstheme="majorBidi"/>
+          <w:b/>
+          <w:bCs/>
+          <w:color w:val="1D2125"/>
+          <w:sz w:val="23"/>
+          <w:szCs w:val="23"/>
+          <w:lang w:eastAsia="fr-FR"/>
+        </w:rPr>
+        <w:t xml:space="preserve"> </w:t>
+      </w:r>
+      <w:proofErr w:type="spellStart"/>
+      <w:r>
+        <w:rPr>
+          <w:rFonts w:asciiTheme="majorBidi" w:eastAsia="Times New Roman" w:hAnsiTheme="majorBidi" w:cstheme="majorBidi"/>
+          <w:b/>
+          <w:bCs/>
+          <w:color w:val="1D2125"/>
+          <w:sz w:val="23"/>
+          <w:szCs w:val="23"/>
+          <w:lang w:eastAsia="fr-FR"/>
+        </w:rPr>
+        <w:t>isWhite</w:t>
+      </w:r>
+      <w:proofErr w:type="spellEnd"/>
+      <w:r>
+        <w:rPr>
+          <w:rFonts w:asciiTheme="majorBidi" w:eastAsia="Times New Roman" w:hAnsiTheme="majorBidi" w:cstheme="majorBidi"/>
+          <w:b/>
+          <w:bCs/>
+          <w:color w:val="1D2125"/>
+          <w:sz w:val="23"/>
+          <w:szCs w:val="23"/>
+          <w:lang w:eastAsia="fr-FR"/>
+        </w:rPr>
+        <w:t xml:space="preserve"> = ((x / </w:t>
+      </w:r>
+      <w:proofErr w:type="spellStart"/>
+      <w:r>
+        <w:rPr>
+          <w:rFonts w:asciiTheme="majorBidi" w:eastAsia="Times New Roman" w:hAnsiTheme="majorBidi" w:cstheme="majorBidi"/>
+          <w:b/>
+          <w:bCs/>
+          <w:color w:val="1D2125"/>
+          <w:sz w:val="23"/>
+          <w:szCs w:val="23"/>
+          <w:lang w:eastAsia="fr-FR"/>
+        </w:rPr>
+        <w:t>tailleCase</w:t>
+      </w:r>
+      <w:proofErr w:type="spellEnd"/>
+      <w:r>
+        <w:rPr>
+          <w:rFonts w:asciiTheme="majorBidi" w:eastAsia="Times New Roman" w:hAnsiTheme="majorBidi" w:cstheme="majorBidi"/>
+          <w:b/>
+          <w:bCs/>
+          <w:color w:val="1D2125"/>
+          <w:sz w:val="23"/>
+          <w:szCs w:val="23"/>
+          <w:lang w:eastAsia="fr-FR"/>
+        </w:rPr>
+        <w:t xml:space="preserve">) % 2 == (y / </w:t>
+      </w:r>
+      <w:proofErr w:type="spellStart"/>
+      <w:r>
+        <w:rPr>
+          <w:rFonts w:asciiTheme="majorBidi" w:eastAsia="Times New Roman" w:hAnsiTheme="majorBidi" w:cstheme="majorBidi"/>
+          <w:b/>
+          <w:bCs/>
+          <w:color w:val="1D2125"/>
+          <w:sz w:val="23"/>
+          <w:szCs w:val="23"/>
+          <w:lang w:eastAsia="fr-FR"/>
+        </w:rPr>
+        <w:t>tailleCase</w:t>
+      </w:r>
+      <w:proofErr w:type="spellEnd"/>
+      <w:r>
+        <w:rPr>
+          <w:rFonts w:asciiTheme="majorBidi" w:eastAsia="Times New Roman" w:hAnsiTheme="majorBidi" w:cstheme="majorBidi"/>
+          <w:b/>
+          <w:bCs/>
+          <w:color w:val="1D2125"/>
+          <w:sz w:val="23"/>
+          <w:szCs w:val="23"/>
+          <w:lang w:eastAsia="fr-FR"/>
+        </w:rPr>
+        <w:t>) % 2)</w:t>
+      </w:r>
+      <w:r>
+        <w:rPr>
+          <w:rFonts w:asciiTheme="majorBidi" w:eastAsia="Times New Roman" w:hAnsiTheme="majorBidi" w:cstheme="majorBidi"/>
+          <w:color w:val="1D2125"/>
+          <w:sz w:val="23"/>
+          <w:szCs w:val="23"/>
+          <w:lang w:eastAsia="fr-FR"/>
+        </w:rPr>
+        <w:t> </w:t>
+      </w:r>
+    </w:p>
+    <w:p>
+      <w:pPr>
+        <w:pStyle w:val="Paragraphedeliste"/>
+        <w:shd w:val="clear" w:color="auto" w:fill="FFFFFF"/>
+        <w:spacing w:before="100" w:beforeAutospacing="1" w:after="100" w:afterAutospacing="1" w:line="240" w:lineRule="auto"/>
+        <w:rPr>
+          <w:rFonts w:asciiTheme="majorBidi" w:eastAsia="Times New Roman" w:hAnsiTheme="majorBidi" w:cstheme="majorBidi"/>
+          <w:b/>
+          <w:bCs/>
+          <w:color w:val="1D2125"/>
+          <w:sz w:val="23"/>
+          <w:szCs w:val="23"/>
+          <w:lang w:eastAsia="fr-FR"/>
+        </w:rPr>
+      </w:pPr>
+      <w:proofErr w:type="gramStart"/>
+      <w:r>
+        <w:rPr>
+          <w:rFonts w:asciiTheme="majorBidi" w:eastAsia="Times New Roman" w:hAnsiTheme="majorBidi" w:cstheme="majorBidi"/>
+          <w:b/>
+          <w:bCs/>
+          <w:color w:val="1D2125"/>
+          <w:sz w:val="23"/>
+          <w:szCs w:val="23"/>
+          <w:lang w:eastAsia="fr-FR"/>
+        </w:rPr>
+        <w:t>image</w:t>
+      </w:r>
+      <w:proofErr w:type="gramEnd"/>
+      <w:r>
+        <w:rPr>
+          <w:rFonts w:asciiTheme="majorBidi" w:eastAsia="Times New Roman" w:hAnsiTheme="majorBidi" w:cstheme="majorBidi"/>
+          <w:b/>
+          <w:bCs/>
+          <w:color w:val="1D2125"/>
+          <w:sz w:val="23"/>
+          <w:szCs w:val="23"/>
+          <w:lang w:eastAsia="fr-FR"/>
+        </w:rPr>
+        <w:t xml:space="preserve"> [</w:t>
+      </w:r>
+      <w:r>
+        <w:rPr>
+          <w:rFonts w:asciiTheme="majorBidi" w:eastAsia="Times New Roman" w:hAnsiTheme="majorBidi" w:cstheme="majorBidi"/>
+          <w:b/>
+          <w:bCs/>
+          <w:color w:val="1D2125"/>
+          <w:sz w:val="23"/>
+          <w:szCs w:val="23"/>
+          <w:lang w:eastAsia="fr-FR"/>
+        </w:rPr>
+        <w:t xml:space="preserve">y * </w:t>
+      </w:r>
+      <w:proofErr w:type="spellStart"/>
+      <w:r>
+        <w:rPr>
+          <w:rFonts w:asciiTheme="majorBidi" w:eastAsia="Times New Roman" w:hAnsiTheme="majorBidi" w:cstheme="majorBidi"/>
+          <w:b/>
+          <w:bCs/>
+          <w:color w:val="1D2125"/>
+          <w:sz w:val="23"/>
+          <w:szCs w:val="23"/>
+          <w:lang w:eastAsia="fr-FR"/>
+        </w:rPr>
+        <w:t>width</w:t>
+      </w:r>
+      <w:proofErr w:type="spellEnd"/>
+      <w:r>
+        <w:rPr>
+          <w:rFonts w:asciiTheme="majorBidi" w:eastAsia="Times New Roman" w:hAnsiTheme="majorBidi" w:cstheme="majorBidi"/>
+          <w:b/>
+          <w:bCs/>
+          <w:color w:val="1D2125"/>
+          <w:sz w:val="23"/>
+          <w:szCs w:val="23"/>
+          <w:lang w:eastAsia="fr-FR"/>
+        </w:rPr>
+        <w:t xml:space="preserve"> + x] = </w:t>
+      </w:r>
+      <w:proofErr w:type="spellStart"/>
+      <w:r>
+        <w:rPr>
+          <w:rFonts w:asciiTheme="majorBidi" w:eastAsia="Times New Roman" w:hAnsiTheme="majorBidi" w:cstheme="majorBidi"/>
+          <w:b/>
+          <w:bCs/>
+          <w:color w:val="1D2125"/>
+          <w:sz w:val="23"/>
+          <w:szCs w:val="23"/>
+          <w:lang w:eastAsia="fr-FR"/>
+        </w:rPr>
+        <w:t>isWhite</w:t>
+      </w:r>
+      <w:proofErr w:type="spellEnd"/>
+      <w:r>
+        <w:rPr>
+          <w:rFonts w:asciiTheme="majorBidi" w:eastAsia="Times New Roman" w:hAnsiTheme="majorBidi" w:cstheme="majorBidi"/>
+          <w:b/>
+          <w:bCs/>
+          <w:color w:val="1D2125"/>
+          <w:sz w:val="23"/>
+          <w:szCs w:val="23"/>
+          <w:lang w:eastAsia="fr-FR"/>
+        </w:rPr>
+        <w:t xml:space="preserve"> ? std::</w:t>
+      </w:r>
+      <w:proofErr w:type="spellStart"/>
+      <w:r>
+        <w:rPr>
+          <w:rFonts w:asciiTheme="majorBidi" w:eastAsia="Times New Roman" w:hAnsiTheme="majorBidi" w:cstheme="majorBidi"/>
+          <w:b/>
+          <w:bCs/>
+          <w:color w:val="1D2125"/>
+          <w:sz w:val="23"/>
+          <w:szCs w:val="23"/>
+          <w:lang w:eastAsia="fr-FR"/>
+        </w:rPr>
+        <w:t>numeric_limits</w:t>
+      </w:r>
+      <w:proofErr w:type="spellEnd"/>
+      <w:r>
+        <w:rPr>
+          <w:rFonts w:asciiTheme="majorBidi" w:eastAsia="Times New Roman" w:hAnsiTheme="majorBidi" w:cstheme="majorBidi"/>
+          <w:b/>
+          <w:bCs/>
+          <w:color w:val="1D2125"/>
+          <w:sz w:val="23"/>
+          <w:szCs w:val="23"/>
+          <w:lang w:eastAsia="fr-FR"/>
+        </w:rPr>
+        <w:t>&lt;T&gt;::max() : 0</w:t>
+      </w:r>
+      <w:r>
+        <w:rPr>
+          <w:rFonts w:asciiTheme="majorBidi" w:eastAsia="Times New Roman" w:hAnsiTheme="majorBidi" w:cstheme="majorBidi"/>
+          <w:b/>
+          <w:bCs/>
+          <w:color w:val="1D2125"/>
+          <w:sz w:val="23"/>
+          <w:szCs w:val="23"/>
+          <w:lang w:eastAsia="fr-FR"/>
+        </w:rPr>
+        <w:t xml:space="preserve"> </w:t>
+      </w:r>
+    </w:p>
+    <w:p>
+      <w:pPr>
+        <w:pStyle w:val="Paragraphedeliste"/>
+        <w:shd w:val="clear" w:color="auto" w:fill="FFFFFF"/>
+        <w:spacing w:before="100" w:beforeAutospacing="1" w:after="100" w:afterAutospacing="1" w:line="240" w:lineRule="auto"/>
+        <w:rPr>
+          <w:rFonts w:asciiTheme="majorBidi" w:eastAsia="Times New Roman" w:hAnsiTheme="majorBidi" w:cstheme="majorBidi"/>
+          <w:color w:val="1D2125"/>
+          <w:sz w:val="23"/>
+          <w:szCs w:val="23"/>
+          <w:lang w:eastAsia="fr-FR"/>
+        </w:rPr>
+      </w:pPr>
+      <w:r>
+        <w:rPr>
+          <w:rFonts w:asciiTheme="majorBidi" w:eastAsia="Times New Roman" w:hAnsiTheme="majorBidi" w:cstheme="majorBidi"/>
+          <w:color w:val="1D2125"/>
+          <w:sz w:val="23"/>
+          <w:szCs w:val="23"/>
+          <w:lang w:eastAsia="fr-FR"/>
+        </w:rPr>
+        <w:t>À</w:t>
+      </w:r>
+      <w:r>
+        <w:rPr>
+          <w:rFonts w:asciiTheme="majorBidi" w:eastAsia="Times New Roman" w:hAnsiTheme="majorBidi" w:cstheme="majorBidi"/>
+          <w:color w:val="1D2125"/>
+          <w:sz w:val="23"/>
+          <w:szCs w:val="23"/>
+          <w:lang w:eastAsia="fr-FR"/>
+        </w:rPr>
+        <w:t xml:space="preserve"> chaque </w:t>
+      </w:r>
+      <w:r>
+        <w:rPr>
+          <w:rFonts w:asciiTheme="majorBidi" w:eastAsia="Times New Roman" w:hAnsiTheme="majorBidi" w:cstheme="majorBidi"/>
+          <w:color w:val="1D2125"/>
+          <w:sz w:val="23"/>
+          <w:szCs w:val="23"/>
+          <w:lang w:eastAsia="fr-FR"/>
+        </w:rPr>
+        <w:t>itération</w:t>
+      </w:r>
+      <w:r>
+        <w:rPr>
+          <w:rFonts w:asciiTheme="majorBidi" w:eastAsia="Times New Roman" w:hAnsiTheme="majorBidi" w:cstheme="majorBidi"/>
+          <w:color w:val="1D2125"/>
+          <w:sz w:val="23"/>
+          <w:szCs w:val="23"/>
+          <w:lang w:eastAsia="fr-FR"/>
+        </w:rPr>
+        <w:t xml:space="preserve"> </w:t>
+      </w:r>
+      <w:r>
+        <w:rPr>
+          <w:rFonts w:asciiTheme="majorBidi" w:eastAsia="Times New Roman" w:hAnsiTheme="majorBidi" w:cstheme="majorBidi"/>
+          <w:color w:val="1D2125"/>
+          <w:sz w:val="23"/>
+          <w:szCs w:val="23"/>
+          <w:lang w:eastAsia="fr-FR"/>
+        </w:rPr>
+        <w:t>de la boucle, on devise les indice x et y par la taille d</w:t>
+      </w:r>
+      <w:r>
+        <w:rPr>
+          <w:rFonts w:asciiTheme="majorBidi" w:eastAsia="Times New Roman" w:hAnsiTheme="majorBidi" w:cstheme="majorBidi"/>
+          <w:color w:val="1D2125"/>
+          <w:sz w:val="23"/>
+          <w:szCs w:val="23"/>
+          <w:lang w:eastAsia="fr-FR"/>
+        </w:rPr>
+        <w:t>’un</w:t>
+      </w:r>
+      <w:r>
+        <w:rPr>
+          <w:rFonts w:asciiTheme="majorBidi" w:eastAsia="Times New Roman" w:hAnsiTheme="majorBidi" w:cstheme="majorBidi"/>
+          <w:color w:val="1D2125"/>
+          <w:sz w:val="23"/>
+          <w:szCs w:val="23"/>
+          <w:lang w:eastAsia="fr-FR"/>
+        </w:rPr>
+        <w:t xml:space="preserve"> carrées</w:t>
+      </w:r>
+      <w:r>
+        <w:rPr>
+          <w:rFonts w:asciiTheme="majorBidi" w:eastAsia="Times New Roman" w:hAnsiTheme="majorBidi" w:cstheme="majorBidi"/>
+          <w:color w:val="1D2125"/>
+          <w:sz w:val="23"/>
+          <w:szCs w:val="23"/>
+          <w:lang w:eastAsia="fr-FR"/>
+        </w:rPr>
+        <w:t xml:space="preserve"> </w:t>
+      </w:r>
+      <w:r>
+        <w:t>pour obtenir le numéro de la case dans laquelle on se trouv</w:t>
+      </w:r>
+      <w:r>
+        <w:t>e</w:t>
+      </w:r>
+      <w:r>
+        <w:rPr>
+          <w:rFonts w:asciiTheme="majorBidi" w:eastAsia="Times New Roman" w:hAnsiTheme="majorBidi" w:cstheme="majorBidi"/>
+          <w:color w:val="1D2125"/>
+          <w:sz w:val="23"/>
+          <w:szCs w:val="23"/>
+          <w:lang w:eastAsia="fr-FR"/>
+        </w:rPr>
+        <w:t>. Ensuite on applique</w:t>
+      </w:r>
+      <w:r>
+        <w:rPr>
+          <w:rFonts w:asciiTheme="majorBidi" w:eastAsia="Times New Roman" w:hAnsiTheme="majorBidi" w:cstheme="majorBidi"/>
+          <w:color w:val="1D2125"/>
+          <w:sz w:val="23"/>
+          <w:szCs w:val="23"/>
+          <w:lang w:eastAsia="fr-FR"/>
+        </w:rPr>
+        <w:t xml:space="preserve"> le modulo 2 pour savoir si la case est paire ou impaire. Si les deux </w:t>
+      </w:r>
+      <w:r>
+        <w:rPr>
+          <w:rFonts w:asciiTheme="majorBidi" w:eastAsia="Times New Roman" w:hAnsiTheme="majorBidi" w:cstheme="majorBidi"/>
+          <w:color w:val="1D2125"/>
+          <w:sz w:val="23"/>
+          <w:szCs w:val="23"/>
+          <w:lang w:eastAsia="fr-FR"/>
+        </w:rPr>
+        <w:t xml:space="preserve">résultats </w:t>
+      </w:r>
+      <w:r>
+        <w:rPr>
+          <w:rFonts w:asciiTheme="majorBidi" w:eastAsia="Times New Roman" w:hAnsiTheme="majorBidi" w:cstheme="majorBidi"/>
+          <w:color w:val="1D2125"/>
+          <w:sz w:val="23"/>
+          <w:szCs w:val="23"/>
+          <w:lang w:eastAsia="fr-FR"/>
+        </w:rPr>
+        <w:t xml:space="preserve">sont </w:t>
+      </w:r>
+      <w:r>
+        <w:rPr>
+          <w:rFonts w:asciiTheme="majorBidi" w:eastAsia="Times New Roman" w:hAnsiTheme="majorBidi" w:cstheme="majorBidi"/>
+          <w:color w:val="1D2125"/>
+          <w:sz w:val="23"/>
+          <w:szCs w:val="23"/>
+          <w:lang w:eastAsia="fr-FR"/>
+        </w:rPr>
+        <w:t>identiques</w:t>
+      </w:r>
+      <w:r>
+        <w:rPr>
+          <w:rFonts w:asciiTheme="majorBidi" w:eastAsia="Times New Roman" w:hAnsiTheme="majorBidi" w:cstheme="majorBidi"/>
+          <w:color w:val="1D2125"/>
+          <w:sz w:val="23"/>
+          <w:szCs w:val="23"/>
+          <w:lang w:eastAsia="fr-FR"/>
+        </w:rPr>
+        <w:t xml:space="preserve">, </w:t>
+      </w:r>
+      <w:r>
+        <w:rPr>
+          <w:rFonts w:asciiTheme="majorBidi" w:eastAsia="Times New Roman" w:hAnsiTheme="majorBidi" w:cstheme="majorBidi"/>
+          <w:color w:val="1D2125"/>
+          <w:sz w:val="23"/>
+          <w:szCs w:val="23"/>
+          <w:lang w:eastAsia="fr-FR"/>
+        </w:rPr>
+        <w:t>cela veut dire qu’ont est dans</w:t>
+      </w:r>
+      <w:r>
+        <w:rPr>
+          <w:rFonts w:asciiTheme="majorBidi" w:eastAsia="Times New Roman" w:hAnsiTheme="majorBidi" w:cstheme="majorBidi"/>
+          <w:color w:val="1D2125"/>
+          <w:sz w:val="23"/>
+          <w:szCs w:val="23"/>
+          <w:lang w:eastAsia="fr-FR"/>
+        </w:rPr>
+        <w:t xml:space="preserve"> la case blanche, sinon c’est </w:t>
+      </w:r>
+      <w:r>
+        <w:rPr>
+          <w:rFonts w:asciiTheme="majorBidi" w:eastAsia="Times New Roman" w:hAnsiTheme="majorBidi" w:cstheme="majorBidi"/>
+          <w:color w:val="1D2125"/>
+          <w:sz w:val="23"/>
+          <w:szCs w:val="23"/>
+          <w:lang w:eastAsia="fr-FR"/>
+        </w:rPr>
+        <w:t>une</w:t>
+      </w:r>
+      <w:r>
+        <w:rPr>
+          <w:rFonts w:asciiTheme="majorBidi" w:eastAsia="Times New Roman" w:hAnsiTheme="majorBidi" w:cstheme="majorBidi"/>
+          <w:color w:val="1D2125"/>
+          <w:sz w:val="23"/>
+          <w:szCs w:val="23"/>
+          <w:lang w:eastAsia="fr-FR"/>
+        </w:rPr>
+        <w:t xml:space="preserve"> case noire</w:t>
+      </w:r>
+      <w:r>
+        <w:rPr>
+          <w:rFonts w:asciiTheme="majorBidi" w:eastAsia="Times New Roman" w:hAnsiTheme="majorBidi" w:cstheme="majorBidi"/>
+          <w:color w:val="1D2125"/>
+          <w:sz w:val="23"/>
+          <w:szCs w:val="23"/>
+          <w:lang w:eastAsia="fr-FR"/>
+        </w:rPr>
+        <w:t xml:space="preserve">. </w:t>
+      </w:r>
+      <w:r>
+        <w:t>On utilise cette condition pour remplir l’image en mettant la valeur maximale possible si la case est blanche, ou 0 si elle est noire</w:t>
+      </w:r>
+      <w:r>
+        <w:rPr>
+          <w:rFonts w:asciiTheme="majorBidi" w:eastAsia="Times New Roman" w:hAnsiTheme="majorBidi" w:cstheme="majorBidi"/>
+          <w:color w:val="1D2125"/>
+          <w:sz w:val="23"/>
+          <w:szCs w:val="23"/>
+          <w:lang w:eastAsia="fr-FR"/>
+        </w:rPr>
+        <w:t xml:space="preserve"> et on retourne l’image généré.</w:t>
       </w:r>
     </w:p>
     <w:p>
@@ -3919,48 +4863,6 @@
           <w:lang w:eastAsia="fr-FR"/>
         </w:rPr>
       </w:pPr>
-      <w:proofErr w:type="spellStart"/>
-      <w:proofErr w:type="gramStart"/>
-      <w:r>
-        <w:rPr>
-          <w:rFonts w:asciiTheme="majorBidi" w:eastAsia="Times New Roman" w:hAnsiTheme="majorBidi" w:cstheme="majorBidi"/>
-          <w:b/>
-          <w:bCs/>
-          <w:color w:val="1D2125"/>
-          <w:sz w:val="23"/>
-          <w:szCs w:val="23"/>
-          <w:lang w:eastAsia="fr-FR"/>
-        </w:rPr>
-        <w:t>sinusoadal</w:t>
-      </w:r>
-      <w:proofErr w:type="spellEnd"/>
-      <w:proofErr w:type="gramEnd"/>
-      <w:r>
-        <w:rPr>
-          <w:rFonts w:asciiTheme="majorBidi" w:eastAsia="Times New Roman" w:hAnsiTheme="majorBidi" w:cstheme="majorBidi"/>
-          <w:b/>
-          <w:bCs/>
-          <w:color w:val="1D2125"/>
-          <w:sz w:val="23"/>
-          <w:szCs w:val="23"/>
-          <w:lang w:eastAsia="fr-FR"/>
-        </w:rPr>
-        <w:t> </w:t>
-      </w:r>
-    </w:p>
-    <w:p>
-      <w:pPr>
-        <w:pStyle w:val="Paragraphedeliste"/>
-        <w:rPr>
-          <w:rFonts w:asciiTheme="majorBidi" w:eastAsia="Times New Roman" w:hAnsiTheme="majorBidi" w:cstheme="majorBidi"/>
-          <w:b/>
-          <w:bCs/>
-          <w:color w:val="1D2125"/>
-          <w:sz w:val="23"/>
-          <w:szCs w:val="23"/>
-          <w:lang w:eastAsia="fr-FR"/>
-        </w:rPr>
-      </w:pPr>
       <w:r>
         <w:rPr>
           <w:rFonts w:asciiTheme="majorBidi" w:eastAsia="Times New Roman" w:hAnsiTheme="majorBidi" w:cstheme="majorBidi"/>
@@ -3973,26 +4875,26 @@
           <w:lang w:eastAsia="fr-FR"/>
         </w:rPr>
         <w:drawing>
-          <wp:anchor distT="0" distB="0" distL="114300" distR="114300" simplePos="0" relativeHeight="251665408" behindDoc="1" locked="0" layoutInCell="1" allowOverlap="1" wp14:anchorId="0FB716A3" wp14:editId="4F0A12CF">
+          <wp:anchor distT="0" distB="0" distL="114300" distR="114300" simplePos="0" relativeHeight="251664384" behindDoc="1" locked="0" layoutInCell="1" allowOverlap="1" wp14:anchorId="6D6D01D1" wp14:editId="4A2CBB03">
             <wp:simplePos x="0" y="0"/>
             <wp:positionH relativeFrom="column">
-              <wp:posOffset>-253144</wp:posOffset>
+              <wp:posOffset>-176806</wp:posOffset>
             </wp:positionH>
             <wp:positionV relativeFrom="paragraph">
-              <wp:posOffset>323464</wp:posOffset>
+              <wp:posOffset>299140</wp:posOffset>
             </wp:positionV>
-            <wp:extent cx="5760720" cy="1978660"/>
-            <wp:effectExtent l="0" t="0" r="0" b="2540"/>
+            <wp:extent cx="5760720" cy="1953895"/>
+            <wp:effectExtent l="0" t="0" r="0" b="8255"/>
             <wp:wrapTight wrapText="bothSides">
               <wp:wrapPolygon edited="0">
                 <wp:start x="0" y="0"/>
-                <wp:lineTo x="0" y="21420"/>
-                <wp:lineTo x="21500" y="21420"/>
+                <wp:lineTo x="0" y="21481"/>
+                <wp:lineTo x="21500" y="21481"/>
                 <wp:lineTo x="21500" y="0"/>
                 <wp:lineTo x="0" y="0"/>
               </wp:wrapPolygon>
             </wp:wrapTight>
-            <wp:docPr id="10" name="Image 10"/>
+            <wp:docPr id="12" name="Image 12"/>
             <wp:cNvGraphicFramePr>
               <a:graphicFrameLocks xmlns:a="http://schemas.openxmlformats.org/drawingml/2006/main" noChangeAspect="1"/>
             </wp:cNvGraphicFramePr>
@@ -4000,7 +4902,7 @@
               <a:graphicData uri="http://schemas.openxmlformats.org/drawingml/2006/picture">
                 <pic:pic xmlns:pic="http://schemas.openxmlformats.org/drawingml/2006/picture">
                   <pic:nvPicPr>
-                    <pic:cNvPr id="10" name="Image 10"/>
+                    <pic:cNvPr id="12" name="Image 12"/>
                     <pic:cNvPicPr/>
                   </pic:nvPicPr>
                   <pic:blipFill>
@@ -4018,7 +4920,7 @@
                   <pic:spPr>
                     <a:xfrm>
                       <a:off x="0" y="0"/>
-                      <a:ext cx="5760720" cy="1978660"/>
+                      <a:ext cx="5760720" cy="1953895"/>
                     </a:xfrm>
                     <a:prstGeom prst="rect">
                       <a:avLst/>
@@ -4030,6 +4932,663 @@
           </wp:anchor>
         </w:drawing>
       </w:r>
+      <w:r>
+        <w:rPr>
+          <w:rFonts w:asciiTheme="majorBidi" w:eastAsia="Times New Roman" w:hAnsiTheme="majorBidi" w:cstheme="majorBidi"/>
+          <w:b/>
+          <w:bCs/>
+          <w:color w:val="1D2125"/>
+          <w:sz w:val="23"/>
+          <w:szCs w:val="23"/>
+          <w:lang w:eastAsia="fr-FR"/>
+        </w:rPr>
+        <w:t>Sinusoïdal</w:t>
+      </w:r>
+      <w:r>
+        <w:rPr>
+          <w:rFonts w:asciiTheme="majorBidi" w:eastAsia="Times New Roman" w:hAnsiTheme="majorBidi" w:cstheme="majorBidi"/>
+          <w:b/>
+          <w:bCs/>
+          <w:color w:val="1D2125"/>
+          <w:sz w:val="23"/>
+          <w:szCs w:val="23"/>
+          <w:lang w:eastAsia="fr-FR"/>
+        </w:rPr>
+        <w:t> </w:t>
+      </w:r>
+    </w:p>
+    <w:p>
+      <w:pPr>
+        <w:shd w:val="clear" w:color="auto" w:fill="FFFFFF"/>
+        <w:spacing w:before="100" w:beforeAutospacing="1" w:after="100" w:afterAutospacing="1" w:line="240" w:lineRule="auto"/>
+        <w:rPr>
+          <w:rFonts w:asciiTheme="majorBidi" w:eastAsia="Times New Roman" w:hAnsiTheme="majorBidi" w:cstheme="majorBidi"/>
+          <w:b/>
+          <w:bCs/>
+          <w:color w:val="1D2125"/>
+          <w:sz w:val="23"/>
+          <w:szCs w:val="23"/>
+          <w:lang w:eastAsia="fr-FR"/>
+        </w:rPr>
+      </w:pPr>
+    </w:p>
+    <w:p>
+      <w:pPr>
+        <w:pStyle w:val="Paragraphedeliste"/>
+        <w:numPr>
+          <w:ilvl w:val="0"/>
+          <w:numId w:val="24"/>
+        </w:numPr>
+        <w:shd w:val="clear" w:color="auto" w:fill="FFFFFF"/>
+        <w:spacing w:before="100" w:beforeAutospacing="1" w:after="100" w:afterAutospacing="1" w:line="240" w:lineRule="auto"/>
+        <w:rPr>
+          <w:rFonts w:asciiTheme="majorBidi" w:eastAsia="Times New Roman" w:hAnsiTheme="majorBidi" w:cstheme="majorBidi"/>
+          <w:color w:val="1D2125"/>
+          <w:sz w:val="23"/>
+          <w:szCs w:val="23"/>
+          <w:lang w:eastAsia="fr-FR"/>
+        </w:rPr>
+      </w:pPr>
+      <w:r>
+        <w:rPr>
+          <w:rFonts w:asciiTheme="majorBidi" w:eastAsia="Times New Roman" w:hAnsiTheme="majorBidi" w:cstheme="majorBidi"/>
+          <w:color w:val="1D2125"/>
+          <w:sz w:val="23"/>
+          <w:szCs w:val="23"/>
+          <w:lang w:eastAsia="fr-FR"/>
+        </w:rPr>
+        <w:t xml:space="preserve">La fonction générique </w:t>
+      </w:r>
+      <w:proofErr w:type="spellStart"/>
+      <w:r>
+        <w:rPr>
+          <w:rFonts w:asciiTheme="majorBidi" w:eastAsia="Times New Roman" w:hAnsiTheme="majorBidi" w:cstheme="majorBidi"/>
+          <w:b/>
+          <w:bCs/>
+          <w:color w:val="1D2125"/>
+          <w:sz w:val="23"/>
+          <w:szCs w:val="23"/>
+          <w:lang w:eastAsia="fr-FR"/>
+        </w:rPr>
+        <w:t>Sinusoïdale</w:t>
+      </w:r>
+      <w:r>
+        <w:rPr>
+          <w:rFonts w:asciiTheme="majorBidi" w:eastAsia="Times New Roman" w:hAnsiTheme="majorBidi" w:cstheme="majorBidi"/>
+          <w:b/>
+          <w:bCs/>
+          <w:color w:val="1D2125"/>
+          <w:sz w:val="23"/>
+          <w:szCs w:val="23"/>
+          <w:lang w:eastAsia="fr-FR"/>
+        </w:rPr>
+        <w:t>I</w:t>
+      </w:r>
+      <w:r>
+        <w:rPr>
+          <w:rFonts w:asciiTheme="majorBidi" w:eastAsia="Times New Roman" w:hAnsiTheme="majorBidi" w:cstheme="majorBidi"/>
+          <w:b/>
+          <w:bCs/>
+          <w:color w:val="1D2125"/>
+          <w:sz w:val="23"/>
+          <w:szCs w:val="23"/>
+          <w:lang w:eastAsia="fr-FR"/>
+        </w:rPr>
+        <w:t>mage</w:t>
+      </w:r>
+      <w:proofErr w:type="spellEnd"/>
+      <w:r>
+        <w:rPr>
+          <w:rFonts w:asciiTheme="majorBidi" w:eastAsia="Times New Roman" w:hAnsiTheme="majorBidi" w:cstheme="majorBidi"/>
+          <w:color w:val="1D2125"/>
+          <w:sz w:val="23"/>
+          <w:szCs w:val="23"/>
+          <w:lang w:eastAsia="fr-FR"/>
+        </w:rPr>
+        <w:t xml:space="preserve"> prend en paramètre la </w:t>
+      </w:r>
+      <w:r>
+        <w:rPr>
+          <w:rFonts w:asciiTheme="majorBidi" w:eastAsia="Times New Roman" w:hAnsiTheme="majorBidi" w:cstheme="majorBidi"/>
+          <w:b/>
+          <w:bCs/>
+          <w:color w:val="1D2125"/>
+          <w:sz w:val="23"/>
+          <w:szCs w:val="23"/>
+          <w:lang w:eastAsia="fr-FR"/>
+        </w:rPr>
+        <w:t>langueur</w:t>
+      </w:r>
+      <w:r>
+        <w:rPr>
+          <w:rFonts w:asciiTheme="majorBidi" w:eastAsia="Times New Roman" w:hAnsiTheme="majorBidi" w:cstheme="majorBidi"/>
+          <w:color w:val="1D2125"/>
+          <w:sz w:val="23"/>
+          <w:szCs w:val="23"/>
+          <w:lang w:eastAsia="fr-FR"/>
+        </w:rPr>
+        <w:t xml:space="preserve"> et la </w:t>
+      </w:r>
+      <w:r>
+        <w:rPr>
+          <w:rFonts w:asciiTheme="majorBidi" w:eastAsia="Times New Roman" w:hAnsiTheme="majorBidi" w:cstheme="majorBidi"/>
+          <w:b/>
+          <w:bCs/>
+          <w:color w:val="1D2125"/>
+          <w:sz w:val="23"/>
+          <w:szCs w:val="23"/>
+          <w:lang w:eastAsia="fr-FR"/>
+        </w:rPr>
+        <w:t>hauteur</w:t>
+      </w:r>
+      <w:r>
+        <w:rPr>
+          <w:rFonts w:asciiTheme="majorBidi" w:eastAsia="Times New Roman" w:hAnsiTheme="majorBidi" w:cstheme="majorBidi"/>
+          <w:color w:val="1D2125"/>
+          <w:sz w:val="23"/>
+          <w:szCs w:val="23"/>
+          <w:lang w:eastAsia="fr-FR"/>
+        </w:rPr>
+        <w:t xml:space="preserve"> d’une image ainsi que la </w:t>
+      </w:r>
+      <w:proofErr w:type="spellStart"/>
+      <w:r>
+        <w:rPr>
+          <w:rFonts w:asciiTheme="majorBidi" w:eastAsia="Times New Roman" w:hAnsiTheme="majorBidi" w:cstheme="majorBidi"/>
+          <w:b/>
+          <w:bCs/>
+          <w:color w:val="1D2125"/>
+          <w:sz w:val="23"/>
+          <w:szCs w:val="23"/>
+          <w:lang w:eastAsia="fr-FR"/>
+        </w:rPr>
+        <w:t>frequence</w:t>
+      </w:r>
+      <w:proofErr w:type="spellEnd"/>
+      <w:r>
+        <w:rPr>
+          <w:rFonts w:asciiTheme="majorBidi" w:eastAsia="Times New Roman" w:hAnsiTheme="majorBidi" w:cstheme="majorBidi"/>
+          <w:color w:val="1D2125"/>
+          <w:sz w:val="23"/>
+          <w:szCs w:val="23"/>
+          <w:lang w:eastAsia="fr-FR"/>
+        </w:rPr>
+        <w:t xml:space="preserve"> qui est le nombre de période de la fonction sinusoïdale.</w:t>
+      </w:r>
+      <w:r>
+        <w:rPr>
+          <w:rFonts w:asciiTheme="majorBidi" w:eastAsia="Times New Roman" w:hAnsiTheme="majorBidi" w:cstheme="majorBidi"/>
+          <w:color w:val="1D2125"/>
+          <w:sz w:val="23"/>
+          <w:szCs w:val="23"/>
+          <w:lang w:eastAsia="fr-FR"/>
+        </w:rPr>
+        <w:t xml:space="preserve"> D’abord on crée une image vide de taille hauteur multiple par sa langueur et sera stocké dans un vecteur de type T.</w:t>
+      </w:r>
+    </w:p>
+    <w:p>
+      <w:pPr>
+        <w:pStyle w:val="Paragraphedeliste"/>
+        <w:numPr>
+          <w:ilvl w:val="0"/>
+          <w:numId w:val="24"/>
+        </w:numPr>
+        <w:shd w:val="clear" w:color="auto" w:fill="FFFFFF"/>
+        <w:spacing w:before="100" w:beforeAutospacing="1" w:after="100" w:afterAutospacing="1" w:line="240" w:lineRule="auto"/>
+        <w:rPr>
+          <w:rFonts w:asciiTheme="majorBidi" w:eastAsia="Times New Roman" w:hAnsiTheme="majorBidi" w:cstheme="majorBidi"/>
+          <w:color w:val="1D2125"/>
+          <w:sz w:val="23"/>
+          <w:szCs w:val="23"/>
+          <w:lang w:eastAsia="fr-FR"/>
+        </w:rPr>
+      </w:pPr>
+      <w:r>
+        <w:rPr>
+          <w:rFonts w:asciiTheme="majorBidi" w:eastAsia="Times New Roman" w:hAnsiTheme="majorBidi" w:cstheme="majorBidi"/>
+          <w:color w:val="1D2125"/>
+          <w:sz w:val="23"/>
+          <w:szCs w:val="23"/>
+          <w:lang w:eastAsia="fr-FR"/>
+        </w:rPr>
+        <w:t>Deux boucles imbriquées pour parcourir chaque pixel de l’image.</w:t>
+      </w:r>
+    </w:p>
+    <w:p>
+      <w:pPr>
+        <w:pStyle w:val="Paragraphedeliste"/>
+        <w:numPr>
+          <w:ilvl w:val="0"/>
+          <w:numId w:val="24"/>
+        </w:numPr>
+        <w:shd w:val="clear" w:color="auto" w:fill="FFFFFF"/>
+        <w:spacing w:before="100" w:beforeAutospacing="1" w:after="100" w:afterAutospacing="1" w:line="240" w:lineRule="auto"/>
+        <w:rPr>
+          <w:rFonts w:asciiTheme="majorBidi" w:eastAsia="Times New Roman" w:hAnsiTheme="majorBidi" w:cstheme="majorBidi"/>
+          <w:color w:val="1D2125"/>
+          <w:sz w:val="23"/>
+          <w:szCs w:val="23"/>
+          <w:lang w:eastAsia="fr-FR"/>
+        </w:rPr>
+      </w:pPr>
+      <w:r>
+        <w:rPr>
+          <w:rFonts w:asciiTheme="majorBidi" w:eastAsia="Times New Roman" w:hAnsiTheme="majorBidi" w:cstheme="majorBidi"/>
+          <w:color w:val="1D2125"/>
+          <w:sz w:val="23"/>
+          <w:szCs w:val="23"/>
+          <w:lang w:eastAsia="fr-FR"/>
+        </w:rPr>
+        <w:lastRenderedPageBreak/>
+        <w:t>On</w:t>
+      </w:r>
+      <w:r>
+        <w:rPr>
+          <w:rFonts w:asciiTheme="majorBidi" w:eastAsia="Times New Roman" w:hAnsiTheme="majorBidi" w:cstheme="majorBidi"/>
+          <w:color w:val="1D2125"/>
+          <w:sz w:val="23"/>
+          <w:szCs w:val="23"/>
+          <w:lang w:eastAsia="fr-FR"/>
+        </w:rPr>
+        <w:t xml:space="preserve"> calcule la valeur de </w:t>
+      </w:r>
+      <w:r>
+        <w:rPr>
+          <w:rFonts w:asciiTheme="majorBidi" w:eastAsia="Times New Roman" w:hAnsiTheme="majorBidi" w:cstheme="majorBidi"/>
+          <w:color w:val="1D2125"/>
+          <w:sz w:val="23"/>
+          <w:szCs w:val="23"/>
+          <w:lang w:eastAsia="fr-FR"/>
+        </w:rPr>
+        <w:t>période sinusoïdale en fonction de la position x</w:t>
+      </w:r>
+      <w:r>
+        <w:rPr>
+          <w:rFonts w:asciiTheme="majorBidi" w:eastAsia="Times New Roman" w:hAnsiTheme="majorBidi" w:cstheme="majorBidi"/>
+          <w:color w:val="1D2125"/>
+          <w:sz w:val="23"/>
+          <w:szCs w:val="23"/>
+          <w:lang w:eastAsia="fr-FR"/>
+        </w:rPr>
+        <w:t xml:space="preserve"> et on obtient un résultat entre -1 et 1 puis on normalise la valeur obtenue en 0 et 1 car les images </w:t>
+      </w:r>
+      <w:r>
+        <w:rPr>
+          <w:rFonts w:asciiTheme="majorBidi" w:eastAsia="Times New Roman" w:hAnsiTheme="majorBidi" w:cstheme="majorBidi"/>
+          <w:color w:val="1D2125"/>
+          <w:sz w:val="23"/>
+          <w:szCs w:val="23"/>
+          <w:lang w:eastAsia="fr-FR"/>
+        </w:rPr>
+        <w:t>utilisent</w:t>
+      </w:r>
+      <w:r>
+        <w:rPr>
+          <w:rFonts w:asciiTheme="majorBidi" w:eastAsia="Times New Roman" w:hAnsiTheme="majorBidi" w:cstheme="majorBidi"/>
+          <w:color w:val="1D2125"/>
+          <w:sz w:val="23"/>
+          <w:szCs w:val="23"/>
+          <w:lang w:eastAsia="fr-FR"/>
+        </w:rPr>
+        <w:t xml:space="preserve"> des valeur positive (0 à 255) :</w:t>
+      </w:r>
+      <w:r>
+        <w:rPr>
+          <w:rFonts w:asciiTheme="majorBidi" w:eastAsia="Times New Roman" w:hAnsiTheme="majorBidi" w:cstheme="majorBidi"/>
+          <w:color w:val="1D2125"/>
+          <w:sz w:val="23"/>
+          <w:szCs w:val="23"/>
+          <w:lang w:eastAsia="fr-FR"/>
+        </w:rPr>
+        <w:t xml:space="preserve">      </w:t>
+      </w:r>
+    </w:p>
+    <w:p>
+      <w:pPr>
+        <w:pStyle w:val="Paragraphedeliste"/>
+        <w:shd w:val="clear" w:color="auto" w:fill="FFFFFF"/>
+        <w:spacing w:before="100" w:beforeAutospacing="1" w:after="100" w:afterAutospacing="1" w:line="240" w:lineRule="auto"/>
+        <w:rPr>
+          <w:rFonts w:asciiTheme="majorBidi" w:eastAsia="Times New Roman" w:hAnsiTheme="majorBidi" w:cstheme="majorBidi"/>
+          <w:b/>
+          <w:bCs/>
+          <w:color w:val="1D2125"/>
+          <w:sz w:val="23"/>
+          <w:szCs w:val="23"/>
+          <w:lang w:eastAsia="fr-FR"/>
+        </w:rPr>
+      </w:pPr>
+      <w:r>
+        <w:rPr>
+          <w:rFonts w:asciiTheme="majorBidi" w:eastAsia="Times New Roman" w:hAnsiTheme="majorBidi" w:cstheme="majorBidi"/>
+          <w:b/>
+          <w:bCs/>
+          <w:color w:val="1D2125"/>
+          <w:sz w:val="23"/>
+          <w:szCs w:val="23"/>
+          <w:lang w:eastAsia="fr-FR"/>
+        </w:rPr>
+        <w:t xml:space="preserve">      </w:t>
+      </w:r>
+      <w:proofErr w:type="gramStart"/>
+      <w:r>
+        <w:rPr>
+          <w:rFonts w:asciiTheme="majorBidi" w:eastAsia="Times New Roman" w:hAnsiTheme="majorBidi" w:cstheme="majorBidi"/>
+          <w:b/>
+          <w:bCs/>
+          <w:color w:val="1D2125"/>
+          <w:sz w:val="23"/>
+          <w:szCs w:val="23"/>
+          <w:lang w:eastAsia="fr-FR"/>
+        </w:rPr>
+        <w:t>double</w:t>
+      </w:r>
+      <w:proofErr w:type="gramEnd"/>
+      <w:r>
+        <w:rPr>
+          <w:rFonts w:asciiTheme="majorBidi" w:eastAsia="Times New Roman" w:hAnsiTheme="majorBidi" w:cstheme="majorBidi"/>
+          <w:b/>
+          <w:bCs/>
+          <w:color w:val="1D2125"/>
+          <w:sz w:val="23"/>
+          <w:szCs w:val="23"/>
+          <w:lang w:eastAsia="fr-FR"/>
+        </w:rPr>
+        <w:t xml:space="preserve"> val</w:t>
+      </w:r>
+      <w:r>
+        <w:rPr>
+          <w:rFonts w:asciiTheme="majorBidi" w:eastAsia="Times New Roman" w:hAnsiTheme="majorBidi" w:cstheme="majorBidi"/>
+          <w:b/>
+          <w:bCs/>
+          <w:color w:val="1D2125"/>
+          <w:sz w:val="23"/>
+          <w:szCs w:val="23"/>
+          <w:lang w:eastAsia="fr-FR"/>
+        </w:rPr>
+        <w:t>eur</w:t>
+      </w:r>
+      <w:r>
+        <w:rPr>
+          <w:rFonts w:asciiTheme="majorBidi" w:eastAsia="Times New Roman" w:hAnsiTheme="majorBidi" w:cstheme="majorBidi"/>
+          <w:b/>
+          <w:bCs/>
+          <w:color w:val="1D2125"/>
+          <w:sz w:val="23"/>
+          <w:szCs w:val="23"/>
+          <w:lang w:eastAsia="fr-FR"/>
+        </w:rPr>
+        <w:t xml:space="preserve"> = std::sin(2 * M_PI * </w:t>
+      </w:r>
+      <w:proofErr w:type="spellStart"/>
+      <w:r>
+        <w:rPr>
+          <w:rFonts w:asciiTheme="majorBidi" w:eastAsia="Times New Roman" w:hAnsiTheme="majorBidi" w:cstheme="majorBidi"/>
+          <w:b/>
+          <w:bCs/>
+          <w:color w:val="1D2125"/>
+          <w:sz w:val="23"/>
+          <w:szCs w:val="23"/>
+          <w:lang w:eastAsia="fr-FR"/>
+        </w:rPr>
+        <w:t>frequency</w:t>
+      </w:r>
+      <w:proofErr w:type="spellEnd"/>
+      <w:r>
+        <w:rPr>
+          <w:rFonts w:asciiTheme="majorBidi" w:eastAsia="Times New Roman" w:hAnsiTheme="majorBidi" w:cstheme="majorBidi"/>
+          <w:b/>
+          <w:bCs/>
+          <w:color w:val="1D2125"/>
+          <w:sz w:val="23"/>
+          <w:szCs w:val="23"/>
+          <w:lang w:eastAsia="fr-FR"/>
+        </w:rPr>
+        <w:t xml:space="preserve"> * x / </w:t>
+      </w:r>
+      <w:proofErr w:type="spellStart"/>
+      <w:r>
+        <w:rPr>
+          <w:rFonts w:asciiTheme="majorBidi" w:eastAsia="Times New Roman" w:hAnsiTheme="majorBidi" w:cstheme="majorBidi"/>
+          <w:b/>
+          <w:bCs/>
+          <w:color w:val="1D2125"/>
+          <w:sz w:val="23"/>
+          <w:szCs w:val="23"/>
+          <w:lang w:eastAsia="fr-FR"/>
+        </w:rPr>
+        <w:t>width</w:t>
+      </w:r>
+      <w:proofErr w:type="spellEnd"/>
+      <w:r>
+        <w:rPr>
+          <w:rFonts w:asciiTheme="majorBidi" w:eastAsia="Times New Roman" w:hAnsiTheme="majorBidi" w:cstheme="majorBidi"/>
+          <w:b/>
+          <w:bCs/>
+          <w:color w:val="1D2125"/>
+          <w:sz w:val="23"/>
+          <w:szCs w:val="23"/>
+          <w:lang w:eastAsia="fr-FR"/>
+        </w:rPr>
+        <w:t>);</w:t>
+      </w:r>
+    </w:p>
+    <w:p>
+      <w:pPr>
+        <w:pStyle w:val="Paragraphedeliste"/>
+        <w:shd w:val="clear" w:color="auto" w:fill="FFFFFF"/>
+        <w:spacing w:before="100" w:beforeAutospacing="1" w:after="100" w:afterAutospacing="1" w:line="240" w:lineRule="auto"/>
+        <w:rPr>
+          <w:rFonts w:asciiTheme="majorBidi" w:eastAsia="Times New Roman" w:hAnsiTheme="majorBidi" w:cstheme="majorBidi"/>
+          <w:b/>
+          <w:bCs/>
+          <w:color w:val="1D2125"/>
+          <w:sz w:val="23"/>
+          <w:szCs w:val="23"/>
+          <w:lang w:eastAsia="fr-FR"/>
+        </w:rPr>
+      </w:pPr>
+      <w:r>
+        <w:rPr>
+          <w:rFonts w:asciiTheme="majorBidi" w:eastAsia="Times New Roman" w:hAnsiTheme="majorBidi" w:cstheme="majorBidi"/>
+          <w:b/>
+          <w:bCs/>
+          <w:color w:val="1D2125"/>
+          <w:sz w:val="23"/>
+          <w:szCs w:val="23"/>
+          <w:lang w:eastAsia="fr-FR"/>
+        </w:rPr>
+        <w:t xml:space="preserve">      </w:t>
+      </w:r>
+      <w:proofErr w:type="gramStart"/>
+      <w:r>
+        <w:rPr>
+          <w:rFonts w:asciiTheme="majorBidi" w:eastAsia="Times New Roman" w:hAnsiTheme="majorBidi" w:cstheme="majorBidi"/>
+          <w:b/>
+          <w:bCs/>
+          <w:color w:val="1D2125"/>
+          <w:sz w:val="23"/>
+          <w:szCs w:val="23"/>
+          <w:lang w:eastAsia="fr-FR"/>
+        </w:rPr>
+        <w:t>double</w:t>
+      </w:r>
+      <w:proofErr w:type="gramEnd"/>
+      <w:r>
+        <w:rPr>
+          <w:rFonts w:asciiTheme="majorBidi" w:eastAsia="Times New Roman" w:hAnsiTheme="majorBidi" w:cstheme="majorBidi"/>
+          <w:b/>
+          <w:bCs/>
+          <w:color w:val="1D2125"/>
+          <w:sz w:val="23"/>
+          <w:szCs w:val="23"/>
+          <w:lang w:eastAsia="fr-FR"/>
+        </w:rPr>
+        <w:t xml:space="preserve"> </w:t>
+      </w:r>
+      <w:r>
+        <w:rPr>
+          <w:rFonts w:asciiTheme="majorBidi" w:eastAsia="Times New Roman" w:hAnsiTheme="majorBidi" w:cstheme="majorBidi"/>
+          <w:b/>
+          <w:bCs/>
+          <w:color w:val="1D2125"/>
+          <w:sz w:val="23"/>
+          <w:szCs w:val="23"/>
+          <w:lang w:eastAsia="fr-FR"/>
+        </w:rPr>
+        <w:t>valeur</w:t>
+      </w:r>
+      <w:r>
+        <w:rPr>
+          <w:rFonts w:asciiTheme="majorBidi" w:eastAsia="Times New Roman" w:hAnsiTheme="majorBidi" w:cstheme="majorBidi"/>
+          <w:b/>
+          <w:bCs/>
+          <w:color w:val="1D2125"/>
+          <w:sz w:val="23"/>
+          <w:szCs w:val="23"/>
+          <w:lang w:eastAsia="fr-FR"/>
+        </w:rPr>
+        <w:t xml:space="preserve"> = (val + 1.0) * 0.5; </w:t>
+      </w:r>
+    </w:p>
+    <w:p>
+      <w:pPr>
+        <w:pStyle w:val="Paragraphedeliste"/>
+        <w:numPr>
+          <w:ilvl w:val="0"/>
+          <w:numId w:val="24"/>
+        </w:numPr>
+        <w:shd w:val="clear" w:color="auto" w:fill="FFFFFF"/>
+        <w:rPr>
+          <w:rFonts w:asciiTheme="majorBidi" w:eastAsia="Times New Roman" w:hAnsiTheme="majorBidi" w:cstheme="majorBidi"/>
+          <w:color w:val="1D2125"/>
+          <w:sz w:val="23"/>
+          <w:szCs w:val="23"/>
+          <w:lang w:eastAsia="fr-FR"/>
+        </w:rPr>
+      </w:pPr>
+      <w:r>
+        <w:rPr>
+          <w:rFonts w:asciiTheme="majorBidi" w:eastAsia="Times New Roman" w:hAnsiTheme="majorBidi" w:cstheme="majorBidi"/>
+          <w:color w:val="1D2125"/>
+          <w:sz w:val="23"/>
+          <w:szCs w:val="23"/>
+          <w:lang w:eastAsia="fr-FR"/>
+        </w:rPr>
+        <w:t>On convertit la valeur normalisée [0, 1] dans l’intervalle du type T :</w:t>
+      </w:r>
+    </w:p>
+    <w:p>
+      <w:pPr>
+        <w:pStyle w:val="Paragraphedeliste"/>
+        <w:shd w:val="clear" w:color="auto" w:fill="FFFFFF"/>
+        <w:rPr>
+          <w:rFonts w:asciiTheme="majorBidi" w:eastAsia="Times New Roman" w:hAnsiTheme="majorBidi" w:cstheme="majorBidi"/>
+          <w:color w:val="1D2125"/>
+          <w:sz w:val="23"/>
+          <w:szCs w:val="23"/>
+          <w:lang w:eastAsia="fr-FR"/>
+        </w:rPr>
+      </w:pPr>
+      <w:r>
+        <w:rPr>
+          <w:rFonts w:asciiTheme="majorBidi" w:eastAsia="Times New Roman" w:hAnsiTheme="majorBidi" w:cstheme="majorBidi"/>
+          <w:color w:val="1D2125"/>
+          <w:sz w:val="23"/>
+          <w:szCs w:val="23"/>
+          <w:lang w:eastAsia="fr-FR"/>
+        </w:rPr>
+        <w:t xml:space="preserve">Par exemple, si T = </w:t>
+      </w:r>
+      <w:proofErr w:type="spellStart"/>
+      <w:r>
+        <w:rPr>
+          <w:rFonts w:asciiTheme="majorBidi" w:eastAsia="Times New Roman" w:hAnsiTheme="majorBidi" w:cstheme="majorBidi"/>
+          <w:color w:val="1D2125"/>
+          <w:sz w:val="23"/>
+          <w:szCs w:val="23"/>
+          <w:lang w:eastAsia="fr-FR"/>
+        </w:rPr>
+        <w:t>unsigned</w:t>
+      </w:r>
+      <w:proofErr w:type="spellEnd"/>
+      <w:r>
+        <w:rPr>
+          <w:rFonts w:asciiTheme="majorBidi" w:eastAsia="Times New Roman" w:hAnsiTheme="majorBidi" w:cstheme="majorBidi"/>
+          <w:color w:val="1D2125"/>
+          <w:sz w:val="23"/>
+          <w:szCs w:val="23"/>
+          <w:lang w:eastAsia="fr-FR"/>
+        </w:rPr>
+        <w:t xml:space="preserve"> char,</w:t>
+      </w:r>
+      <w:r>
+        <w:rPr>
+          <w:rFonts w:asciiTheme="majorBidi" w:eastAsia="Times New Roman" w:hAnsiTheme="majorBidi" w:cstheme="majorBidi"/>
+          <w:color w:val="1D2125"/>
+          <w:sz w:val="23"/>
+          <w:szCs w:val="23"/>
+          <w:lang w:eastAsia="fr-FR"/>
+        </w:rPr>
+        <w:t xml:space="preserve"> </w:t>
+      </w:r>
+      <w:r>
+        <w:rPr>
+          <w:rFonts w:asciiTheme="majorBidi" w:eastAsia="Times New Roman" w:hAnsiTheme="majorBidi" w:cstheme="majorBidi"/>
+          <w:color w:val="1D2125"/>
+          <w:sz w:val="23"/>
+          <w:szCs w:val="23"/>
+          <w:lang w:eastAsia="fr-FR"/>
+        </w:rPr>
+        <w:t xml:space="preserve">son </w:t>
+      </w:r>
+      <w:r>
+        <w:rPr>
+          <w:rFonts w:asciiTheme="majorBidi" w:eastAsia="Times New Roman" w:hAnsiTheme="majorBidi" w:cstheme="majorBidi"/>
+          <w:color w:val="1D2125"/>
+          <w:sz w:val="23"/>
+          <w:szCs w:val="23"/>
+          <w:lang w:eastAsia="fr-FR"/>
+        </w:rPr>
+        <w:t>max</w:t>
+      </w:r>
+      <w:r>
+        <w:rPr>
+          <w:rFonts w:asciiTheme="majorBidi" w:eastAsia="Times New Roman" w:hAnsiTheme="majorBidi" w:cstheme="majorBidi"/>
+          <w:color w:val="1D2125"/>
+          <w:sz w:val="23"/>
+          <w:szCs w:val="23"/>
+          <w:lang w:eastAsia="fr-FR"/>
+        </w:rPr>
+        <w:t xml:space="preserve"> = 255, donc on obtient une intensité entre 0 et 255.</w:t>
+      </w:r>
+    </w:p>
+    <w:p>
+      <w:pPr>
+        <w:pStyle w:val="Paragraphedeliste"/>
+        <w:numPr>
+          <w:ilvl w:val="0"/>
+          <w:numId w:val="24"/>
+        </w:numPr>
+        <w:shd w:val="clear" w:color="auto" w:fill="FFFFFF"/>
+        <w:rPr>
+          <w:rFonts w:asciiTheme="majorBidi" w:eastAsia="Times New Roman" w:hAnsiTheme="majorBidi" w:cstheme="majorBidi"/>
+          <w:color w:val="1D2125"/>
+          <w:sz w:val="23"/>
+          <w:szCs w:val="23"/>
+          <w:lang w:eastAsia="fr-FR"/>
+        </w:rPr>
+      </w:pPr>
+      <w:r>
+        <w:rPr>
+          <w:rFonts w:asciiTheme="majorBidi" w:eastAsia="Times New Roman" w:hAnsiTheme="majorBidi" w:cstheme="majorBidi"/>
+          <w:color w:val="1D2125"/>
+          <w:sz w:val="23"/>
+          <w:szCs w:val="23"/>
+          <w:lang w:eastAsia="fr-FR"/>
+        </w:rPr>
+        <w:t>Enfin, on retourne l’image obtenue.</w:t>
+      </w:r>
     </w:p>
     <w:p>
       <w:pPr>
@@ -4050,6 +5609,11 @@
     </w:p>
     <w:p>
       <w:pPr>
+        <w:pStyle w:val="Paragraphedeliste"/>
+        <w:numPr>
+          <w:ilvl w:val="0"/>
+          <w:numId w:val="23"/>
+        </w:numPr>
         <w:shd w:val="clear" w:color="auto" w:fill="FFFFFF"/>
         <w:spacing w:before="100" w:beforeAutospacing="1" w:after="100" w:afterAutospacing="1" w:line="240" w:lineRule="auto"/>
         <w:rPr>
@@ -4063,11 +5627,7 @@
           <w:lang w:eastAsia="fr-FR"/>
         </w:rPr>
       </w:pPr>
-    </w:p>
-    <w:p>
-      <w:pPr>
-        <w:shd w:val="clear" w:color="auto" w:fill="FFFFFF"/>
-        <w:spacing w:before="100" w:beforeAutospacing="1" w:after="100" w:afterAutospacing="1" w:line="240" w:lineRule="auto"/>
+      <w:r>
         <w:rPr>
           <w:rFonts w:asciiTheme="majorBidi" w:eastAsia="Times New Roman" w:hAnsiTheme="majorBidi" w:cstheme="majorBidi"/>
           <w:b/>
@@ -4078,80 +5638,19 @@
           <w:szCs w:val="23"/>
           <w:lang w:eastAsia="fr-FR"/>
         </w:rPr>
-      </w:pPr>
-    </w:p>
-    <w:p>
-      <w:pPr>
-        <w:shd w:val="clear" w:color="auto" w:fill="FFFFFF"/>
-        <w:spacing w:before="100" w:beforeAutospacing="1" w:after="100" w:afterAutospacing="1" w:line="240" w:lineRule="auto"/>
-        <w:rPr>
-          <w:rFonts w:asciiTheme="majorBidi" w:eastAsia="Times New Roman" w:hAnsiTheme="majorBidi" w:cstheme="majorBidi"/>
-          <w:b/>
-          <w:bCs/>
-          <w:noProof/>
-          <w:color w:val="1D2125"/>
-          <w:sz w:val="23"/>
-          <w:szCs w:val="23"/>
-          <w:lang w:eastAsia="fr-FR"/>
-        </w:rPr>
-      </w:pPr>
-    </w:p>
-    <w:p>
-      <w:pPr>
-        <w:shd w:val="clear" w:color="auto" w:fill="FFFFFF"/>
-        <w:spacing w:before="100" w:beforeAutospacing="1" w:after="100" w:afterAutospacing="1" w:line="240" w:lineRule="auto"/>
-        <w:rPr>
-          <w:rFonts w:asciiTheme="majorBidi" w:eastAsia="Times New Roman" w:hAnsiTheme="majorBidi" w:cstheme="majorBidi"/>
-          <w:b/>
-          <w:bCs/>
-          <w:noProof/>
-          <w:color w:val="1D2125"/>
-          <w:sz w:val="23"/>
-          <w:szCs w:val="23"/>
-          <w:lang w:eastAsia="fr-FR"/>
-        </w:rPr>
-      </w:pPr>
-    </w:p>
-    <w:p>
-      <w:pPr>
-        <w:shd w:val="clear" w:color="auto" w:fill="FFFFFF"/>
-        <w:spacing w:before="100" w:beforeAutospacing="1" w:after="100" w:afterAutospacing="1" w:line="240" w:lineRule="auto"/>
-        <w:rPr>
-          <w:rFonts w:asciiTheme="majorBidi" w:eastAsia="Times New Roman" w:hAnsiTheme="majorBidi" w:cstheme="majorBidi"/>
-          <w:b/>
-          <w:bCs/>
-          <w:color w:val="1D2125"/>
-          <w:sz w:val="23"/>
-          <w:szCs w:val="23"/>
-          <w:lang w:eastAsia="fr-FR"/>
-        </w:rPr>
-      </w:pPr>
-    </w:p>
-    <w:p>
-      <w:pPr>
-        <w:shd w:val="clear" w:color="auto" w:fill="FFFFFF"/>
-        <w:spacing w:before="100" w:beforeAutospacing="1" w:after="100" w:afterAutospacing="1" w:line="240" w:lineRule="auto"/>
-        <w:rPr>
-          <w:rFonts w:asciiTheme="majorBidi" w:eastAsia="Times New Roman" w:hAnsiTheme="majorBidi" w:cstheme="majorBidi"/>
-          <w:b/>
-          <w:bCs/>
-          <w:color w:val="1D2125"/>
-          <w:sz w:val="23"/>
-          <w:szCs w:val="23"/>
-          <w:lang w:eastAsia="fr-FR"/>
-        </w:rPr>
-      </w:pPr>
+        <w:t xml:space="preserve">Resultat obtenu </w:t>
+      </w:r>
     </w:p>
     <w:p>
       <w:pPr>
         <w:pStyle w:val="Paragraphedeliste"/>
         <w:shd w:val="clear" w:color="auto" w:fill="FFFFFF"/>
         <w:spacing w:before="100" w:beforeAutospacing="1" w:after="100" w:afterAutospacing="1" w:line="240" w:lineRule="auto"/>
-        <w:ind w:left="1440"/>
-        <w:rPr>
-          <w:rFonts w:asciiTheme="majorBidi" w:eastAsia="Times New Roman" w:hAnsiTheme="majorBidi" w:cstheme="majorBidi"/>
-          <w:b/>
-          <w:bCs/>
+        <w:rPr>
+          <w:rFonts w:asciiTheme="majorBidi" w:eastAsia="Times New Roman" w:hAnsiTheme="majorBidi" w:cstheme="majorBidi"/>
+          <w:b/>
+          <w:bCs/>
+          <w:noProof/>
           <w:color w:val="1D2125"/>
           <w:sz w:val="23"/>
           <w:szCs w:val="23"/>
@@ -4164,86 +5663,13 @@
         <w:pStyle w:val="Paragraphedeliste"/>
         <w:shd w:val="clear" w:color="auto" w:fill="FFFFFF"/>
         <w:spacing w:before="100" w:beforeAutospacing="1" w:after="100" w:afterAutospacing="1" w:line="240" w:lineRule="auto"/>
-        <w:ind w:left="1440"/>
-        <w:rPr>
-          <w:rFonts w:asciiTheme="majorBidi" w:eastAsia="Times New Roman" w:hAnsiTheme="majorBidi" w:cstheme="majorBidi"/>
-          <w:b/>
-          <w:bCs/>
-          <w:color w:val="1D2125"/>
-          <w:sz w:val="23"/>
-          <w:szCs w:val="23"/>
-          <w:lang w:eastAsia="fr-FR"/>
-        </w:rPr>
-      </w:pPr>
-    </w:p>
-    <w:p>
-      <w:pPr>
-        <w:pStyle w:val="Paragraphedeliste"/>
-        <w:shd w:val="clear" w:color="auto" w:fill="FFFFFF"/>
-        <w:spacing w:before="100" w:beforeAutospacing="1" w:after="100" w:afterAutospacing="1" w:line="240" w:lineRule="auto"/>
-        <w:ind w:left="1440"/>
-        <w:rPr>
-          <w:rFonts w:asciiTheme="majorBidi" w:eastAsia="Times New Roman" w:hAnsiTheme="majorBidi" w:cstheme="majorBidi"/>
-          <w:b/>
-          <w:bCs/>
-          <w:color w:val="1D2125"/>
-          <w:sz w:val="23"/>
-          <w:szCs w:val="23"/>
-          <w:lang w:eastAsia="fr-FR"/>
-        </w:rPr>
-      </w:pPr>
-    </w:p>
-    <w:p>
-      <w:pPr>
-        <w:rPr>
-          <w:rFonts w:asciiTheme="majorBidi" w:hAnsiTheme="majorBidi" w:cstheme="majorBidi"/>
-        </w:rPr>
-      </w:pPr>
-    </w:p>
-    <w:p>
-      <w:pPr>
-        <w:rPr>
-          <w:rFonts w:asciiTheme="majorBidi" w:hAnsiTheme="majorBidi" w:cstheme="majorBidi"/>
-        </w:rPr>
-      </w:pPr>
-    </w:p>
-    <w:p>
-      <w:pPr>
-        <w:rPr>
-          <w:rFonts w:asciiTheme="majorBidi" w:hAnsiTheme="majorBidi" w:cstheme="majorBidi"/>
-        </w:rPr>
-      </w:pPr>
-    </w:p>
-    <w:p>
-      <w:pPr>
-        <w:pStyle w:val="Paragraphedeliste"/>
-        <w:numPr>
-          <w:ilvl w:val="0"/>
-          <w:numId w:val="17"/>
-        </w:numPr>
-        <w:rPr>
-          <w:rFonts w:asciiTheme="majorBidi" w:hAnsiTheme="majorBidi" w:cstheme="majorBidi"/>
-        </w:rPr>
-      </w:pPr>
-      <w:r>
-        <w:rPr>
-          <w:rFonts w:asciiTheme="majorBidi" w:hAnsiTheme="majorBidi" w:cstheme="majorBidi"/>
-        </w:rPr>
-        <w:t>Résultat Obtenu</w:t>
-      </w:r>
-    </w:p>
-    <w:p>
-      <w:pPr>
-        <w:pStyle w:val="Paragraphedeliste"/>
-        <w:rPr>
-          <w:rFonts w:asciiTheme="majorBidi" w:hAnsiTheme="majorBidi" w:cstheme="majorBidi"/>
-        </w:rPr>
-      </w:pPr>
-    </w:p>
-    <w:p>
-      <w:pPr>
-        <w:rPr>
-          <w:rFonts w:asciiTheme="majorBidi" w:hAnsiTheme="majorBidi" w:cstheme="majorBidi"/>
+        <w:rPr>
+          <w:rFonts w:asciiTheme="majorBidi" w:eastAsia="Times New Roman" w:hAnsiTheme="majorBidi" w:cstheme="majorBidi"/>
+          <w:noProof/>
+          <w:color w:val="1D2125"/>
+          <w:sz w:val="23"/>
+          <w:szCs w:val="23"/>
+          <w:lang w:eastAsia="fr-FR"/>
         </w:rPr>
       </w:pPr>
       <w:r>
@@ -4252,82 +5678,13 @@
           <w:noProof/>
         </w:rPr>
         <w:drawing>
-          <wp:anchor distT="0" distB="0" distL="114300" distR="114300" simplePos="0" relativeHeight="251661312" behindDoc="1" locked="0" layoutInCell="1" allowOverlap="1" wp14:anchorId="51854E08" wp14:editId="020F6DEA">
+          <wp:anchor distT="0" distB="0" distL="114300" distR="114300" simplePos="0" relativeHeight="251662336" behindDoc="1" locked="0" layoutInCell="1" allowOverlap="1" wp14:anchorId="24F857CA" wp14:editId="343B6BF9">
             <wp:simplePos x="0" y="0"/>
-            <wp:positionH relativeFrom="margin">
-              <wp:align>center</wp:align>
+            <wp:positionH relativeFrom="column">
+              <wp:posOffset>4013200</wp:posOffset>
             </wp:positionH>
             <wp:positionV relativeFrom="paragraph">
-              <wp:posOffset>333375</wp:posOffset>
-            </wp:positionV>
-            <wp:extent cx="2047875" cy="2076450"/>
-            <wp:effectExtent l="0" t="0" r="9525" b="0"/>
-            <wp:wrapTight wrapText="bothSides">
-              <wp:wrapPolygon edited="0">
-                <wp:start x="0" y="0"/>
-                <wp:lineTo x="0" y="21402"/>
-                <wp:lineTo x="21500" y="21402"/>
-                <wp:lineTo x="21500" y="0"/>
-                <wp:lineTo x="0" y="0"/>
-              </wp:wrapPolygon>
-            </wp:wrapTight>
-            <wp:docPr id="6" name="Image 6"/>
-            <wp:cNvGraphicFramePr>
-              <a:graphicFrameLocks xmlns:a="http://schemas.openxmlformats.org/drawingml/2006/main" noChangeAspect="1"/>
-            </wp:cNvGraphicFramePr>
-            <a:graphic xmlns:a="http://schemas.openxmlformats.org/drawingml/2006/main">
-              <a:graphicData uri="http://schemas.openxmlformats.org/drawingml/2006/picture">
-                <pic:pic xmlns:pic="http://schemas.openxmlformats.org/drawingml/2006/picture">
-                  <pic:nvPicPr>
-                    <pic:cNvPr id="6" name="Image 6"/>
-                    <pic:cNvPicPr/>
-                  </pic:nvPicPr>
-                  <pic:blipFill>
-                    <a:blip r:embed="rId13" cstate="print">
-                      <a:extLst>
-                        <a:ext uri="{28A0092B-C50C-407E-A947-70E740481C1C}">
-                          <a14:useLocalDpi xmlns:a14="http://schemas.microsoft.com/office/drawing/2010/main" val="0"/>
-                        </a:ext>
-                      </a:extLst>
-                    </a:blip>
-                    <a:stretch>
-                      <a:fillRect/>
-                    </a:stretch>
-                  </pic:blipFill>
-                  <pic:spPr>
-                    <a:xfrm>
-                      <a:off x="0" y="0"/>
-                      <a:ext cx="2047875" cy="2076450"/>
-                    </a:xfrm>
-                    <a:prstGeom prst="rect">
-                      <a:avLst/>
-                    </a:prstGeom>
-                  </pic:spPr>
-                </pic:pic>
-              </a:graphicData>
-            </a:graphic>
-            <wp14:sizeRelH relativeFrom="margin">
-              <wp14:pctWidth>0</wp14:pctWidth>
-            </wp14:sizeRelH>
-            <wp14:sizeRelV relativeFrom="margin">
-              <wp14:pctHeight>0</wp14:pctHeight>
-            </wp14:sizeRelV>
-          </wp:anchor>
-        </w:drawing>
-      </w:r>
-      <w:r>
-        <w:rPr>
-          <w:rFonts w:asciiTheme="majorBidi" w:hAnsiTheme="majorBidi" w:cstheme="majorBidi"/>
-          <w:noProof/>
-        </w:rPr>
-        <w:drawing>
-          <wp:anchor distT="0" distB="0" distL="114300" distR="114300" simplePos="0" relativeHeight="251662336" behindDoc="1" locked="0" layoutInCell="1" allowOverlap="1" wp14:anchorId="24F857CA" wp14:editId="664CB98C">
-            <wp:simplePos x="0" y="0"/>
-            <wp:positionH relativeFrom="column">
-              <wp:posOffset>4053205</wp:posOffset>
-            </wp:positionH>
-            <wp:positionV relativeFrom="paragraph">
-              <wp:posOffset>300355</wp:posOffset>
+              <wp:posOffset>335667</wp:posOffset>
             </wp:positionV>
             <wp:extent cx="2057400" cy="2171700"/>
             <wp:effectExtent l="0" t="0" r="0" b="0"/>
@@ -4352,7 +5709,7 @@
                     <pic:cNvPicPr/>
                   </pic:nvPicPr>
                   <pic:blipFill>
-                    <a:blip r:embed="rId14">
+                    <a:blip r:embed="rId13">
                       <a:extLst>
                         <a:ext uri="{28A0092B-C50C-407E-A947-70E740481C1C}">
                           <a14:useLocalDpi xmlns:a14="http://schemas.microsoft.com/office/drawing/2010/main" val="0"/>
@@ -4383,17 +5740,105 @@
       </w:r>
       <w:r>
         <w:rPr>
+          <w:rFonts w:asciiTheme="majorBidi" w:eastAsia="Times New Roman" w:hAnsiTheme="majorBidi" w:cstheme="majorBidi"/>
+          <w:noProof/>
+          <w:color w:val="1D2125"/>
+          <w:sz w:val="23"/>
+          <w:szCs w:val="23"/>
+          <w:lang w:eastAsia="fr-FR"/>
+        </w:rPr>
+        <w:t xml:space="preserve">Les figures montre le resultat obtenue apres l’appel aux fonctions </w:t>
+      </w:r>
+    </w:p>
+    <w:p>
+      <w:pPr>
+        <w:pStyle w:val="Paragraphedeliste"/>
+        <w:rPr>
+          <w:rFonts w:asciiTheme="majorBidi" w:hAnsiTheme="majorBidi" w:cstheme="majorBidi"/>
+        </w:rPr>
+      </w:pPr>
+      <w:r>
+        <w:rPr>
           <w:rFonts w:asciiTheme="majorBidi" w:hAnsiTheme="majorBidi" w:cstheme="majorBidi"/>
           <w:noProof/>
         </w:rPr>
         <w:drawing>
-          <wp:anchor distT="0" distB="0" distL="114300" distR="114300" simplePos="0" relativeHeight="251660288" behindDoc="1" locked="0" layoutInCell="1" allowOverlap="1" wp14:anchorId="2877268C" wp14:editId="7E0E97E8">
+          <wp:anchor distT="0" distB="0" distL="114300" distR="114300" simplePos="0" relativeHeight="251661312" behindDoc="1" locked="0" layoutInCell="1" allowOverlap="1" wp14:anchorId="51854E08" wp14:editId="43BB2373">
             <wp:simplePos x="0" y="0"/>
             <wp:positionH relativeFrom="margin">
-              <wp:posOffset>-457200</wp:posOffset>
+              <wp:align>center</wp:align>
             </wp:positionH>
             <wp:positionV relativeFrom="paragraph">
-              <wp:posOffset>183515</wp:posOffset>
+              <wp:posOffset>140252</wp:posOffset>
+            </wp:positionV>
+            <wp:extent cx="2047875" cy="2202180"/>
+            <wp:effectExtent l="0" t="0" r="9525" b="7620"/>
+            <wp:wrapTight wrapText="bothSides">
+              <wp:wrapPolygon edited="0">
+                <wp:start x="0" y="0"/>
+                <wp:lineTo x="0" y="21488"/>
+                <wp:lineTo x="21500" y="21488"/>
+                <wp:lineTo x="21500" y="0"/>
+                <wp:lineTo x="0" y="0"/>
+              </wp:wrapPolygon>
+            </wp:wrapTight>
+            <wp:docPr id="6" name="Image 6"/>
+            <wp:cNvGraphicFramePr>
+              <a:graphicFrameLocks xmlns:a="http://schemas.openxmlformats.org/drawingml/2006/main" noChangeAspect="1"/>
+            </wp:cNvGraphicFramePr>
+            <a:graphic xmlns:a="http://schemas.openxmlformats.org/drawingml/2006/main">
+              <a:graphicData uri="http://schemas.openxmlformats.org/drawingml/2006/picture">
+                <pic:pic xmlns:pic="http://schemas.openxmlformats.org/drawingml/2006/picture">
+                  <pic:nvPicPr>
+                    <pic:cNvPr id="6" name="Image 6"/>
+                    <pic:cNvPicPr/>
+                  </pic:nvPicPr>
+                  <pic:blipFill>
+                    <a:blip r:embed="rId14" cstate="print">
+                      <a:extLst>
+                        <a:ext uri="{28A0092B-C50C-407E-A947-70E740481C1C}">
+                          <a14:useLocalDpi xmlns:a14="http://schemas.microsoft.com/office/drawing/2010/main" val="0"/>
+                        </a:ext>
+                      </a:extLst>
+                    </a:blip>
+                    <a:stretch>
+                      <a:fillRect/>
+                    </a:stretch>
+                  </pic:blipFill>
+                  <pic:spPr>
+                    <a:xfrm>
+                      <a:off x="0" y="0"/>
+                      <a:ext cx="2047875" cy="2202180"/>
+                    </a:xfrm>
+                    <a:prstGeom prst="rect">
+                      <a:avLst/>
+                    </a:prstGeom>
+                  </pic:spPr>
+                </pic:pic>
+              </a:graphicData>
+            </a:graphic>
+            <wp14:sizeRelH relativeFrom="margin">
+              <wp14:pctWidth>0</wp14:pctWidth>
+            </wp14:sizeRelH>
+            <wp14:sizeRelV relativeFrom="margin">
+              <wp14:pctHeight>0</wp14:pctHeight>
+            </wp14:sizeRelV>
+          </wp:anchor>
+        </w:drawing>
+      </w:r>
+      <w:r>
+        <w:rPr>
+          <w:rFonts w:asciiTheme="majorBidi" w:hAnsiTheme="majorBidi" w:cstheme="majorBidi"/>
+          <w:noProof/>
+        </w:rPr>
+        <w:drawing>
+          <wp:anchor distT="0" distB="0" distL="114300" distR="114300" simplePos="0" relativeHeight="251660288" behindDoc="1" locked="0" layoutInCell="1" allowOverlap="1" wp14:anchorId="2877268C" wp14:editId="1755F7D6">
+            <wp:simplePos x="0" y="0"/>
+            <wp:positionH relativeFrom="margin">
+              <wp:posOffset>-473710</wp:posOffset>
+            </wp:positionH>
+            <wp:positionV relativeFrom="paragraph">
+              <wp:posOffset>108585</wp:posOffset>
             </wp:positionV>
             <wp:extent cx="2143125" cy="2282190"/>
             <wp:effectExtent l="0" t="0" r="9525" b="3810"/>
@@ -4450,15 +5895,106 @@
           </wp:anchor>
         </w:drawing>
       </w:r>
-      <w:r>
-        <w:rPr>
-          <w:rFonts w:asciiTheme="majorBidi" w:hAnsiTheme="majorBidi" w:cstheme="majorBidi"/>
-        </w:rPr>
-        <w:t xml:space="preserve"> </w:t>
-      </w:r>
     </w:p>
     <w:p>
       <w:pPr>
+        <w:rPr>
+          <w:rFonts w:asciiTheme="majorBidi" w:hAnsiTheme="majorBidi" w:cstheme="majorBidi"/>
+        </w:rPr>
+      </w:pPr>
+      <w:r>
+        <w:rPr>
+          <w:rFonts w:asciiTheme="majorBidi" w:hAnsiTheme="majorBidi" w:cstheme="majorBidi"/>
+        </w:rPr>
+        <w:t xml:space="preserve"> </w:t>
+      </w:r>
+    </w:p>
+    <w:p>
+      <w:pPr>
+        <w:pStyle w:val="Paragraphedeliste"/>
+        <w:numPr>
+          <w:ilvl w:val="0"/>
+          <w:numId w:val="22"/>
+        </w:numPr>
+        <w:rPr>
+          <w:rFonts w:asciiTheme="majorBidi" w:hAnsiTheme="majorBidi" w:cstheme="majorBidi"/>
+          <w:b/>
+          <w:bCs/>
+        </w:rPr>
+      </w:pPr>
+      <w:r>
+        <w:rPr>
+          <w:rFonts w:asciiTheme="majorBidi" w:hAnsiTheme="majorBidi" w:cstheme="majorBidi"/>
+          <w:b/>
+          <w:bCs/>
+        </w:rPr>
+        <w:t>Lecteur et écriture de</w:t>
+      </w:r>
+      <w:r>
+        <w:rPr>
+          <w:rFonts w:asciiTheme="majorBidi" w:hAnsiTheme="majorBidi" w:cstheme="majorBidi"/>
+          <w:b/>
+          <w:bCs/>
+        </w:rPr>
+        <w:t xml:space="preserve"> fichiers images au format brut (.</w:t>
+      </w:r>
+      <w:proofErr w:type="spellStart"/>
+      <w:r>
+        <w:rPr>
+          <w:rFonts w:asciiTheme="majorBidi" w:hAnsiTheme="majorBidi" w:cstheme="majorBidi"/>
+          <w:b/>
+          <w:bCs/>
+        </w:rPr>
+        <w:t>raw</w:t>
+      </w:r>
+      <w:proofErr w:type="spellEnd"/>
+      <w:r>
+        <w:rPr>
+          <w:rFonts w:asciiTheme="majorBidi" w:hAnsiTheme="majorBidi" w:cstheme="majorBidi"/>
+          <w:b/>
+          <w:bCs/>
+        </w:rPr>
+        <w:t>)</w:t>
+      </w:r>
+      <w:r>
+        <w:rPr>
+          <w:rFonts w:asciiTheme="majorBidi" w:hAnsiTheme="majorBidi" w:cstheme="majorBidi"/>
+          <w:b/>
+          <w:bCs/>
+        </w:rPr>
+        <w:t> :</w:t>
+      </w:r>
+    </w:p>
+    <w:p>
+      <w:pPr>
+        <w:pStyle w:val="Paragraphedeliste"/>
+        <w:numPr>
+          <w:ilvl w:val="1"/>
+          <w:numId w:val="22"/>
+        </w:numPr>
+        <w:rPr>
+          <w:rFonts w:asciiTheme="majorBidi" w:hAnsiTheme="majorBidi" w:cstheme="majorBidi"/>
+        </w:rPr>
+      </w:pPr>
+      <w:r>
+        <w:rPr>
+          <w:rFonts w:asciiTheme="majorBidi" w:hAnsiTheme="majorBidi" w:cstheme="majorBidi"/>
+        </w:rPr>
+        <w:t>Lecteur de fichier image brut :</w:t>
+      </w:r>
+    </w:p>
+    <w:p>
+      <w:pPr>
+        <w:pStyle w:val="Paragraphedeliste"/>
+        <w:ind w:left="1440"/>
+        <w:rPr>
+          <w:rFonts w:asciiTheme="majorBidi" w:hAnsiTheme="majorBidi" w:cstheme="majorBidi"/>
+        </w:rPr>
+      </w:pPr>
+    </w:p>
+    <w:p>
+      <w:pPr>
+        <w:pStyle w:val="Paragraphedeliste"/>
         <w:rPr>
           <w:rFonts w:asciiTheme="majorBidi" w:hAnsiTheme="majorBidi" w:cstheme="majorBidi"/>
         </w:rPr>
@@ -4750,6 +6286,119 @@
 <file path=word/numbering.xml><?xml version="1.0" encoding="utf-8"?>
 <w:numbering xmlns:wpc="http://schemas.microsoft.com/office/word/2010/wordprocessingCanvas" xmlns:cx="http://schemas.microsoft.com/office/drawing/2014/chartex" xmlns:cx1="http://schemas.microsoft.com/office/drawing/2015/9/8/chartex" xmlns:cx2="http://schemas.microsoft.com/office/drawing/2015/10/21/chartex" xmlns:cx3="http://schemas.microsoft.com/office/drawing/2016/5/9/chartex" xmlns:cx4="http://schemas.microsoft.com/office/drawing/2016/5/10/chartex" xmlns:cx5="http://schemas.microsoft.com/office/drawing/2016/5/11/chartex" xmlns:cx6="http://schemas.microsoft.com/office/drawing/2016/5/12/chartex" xmlns:cx7="http://schemas.microsoft.com/office/drawing/2016/5/13/chartex" xmlns:cx8="http://schemas.microsoft.com/office/drawing/2016/5/14/chartex" xmlns:mc="http://schemas.openxmlformats.org/markup-compatibility/2006" xmlns:aink="http://schemas.microsoft.com/office/drawing/2016/ink" xmlns:am3d="http://schemas.microsoft.com/office/drawing/2017/model3d" xmlns:o="urn:schemas-microsoft-com:office:office" xmlns:r="http://schemas.openxmlformats.org/officeDocument/2006/relationships" xmlns:m="http://schemas.openxmlformats.org/officeDocument/2006/math" xmlns:v="urn:schemas-microsoft-com:vml" xmlns:wp14="http://schemas.microsoft.com/office/word/2010/wordprocessingDrawing" xmlns:wp="http://schemas.openxmlformats.org/drawingml/2006/wordprocessingDrawing" xmlns:w10="urn:schemas-microsoft-com:office:word" xmlns:w="http://schemas.openxmlformats.org/wordprocessingml/2006/main" xmlns:w14="http://schemas.microsoft.com/office/word/2010/wordml" xmlns:w15="http://schemas.microsoft.com/office/word/2012/wordml" xmlns:w16cex="http://schemas.microsoft.com/office/word/2018/wordml/cex" xmlns:w16cid="http://schemas.microsoft.com/office/word/2016/wordml/cid" xmlns:w16="http://schemas.microsoft.com/office/word/2018/wordml" xmlns:w16sdtdh="http://schemas.microsoft.com/office/word/2020/wordml/sdtdatahash" xmlns:w16se="http://schemas.microsoft.com/office/word/2015/wordml/symex" xmlns:wpg="http://schemas.microsoft.com/office/word/2010/wordprocessingGroup" xmlns:wpi="http://schemas.microsoft.com/office/word/2010/wordprocessingInk" xmlns:wne="http://schemas.microsoft.com/office/word/2006/wordml" xmlns:wps="http://schemas.microsoft.com/office/word/2010/wordprocessingShape" mc:Ignorable="w14 w15 w16se w16cid w16 w16cex w16sdtdh wp14">
   <w:abstractNum w:abstractNumId="0" w15:restartNumberingAfterBreak="0">
+    <w:nsid w:val="014B487C"/>
+    <w:multiLevelType w:val="hybridMultilevel"/>
+    <w:tmpl w:val="8294DED8"/>
+    <w:lvl w:ilvl="0" w:tplc="040C000F">
+      <w:start w:val="1"/>
+      <w:numFmt w:val="decimal"/>
+      <w:lvlText w:val="%1."/>
+      <w:lvlJc w:val="left"/>
+      <w:pPr>
+        <w:ind w:left="720" w:hanging="360"/>
+      </w:pPr>
+      <w:rPr>
+        <w:rFonts w:hint="default"/>
+      </w:rPr>
+    </w:lvl>
+    <w:lvl w:ilvl="1" w:tplc="040C0009">
+      <w:start w:val="1"/>
+      <w:numFmt w:val="bullet"/>
+      <w:lvlText w:val=""/>
+      <w:lvlJc w:val="left"/>
+      <w:pPr>
+        <w:ind w:left="1440" w:hanging="360"/>
+      </w:pPr>
+      <w:rPr>
+        <w:rFonts w:ascii="Wingdings" w:hAnsi="Wingdings" w:hint="default"/>
+      </w:rPr>
+    </w:lvl>
+    <w:lvl w:ilvl="2" w:tplc="040C0005" w:tentative="1">
+      <w:start w:val="1"/>
+      <w:numFmt w:val="bullet"/>
+      <w:lvlText w:val=""/>
+      <w:lvlJc w:val="left"/>
+      <w:pPr>
+        <w:ind w:left="2160" w:hanging="360"/>
+      </w:pPr>
+      <w:rPr>
+        <w:rFonts w:ascii="Wingdings" w:hAnsi="Wingdings" w:hint="default"/>
+      </w:rPr>
+    </w:lvl>
+    <w:lvl w:ilvl="3" w:tplc="040C0001" w:tentative="1">
+      <w:start w:val="1"/>
+      <w:numFmt w:val="bullet"/>
+      <w:lvlText w:val=""/>
+      <w:lvlJc w:val="left"/>
+      <w:pPr>
+        <w:ind w:left="2880" w:hanging="360"/>
+      </w:pPr>
+      <w:rPr>
+        <w:rFonts w:ascii="Symbol" w:hAnsi="Symbol" w:hint="default"/>
+      </w:rPr>
+    </w:lvl>
+    <w:lvl w:ilvl="4" w:tplc="040C0003" w:tentative="1">
+      <w:start w:val="1"/>
+      <w:numFmt w:val="bullet"/>
+      <w:lvlText w:val="o"/>
+      <w:lvlJc w:val="left"/>
+      <w:pPr>
+        <w:ind w:left="3600" w:hanging="360"/>
+      </w:pPr>
+      <w:rPr>
+        <w:rFonts w:ascii="Courier New" w:hAnsi="Courier New" w:cs="Courier New" w:hint="default"/>
+      </w:rPr>
+    </w:lvl>
+    <w:lvl w:ilvl="5" w:tplc="040C0005" w:tentative="1">
+      <w:start w:val="1"/>
+      <w:numFmt w:val="bullet"/>
+      <w:lvlText w:val=""/>
+      <w:lvlJc w:val="left"/>
+      <w:pPr>
+        <w:ind w:left="4320" w:hanging="360"/>
+      </w:pPr>
+      <w:rPr>
+        <w:rFonts w:ascii="Wingdings" w:hAnsi="Wingdings" w:hint="default"/>
+      </w:rPr>
+    </w:lvl>
+    <w:lvl w:ilvl="6" w:tplc="040C0001" w:tentative="1">
+      <w:start w:val="1"/>
+      <w:numFmt w:val="bullet"/>
+      <w:lvlText w:val=""/>
+      <w:lvlJc w:val="left"/>
+      <w:pPr>
+        <w:ind w:left="5040" w:hanging="360"/>
+      </w:pPr>
+      <w:rPr>
+        <w:rFonts w:ascii="Symbol" w:hAnsi="Symbol" w:hint="default"/>
+      </w:rPr>
+    </w:lvl>
+    <w:lvl w:ilvl="7" w:tplc="040C0003" w:tentative="1">
+      <w:start w:val="1"/>
+      <w:numFmt w:val="bullet"/>
+      <w:lvlText w:val="o"/>
+      <w:lvlJc w:val="left"/>
+      <w:pPr>
+        <w:ind w:left="5760" w:hanging="360"/>
+      </w:pPr>
+      <w:rPr>
+        <w:rFonts w:ascii="Courier New" w:hAnsi="Courier New" w:cs="Courier New" w:hint="default"/>
+      </w:rPr>
+    </w:lvl>
+    <w:lvl w:ilvl="8" w:tplc="040C0005" w:tentative="1">
+      <w:start w:val="1"/>
+      <w:numFmt w:val="bullet"/>
+      <w:lvlText w:val=""/>
+      <w:lvlJc w:val="left"/>
+      <w:pPr>
+        <w:ind w:left="6480" w:hanging="360"/>
+      </w:pPr>
+      <w:rPr>
+        <w:rFonts w:ascii="Wingdings" w:hAnsi="Wingdings" w:hint="default"/>
+      </w:rPr>
+    </w:lvl>
+  </w:abstractNum>
+  <w:abstractNum w:abstractNumId="1" w15:restartNumberingAfterBreak="0">
     <w:nsid w:val="01EC79B6"/>
     <w:multiLevelType w:val="multilevel"/>
     <w:tmpl w:val="040C001F"/>
@@ -4835,7 +6484,7 @@
       </w:pPr>
     </w:lvl>
   </w:abstractNum>
-  <w:abstractNum w:abstractNumId="1" w15:restartNumberingAfterBreak="0">
+  <w:abstractNum w:abstractNumId="2" w15:restartNumberingAfterBreak="0">
     <w:nsid w:val="04FA1485"/>
     <w:multiLevelType w:val="hybridMultilevel"/>
     <w:tmpl w:val="D0F83608"/>
@@ -4948,7 +6597,7 @@
       </w:rPr>
     </w:lvl>
   </w:abstractNum>
-  <w:abstractNum w:abstractNumId="2" w15:restartNumberingAfterBreak="0">
+  <w:abstractNum w:abstractNumId="3" w15:restartNumberingAfterBreak="0">
     <w:nsid w:val="060F3036"/>
     <w:multiLevelType w:val="hybridMultilevel"/>
     <w:tmpl w:val="63B466A6"/>
@@ -5061,7 +6710,7 @@
       </w:rPr>
     </w:lvl>
   </w:abstractNum>
-  <w:abstractNum w:abstractNumId="3" w15:restartNumberingAfterBreak="0">
+  <w:abstractNum w:abstractNumId="4" w15:restartNumberingAfterBreak="0">
     <w:nsid w:val="0EB148D9"/>
     <w:multiLevelType w:val="hybridMultilevel"/>
     <w:tmpl w:val="B35EB2EC"/>
@@ -5174,7 +6823,7 @@
       </w:rPr>
     </w:lvl>
   </w:abstractNum>
-  <w:abstractNum w:abstractNumId="4" w15:restartNumberingAfterBreak="0">
+  <w:abstractNum w:abstractNumId="5" w15:restartNumberingAfterBreak="0">
     <w:nsid w:val="1499677A"/>
     <w:multiLevelType w:val="hybridMultilevel"/>
     <w:tmpl w:val="E45AD09A"/>
@@ -5287,7 +6936,7 @@
       </w:rPr>
     </w:lvl>
   </w:abstractNum>
-  <w:abstractNum w:abstractNumId="5" w15:restartNumberingAfterBreak="0">
+  <w:abstractNum w:abstractNumId="6" w15:restartNumberingAfterBreak="0">
     <w:nsid w:val="19591821"/>
     <w:multiLevelType w:val="hybridMultilevel"/>
     <w:tmpl w:val="A1B4E6C2"/>
@@ -5400,7 +7049,7 @@
       </w:rPr>
     </w:lvl>
   </w:abstractNum>
-  <w:abstractNum w:abstractNumId="6" w15:restartNumberingAfterBreak="0">
+  <w:abstractNum w:abstractNumId="7" w15:restartNumberingAfterBreak="0">
     <w:nsid w:val="1CAF0CD9"/>
     <w:multiLevelType w:val="hybridMultilevel"/>
     <w:tmpl w:val="586ED712"/>
@@ -5513,7 +7162,7 @@
       </w:rPr>
     </w:lvl>
   </w:abstractNum>
-  <w:abstractNum w:abstractNumId="7" w15:restartNumberingAfterBreak="0">
+  <w:abstractNum w:abstractNumId="8" w15:restartNumberingAfterBreak="0">
     <w:nsid w:val="1DED45EC"/>
     <w:multiLevelType w:val="multilevel"/>
     <w:tmpl w:val="040C001F"/>
@@ -5599,7 +7248,7 @@
       </w:pPr>
     </w:lvl>
   </w:abstractNum>
-  <w:abstractNum w:abstractNumId="8" w15:restartNumberingAfterBreak="0">
+  <w:abstractNum w:abstractNumId="9" w15:restartNumberingAfterBreak="0">
     <w:nsid w:val="26443698"/>
     <w:multiLevelType w:val="hybridMultilevel"/>
     <w:tmpl w:val="4A10C5AC"/>
@@ -5712,7 +7361,120 @@
       </w:rPr>
     </w:lvl>
   </w:abstractNum>
-  <w:abstractNum w:abstractNumId="9" w15:restartNumberingAfterBreak="0">
+  <w:abstractNum w:abstractNumId="10" w15:restartNumberingAfterBreak="0">
+    <w:nsid w:val="312A4ECD"/>
+    <w:multiLevelType w:val="hybridMultilevel"/>
+    <w:tmpl w:val="CC660DFC"/>
+    <w:lvl w:ilvl="0" w:tplc="040C0001">
+      <w:start w:val="1"/>
+      <w:numFmt w:val="bullet"/>
+      <w:lvlText w:val=""/>
+      <w:lvlJc w:val="left"/>
+      <w:pPr>
+        <w:ind w:left="720" w:hanging="360"/>
+      </w:pPr>
+      <w:rPr>
+        <w:rFonts w:ascii="Symbol" w:hAnsi="Symbol" w:hint="default"/>
+      </w:rPr>
+    </w:lvl>
+    <w:lvl w:ilvl="1" w:tplc="040C0003" w:tentative="1">
+      <w:start w:val="1"/>
+      <w:numFmt w:val="bullet"/>
+      <w:lvlText w:val="o"/>
+      <w:lvlJc w:val="left"/>
+      <w:pPr>
+        <w:ind w:left="1440" w:hanging="360"/>
+      </w:pPr>
+      <w:rPr>
+        <w:rFonts w:ascii="Courier New" w:hAnsi="Courier New" w:cs="Courier New" w:hint="default"/>
+      </w:rPr>
+    </w:lvl>
+    <w:lvl w:ilvl="2" w:tplc="040C0005" w:tentative="1">
+      <w:start w:val="1"/>
+      <w:numFmt w:val="bullet"/>
+      <w:lvlText w:val=""/>
+      <w:lvlJc w:val="left"/>
+      <w:pPr>
+        <w:ind w:left="2160" w:hanging="360"/>
+      </w:pPr>
+      <w:rPr>
+        <w:rFonts w:ascii="Wingdings" w:hAnsi="Wingdings" w:hint="default"/>
+      </w:rPr>
+    </w:lvl>
+    <w:lvl w:ilvl="3" w:tplc="040C0001" w:tentative="1">
+      <w:start w:val="1"/>
+      <w:numFmt w:val="bullet"/>
+      <w:lvlText w:val=""/>
+      <w:lvlJc w:val="left"/>
+      <w:pPr>
+        <w:ind w:left="2880" w:hanging="360"/>
+      </w:pPr>
+      <w:rPr>
+        <w:rFonts w:ascii="Symbol" w:hAnsi="Symbol" w:hint="default"/>
+      </w:rPr>
+    </w:lvl>
+    <w:lvl w:ilvl="4" w:tplc="040C0003" w:tentative="1">
+      <w:start w:val="1"/>
+      <w:numFmt w:val="bullet"/>
+      <w:lvlText w:val="o"/>
+      <w:lvlJc w:val="left"/>
+      <w:pPr>
+        <w:ind w:left="3600" w:hanging="360"/>
+      </w:pPr>
+      <w:rPr>
+        <w:rFonts w:ascii="Courier New" w:hAnsi="Courier New" w:cs="Courier New" w:hint="default"/>
+      </w:rPr>
+    </w:lvl>
+    <w:lvl w:ilvl="5" w:tplc="040C0005" w:tentative="1">
+      <w:start w:val="1"/>
+      <w:numFmt w:val="bullet"/>
+      <w:lvlText w:val=""/>
+      <w:lvlJc w:val="left"/>
+      <w:pPr>
+        <w:ind w:left="4320" w:hanging="360"/>
+      </w:pPr>
+      <w:rPr>
+        <w:rFonts w:ascii="Wingdings" w:hAnsi="Wingdings" w:hint="default"/>
+      </w:rPr>
+    </w:lvl>
+    <w:lvl w:ilvl="6" w:tplc="040C0001" w:tentative="1">
+      <w:start w:val="1"/>
+      <w:numFmt w:val="bullet"/>
+      <w:lvlText w:val=""/>
+      <w:lvlJc w:val="left"/>
+      <w:pPr>
+        <w:ind w:left="5040" w:hanging="360"/>
+      </w:pPr>
+      <w:rPr>
+        <w:rFonts w:ascii="Symbol" w:hAnsi="Symbol" w:hint="default"/>
+      </w:rPr>
+    </w:lvl>
+    <w:lvl w:ilvl="7" w:tplc="040C0003" w:tentative="1">
+      <w:start w:val="1"/>
+      <w:numFmt w:val="bullet"/>
+      <w:lvlText w:val="o"/>
+      <w:lvlJc w:val="left"/>
+      <w:pPr>
+        <w:ind w:left="5760" w:hanging="360"/>
+      </w:pPr>
+      <w:rPr>
+        <w:rFonts w:ascii="Courier New" w:hAnsi="Courier New" w:cs="Courier New" w:hint="default"/>
+      </w:rPr>
+    </w:lvl>
+    <w:lvl w:ilvl="8" w:tplc="040C0005" w:tentative="1">
+      <w:start w:val="1"/>
+      <w:numFmt w:val="bullet"/>
+      <w:lvlText w:val=""/>
+      <w:lvlJc w:val="left"/>
+      <w:pPr>
+        <w:ind w:left="6480" w:hanging="360"/>
+      </w:pPr>
+      <w:rPr>
+        <w:rFonts w:ascii="Wingdings" w:hAnsi="Wingdings" w:hint="default"/>
+      </w:rPr>
+    </w:lvl>
+  </w:abstractNum>
+  <w:abstractNum w:abstractNumId="11" w15:restartNumberingAfterBreak="0">
     <w:nsid w:val="31A11844"/>
     <w:multiLevelType w:val="hybridMultilevel"/>
     <w:tmpl w:val="01986C56"/>
@@ -5825,7 +7587,7 @@
       </w:rPr>
     </w:lvl>
   </w:abstractNum>
-  <w:abstractNum w:abstractNumId="10" w15:restartNumberingAfterBreak="0">
+  <w:abstractNum w:abstractNumId="12" w15:restartNumberingAfterBreak="0">
     <w:nsid w:val="3C90192C"/>
     <w:multiLevelType w:val="hybridMultilevel"/>
     <w:tmpl w:val="CB8AE2E2"/>
@@ -5911,7 +7673,7 @@
       </w:pPr>
     </w:lvl>
   </w:abstractNum>
-  <w:abstractNum w:abstractNumId="11" w15:restartNumberingAfterBreak="0">
+  <w:abstractNum w:abstractNumId="13" w15:restartNumberingAfterBreak="0">
     <w:nsid w:val="435F5769"/>
     <w:multiLevelType w:val="multilevel"/>
     <w:tmpl w:val="040C001F"/>
@@ -6024,120 +7786,120 @@
       </w:rPr>
     </w:lvl>
   </w:abstractNum>
-  <w:abstractNum w:abstractNumId="12" w15:restartNumberingAfterBreak="0">
+  <w:abstractNum w:abstractNumId="14" w15:restartNumberingAfterBreak="0">
     <w:nsid w:val="50823E82"/>
     <w:multiLevelType w:val="hybridMultilevel"/>
-    <w:tmpl w:val="AD4A99A0"/>
-    <w:lvl w:ilvl="0" w:tplc="040C0009">
-      <w:start w:val="1"/>
-      <w:numFmt w:val="bullet"/>
-      <w:lvlText w:val=""/>
+    <w:tmpl w:val="C576C56A"/>
+    <w:lvl w:ilvl="0" w:tplc="040C000F">
+      <w:start w:val="1"/>
+      <w:numFmt w:val="decimal"/>
+      <w:lvlText w:val="%1."/>
       <w:lvlJc w:val="left"/>
       <w:pPr>
         <w:ind w:left="720" w:hanging="360"/>
       </w:pPr>
       <w:rPr>
+        <w:rFonts w:hint="default"/>
+      </w:rPr>
+    </w:lvl>
+    <w:lvl w:ilvl="1" w:tplc="040C0003">
+      <w:start w:val="1"/>
+      <w:numFmt w:val="bullet"/>
+      <w:lvlText w:val="o"/>
+      <w:lvlJc w:val="left"/>
+      <w:pPr>
+        <w:ind w:left="1440" w:hanging="360"/>
+      </w:pPr>
+      <w:rPr>
+        <w:rFonts w:ascii="Courier New" w:hAnsi="Courier New" w:cs="Courier New" w:hint="default"/>
+      </w:rPr>
+    </w:lvl>
+    <w:lvl w:ilvl="2" w:tplc="040C0005" w:tentative="1">
+      <w:start w:val="1"/>
+      <w:numFmt w:val="bullet"/>
+      <w:lvlText w:val=""/>
+      <w:lvlJc w:val="left"/>
+      <w:pPr>
+        <w:ind w:left="2160" w:hanging="360"/>
+      </w:pPr>
+      <w:rPr>
         <w:rFonts w:ascii="Wingdings" w:hAnsi="Wingdings" w:hint="default"/>
       </w:rPr>
     </w:lvl>
-    <w:lvl w:ilvl="1" w:tplc="040C0003">
+    <w:lvl w:ilvl="3" w:tplc="040C0001" w:tentative="1">
+      <w:start w:val="1"/>
+      <w:numFmt w:val="bullet"/>
+      <w:lvlText w:val=""/>
+      <w:lvlJc w:val="left"/>
+      <w:pPr>
+        <w:ind w:left="2880" w:hanging="360"/>
+      </w:pPr>
+      <w:rPr>
+        <w:rFonts w:ascii="Symbol" w:hAnsi="Symbol" w:hint="default"/>
+      </w:rPr>
+    </w:lvl>
+    <w:lvl w:ilvl="4" w:tplc="040C0003" w:tentative="1">
       <w:start w:val="1"/>
       <w:numFmt w:val="bullet"/>
       <w:lvlText w:val="o"/>
       <w:lvlJc w:val="left"/>
       <w:pPr>
-        <w:ind w:left="1440" w:hanging="360"/>
+        <w:ind w:left="3600" w:hanging="360"/>
       </w:pPr>
       <w:rPr>
         <w:rFonts w:ascii="Courier New" w:hAnsi="Courier New" w:cs="Courier New" w:hint="default"/>
       </w:rPr>
     </w:lvl>
-    <w:lvl w:ilvl="2" w:tplc="040C0005" w:tentative="1">
+    <w:lvl w:ilvl="5" w:tplc="040C0005" w:tentative="1">
       <w:start w:val="1"/>
       <w:numFmt w:val="bullet"/>
       <w:lvlText w:val=""/>
       <w:lvlJc w:val="left"/>
       <w:pPr>
-        <w:ind w:left="2160" w:hanging="360"/>
+        <w:ind w:left="4320" w:hanging="360"/>
       </w:pPr>
       <w:rPr>
         <w:rFonts w:ascii="Wingdings" w:hAnsi="Wingdings" w:hint="default"/>
       </w:rPr>
     </w:lvl>
-    <w:lvl w:ilvl="3" w:tplc="040C0001" w:tentative="1">
+    <w:lvl w:ilvl="6" w:tplc="040C0001" w:tentative="1">
       <w:start w:val="1"/>
       <w:numFmt w:val="bullet"/>
       <w:lvlText w:val=""/>
       <w:lvlJc w:val="left"/>
       <w:pPr>
-        <w:ind w:left="2880" w:hanging="360"/>
+        <w:ind w:left="5040" w:hanging="360"/>
       </w:pPr>
       <w:rPr>
         <w:rFonts w:ascii="Symbol" w:hAnsi="Symbol" w:hint="default"/>
       </w:rPr>
     </w:lvl>
-    <w:lvl w:ilvl="4" w:tplc="040C0003" w:tentative="1">
+    <w:lvl w:ilvl="7" w:tplc="040C0003" w:tentative="1">
       <w:start w:val="1"/>
       <w:numFmt w:val="bullet"/>
       <w:lvlText w:val="o"/>
       <w:lvlJc w:val="left"/>
       <w:pPr>
-        <w:ind w:left="3600" w:hanging="360"/>
+        <w:ind w:left="5760" w:hanging="360"/>
       </w:pPr>
       <w:rPr>
         <w:rFonts w:ascii="Courier New" w:hAnsi="Courier New" w:cs="Courier New" w:hint="default"/>
       </w:rPr>
     </w:lvl>
-    <w:lvl w:ilvl="5" w:tplc="040C0005" w:tentative="1">
+    <w:lvl w:ilvl="8" w:tplc="040C0005" w:tentative="1">
       <w:start w:val="1"/>
       <w:numFmt w:val="bullet"/>
       <w:lvlText w:val=""/>
       <w:lvlJc w:val="left"/>
       <w:pPr>
-        <w:ind w:left="4320" w:hanging="360"/>
+        <w:ind w:left="6480" w:hanging="360"/>
       </w:pPr>
       <w:rPr>
         <w:rFonts w:ascii="Wingdings" w:hAnsi="Wingdings" w:hint="default"/>
       </w:rPr>
     </w:lvl>
-    <w:lvl w:ilvl="6" w:tplc="040C0001" w:tentative="1">
-      <w:start w:val="1"/>
-      <w:numFmt w:val="bullet"/>
-      <w:lvlText w:val=""/>
-      <w:lvlJc w:val="left"/>
-      <w:pPr>
-        <w:ind w:left="5040" w:hanging="360"/>
-      </w:pPr>
-      <w:rPr>
-        <w:rFonts w:ascii="Symbol" w:hAnsi="Symbol" w:hint="default"/>
-      </w:rPr>
-    </w:lvl>
-    <w:lvl w:ilvl="7" w:tplc="040C0003" w:tentative="1">
-      <w:start w:val="1"/>
-      <w:numFmt w:val="bullet"/>
-      <w:lvlText w:val="o"/>
-      <w:lvlJc w:val="left"/>
-      <w:pPr>
-        <w:ind w:left="5760" w:hanging="360"/>
-      </w:pPr>
-      <w:rPr>
-        <w:rFonts w:ascii="Courier New" w:hAnsi="Courier New" w:cs="Courier New" w:hint="default"/>
-      </w:rPr>
-    </w:lvl>
-    <w:lvl w:ilvl="8" w:tplc="040C0005" w:tentative="1">
-      <w:start w:val="1"/>
-      <w:numFmt w:val="bullet"/>
-      <w:lvlText w:val=""/>
-      <w:lvlJc w:val="left"/>
-      <w:pPr>
-        <w:ind w:left="6480" w:hanging="360"/>
-      </w:pPr>
-      <w:rPr>
-        <w:rFonts w:ascii="Wingdings" w:hAnsi="Wingdings" w:hint="default"/>
-      </w:rPr>
-    </w:lvl>
   </w:abstractNum>
-  <w:abstractNum w:abstractNumId="13" w15:restartNumberingAfterBreak="0">
+  <w:abstractNum w:abstractNumId="15" w15:restartNumberingAfterBreak="0">
     <w:nsid w:val="56705D22"/>
     <w:multiLevelType w:val="hybridMultilevel"/>
     <w:tmpl w:val="4648C37E"/>
@@ -6223,7 +7985,7 @@
       </w:pPr>
     </w:lvl>
   </w:abstractNum>
-  <w:abstractNum w:abstractNumId="14" w15:restartNumberingAfterBreak="0">
+  <w:abstractNum w:abstractNumId="16" w15:restartNumberingAfterBreak="0">
     <w:nsid w:val="5BFA5F4F"/>
     <w:multiLevelType w:val="multilevel"/>
     <w:tmpl w:val="040C001F"/>
@@ -6309,7 +8071,233 @@
       </w:pPr>
     </w:lvl>
   </w:abstractNum>
-  <w:abstractNum w:abstractNumId="15" w15:restartNumberingAfterBreak="0">
+  <w:abstractNum w:abstractNumId="17" w15:restartNumberingAfterBreak="0">
+    <w:nsid w:val="65E70AB3"/>
+    <w:multiLevelType w:val="hybridMultilevel"/>
+    <w:tmpl w:val="38D01538"/>
+    <w:lvl w:ilvl="0" w:tplc="040C0001">
+      <w:start w:val="1"/>
+      <w:numFmt w:val="bullet"/>
+      <w:lvlText w:val=""/>
+      <w:lvlJc w:val="left"/>
+      <w:pPr>
+        <w:ind w:left="1068" w:hanging="360"/>
+      </w:pPr>
+      <w:rPr>
+        <w:rFonts w:ascii="Symbol" w:hAnsi="Symbol" w:hint="default"/>
+      </w:rPr>
+    </w:lvl>
+    <w:lvl w:ilvl="1" w:tplc="040C0003" w:tentative="1">
+      <w:start w:val="1"/>
+      <w:numFmt w:val="bullet"/>
+      <w:lvlText w:val="o"/>
+      <w:lvlJc w:val="left"/>
+      <w:pPr>
+        <w:ind w:left="1788" w:hanging="360"/>
+      </w:pPr>
+      <w:rPr>
+        <w:rFonts w:ascii="Courier New" w:hAnsi="Courier New" w:cs="Courier New" w:hint="default"/>
+      </w:rPr>
+    </w:lvl>
+    <w:lvl w:ilvl="2" w:tplc="040C0005" w:tentative="1">
+      <w:start w:val="1"/>
+      <w:numFmt w:val="bullet"/>
+      <w:lvlText w:val=""/>
+      <w:lvlJc w:val="left"/>
+      <w:pPr>
+        <w:ind w:left="2508" w:hanging="360"/>
+      </w:pPr>
+      <w:rPr>
+        <w:rFonts w:ascii="Wingdings" w:hAnsi="Wingdings" w:hint="default"/>
+      </w:rPr>
+    </w:lvl>
+    <w:lvl w:ilvl="3" w:tplc="040C0001" w:tentative="1">
+      <w:start w:val="1"/>
+      <w:numFmt w:val="bullet"/>
+      <w:lvlText w:val=""/>
+      <w:lvlJc w:val="left"/>
+      <w:pPr>
+        <w:ind w:left="3228" w:hanging="360"/>
+      </w:pPr>
+      <w:rPr>
+        <w:rFonts w:ascii="Symbol" w:hAnsi="Symbol" w:hint="default"/>
+      </w:rPr>
+    </w:lvl>
+    <w:lvl w:ilvl="4" w:tplc="040C0003" w:tentative="1">
+      <w:start w:val="1"/>
+      <w:numFmt w:val="bullet"/>
+      <w:lvlText w:val="o"/>
+      <w:lvlJc w:val="left"/>
+      <w:pPr>
+        <w:ind w:left="3948" w:hanging="360"/>
+      </w:pPr>
+      <w:rPr>
+        <w:rFonts w:ascii="Courier New" w:hAnsi="Courier New" w:cs="Courier New" w:hint="default"/>
+      </w:rPr>
+    </w:lvl>
+    <w:lvl w:ilvl="5" w:tplc="040C0005" w:tentative="1">
+      <w:start w:val="1"/>
+      <w:numFmt w:val="bullet"/>
+      <w:lvlText w:val=""/>
+      <w:lvlJc w:val="left"/>
+      <w:pPr>
+        <w:ind w:left="4668" w:hanging="360"/>
+      </w:pPr>
+      <w:rPr>
+        <w:rFonts w:ascii="Wingdings" w:hAnsi="Wingdings" w:hint="default"/>
+      </w:rPr>
+    </w:lvl>
+    <w:lvl w:ilvl="6" w:tplc="040C0001" w:tentative="1">
+      <w:start w:val="1"/>
+      <w:numFmt w:val="bullet"/>
+      <w:lvlText w:val=""/>
+      <w:lvlJc w:val="left"/>
+      <w:pPr>
+        <w:ind w:left="5388" w:hanging="360"/>
+      </w:pPr>
+      <w:rPr>
+        <w:rFonts w:ascii="Symbol" w:hAnsi="Symbol" w:hint="default"/>
+      </w:rPr>
+    </w:lvl>
+    <w:lvl w:ilvl="7" w:tplc="040C0003" w:tentative="1">
+      <w:start w:val="1"/>
+      <w:numFmt w:val="bullet"/>
+      <w:lvlText w:val="o"/>
+      <w:lvlJc w:val="left"/>
+      <w:pPr>
+        <w:ind w:left="6108" w:hanging="360"/>
+      </w:pPr>
+      <w:rPr>
+        <w:rFonts w:ascii="Courier New" w:hAnsi="Courier New" w:cs="Courier New" w:hint="default"/>
+      </w:rPr>
+    </w:lvl>
+    <w:lvl w:ilvl="8" w:tplc="040C0005" w:tentative="1">
+      <w:start w:val="1"/>
+      <w:numFmt w:val="bullet"/>
+      <w:lvlText w:val=""/>
+      <w:lvlJc w:val="left"/>
+      <w:pPr>
+        <w:ind w:left="6828" w:hanging="360"/>
+      </w:pPr>
+      <w:rPr>
+        <w:rFonts w:ascii="Wingdings" w:hAnsi="Wingdings" w:hint="default"/>
+      </w:rPr>
+    </w:lvl>
+  </w:abstractNum>
+  <w:abstractNum w:abstractNumId="18" w15:restartNumberingAfterBreak="0">
+    <w:nsid w:val="69A51B18"/>
+    <w:multiLevelType w:val="hybridMultilevel"/>
+    <w:tmpl w:val="0BF61640"/>
+    <w:lvl w:ilvl="0" w:tplc="040C0001">
+      <w:start w:val="1"/>
+      <w:numFmt w:val="bullet"/>
+      <w:lvlText w:val=""/>
+      <w:lvlJc w:val="left"/>
+      <w:pPr>
+        <w:ind w:left="720" w:hanging="360"/>
+      </w:pPr>
+      <w:rPr>
+        <w:rFonts w:ascii="Symbol" w:hAnsi="Symbol" w:hint="default"/>
+      </w:rPr>
+    </w:lvl>
+    <w:lvl w:ilvl="1" w:tplc="040C0003" w:tentative="1">
+      <w:start w:val="1"/>
+      <w:numFmt w:val="bullet"/>
+      <w:lvlText w:val="o"/>
+      <w:lvlJc w:val="left"/>
+      <w:pPr>
+        <w:ind w:left="1440" w:hanging="360"/>
+      </w:pPr>
+      <w:rPr>
+        <w:rFonts w:ascii="Courier New" w:hAnsi="Courier New" w:cs="Courier New" w:hint="default"/>
+      </w:rPr>
+    </w:lvl>
+    <w:lvl w:ilvl="2" w:tplc="040C0005" w:tentative="1">
+      <w:start w:val="1"/>
+      <w:numFmt w:val="bullet"/>
+      <w:lvlText w:val=""/>
+      <w:lvlJc w:val="left"/>
+      <w:pPr>
+        <w:ind w:left="2160" w:hanging="360"/>
+      </w:pPr>
+      <w:rPr>
+        <w:rFonts w:ascii="Wingdings" w:hAnsi="Wingdings" w:hint="default"/>
+      </w:rPr>
+    </w:lvl>
+    <w:lvl w:ilvl="3" w:tplc="040C0001" w:tentative="1">
+      <w:start w:val="1"/>
+      <w:numFmt w:val="bullet"/>
+      <w:lvlText w:val=""/>
+      <w:lvlJc w:val="left"/>
+      <w:pPr>
+        <w:ind w:left="2880" w:hanging="360"/>
+      </w:pPr>
+      <w:rPr>
+        <w:rFonts w:ascii="Symbol" w:hAnsi="Symbol" w:hint="default"/>
+      </w:rPr>
+    </w:lvl>
+    <w:lvl w:ilvl="4" w:tplc="040C0003" w:tentative="1">
+      <w:start w:val="1"/>
+      <w:numFmt w:val="bullet"/>
+      <w:lvlText w:val="o"/>
+      <w:lvlJc w:val="left"/>
+      <w:pPr>
+        <w:ind w:left="3600" w:hanging="360"/>
+      </w:pPr>
+      <w:rPr>
+        <w:rFonts w:ascii="Courier New" w:hAnsi="Courier New" w:cs="Courier New" w:hint="default"/>
+      </w:rPr>
+    </w:lvl>
+    <w:lvl w:ilvl="5" w:tplc="040C0005" w:tentative="1">
+      <w:start w:val="1"/>
+      <w:numFmt w:val="bullet"/>
+      <w:lvlText w:val=""/>
+      <w:lvlJc w:val="left"/>
+      <w:pPr>
+        <w:ind w:left="4320" w:hanging="360"/>
+      </w:pPr>
+      <w:rPr>
+        <w:rFonts w:ascii="Wingdings" w:hAnsi="Wingdings" w:hint="default"/>
+      </w:rPr>
+    </w:lvl>
+    <w:lvl w:ilvl="6" w:tplc="040C0001" w:tentative="1">
+      <w:start w:val="1"/>
+      <w:numFmt w:val="bullet"/>
+      <w:lvlText w:val=""/>
+      <w:lvlJc w:val="left"/>
+      <w:pPr>
+        <w:ind w:left="5040" w:hanging="360"/>
+      </w:pPr>
+      <w:rPr>
+        <w:rFonts w:ascii="Symbol" w:hAnsi="Symbol" w:hint="default"/>
+      </w:rPr>
+    </w:lvl>
+    <w:lvl w:ilvl="7" w:tplc="040C0003" w:tentative="1">
+      <w:start w:val="1"/>
+      <w:numFmt w:val="bullet"/>
+      <w:lvlText w:val="o"/>
+      <w:lvlJc w:val="left"/>
+      <w:pPr>
+        <w:ind w:left="5760" w:hanging="360"/>
+      </w:pPr>
+      <w:rPr>
+        <w:rFonts w:ascii="Courier New" w:hAnsi="Courier New" w:cs="Courier New" w:hint="default"/>
+      </w:rPr>
+    </w:lvl>
+    <w:lvl w:ilvl="8" w:tplc="040C0005" w:tentative="1">
+      <w:start w:val="1"/>
+      <w:numFmt w:val="bullet"/>
+      <w:lvlText w:val=""/>
+      <w:lvlJc w:val="left"/>
+      <w:pPr>
+        <w:ind w:left="6480" w:hanging="360"/>
+      </w:pPr>
+      <w:rPr>
+        <w:rFonts w:ascii="Wingdings" w:hAnsi="Wingdings" w:hint="default"/>
+      </w:rPr>
+    </w:lvl>
+  </w:abstractNum>
+  <w:abstractNum w:abstractNumId="19" w15:restartNumberingAfterBreak="0">
     <w:nsid w:val="709F5DED"/>
     <w:multiLevelType w:val="hybridMultilevel"/>
     <w:tmpl w:val="0B32D08E"/>
@@ -6422,7 +8410,269 @@
       </w:rPr>
     </w:lvl>
   </w:abstractNum>
-  <w:abstractNum w:abstractNumId="16" w15:restartNumberingAfterBreak="0">
+  <w:abstractNum w:abstractNumId="20" w15:restartNumberingAfterBreak="0">
+    <w:nsid w:val="729A4186"/>
+    <w:multiLevelType w:val="multilevel"/>
+    <w:tmpl w:val="06EA9798"/>
+    <w:lvl w:ilvl="0">
+      <w:start w:val="1"/>
+      <w:numFmt w:val="bullet"/>
+      <w:lvlText w:val=""/>
+      <w:lvlJc w:val="left"/>
+      <w:pPr>
+        <w:tabs>
+          <w:tab w:val="num" w:pos="720"/>
+        </w:tabs>
+        <w:ind w:left="720" w:hanging="360"/>
+      </w:pPr>
+      <w:rPr>
+        <w:rFonts w:ascii="Symbol" w:hAnsi="Symbol" w:hint="default"/>
+        <w:sz w:val="20"/>
+      </w:rPr>
+    </w:lvl>
+    <w:lvl w:ilvl="1" w:tentative="1">
+      <w:start w:val="1"/>
+      <w:numFmt w:val="bullet"/>
+      <w:lvlText w:val="o"/>
+      <w:lvlJc w:val="left"/>
+      <w:pPr>
+        <w:tabs>
+          <w:tab w:val="num" w:pos="1440"/>
+        </w:tabs>
+        <w:ind w:left="1440" w:hanging="360"/>
+      </w:pPr>
+      <w:rPr>
+        <w:rFonts w:ascii="Courier New" w:hAnsi="Courier New" w:hint="default"/>
+        <w:sz w:val="20"/>
+      </w:rPr>
+    </w:lvl>
+    <w:lvl w:ilvl="2" w:tentative="1">
+      <w:start w:val="1"/>
+      <w:numFmt w:val="bullet"/>
+      <w:lvlText w:val=""/>
+      <w:lvlJc w:val="left"/>
+      <w:pPr>
+        <w:tabs>
+          <w:tab w:val="num" w:pos="2160"/>
+        </w:tabs>
+        <w:ind w:left="2160" w:hanging="360"/>
+      </w:pPr>
+      <w:rPr>
+        <w:rFonts w:ascii="Wingdings" w:hAnsi="Wingdings" w:hint="default"/>
+        <w:sz w:val="20"/>
+      </w:rPr>
+    </w:lvl>
+    <w:lvl w:ilvl="3" w:tentative="1">
+      <w:start w:val="1"/>
+      <w:numFmt w:val="bullet"/>
+      <w:lvlText w:val=""/>
+      <w:lvlJc w:val="left"/>
+      <w:pPr>
+        <w:tabs>
+          <w:tab w:val="num" w:pos="2880"/>
+        </w:tabs>
+        <w:ind w:left="2880" w:hanging="360"/>
+      </w:pPr>
+      <w:rPr>
+        <w:rFonts w:ascii="Wingdings" w:hAnsi="Wingdings" w:hint="default"/>
+        <w:sz w:val="20"/>
+      </w:rPr>
+    </w:lvl>
+    <w:lvl w:ilvl="4" w:tentative="1">
+      <w:start w:val="1"/>
+      <w:numFmt w:val="bullet"/>
+      <w:lvlText w:val=""/>
+      <w:lvlJc w:val="left"/>
+      <w:pPr>
+        <w:tabs>
+          <w:tab w:val="num" w:pos="3600"/>
+        </w:tabs>
+        <w:ind w:left="3600" w:hanging="360"/>
+      </w:pPr>
+      <w:rPr>
+        <w:rFonts w:ascii="Wingdings" w:hAnsi="Wingdings" w:hint="default"/>
+        <w:sz w:val="20"/>
+      </w:rPr>
+    </w:lvl>
+    <w:lvl w:ilvl="5" w:tentative="1">
+      <w:start w:val="1"/>
+      <w:numFmt w:val="bullet"/>
+      <w:lvlText w:val=""/>
+      <w:lvlJc w:val="left"/>
+      <w:pPr>
+        <w:tabs>
+          <w:tab w:val="num" w:pos="4320"/>
+        </w:tabs>
+        <w:ind w:left="4320" w:hanging="360"/>
+      </w:pPr>
+      <w:rPr>
+        <w:rFonts w:ascii="Wingdings" w:hAnsi="Wingdings" w:hint="default"/>
+        <w:sz w:val="20"/>
+      </w:rPr>
+    </w:lvl>
+    <w:lvl w:ilvl="6" w:tentative="1">
+      <w:start w:val="1"/>
+      <w:numFmt w:val="bullet"/>
+      <w:lvlText w:val=""/>
+      <w:lvlJc w:val="left"/>
+      <w:pPr>
+        <w:tabs>
+          <w:tab w:val="num" w:pos="5040"/>
+        </w:tabs>
+        <w:ind w:left="5040" w:hanging="360"/>
+      </w:pPr>
+      <w:rPr>
+        <w:rFonts w:ascii="Wingdings" w:hAnsi="Wingdings" w:hint="default"/>
+        <w:sz w:val="20"/>
+      </w:rPr>
+    </w:lvl>
+    <w:lvl w:ilvl="7" w:tentative="1">
+      <w:start w:val="1"/>
+      <w:numFmt w:val="bullet"/>
+      <w:lvlText w:val=""/>
+      <w:lvlJc w:val="left"/>
+      <w:pPr>
+        <w:tabs>
+          <w:tab w:val="num" w:pos="5760"/>
+        </w:tabs>
+        <w:ind w:left="5760" w:hanging="360"/>
+      </w:pPr>
+      <w:rPr>
+        <w:rFonts w:ascii="Wingdings" w:hAnsi="Wingdings" w:hint="default"/>
+        <w:sz w:val="20"/>
+      </w:rPr>
+    </w:lvl>
+    <w:lvl w:ilvl="8" w:tentative="1">
+      <w:start w:val="1"/>
+      <w:numFmt w:val="bullet"/>
+      <w:lvlText w:val=""/>
+      <w:lvlJc w:val="left"/>
+      <w:pPr>
+        <w:tabs>
+          <w:tab w:val="num" w:pos="6480"/>
+        </w:tabs>
+        <w:ind w:left="6480" w:hanging="360"/>
+      </w:pPr>
+      <w:rPr>
+        <w:rFonts w:ascii="Wingdings" w:hAnsi="Wingdings" w:hint="default"/>
+        <w:sz w:val="20"/>
+      </w:rPr>
+    </w:lvl>
+  </w:abstractNum>
+  <w:abstractNum w:abstractNumId="21" w15:restartNumberingAfterBreak="0">
+    <w:nsid w:val="72E20E70"/>
+    <w:multiLevelType w:val="hybridMultilevel"/>
+    <w:tmpl w:val="BDF85B12"/>
+    <w:lvl w:ilvl="0" w:tplc="040C0001">
+      <w:start w:val="1"/>
+      <w:numFmt w:val="bullet"/>
+      <w:lvlText w:val=""/>
+      <w:lvlJc w:val="left"/>
+      <w:pPr>
+        <w:ind w:left="720" w:hanging="360"/>
+      </w:pPr>
+      <w:rPr>
+        <w:rFonts w:ascii="Symbol" w:hAnsi="Symbol" w:hint="default"/>
+      </w:rPr>
+    </w:lvl>
+    <w:lvl w:ilvl="1" w:tplc="040C0003">
+      <w:start w:val="1"/>
+      <w:numFmt w:val="bullet"/>
+      <w:lvlText w:val="o"/>
+      <w:lvlJc w:val="left"/>
+      <w:pPr>
+        <w:ind w:left="1440" w:hanging="360"/>
+      </w:pPr>
+      <w:rPr>
+        <w:rFonts w:ascii="Courier New" w:hAnsi="Courier New" w:cs="Courier New" w:hint="default"/>
+      </w:rPr>
+    </w:lvl>
+    <w:lvl w:ilvl="2" w:tplc="040C0005">
+      <w:start w:val="1"/>
+      <w:numFmt w:val="bullet"/>
+      <w:lvlText w:val=""/>
+      <w:lvlJc w:val="left"/>
+      <w:pPr>
+        <w:ind w:left="2160" w:hanging="360"/>
+      </w:pPr>
+      <w:rPr>
+        <w:rFonts w:ascii="Wingdings" w:hAnsi="Wingdings" w:hint="default"/>
+      </w:rPr>
+    </w:lvl>
+    <w:lvl w:ilvl="3" w:tplc="040C0001" w:tentative="1">
+      <w:start w:val="1"/>
+      <w:numFmt w:val="bullet"/>
+      <w:lvlText w:val=""/>
+      <w:lvlJc w:val="left"/>
+      <w:pPr>
+        <w:ind w:left="2880" w:hanging="360"/>
+      </w:pPr>
+      <w:rPr>
+        <w:rFonts w:ascii="Symbol" w:hAnsi="Symbol" w:hint="default"/>
+      </w:rPr>
+    </w:lvl>
+    <w:lvl w:ilvl="4" w:tplc="040C0003" w:tentative="1">
+      <w:start w:val="1"/>
+      <w:numFmt w:val="bullet"/>
+      <w:lvlText w:val="o"/>
+      <w:lvlJc w:val="left"/>
+      <w:pPr>
+        <w:ind w:left="3600" w:hanging="360"/>
+      </w:pPr>
+      <w:rPr>
+        <w:rFonts w:ascii="Courier New" w:hAnsi="Courier New" w:cs="Courier New" w:hint="default"/>
+      </w:rPr>
+    </w:lvl>
+    <w:lvl w:ilvl="5" w:tplc="040C0005" w:tentative="1">
+      <w:start w:val="1"/>
+      <w:numFmt w:val="bullet"/>
+      <w:lvlText w:val=""/>
+      <w:lvlJc w:val="left"/>
+      <w:pPr>
+        <w:ind w:left="4320" w:hanging="360"/>
+      </w:pPr>
+      <w:rPr>
+        <w:rFonts w:ascii="Wingdings" w:hAnsi="Wingdings" w:hint="default"/>
+      </w:rPr>
+    </w:lvl>
+    <w:lvl w:ilvl="6" w:tplc="040C0001" w:tentative="1">
+      <w:start w:val="1"/>
+      <w:numFmt w:val="bullet"/>
+      <w:lvlText w:val=""/>
+      <w:lvlJc w:val="left"/>
+      <w:pPr>
+        <w:ind w:left="5040" w:hanging="360"/>
+      </w:pPr>
+      <w:rPr>
+        <w:rFonts w:ascii="Symbol" w:hAnsi="Symbol" w:hint="default"/>
+      </w:rPr>
+    </w:lvl>
+    <w:lvl w:ilvl="7" w:tplc="040C0003" w:tentative="1">
+      <w:start w:val="1"/>
+      <w:numFmt w:val="bullet"/>
+      <w:lvlText w:val="o"/>
+      <w:lvlJc w:val="left"/>
+      <w:pPr>
+        <w:ind w:left="5760" w:hanging="360"/>
+      </w:pPr>
+      <w:rPr>
+        <w:rFonts w:ascii="Courier New" w:hAnsi="Courier New" w:cs="Courier New" w:hint="default"/>
+      </w:rPr>
+    </w:lvl>
+    <w:lvl w:ilvl="8" w:tplc="040C0005" w:tentative="1">
+      <w:start w:val="1"/>
+      <w:numFmt w:val="bullet"/>
+      <w:lvlText w:val=""/>
+      <w:lvlJc w:val="left"/>
+      <w:pPr>
+        <w:ind w:left="6480" w:hanging="360"/>
+      </w:pPr>
+      <w:rPr>
+        <w:rFonts w:ascii="Wingdings" w:hAnsi="Wingdings" w:hint="default"/>
+      </w:rPr>
+    </w:lvl>
+  </w:abstractNum>
+  <w:abstractNum w:abstractNumId="22" w15:restartNumberingAfterBreak="0">
     <w:nsid w:val="78791141"/>
     <w:multiLevelType w:val="hybridMultilevel"/>
     <w:tmpl w:val="4DC87B90"/>
@@ -6535,7 +8785,7 @@
       </w:rPr>
     </w:lvl>
   </w:abstractNum>
-  <w:abstractNum w:abstractNumId="17" w15:restartNumberingAfterBreak="0">
+  <w:abstractNum w:abstractNumId="23" w15:restartNumberingAfterBreak="0">
     <w:nsid w:val="78B80826"/>
     <w:multiLevelType w:val="hybridMultilevel"/>
     <w:tmpl w:val="A238B68E"/>
@@ -6648,59 +8898,193 @@
       </w:rPr>
     </w:lvl>
   </w:abstractNum>
+  <w:abstractNum w:abstractNumId="24" w15:restartNumberingAfterBreak="0">
+    <w:nsid w:val="7D6B46F4"/>
+    <w:multiLevelType w:val="hybridMultilevel"/>
+    <w:tmpl w:val="A114E2FA"/>
+    <w:lvl w:ilvl="0" w:tplc="040C0009">
+      <w:start w:val="1"/>
+      <w:numFmt w:val="bullet"/>
+      <w:lvlText w:val=""/>
+      <w:lvlJc w:val="left"/>
+      <w:pPr>
+        <w:ind w:left="720" w:hanging="360"/>
+      </w:pPr>
+      <w:rPr>
+        <w:rFonts w:ascii="Wingdings" w:hAnsi="Wingdings" w:hint="default"/>
+      </w:rPr>
+    </w:lvl>
+    <w:lvl w:ilvl="1" w:tplc="040C0003" w:tentative="1">
+      <w:start w:val="1"/>
+      <w:numFmt w:val="bullet"/>
+      <w:lvlText w:val="o"/>
+      <w:lvlJc w:val="left"/>
+      <w:pPr>
+        <w:ind w:left="1440" w:hanging="360"/>
+      </w:pPr>
+      <w:rPr>
+        <w:rFonts w:ascii="Courier New" w:hAnsi="Courier New" w:cs="Courier New" w:hint="default"/>
+      </w:rPr>
+    </w:lvl>
+    <w:lvl w:ilvl="2" w:tplc="040C0005" w:tentative="1">
+      <w:start w:val="1"/>
+      <w:numFmt w:val="bullet"/>
+      <w:lvlText w:val=""/>
+      <w:lvlJc w:val="left"/>
+      <w:pPr>
+        <w:ind w:left="2160" w:hanging="360"/>
+      </w:pPr>
+      <w:rPr>
+        <w:rFonts w:ascii="Wingdings" w:hAnsi="Wingdings" w:hint="default"/>
+      </w:rPr>
+    </w:lvl>
+    <w:lvl w:ilvl="3" w:tplc="040C0001" w:tentative="1">
+      <w:start w:val="1"/>
+      <w:numFmt w:val="bullet"/>
+      <w:lvlText w:val=""/>
+      <w:lvlJc w:val="left"/>
+      <w:pPr>
+        <w:ind w:left="2880" w:hanging="360"/>
+      </w:pPr>
+      <w:rPr>
+        <w:rFonts w:ascii="Symbol" w:hAnsi="Symbol" w:hint="default"/>
+      </w:rPr>
+    </w:lvl>
+    <w:lvl w:ilvl="4" w:tplc="040C0003" w:tentative="1">
+      <w:start w:val="1"/>
+      <w:numFmt w:val="bullet"/>
+      <w:lvlText w:val="o"/>
+      <w:lvlJc w:val="left"/>
+      <w:pPr>
+        <w:ind w:left="3600" w:hanging="360"/>
+      </w:pPr>
+      <w:rPr>
+        <w:rFonts w:ascii="Courier New" w:hAnsi="Courier New" w:cs="Courier New" w:hint="default"/>
+      </w:rPr>
+    </w:lvl>
+    <w:lvl w:ilvl="5" w:tplc="040C0005" w:tentative="1">
+      <w:start w:val="1"/>
+      <w:numFmt w:val="bullet"/>
+      <w:lvlText w:val=""/>
+      <w:lvlJc w:val="left"/>
+      <w:pPr>
+        <w:ind w:left="4320" w:hanging="360"/>
+      </w:pPr>
+      <w:rPr>
+        <w:rFonts w:ascii="Wingdings" w:hAnsi="Wingdings" w:hint="default"/>
+      </w:rPr>
+    </w:lvl>
+    <w:lvl w:ilvl="6" w:tplc="040C0001" w:tentative="1">
+      <w:start w:val="1"/>
+      <w:numFmt w:val="bullet"/>
+      <w:lvlText w:val=""/>
+      <w:lvlJc w:val="left"/>
+      <w:pPr>
+        <w:ind w:left="5040" w:hanging="360"/>
+      </w:pPr>
+      <w:rPr>
+        <w:rFonts w:ascii="Symbol" w:hAnsi="Symbol" w:hint="default"/>
+      </w:rPr>
+    </w:lvl>
+    <w:lvl w:ilvl="7" w:tplc="040C0003" w:tentative="1">
+      <w:start w:val="1"/>
+      <w:numFmt w:val="bullet"/>
+      <w:lvlText w:val="o"/>
+      <w:lvlJc w:val="left"/>
+      <w:pPr>
+        <w:ind w:left="5760" w:hanging="360"/>
+      </w:pPr>
+      <w:rPr>
+        <w:rFonts w:ascii="Courier New" w:hAnsi="Courier New" w:cs="Courier New" w:hint="default"/>
+      </w:rPr>
+    </w:lvl>
+    <w:lvl w:ilvl="8" w:tplc="040C0005" w:tentative="1">
+      <w:start w:val="1"/>
+      <w:numFmt w:val="bullet"/>
+      <w:lvlText w:val=""/>
+      <w:lvlJc w:val="left"/>
+      <w:pPr>
+        <w:ind w:left="6480" w:hanging="360"/>
+      </w:pPr>
+      <w:rPr>
+        <w:rFonts w:ascii="Wingdings" w:hAnsi="Wingdings" w:hint="default"/>
+      </w:rPr>
+    </w:lvl>
+  </w:abstractNum>
   <w:num w:numId="1">
+    <w:abstractNumId w:val="2"/>
+  </w:num>
+  <w:num w:numId="2">
+    <w:abstractNumId w:val="5"/>
+  </w:num>
+  <w:num w:numId="3">
+    <w:abstractNumId w:val="13"/>
+  </w:num>
+  <w:num w:numId="4">
+    <w:abstractNumId w:val="22"/>
+  </w:num>
+  <w:num w:numId="5">
+    <w:abstractNumId w:val="16"/>
+  </w:num>
+  <w:num w:numId="6">
+    <w:abstractNumId w:val="19"/>
+  </w:num>
+  <w:num w:numId="7">
     <w:abstractNumId w:val="1"/>
   </w:num>
-  <w:num w:numId="2">
+  <w:num w:numId="8">
+    <w:abstractNumId w:val="8"/>
+  </w:num>
+  <w:num w:numId="9">
+    <w:abstractNumId w:val="9"/>
+  </w:num>
+  <w:num w:numId="10">
+    <w:abstractNumId w:val="7"/>
+  </w:num>
+  <w:num w:numId="11">
+    <w:abstractNumId w:val="6"/>
+  </w:num>
+  <w:num w:numId="12">
+    <w:abstractNumId w:val="3"/>
+  </w:num>
+  <w:num w:numId="13">
+    <w:abstractNumId w:val="11"/>
+  </w:num>
+  <w:num w:numId="14">
+    <w:abstractNumId w:val="12"/>
+  </w:num>
+  <w:num w:numId="15">
+    <w:abstractNumId w:val="15"/>
+  </w:num>
+  <w:num w:numId="16">
     <w:abstractNumId w:val="4"/>
   </w:num>
-  <w:num w:numId="3">
-    <w:abstractNumId w:val="11"/>
-  </w:num>
-  <w:num w:numId="4">
-    <w:abstractNumId w:val="16"/>
-  </w:num>
-  <w:num w:numId="5">
+  <w:num w:numId="17">
     <w:abstractNumId w:val="14"/>
   </w:num>
-  <w:num w:numId="6">
-    <w:abstractNumId w:val="15"/>
+  <w:num w:numId="18">
+    <w:abstractNumId w:val="23"/>
   </w:num>
-  <w:num w:numId="7">
+  <w:num w:numId="19">
+    <w:abstractNumId w:val="21"/>
+  </w:num>
+  <w:num w:numId="20">
+    <w:abstractNumId w:val="10"/>
+  </w:num>
+  <w:num w:numId="21">
+    <w:abstractNumId w:val="17"/>
+  </w:num>
+  <w:num w:numId="22">
     <w:abstractNumId w:val="0"/>
   </w:num>
-  <w:num w:numId="8">
-    <w:abstractNumId w:val="7"/>
+  <w:num w:numId="23">
+    <w:abstractNumId w:val="24"/>
   </w:num>
-  <w:num w:numId="9">
-    <w:abstractNumId w:val="8"/>
+  <w:num w:numId="24">
+    <w:abstractNumId w:val="18"/>
   </w:num>
-  <w:num w:numId="10">
-    <w:abstractNumId w:val="6"/>
-  </w:num>
-  <w:num w:numId="11">
-    <w:abstractNumId w:val="5"/>
-  </w:num>
-  <w:num w:numId="12">
-    <w:abstractNumId w:val="2"/>
-  </w:num>
-  <w:num w:numId="13">
-    <w:abstractNumId w:val="9"/>
-  </w:num>
-  <w:num w:numId="14">
-    <w:abstractNumId w:val="10"/>
-  </w:num>
-  <w:num w:numId="15">
-    <w:abstractNumId w:val="13"/>
-  </w:num>
-  <w:num w:numId="16">
-    <w:abstractNumId w:val="3"/>
-  </w:num>
-  <w:num w:numId="17">
-    <w:abstractNumId w:val="12"/>
-  </w:num>
-  <w:num w:numId="18">
-    <w:abstractNumId w:val="17"/>
+  <w:num w:numId="25">
+    <w:abstractNumId w:val="20"/>
   </w:num>
 </w:numbering>
 </file>
@@ -7112,7 +9496,6 @@
   <w:style w:type="character" w:default="1" w:styleId="Policepardfaut">
     <w:name w:val="Default Paragraph Font"/>
     <w:uiPriority w:val="1"/>
-    <w:semiHidden/>
     <w:unhideWhenUsed/>
   </w:style>
   <w:style w:type="table" w:default="1" w:styleId="TableauNormal">

</xml_diff>